<commit_message>
add additional common ideas to address
</commit_message>
<xml_diff>
--- a/turbStudy_bluffBody/refs/LituratureStudy_LHalstrom.docx
+++ b/turbStudy_bluffBody/refs/LituratureStudy_LHalstrom.docx
@@ -35,10 +35,245 @@
     <w:p>
       <w:pPr>
         <w:pStyle w:val="NoSpacing"/>
-        <w:jc w:val="center"/>
-      </w:pPr>
+      </w:pPr>
+      <w:r>
+        <w:t xml:space="preserve">Menter, F.R. and Egorov, Y. </w:t>
+      </w:r>
+      <w:r>
+        <w:t>A Scale-Adaptive Simulation Model using Two-Equation Models</w:t>
+      </w:r>
+      <w:r>
+        <w:t>. 2005.</w:t>
+      </w:r>
+    </w:p>
+    <w:p>
+      <w:pPr>
+        <w:pStyle w:val="NoSpacing"/>
+        <w:numPr>
+          <w:ilvl w:val="0"/>
+          <w:numId w:val="6"/>
+        </w:numPr>
+      </w:pPr>
+      <w:r>
+        <w:t>Filename: menter2005scaleadaptive</w:t>
+      </w:r>
+    </w:p>
+    <w:p>
+      <w:pPr>
+        <w:pStyle w:val="NoSpacing"/>
+        <w:numPr>
+          <w:ilvl w:val="0"/>
+          <w:numId w:val="6"/>
+        </w:numPr>
+      </w:pPr>
+      <w:r>
+        <w:t>Abstract</w:t>
+      </w:r>
+    </w:p>
+    <w:p>
+      <w:pPr>
+        <w:pStyle w:val="NoSpacing"/>
+        <w:numPr>
+          <w:ilvl w:val="1"/>
+          <w:numId w:val="6"/>
+        </w:numPr>
+        <w:rPr>
+          <w:b/>
+        </w:rPr>
+      </w:pPr>
+      <w:r>
+        <w:rPr>
+          <w:b/>
+        </w:rPr>
+        <w:t>Scale-Adaptive Simulation (SAS) concept</w:t>
+      </w:r>
+    </w:p>
+    <w:p>
+      <w:pPr>
+        <w:pStyle w:val="NoSpacing"/>
+        <w:numPr>
+          <w:ilvl w:val="1"/>
+          <w:numId w:val="6"/>
+        </w:numPr>
+      </w:pPr>
+      <w:r>
+        <w:t>von Karman length-scale allows SAS models to dynamically adjust to resolved structures in a URANS simulation</w:t>
+      </w:r>
+    </w:p>
+    <w:p>
+      <w:pPr>
+        <w:pStyle w:val="NoSpacing"/>
+        <w:numPr>
+          <w:ilvl w:val="1"/>
+          <w:numId w:val="6"/>
+        </w:numPr>
+      </w:pPr>
+      <w:r>
+        <w:t>results in a LES-like behavior in unsteady regions of the flowfield</w:t>
+      </w:r>
+    </w:p>
+    <w:p>
+      <w:pPr>
+        <w:pStyle w:val="NoSpacing"/>
+        <w:numPr>
+          <w:ilvl w:val="1"/>
+          <w:numId w:val="6"/>
+        </w:numPr>
+      </w:pPr>
+      <w:r>
+        <w:t>standard RANS capabilities in stable flow regions</w:t>
+      </w:r>
+    </w:p>
+    <w:p>
+      <w:pPr>
+        <w:pStyle w:val="NoSpacing"/>
+        <w:numPr>
+          <w:ilvl w:val="1"/>
+          <w:numId w:val="6"/>
+        </w:numPr>
+      </w:pPr>
+      <w:r>
+        <w:t>allows the SST mod</w:t>
+      </w:r>
+      <w:r>
+        <w:t>el to be operated in a SAS mode</w:t>
+      </w:r>
+    </w:p>
+    <w:p>
+      <w:pPr>
+        <w:pStyle w:val="NoSpacing"/>
+        <w:numPr>
+          <w:ilvl w:val="0"/>
+          <w:numId w:val="6"/>
+        </w:numPr>
+        <w:rPr>
+          <w:b/>
+        </w:rPr>
+      </w:pPr>
+      <w:r>
+        <w:rPr>
+          <w:b/>
+        </w:rPr>
+        <w:t>Flow over cylinder</w:t>
+      </w:r>
+    </w:p>
+    <w:p>
+      <w:pPr>
+        <w:pStyle w:val="NoSpacing"/>
+      </w:pPr>
+    </w:p>
+    <w:p>
+      <w:pPr>
+        <w:pStyle w:val="NoSpacing"/>
+      </w:pPr>
+      <w:r>
+        <w:t xml:space="preserve">Elkhoury, M. </w:t>
+      </w:r>
+      <w:r>
+        <w:t>Assessment of turbulence models for the simulation of turbulent flows past bluff bodies</w:t>
+      </w:r>
+      <w:r>
+        <w:t>.</w:t>
+      </w:r>
+    </w:p>
+    <w:p>
+      <w:pPr>
+        <w:pStyle w:val="NoSpacing"/>
+        <w:numPr>
+          <w:ilvl w:val="0"/>
+          <w:numId w:val="7"/>
+        </w:numPr>
+      </w:pPr>
+      <w:r>
+        <w:t>Filename: elkhoury2016assessment</w:t>
+      </w:r>
+    </w:p>
+    <w:p>
+      <w:pPr>
+        <w:pStyle w:val="NoSpacing"/>
+        <w:numPr>
+          <w:ilvl w:val="0"/>
+          <w:numId w:val="7"/>
+        </w:numPr>
+      </w:pPr>
+      <w:r>
+        <w:t>Abstract</w:t>
+      </w:r>
+    </w:p>
+    <w:p>
+      <w:pPr>
+        <w:pStyle w:val="NoSpacing"/>
+        <w:numPr>
+          <w:ilvl w:val="1"/>
+          <w:numId w:val="7"/>
+        </w:numPr>
+        <w:rPr>
+          <w:b/>
+        </w:rPr>
+      </w:pPr>
+      <w:r>
+        <w:t xml:space="preserve">Assessment of </w:t>
+      </w:r>
+      <w:r>
+        <w:rPr>
+          <w:b/>
+        </w:rPr>
+        <w:t>novel one-equation turbulence model</w:t>
+      </w:r>
+    </w:p>
+    <w:p>
+      <w:pPr>
+        <w:pStyle w:val="NoSpacing"/>
+        <w:numPr>
+          <w:ilvl w:val="1"/>
+          <w:numId w:val="7"/>
+        </w:numPr>
+      </w:pPr>
+      <w:r>
+        <w:t>Compare to SA, SST-SAS</w:t>
+      </w:r>
+    </w:p>
+    <w:p>
+      <w:pPr>
+        <w:pStyle w:val="NoSpacing"/>
+        <w:numPr>
+          <w:ilvl w:val="1"/>
+          <w:numId w:val="7"/>
+        </w:numPr>
+      </w:pPr>
+      <w:r>
+        <w:t xml:space="preserve">Unsteady, </w:t>
+      </w:r>
+      <w:r>
+        <w:rPr>
+          <w:b/>
+        </w:rPr>
+        <w:t>3D flow over square cylinder</w:t>
+      </w:r>
+    </w:p>
+    <w:p>
+      <w:pPr>
+        <w:pStyle w:val="NoSpacing"/>
+        <w:numPr>
+          <w:ilvl w:val="1"/>
+          <w:numId w:val="7"/>
+        </w:numPr>
+      </w:pPr>
+      <w:r>
+        <w:t>Use case: comparable results to LES with fewer computational resources used</w:t>
+      </w:r>
       <w:bookmarkStart w:id="0" w:name="_GoBack"/>
       <w:bookmarkEnd w:id="0"/>
+    </w:p>
+    <w:p>
+      <w:pPr>
+        <w:pStyle w:val="NoSpacing"/>
+      </w:pPr>
+    </w:p>
+    <w:p>
+      <w:pPr>
+        <w:pStyle w:val="NoSpacing"/>
+      </w:pPr>
       <w:r>
         <w:br w:type="column"/>
       </w:r>
@@ -51,29 +286,8 @@
       <w:pPr>
         <w:pStyle w:val="NoSpacing"/>
       </w:pPr>
-      <w:proofErr w:type="spellStart"/>
-      <w:r>
-        <w:t>Ravindra</w:t>
-      </w:r>
-      <w:proofErr w:type="spellEnd"/>
-      <w:r>
-        <w:t xml:space="preserve"> G. Devi, Joseph Mathew, </w:t>
-      </w:r>
-      <w:proofErr w:type="spellStart"/>
-      <w:r>
-        <w:t>Peeush</w:t>
-      </w:r>
-      <w:proofErr w:type="spellEnd"/>
-      <w:r>
-        <w:t xml:space="preserve"> K. </w:t>
-      </w:r>
-      <w:proofErr w:type="spellStart"/>
-      <w:r>
-        <w:t>Bishnoi</w:t>
-      </w:r>
-      <w:proofErr w:type="spellEnd"/>
-      <w:r>
-        <w:t xml:space="preserve">, </w:t>
+      <w:r>
+        <w:t xml:space="preserve">Ravindra G. Devi, Joseph Mathew, Peeush K. Bishnoi, </w:t>
       </w:r>
       <w:r>
         <w:t>Computations of turbulent near wakes of axisymmetric bodies</w:t>
@@ -187,15 +401,7 @@
         </w:numPr>
       </w:pPr>
       <w:r>
-        <w:t xml:space="preserve">Grid made with </w:t>
-      </w:r>
-      <w:proofErr w:type="spellStart"/>
-      <w:r>
-        <w:t>unigraphics</w:t>
-      </w:r>
-      <w:proofErr w:type="spellEnd"/>
-      <w:r>
-        <w:t xml:space="preserve"> and ICEMCFD, unstructured</w:t>
+        <w:t>Grid made with unigraphics and ICEMCFD, unstructured</w:t>
       </w:r>
     </w:p>
     <w:p>
@@ -207,13 +413,8 @@
         </w:numPr>
       </w:pPr>
       <w:r>
-        <w:t xml:space="preserve">Table 1 – compare global properties: drag coefficient, separation location, </w:t>
-      </w:r>
-      <w:proofErr w:type="spellStart"/>
-      <w:r>
-        <w:t>etc</w:t>
-      </w:r>
-      <w:proofErr w:type="spellEnd"/>
+        <w:t>Table 1 – compare global properties: drag coefficient, separation location, etc</w:t>
+      </w:r>
     </w:p>
     <w:p>
       <w:pPr>
@@ -248,55 +449,30 @@
       <w:pPr>
         <w:pStyle w:val="NoSpacing"/>
       </w:pPr>
-      <w:proofErr w:type="spellStart"/>
-      <w:r>
-        <w:t>Catalanoa</w:t>
-      </w:r>
-      <w:proofErr w:type="spellEnd"/>
-      <w:r>
-        <w:t>,</w:t>
+      <w:r>
+        <w:t>Catalanoa,</w:t>
+      </w:r>
+      <w:r>
+        <w:t xml:space="preserve"> Pietro,</w:t>
       </w:r>
       <w:r>
         <w:t xml:space="preserve"> </w:t>
       </w:r>
-      <w:proofErr w:type="spellStart"/>
-      <w:r>
-        <w:t>Pietro</w:t>
-      </w:r>
-      <w:proofErr w:type="spellEnd"/>
-      <w:r>
-        <w:t>,</w:t>
+      <w:r>
+        <w:t>MengWangb,</w:t>
       </w:r>
       <w:r>
         <w:t xml:space="preserve"> </w:t>
       </w:r>
-      <w:proofErr w:type="spellStart"/>
-      <w:r>
-        <w:t>MengWangb</w:t>
-      </w:r>
-      <w:proofErr w:type="spellEnd"/>
-      <w:r>
-        <w:t>,</w:t>
+      <w:r>
+        <w:t>GianlucaIaccarinob,</w:t>
       </w:r>
       <w:r>
         <w:t xml:space="preserve"> </w:t>
       </w:r>
-      <w:proofErr w:type="spellStart"/>
-      <w:r>
-        <w:t>GianlucaIaccarinob</w:t>
-      </w:r>
-      <w:proofErr w:type="spellEnd"/>
-      <w:r>
-        <w:t>,</w:t>
-      </w:r>
-      <w:r>
-        <w:t xml:space="preserve"> </w:t>
-      </w:r>
-      <w:proofErr w:type="spellStart"/>
       <w:r>
         <w:t>ParvizMoin</w:t>
       </w:r>
-      <w:proofErr w:type="spellEnd"/>
       <w:r>
         <w:t xml:space="preserve">, </w:t>
       </w:r>
@@ -421,15 +597,7 @@
         <w:br w:type="column"/>
       </w:r>
       <w:r>
-        <w:t xml:space="preserve">H.F. Lam*, H.Y. </w:t>
-      </w:r>
-      <w:proofErr w:type="spellStart"/>
-      <w:r>
-        <w:t>Peng</w:t>
-      </w:r>
-      <w:proofErr w:type="spellEnd"/>
-      <w:r>
-        <w:t>,</w:t>
+        <w:t>H.F. Lam*, H.Y. Peng,</w:t>
       </w:r>
       <w:r>
         <w:t xml:space="preserve"> </w:t>
@@ -497,13 +665,8 @@
           <w:numId w:val="5"/>
         </w:numPr>
       </w:pPr>
-      <w:proofErr w:type="spellStart"/>
-      <w:r>
-        <w:t>Ferreria</w:t>
-      </w:r>
-      <w:proofErr w:type="spellEnd"/>
-      <w:r>
-        <w:t>: PIV of real wind turbine</w:t>
+      <w:r>
+        <w:t>Ferreria: PIV of real wind turbine</w:t>
       </w:r>
     </w:p>
     <w:p>
@@ -590,15 +753,7 @@
         </w:numPr>
       </w:pPr>
       <w:r>
-        <w:t xml:space="preserve">Transition SST: improved 4 </w:t>
-      </w:r>
-      <w:proofErr w:type="spellStart"/>
-      <w:r>
-        <w:t>eqn</w:t>
-      </w:r>
-      <w:proofErr w:type="spellEnd"/>
-      <w:r>
-        <w:t xml:space="preserve"> model</w:t>
+        <w:t>Transition SST: improved 4 eqn model</w:t>
       </w:r>
     </w:p>
     <w:p>
@@ -622,15 +777,7 @@
         </w:numPr>
       </w:pPr>
       <w:r>
-        <w:t xml:space="preserve">Use Improved delayed DES (IDDES) to verify sensitivity to </w:t>
-      </w:r>
-      <w:proofErr w:type="spellStart"/>
-      <w:r>
-        <w:t>turb</w:t>
-      </w:r>
-      <w:proofErr w:type="spellEnd"/>
-      <w:r>
-        <w:t>. Model</w:t>
+        <w:t>Use Improved delayed DES (IDDES) to verify sensitivity to turb. Model</w:t>
       </w:r>
     </w:p>
     <w:p>
@@ -707,13 +854,8 @@
           <w:numId w:val="5"/>
         </w:numPr>
       </w:pPr>
-      <w:proofErr w:type="gramStart"/>
-      <w:r>
-        <w:t>time</w:t>
-      </w:r>
-      <w:proofErr w:type="gramEnd"/>
-      <w:r>
-        <w:t xml:space="preserve"> step study</w:t>
+      <w:r>
+        <w:t>time step study</w:t>
       </w:r>
     </w:p>
     <w:p>
@@ -724,13 +866,8 @@
           <w:numId w:val="5"/>
         </w:numPr>
       </w:pPr>
-      <w:proofErr w:type="gramStart"/>
-      <w:r>
-        <w:t>grid</w:t>
-      </w:r>
-      <w:proofErr w:type="gramEnd"/>
-      <w:r>
-        <w:t xml:space="preserve"> sensitivity study</w:t>
+      <w:r>
+        <w:t>grid sensitivity study</w:t>
       </w:r>
     </w:p>
     <w:p>
@@ -813,13 +950,8 @@
           <w:numId w:val="5"/>
         </w:numPr>
       </w:pPr>
-      <w:proofErr w:type="gramStart"/>
-      <w:r>
-        <w:t>presented</w:t>
-      </w:r>
-      <w:proofErr w:type="gramEnd"/>
-      <w:r>
-        <w:t xml:space="preserve"> turbulence intensities are average of intensities in all 3 directions</w:t>
+      <w:r>
+        <w:t>presented turbulence intensities are average of intensities in all 3 directions</w:t>
       </w:r>
     </w:p>
     <w:p>
@@ -867,15 +999,7 @@
         </w:numPr>
       </w:pPr>
       <w:r>
-        <w:t xml:space="preserve">Horizontal line mean flow (fig 8, 9) and </w:t>
-      </w:r>
-      <w:proofErr w:type="spellStart"/>
-      <w:r>
-        <w:t>turb</w:t>
-      </w:r>
-      <w:proofErr w:type="spellEnd"/>
-      <w:r>
-        <w:t>. Intensity (fig 10)</w:t>
+        <w:t>Horizontal line mean flow (fig 8, 9) and turb. Intensity (fig 10)</w:t>
       </w:r>
     </w:p>
     <w:p>
@@ -886,21 +1010,8 @@
           <w:numId w:val="5"/>
         </w:numPr>
       </w:pPr>
-      <w:proofErr w:type="gramStart"/>
-      <w:r>
-        <w:t>vertical</w:t>
-      </w:r>
-      <w:proofErr w:type="gramEnd"/>
-      <w:r>
-        <w:t xml:space="preserve"> line mean flow (fig 11, 12) and </w:t>
-      </w:r>
-      <w:proofErr w:type="spellStart"/>
-      <w:r>
-        <w:t>turb</w:t>
-      </w:r>
-      <w:proofErr w:type="spellEnd"/>
-      <w:r>
-        <w:t>. Intensity (fig 13)</w:t>
+      <w:r>
+        <w:t>vertical line mean flow (fig 11, 12) and turb. Intensity (fig 13)</w:t>
       </w:r>
     </w:p>
     <w:p>
@@ -1165,6 +1276,119 @@
     </w:lvl>
   </w:abstractNum>
   <w:abstractNum w:abstractNumId="2">
+    <w:nsid w:val="4882719A"/>
+    <w:multiLevelType w:val="hybridMultilevel"/>
+    <w:tmpl w:val="F0DCD444"/>
+    <w:lvl w:ilvl="0" w:tplc="04090001">
+      <w:start w:val="1"/>
+      <w:numFmt w:val="bullet"/>
+      <w:lvlText w:val=""/>
+      <w:lvlJc w:val="left"/>
+      <w:pPr>
+        <w:ind w:left="720" w:hanging="360"/>
+      </w:pPr>
+      <w:rPr>
+        <w:rFonts w:ascii="Symbol" w:hAnsi="Symbol" w:hint="default"/>
+      </w:rPr>
+    </w:lvl>
+    <w:lvl w:ilvl="1" w:tplc="04090003">
+      <w:start w:val="1"/>
+      <w:numFmt w:val="bullet"/>
+      <w:lvlText w:val="o"/>
+      <w:lvlJc w:val="left"/>
+      <w:pPr>
+        <w:ind w:left="1440" w:hanging="360"/>
+      </w:pPr>
+      <w:rPr>
+        <w:rFonts w:ascii="Courier New" w:hAnsi="Courier New" w:hint="default"/>
+      </w:rPr>
+    </w:lvl>
+    <w:lvl w:ilvl="2" w:tplc="04090005" w:tentative="1">
+      <w:start w:val="1"/>
+      <w:numFmt w:val="bullet"/>
+      <w:lvlText w:val=""/>
+      <w:lvlJc w:val="left"/>
+      <w:pPr>
+        <w:ind w:left="2160" w:hanging="360"/>
+      </w:pPr>
+      <w:rPr>
+        <w:rFonts w:ascii="Wingdings" w:hAnsi="Wingdings" w:hint="default"/>
+      </w:rPr>
+    </w:lvl>
+    <w:lvl w:ilvl="3" w:tplc="04090001" w:tentative="1">
+      <w:start w:val="1"/>
+      <w:numFmt w:val="bullet"/>
+      <w:lvlText w:val=""/>
+      <w:lvlJc w:val="left"/>
+      <w:pPr>
+        <w:ind w:left="2880" w:hanging="360"/>
+      </w:pPr>
+      <w:rPr>
+        <w:rFonts w:ascii="Symbol" w:hAnsi="Symbol" w:hint="default"/>
+      </w:rPr>
+    </w:lvl>
+    <w:lvl w:ilvl="4" w:tplc="04090003" w:tentative="1">
+      <w:start w:val="1"/>
+      <w:numFmt w:val="bullet"/>
+      <w:lvlText w:val="o"/>
+      <w:lvlJc w:val="left"/>
+      <w:pPr>
+        <w:ind w:left="3600" w:hanging="360"/>
+      </w:pPr>
+      <w:rPr>
+        <w:rFonts w:ascii="Courier New" w:hAnsi="Courier New" w:hint="default"/>
+      </w:rPr>
+    </w:lvl>
+    <w:lvl w:ilvl="5" w:tplc="04090005" w:tentative="1">
+      <w:start w:val="1"/>
+      <w:numFmt w:val="bullet"/>
+      <w:lvlText w:val=""/>
+      <w:lvlJc w:val="left"/>
+      <w:pPr>
+        <w:ind w:left="4320" w:hanging="360"/>
+      </w:pPr>
+      <w:rPr>
+        <w:rFonts w:ascii="Wingdings" w:hAnsi="Wingdings" w:hint="default"/>
+      </w:rPr>
+    </w:lvl>
+    <w:lvl w:ilvl="6" w:tplc="04090001" w:tentative="1">
+      <w:start w:val="1"/>
+      <w:numFmt w:val="bullet"/>
+      <w:lvlText w:val=""/>
+      <w:lvlJc w:val="left"/>
+      <w:pPr>
+        <w:ind w:left="5040" w:hanging="360"/>
+      </w:pPr>
+      <w:rPr>
+        <w:rFonts w:ascii="Symbol" w:hAnsi="Symbol" w:hint="default"/>
+      </w:rPr>
+    </w:lvl>
+    <w:lvl w:ilvl="7" w:tplc="04090003" w:tentative="1">
+      <w:start w:val="1"/>
+      <w:numFmt w:val="bullet"/>
+      <w:lvlText w:val="o"/>
+      <w:lvlJc w:val="left"/>
+      <w:pPr>
+        <w:ind w:left="5760" w:hanging="360"/>
+      </w:pPr>
+      <w:rPr>
+        <w:rFonts w:ascii="Courier New" w:hAnsi="Courier New" w:hint="default"/>
+      </w:rPr>
+    </w:lvl>
+    <w:lvl w:ilvl="8" w:tplc="04090005" w:tentative="1">
+      <w:start w:val="1"/>
+      <w:numFmt w:val="bullet"/>
+      <w:lvlText w:val=""/>
+      <w:lvlJc w:val="left"/>
+      <w:pPr>
+        <w:ind w:left="6480" w:hanging="360"/>
+      </w:pPr>
+      <w:rPr>
+        <w:rFonts w:ascii="Wingdings" w:hAnsi="Wingdings" w:hint="default"/>
+      </w:rPr>
+    </w:lvl>
+  </w:abstractNum>
+  <w:abstractNum w:abstractNumId="3">
     <w:nsid w:val="49284071"/>
     <w:multiLevelType w:val="hybridMultilevel"/>
     <w:tmpl w:val="EC482326"/>
@@ -1277,7 +1501,120 @@
       </w:rPr>
     </w:lvl>
   </w:abstractNum>
-  <w:abstractNum w:abstractNumId="3">
+  <w:abstractNum w:abstractNumId="4">
+    <w:nsid w:val="51AC7A2F"/>
+    <w:multiLevelType w:val="hybridMultilevel"/>
+    <w:tmpl w:val="3E6C47FA"/>
+    <w:lvl w:ilvl="0" w:tplc="04090001">
+      <w:start w:val="1"/>
+      <w:numFmt w:val="bullet"/>
+      <w:lvlText w:val=""/>
+      <w:lvlJc w:val="left"/>
+      <w:pPr>
+        <w:ind w:left="720" w:hanging="360"/>
+      </w:pPr>
+      <w:rPr>
+        <w:rFonts w:ascii="Symbol" w:hAnsi="Symbol" w:hint="default"/>
+      </w:rPr>
+    </w:lvl>
+    <w:lvl w:ilvl="1" w:tplc="04090003">
+      <w:start w:val="1"/>
+      <w:numFmt w:val="bullet"/>
+      <w:lvlText w:val="o"/>
+      <w:lvlJc w:val="left"/>
+      <w:pPr>
+        <w:ind w:left="1440" w:hanging="360"/>
+      </w:pPr>
+      <w:rPr>
+        <w:rFonts w:ascii="Courier New" w:hAnsi="Courier New" w:hint="default"/>
+      </w:rPr>
+    </w:lvl>
+    <w:lvl w:ilvl="2" w:tplc="04090005" w:tentative="1">
+      <w:start w:val="1"/>
+      <w:numFmt w:val="bullet"/>
+      <w:lvlText w:val=""/>
+      <w:lvlJc w:val="left"/>
+      <w:pPr>
+        <w:ind w:left="2160" w:hanging="360"/>
+      </w:pPr>
+      <w:rPr>
+        <w:rFonts w:ascii="Wingdings" w:hAnsi="Wingdings" w:hint="default"/>
+      </w:rPr>
+    </w:lvl>
+    <w:lvl w:ilvl="3" w:tplc="04090001" w:tentative="1">
+      <w:start w:val="1"/>
+      <w:numFmt w:val="bullet"/>
+      <w:lvlText w:val=""/>
+      <w:lvlJc w:val="left"/>
+      <w:pPr>
+        <w:ind w:left="2880" w:hanging="360"/>
+      </w:pPr>
+      <w:rPr>
+        <w:rFonts w:ascii="Symbol" w:hAnsi="Symbol" w:hint="default"/>
+      </w:rPr>
+    </w:lvl>
+    <w:lvl w:ilvl="4" w:tplc="04090003" w:tentative="1">
+      <w:start w:val="1"/>
+      <w:numFmt w:val="bullet"/>
+      <w:lvlText w:val="o"/>
+      <w:lvlJc w:val="left"/>
+      <w:pPr>
+        <w:ind w:left="3600" w:hanging="360"/>
+      </w:pPr>
+      <w:rPr>
+        <w:rFonts w:ascii="Courier New" w:hAnsi="Courier New" w:hint="default"/>
+      </w:rPr>
+    </w:lvl>
+    <w:lvl w:ilvl="5" w:tplc="04090005" w:tentative="1">
+      <w:start w:val="1"/>
+      <w:numFmt w:val="bullet"/>
+      <w:lvlText w:val=""/>
+      <w:lvlJc w:val="left"/>
+      <w:pPr>
+        <w:ind w:left="4320" w:hanging="360"/>
+      </w:pPr>
+      <w:rPr>
+        <w:rFonts w:ascii="Wingdings" w:hAnsi="Wingdings" w:hint="default"/>
+      </w:rPr>
+    </w:lvl>
+    <w:lvl w:ilvl="6" w:tplc="04090001" w:tentative="1">
+      <w:start w:val="1"/>
+      <w:numFmt w:val="bullet"/>
+      <w:lvlText w:val=""/>
+      <w:lvlJc w:val="left"/>
+      <w:pPr>
+        <w:ind w:left="5040" w:hanging="360"/>
+      </w:pPr>
+      <w:rPr>
+        <w:rFonts w:ascii="Symbol" w:hAnsi="Symbol" w:hint="default"/>
+      </w:rPr>
+    </w:lvl>
+    <w:lvl w:ilvl="7" w:tplc="04090003" w:tentative="1">
+      <w:start w:val="1"/>
+      <w:numFmt w:val="bullet"/>
+      <w:lvlText w:val="o"/>
+      <w:lvlJc w:val="left"/>
+      <w:pPr>
+        <w:ind w:left="5760" w:hanging="360"/>
+      </w:pPr>
+      <w:rPr>
+        <w:rFonts w:ascii="Courier New" w:hAnsi="Courier New" w:hint="default"/>
+      </w:rPr>
+    </w:lvl>
+    <w:lvl w:ilvl="8" w:tplc="04090005" w:tentative="1">
+      <w:start w:val="1"/>
+      <w:numFmt w:val="bullet"/>
+      <w:lvlText w:val=""/>
+      <w:lvlJc w:val="left"/>
+      <w:pPr>
+        <w:ind w:left="6480" w:hanging="360"/>
+      </w:pPr>
+      <w:rPr>
+        <w:rFonts w:ascii="Wingdings" w:hAnsi="Wingdings" w:hint="default"/>
+      </w:rPr>
+    </w:lvl>
+  </w:abstractNum>
+  <w:abstractNum w:abstractNumId="5">
     <w:nsid w:val="62023B77"/>
     <w:multiLevelType w:val="hybridMultilevel"/>
     <w:tmpl w:val="E2C4395C"/>
@@ -1390,7 +1727,7 @@
       </w:rPr>
     </w:lvl>
   </w:abstractNum>
-  <w:abstractNum w:abstractNumId="4">
+  <w:abstractNum w:abstractNumId="6">
     <w:nsid w:val="75D53CC4"/>
     <w:multiLevelType w:val="hybridMultilevel"/>
     <w:tmpl w:val="C5922212"/>
@@ -1504,18 +1841,24 @@
     </w:lvl>
   </w:abstractNum>
   <w:num w:numId="1">
-    <w:abstractNumId w:val="3"/>
+    <w:abstractNumId w:val="5"/>
   </w:num>
   <w:num w:numId="2">
     <w:abstractNumId w:val="0"/>
   </w:num>
   <w:num w:numId="3">
-    <w:abstractNumId w:val="4"/>
+    <w:abstractNumId w:val="6"/>
   </w:num>
   <w:num w:numId="4">
     <w:abstractNumId w:val="1"/>
   </w:num>
   <w:num w:numId="5">
+    <w:abstractNumId w:val="3"/>
+  </w:num>
+  <w:num w:numId="6">
+    <w:abstractNumId w:val="4"/>
+  </w:num>
+  <w:num w:numId="7">
     <w:abstractNumId w:val="2"/>
   </w:num>
 </w:numbering>

</xml_diff>

<commit_message>
edits after planning meeting
</commit_message>
<xml_diff>
--- a/turbStudy_bluffBody/refs/LituratureStudy_LHalstrom.docx
+++ b/turbStudy_bluffBody/refs/LituratureStudy_LHalstrom.docx
@@ -262,349 +262,481 @@
       <w:r>
         <w:t>Use case: comparable results to LES with fewer computational resources used</w:t>
       </w:r>
+    </w:p>
+    <w:p>
+      <w:pPr>
+        <w:pStyle w:val="NoSpacing"/>
+      </w:pPr>
+    </w:p>
+    <w:p>
+      <w:pPr>
+        <w:pStyle w:val="NoSpacing"/>
+      </w:pPr>
+    </w:p>
+    <w:p>
+      <w:pPr>
+        <w:pStyle w:val="NoSpacing"/>
+      </w:pPr>
+    </w:p>
+    <w:p>
+      <w:pPr>
+        <w:pStyle w:val="NoSpacing"/>
+      </w:pPr>
+    </w:p>
+    <w:p>
+      <w:pPr>
+        <w:pStyle w:val="NoSpacing"/>
+      </w:pPr>
+    </w:p>
+    <w:p>
+      <w:pPr>
+        <w:pStyle w:val="NoSpacing"/>
+      </w:pPr>
+    </w:p>
+    <w:p>
+      <w:pPr>
+        <w:pStyle w:val="NoSpacing"/>
+      </w:pPr>
+    </w:p>
+    <w:p>
+      <w:pPr>
+        <w:pStyle w:val="NoSpacing"/>
+      </w:pPr>
+    </w:p>
+    <w:p>
+      <w:pPr>
+        <w:pStyle w:val="NoSpacing"/>
+      </w:pPr>
+    </w:p>
+    <w:p>
+      <w:pPr>
+        <w:pStyle w:val="NoSpacing"/>
+      </w:pPr>
+      <w:r>
+        <w:t>Hangan, H. Vickery, B.J.  A wake model for two-dimensional (sharp-edged) bluff bodies.</w:t>
+      </w:r>
+    </w:p>
+    <w:p>
+      <w:pPr>
+        <w:pStyle w:val="NoSpacing"/>
+        <w:numPr>
+          <w:ilvl w:val="0"/>
+          <w:numId w:val="8"/>
+        </w:numPr>
+      </w:pPr>
+      <w:r>
+        <w:t>Filename: hangan1997wake</w:t>
+      </w:r>
+    </w:p>
+    <w:p>
+      <w:pPr>
+        <w:pStyle w:val="NoSpacing"/>
+        <w:numPr>
+          <w:ilvl w:val="0"/>
+          <w:numId w:val="8"/>
+        </w:numPr>
+      </w:pPr>
+      <w:r>
+        <w:t>Abstract</w:t>
+      </w:r>
+    </w:p>
+    <w:p>
+      <w:pPr>
+        <w:pStyle w:val="NoSpacing"/>
+        <w:numPr>
+          <w:ilvl w:val="1"/>
+          <w:numId w:val="8"/>
+        </w:numPr>
+      </w:pPr>
+      <w:r>
+        <w:t>two-dimensional wake model for turbulence profiles is developed for (sharp-edged) bluff bodies based on similarity (self-preservation) and universality (different shapes)</w:t>
+      </w:r>
+    </w:p>
+    <w:p>
+      <w:pPr>
+        <w:pStyle w:val="NoSpacing"/>
+        <w:numPr>
+          <w:ilvl w:val="1"/>
+          <w:numId w:val="8"/>
+        </w:numPr>
+      </w:pPr>
+      <w:r>
+        <w:rPr>
+          <w:b/>
+        </w:rPr>
+        <w:t xml:space="preserve">Empirical (experiment-based) </w:t>
+      </w:r>
+      <w:r>
+        <w:t>wake model</w:t>
+      </w:r>
+    </w:p>
+    <w:p>
+      <w:pPr>
+        <w:pStyle w:val="NoSpacing"/>
+        <w:rPr>
+          <w:b/>
+        </w:rPr>
+      </w:pPr>
+    </w:p>
+    <w:p>
+      <w:pPr>
+        <w:pStyle w:val="NoSpacing"/>
+      </w:pPr>
+    </w:p>
+    <w:p>
+      <w:pPr>
+        <w:pStyle w:val="NoSpacing"/>
+      </w:pPr>
+    </w:p>
+    <w:p>
+      <w:pPr>
+        <w:pStyle w:val="NoSpacing"/>
+      </w:pPr>
+      <w:r>
+        <w:br w:type="column"/>
+      </w:r>
+      <w:r>
+        <w:lastRenderedPageBreak/>
+        <w:t>References from 2017</w:t>
+      </w:r>
+    </w:p>
+    <w:p>
+      <w:pPr>
+        <w:pStyle w:val="NoSpacing"/>
+      </w:pPr>
+      <w:r>
+        <w:t xml:space="preserve">Ravindra G. Devi, Joseph Mathew, Peeush K. Bishnoi, </w:t>
+      </w:r>
+      <w:r>
+        <w:t>Computations of turbulent near wakes of axisymmetric bodies</w:t>
+      </w:r>
+    </w:p>
+    <w:p>
+      <w:pPr>
+        <w:pStyle w:val="NoSpacing"/>
+        <w:numPr>
+          <w:ilvl w:val="0"/>
+          <w:numId w:val="3"/>
+        </w:numPr>
+      </w:pPr>
+      <w:r>
+        <w:t>Comparison of turbulence models over ellipsoid and sphere</w:t>
+      </w:r>
+    </w:p>
+    <w:p>
+      <w:pPr>
+        <w:pStyle w:val="NoSpacing"/>
+        <w:numPr>
+          <w:ilvl w:val="1"/>
+          <w:numId w:val="3"/>
+        </w:numPr>
+      </w:pPr>
+      <w:r>
+        <w:t xml:space="preserve">K-epsilon, k-omega, Reynolds </w:t>
+      </w:r>
+      <w:r>
+        <w:t>stress model</w:t>
+      </w:r>
+    </w:p>
+    <w:p>
+      <w:pPr>
+        <w:pStyle w:val="NoSpacing"/>
+        <w:numPr>
+          <w:ilvl w:val="1"/>
+          <w:numId w:val="3"/>
+        </w:numPr>
+      </w:pPr>
+      <w:r>
+        <w:t>Before and after separation</w:t>
+      </w:r>
+    </w:p>
+    <w:p>
+      <w:pPr>
+        <w:pStyle w:val="NoSpacing"/>
+        <w:numPr>
+          <w:ilvl w:val="1"/>
+          <w:numId w:val="3"/>
+        </w:numPr>
+      </w:pPr>
+      <w:r>
+        <w:t>Compare to experimental data</w:t>
+      </w:r>
+    </w:p>
+    <w:p>
+      <w:pPr>
+        <w:pStyle w:val="NoSpacing"/>
+        <w:numPr>
+          <w:ilvl w:val="1"/>
+          <w:numId w:val="3"/>
+        </w:numPr>
+      </w:pPr>
+      <w:r>
+        <w:t>Previous studies have concerned LES and DNS</w:t>
+      </w:r>
+    </w:p>
+    <w:p>
+      <w:pPr>
+        <w:pStyle w:val="NoSpacing"/>
+        <w:numPr>
+          <w:ilvl w:val="2"/>
+          <w:numId w:val="3"/>
+        </w:numPr>
+      </w:pPr>
+      <w:r>
+        <w:t>But RANS is an industry standard, it need its own studies</w:t>
+      </w:r>
+    </w:p>
+    <w:p>
+      <w:pPr>
+        <w:pStyle w:val="NoSpacing"/>
+        <w:numPr>
+          <w:ilvl w:val="2"/>
+          <w:numId w:val="3"/>
+        </w:numPr>
+      </w:pPr>
+      <w:r>
+        <w:t>This paper provides that</w:t>
+      </w:r>
+    </w:p>
+    <w:p>
+      <w:pPr>
+        <w:pStyle w:val="NoSpacing"/>
+        <w:numPr>
+          <w:ilvl w:val="0"/>
+          <w:numId w:val="3"/>
+        </w:numPr>
+      </w:pPr>
+      <w:r>
+        <w:t>Solutions using CFX-5 finite volume solver</w:t>
+      </w:r>
+    </w:p>
+    <w:p>
+      <w:pPr>
+        <w:pStyle w:val="NoSpacing"/>
+        <w:numPr>
+          <w:ilvl w:val="1"/>
+          <w:numId w:val="3"/>
+        </w:numPr>
+      </w:pPr>
+      <w:r>
+        <w:t>Grid made with unigraphics and ICEMCFD, unstructured</w:t>
+      </w:r>
+    </w:p>
+    <w:p>
+      <w:pPr>
+        <w:pStyle w:val="NoSpacing"/>
+        <w:numPr>
+          <w:ilvl w:val="0"/>
+          <w:numId w:val="3"/>
+        </w:numPr>
+      </w:pPr>
+      <w:r>
+        <w:t>Table 1 – compare global properties: drag coefficient, separation location, etc</w:t>
+      </w:r>
+    </w:p>
+    <w:p>
+      <w:pPr>
+        <w:pStyle w:val="NoSpacing"/>
+        <w:numPr>
+          <w:ilvl w:val="0"/>
+          <w:numId w:val="3"/>
+        </w:numPr>
+      </w:pPr>
+      <w:r>
+        <w:t>Turbulent intensity – Fig 4-6</w:t>
+      </w:r>
+    </w:p>
+    <w:p>
+      <w:pPr>
+        <w:pStyle w:val="NoSpacing"/>
+        <w:numPr>
+          <w:ilvl w:val="1"/>
+          <w:numId w:val="3"/>
+        </w:numPr>
+      </w:pPr>
+      <w:r>
+        <w:t>No explanation of how calculated or which model used (probably RSM)</w:t>
+      </w:r>
+    </w:p>
+    <w:p>
+      <w:pPr>
+        <w:pStyle w:val="NoSpacing"/>
+      </w:pPr>
+    </w:p>
+    <w:p>
+      <w:pPr>
+        <w:pStyle w:val="NoSpacing"/>
+      </w:pPr>
+      <w:r>
+        <w:t>Catalanoa,</w:t>
+      </w:r>
+      <w:r>
+        <w:t xml:space="preserve"> Pietro,</w:t>
+      </w:r>
+      <w:r>
+        <w:t xml:space="preserve"> </w:t>
+      </w:r>
+      <w:r>
+        <w:t>MengWangb,</w:t>
+      </w:r>
+      <w:r>
+        <w:t xml:space="preserve"> </w:t>
+      </w:r>
+      <w:r>
+        <w:t>GianlucaIaccarinob,</w:t>
+      </w:r>
+      <w:r>
+        <w:t xml:space="preserve"> </w:t>
+      </w:r>
+      <w:r>
+        <w:t>ParvizMoin</w:t>
+      </w:r>
+      <w:r>
+        <w:t xml:space="preserve">, </w:t>
+      </w:r>
+      <w:r>
+        <w:t>Numerical simulation of the flow around a circular cylinder at high Reynolds numbers</w:t>
+      </w:r>
+    </w:p>
+    <w:p>
+      <w:pPr>
+        <w:pStyle w:val="NoSpacing"/>
+        <w:numPr>
+          <w:ilvl w:val="0"/>
+          <w:numId w:val="4"/>
+        </w:numPr>
+      </w:pPr>
+      <w:r>
+        <w:t>Simulate flow around circular cylinder</w:t>
+      </w:r>
+    </w:p>
+    <w:p>
+      <w:pPr>
+        <w:pStyle w:val="NoSpacing"/>
+        <w:numPr>
+          <w:ilvl w:val="1"/>
+          <w:numId w:val="4"/>
+        </w:numPr>
+      </w:pPr>
+      <w:r>
+        <w:t>Show LES is better than URANS</w:t>
+      </w:r>
+    </w:p>
+    <w:p>
+      <w:pPr>
+        <w:pStyle w:val="NoSpacing"/>
+        <w:numPr>
+          <w:ilvl w:val="0"/>
+          <w:numId w:val="4"/>
+        </w:numPr>
+      </w:pPr>
+      <w:r>
+        <w:t>Qualitative results</w:t>
+      </w:r>
+    </w:p>
+    <w:p>
+      <w:pPr>
+        <w:pStyle w:val="NoSpacing"/>
+        <w:numPr>
+          <w:ilvl w:val="1"/>
+          <w:numId w:val="4"/>
+        </w:numPr>
+      </w:pPr>
+      <w:r>
+        <w:t>Compare wake contours</w:t>
+      </w:r>
+    </w:p>
+    <w:p>
+      <w:pPr>
+        <w:pStyle w:val="NoSpacing"/>
+        <w:numPr>
+          <w:ilvl w:val="0"/>
+          <w:numId w:val="4"/>
+        </w:numPr>
+      </w:pPr>
+      <w:r>
+        <w:t>Quantitative results</w:t>
+      </w:r>
+    </w:p>
+    <w:p>
+      <w:pPr>
+        <w:pStyle w:val="NoSpacing"/>
+        <w:numPr>
+          <w:ilvl w:val="1"/>
+          <w:numId w:val="4"/>
+        </w:numPr>
+      </w:pPr>
+      <w:r>
+        <w:t>Compare mean flow velocities</w:t>
+      </w:r>
+    </w:p>
+    <w:p>
+      <w:pPr>
+        <w:pStyle w:val="NoSpacing"/>
+        <w:numPr>
+          <w:ilvl w:val="1"/>
+          <w:numId w:val="4"/>
+        </w:numPr>
+      </w:pPr>
+      <w:r>
+        <w:t xml:space="preserve">Compare </w:t>
+      </w:r>
+      <w:r>
+        <w:t>force coefficient time histories</w:t>
+      </w:r>
+    </w:p>
+    <w:p>
+      <w:pPr>
+        <w:pStyle w:val="NoSpacing"/>
+        <w:numPr>
+          <w:ilvl w:val="0"/>
+          <w:numId w:val="4"/>
+        </w:numPr>
+      </w:pPr>
+      <w:r>
+        <w:t>No turbulent parameter analysis</w:t>
+      </w:r>
+    </w:p>
+    <w:p>
+      <w:pPr>
+        <w:pStyle w:val="NoSpacing"/>
+      </w:pPr>
+    </w:p>
+    <w:p>
+      <w:pPr>
+        <w:pStyle w:val="NoSpacing"/>
+      </w:pPr>
+    </w:p>
+    <w:p>
+      <w:pPr>
+        <w:pStyle w:val="NoSpacing"/>
+      </w:pPr>
+      <w:r>
+        <w:br w:type="column"/>
+      </w:r>
+      <w:r>
+        <w:t>H.F. Lam*, H.Y. Peng,</w:t>
+      </w:r>
+      <w:r>
+        <w:t xml:space="preserve"> </w:t>
+      </w:r>
+      <w:r>
+        <w:t>Study of wake characteristics of a vertical axis wind turbine by two- and three-dimensional computational fluid dynamics simulations</w:t>
+      </w:r>
+    </w:p>
+    <w:p>
+      <w:pPr>
+        <w:pStyle w:val="NoSpacing"/>
+        <w:numPr>
+          <w:ilvl w:val="0"/>
+          <w:numId w:val="5"/>
+        </w:numPr>
+      </w:pPr>
+      <w:r>
+        <w:t>Filename: lam2016study</w:t>
+      </w:r>
       <w:bookmarkStart w:id="0" w:name="_GoBack"/>
       <w:bookmarkEnd w:id="0"/>
-    </w:p>
-    <w:p>
-      <w:pPr>
-        <w:pStyle w:val="NoSpacing"/>
-      </w:pPr>
-    </w:p>
-    <w:p>
-      <w:pPr>
-        <w:pStyle w:val="NoSpacing"/>
-      </w:pPr>
-      <w:r>
-        <w:br w:type="column"/>
-      </w:r>
-      <w:r>
-        <w:lastRenderedPageBreak/>
-        <w:t>References from 2017</w:t>
-      </w:r>
-    </w:p>
-    <w:p>
-      <w:pPr>
-        <w:pStyle w:val="NoSpacing"/>
-      </w:pPr>
-      <w:r>
-        <w:t xml:space="preserve">Ravindra G. Devi, Joseph Mathew, Peeush K. Bishnoi, </w:t>
-      </w:r>
-      <w:r>
-        <w:t>Computations of turbulent near wakes of axisymmetric bodies</w:t>
-      </w:r>
-    </w:p>
-    <w:p>
-      <w:pPr>
-        <w:pStyle w:val="NoSpacing"/>
-        <w:numPr>
-          <w:ilvl w:val="0"/>
-          <w:numId w:val="3"/>
-        </w:numPr>
-      </w:pPr>
-      <w:r>
-        <w:t>Comparison of turbulence models over ellipsoid and sphere</w:t>
-      </w:r>
-    </w:p>
-    <w:p>
-      <w:pPr>
-        <w:pStyle w:val="NoSpacing"/>
-        <w:numPr>
-          <w:ilvl w:val="1"/>
-          <w:numId w:val="3"/>
-        </w:numPr>
-      </w:pPr>
-      <w:r>
-        <w:t xml:space="preserve">K-epsilon, k-omega, Reynolds </w:t>
-      </w:r>
-      <w:r>
-        <w:t>stress model</w:t>
-      </w:r>
-    </w:p>
-    <w:p>
-      <w:pPr>
-        <w:pStyle w:val="NoSpacing"/>
-        <w:numPr>
-          <w:ilvl w:val="1"/>
-          <w:numId w:val="3"/>
-        </w:numPr>
-      </w:pPr>
-      <w:r>
-        <w:t>Before and after separation</w:t>
-      </w:r>
-    </w:p>
-    <w:p>
-      <w:pPr>
-        <w:pStyle w:val="NoSpacing"/>
-        <w:numPr>
-          <w:ilvl w:val="1"/>
-          <w:numId w:val="3"/>
-        </w:numPr>
-      </w:pPr>
-      <w:r>
-        <w:t>Compare to experimental data</w:t>
-      </w:r>
-    </w:p>
-    <w:p>
-      <w:pPr>
-        <w:pStyle w:val="NoSpacing"/>
-        <w:numPr>
-          <w:ilvl w:val="1"/>
-          <w:numId w:val="3"/>
-        </w:numPr>
-      </w:pPr>
-      <w:r>
-        <w:t>Previous studies have concerned LES and DNS</w:t>
-      </w:r>
-    </w:p>
-    <w:p>
-      <w:pPr>
-        <w:pStyle w:val="NoSpacing"/>
-        <w:numPr>
-          <w:ilvl w:val="2"/>
-          <w:numId w:val="3"/>
-        </w:numPr>
-      </w:pPr>
-      <w:r>
-        <w:t>But RANS is an industry standard, it need its own studies</w:t>
-      </w:r>
-    </w:p>
-    <w:p>
-      <w:pPr>
-        <w:pStyle w:val="NoSpacing"/>
-        <w:numPr>
-          <w:ilvl w:val="2"/>
-          <w:numId w:val="3"/>
-        </w:numPr>
-      </w:pPr>
-      <w:r>
-        <w:t>This paper provides that</w:t>
-      </w:r>
-    </w:p>
-    <w:p>
-      <w:pPr>
-        <w:pStyle w:val="NoSpacing"/>
-        <w:numPr>
-          <w:ilvl w:val="0"/>
-          <w:numId w:val="3"/>
-        </w:numPr>
-      </w:pPr>
-      <w:r>
-        <w:t>Solutions using CFX-5 finite volume solver</w:t>
-      </w:r>
-    </w:p>
-    <w:p>
-      <w:pPr>
-        <w:pStyle w:val="NoSpacing"/>
-        <w:numPr>
-          <w:ilvl w:val="1"/>
-          <w:numId w:val="3"/>
-        </w:numPr>
-      </w:pPr>
-      <w:r>
-        <w:t>Grid made with unigraphics and ICEMCFD, unstructured</w:t>
-      </w:r>
-    </w:p>
-    <w:p>
-      <w:pPr>
-        <w:pStyle w:val="NoSpacing"/>
-        <w:numPr>
-          <w:ilvl w:val="0"/>
-          <w:numId w:val="3"/>
-        </w:numPr>
-      </w:pPr>
-      <w:r>
-        <w:t>Table 1 – compare global properties: drag coefficient, separation location, etc</w:t>
-      </w:r>
-    </w:p>
-    <w:p>
-      <w:pPr>
-        <w:pStyle w:val="NoSpacing"/>
-        <w:numPr>
-          <w:ilvl w:val="0"/>
-          <w:numId w:val="3"/>
-        </w:numPr>
-      </w:pPr>
-      <w:r>
-        <w:t>Turbulent intensity – Fig 4-6</w:t>
-      </w:r>
-    </w:p>
-    <w:p>
-      <w:pPr>
-        <w:pStyle w:val="NoSpacing"/>
-        <w:numPr>
-          <w:ilvl w:val="1"/>
-          <w:numId w:val="3"/>
-        </w:numPr>
-      </w:pPr>
-      <w:r>
-        <w:t>No explanation of how calculated or which model used (probably RSM)</w:t>
-      </w:r>
-    </w:p>
-    <w:p>
-      <w:pPr>
-        <w:pStyle w:val="NoSpacing"/>
-      </w:pPr>
-    </w:p>
-    <w:p>
-      <w:pPr>
-        <w:pStyle w:val="NoSpacing"/>
-      </w:pPr>
-      <w:r>
-        <w:t>Catalanoa,</w:t>
-      </w:r>
-      <w:r>
-        <w:t xml:space="preserve"> Pietro,</w:t>
-      </w:r>
-      <w:r>
-        <w:t xml:space="preserve"> </w:t>
-      </w:r>
-      <w:r>
-        <w:t>MengWangb,</w:t>
-      </w:r>
-      <w:r>
-        <w:t xml:space="preserve"> </w:t>
-      </w:r>
-      <w:r>
-        <w:t>GianlucaIaccarinob,</w:t>
-      </w:r>
-      <w:r>
-        <w:t xml:space="preserve"> </w:t>
-      </w:r>
-      <w:r>
-        <w:t>ParvizMoin</w:t>
-      </w:r>
-      <w:r>
-        <w:t xml:space="preserve">, </w:t>
-      </w:r>
-      <w:r>
-        <w:t>Numerical simulation of the flow around a circular cylinder at high Reynolds numbers</w:t>
-      </w:r>
-    </w:p>
-    <w:p>
-      <w:pPr>
-        <w:pStyle w:val="NoSpacing"/>
-        <w:numPr>
-          <w:ilvl w:val="0"/>
-          <w:numId w:val="4"/>
-        </w:numPr>
-      </w:pPr>
-      <w:r>
-        <w:t>Simulate flow around circular cylinder</w:t>
-      </w:r>
-    </w:p>
-    <w:p>
-      <w:pPr>
-        <w:pStyle w:val="NoSpacing"/>
-        <w:numPr>
-          <w:ilvl w:val="1"/>
-          <w:numId w:val="4"/>
-        </w:numPr>
-      </w:pPr>
-      <w:r>
-        <w:t>Show LES is better than URANS</w:t>
-      </w:r>
-    </w:p>
-    <w:p>
-      <w:pPr>
-        <w:pStyle w:val="NoSpacing"/>
-        <w:numPr>
-          <w:ilvl w:val="0"/>
-          <w:numId w:val="4"/>
-        </w:numPr>
-      </w:pPr>
-      <w:r>
-        <w:t>Qualitative results</w:t>
-      </w:r>
-    </w:p>
-    <w:p>
-      <w:pPr>
-        <w:pStyle w:val="NoSpacing"/>
-        <w:numPr>
-          <w:ilvl w:val="1"/>
-          <w:numId w:val="4"/>
-        </w:numPr>
-      </w:pPr>
-      <w:r>
-        <w:t>Compare wake contours</w:t>
-      </w:r>
-    </w:p>
-    <w:p>
-      <w:pPr>
-        <w:pStyle w:val="NoSpacing"/>
-        <w:numPr>
-          <w:ilvl w:val="0"/>
-          <w:numId w:val="4"/>
-        </w:numPr>
-      </w:pPr>
-      <w:r>
-        <w:t>Quantitative results</w:t>
-      </w:r>
-    </w:p>
-    <w:p>
-      <w:pPr>
-        <w:pStyle w:val="NoSpacing"/>
-        <w:numPr>
-          <w:ilvl w:val="1"/>
-          <w:numId w:val="4"/>
-        </w:numPr>
-      </w:pPr>
-      <w:r>
-        <w:t>Compare mean flow velocities</w:t>
-      </w:r>
-    </w:p>
-    <w:p>
-      <w:pPr>
-        <w:pStyle w:val="NoSpacing"/>
-        <w:numPr>
-          <w:ilvl w:val="1"/>
-          <w:numId w:val="4"/>
-        </w:numPr>
-      </w:pPr>
-      <w:r>
-        <w:t xml:space="preserve">Compare </w:t>
-      </w:r>
-      <w:r>
-        <w:t>force coefficient time histories</w:t>
-      </w:r>
-    </w:p>
-    <w:p>
-      <w:pPr>
-        <w:pStyle w:val="NoSpacing"/>
-        <w:numPr>
-          <w:ilvl w:val="0"/>
-          <w:numId w:val="4"/>
-        </w:numPr>
-      </w:pPr>
-      <w:r>
-        <w:t>No turbulent parameter analysis</w:t>
-      </w:r>
-    </w:p>
-    <w:p>
-      <w:pPr>
-        <w:pStyle w:val="NoSpacing"/>
-      </w:pPr>
-    </w:p>
-    <w:p>
-      <w:pPr>
-        <w:pStyle w:val="NoSpacing"/>
-      </w:pPr>
-    </w:p>
-    <w:p>
-      <w:pPr>
-        <w:pStyle w:val="NoSpacing"/>
-      </w:pPr>
-      <w:r>
-        <w:br w:type="column"/>
-      </w:r>
-      <w:r>
-        <w:t>H.F. Lam*, H.Y. Peng,</w:t>
-      </w:r>
-      <w:r>
-        <w:t xml:space="preserve"> </w:t>
-      </w:r>
-      <w:r>
-        <w:t>Study of wake characteristics of a vertical axis wind turbine by two- and three-dimensional computational fluid dynamics simulations</w:t>
-      </w:r>
     </w:p>
     <w:p>
       <w:pPr>
@@ -1163,6 +1295,155 @@
     </w:lvl>
   </w:abstractNum>
   <w:abstractNum w:abstractNumId="1">
+    <w:nsid w:val="1A601CFC"/>
+    <w:multiLevelType w:val="multilevel"/>
+    <w:tmpl w:val="450414CE"/>
+    <w:lvl w:ilvl="0">
+      <w:start w:val="1"/>
+      <w:numFmt w:val="bullet"/>
+      <w:lvlText w:val=""/>
+      <w:lvlJc w:val="left"/>
+      <w:pPr>
+        <w:tabs>
+          <w:tab w:val="num" w:pos="720"/>
+        </w:tabs>
+        <w:ind w:left="720" w:hanging="360"/>
+      </w:pPr>
+      <w:rPr>
+        <w:rFonts w:ascii="Symbol" w:hAnsi="Symbol" w:hint="default"/>
+        <w:sz w:val="20"/>
+      </w:rPr>
+    </w:lvl>
+    <w:lvl w:ilvl="1">
+      <w:start w:val="1"/>
+      <w:numFmt w:val="bullet"/>
+      <w:lvlText w:val="o"/>
+      <w:lvlJc w:val="left"/>
+      <w:pPr>
+        <w:tabs>
+          <w:tab w:val="num" w:pos="1440"/>
+        </w:tabs>
+        <w:ind w:left="1440" w:hanging="360"/>
+      </w:pPr>
+      <w:rPr>
+        <w:rFonts w:ascii="Courier New" w:hAnsi="Courier New" w:hint="default"/>
+        <w:sz w:val="20"/>
+      </w:rPr>
+    </w:lvl>
+    <w:lvl w:ilvl="2" w:tentative="1">
+      <w:start w:val="1"/>
+      <w:numFmt w:val="bullet"/>
+      <w:lvlText w:val=""/>
+      <w:lvlJc w:val="left"/>
+      <w:pPr>
+        <w:tabs>
+          <w:tab w:val="num" w:pos="2160"/>
+        </w:tabs>
+        <w:ind w:left="2160" w:hanging="360"/>
+      </w:pPr>
+      <w:rPr>
+        <w:rFonts w:ascii="Symbol" w:hAnsi="Symbol" w:hint="default"/>
+        <w:sz w:val="20"/>
+      </w:rPr>
+    </w:lvl>
+    <w:lvl w:ilvl="3" w:tentative="1">
+      <w:start w:val="1"/>
+      <w:numFmt w:val="bullet"/>
+      <w:lvlText w:val=""/>
+      <w:lvlJc w:val="left"/>
+      <w:pPr>
+        <w:tabs>
+          <w:tab w:val="num" w:pos="2880"/>
+        </w:tabs>
+        <w:ind w:left="2880" w:hanging="360"/>
+      </w:pPr>
+      <w:rPr>
+        <w:rFonts w:ascii="Symbol" w:hAnsi="Symbol" w:hint="default"/>
+        <w:sz w:val="20"/>
+      </w:rPr>
+    </w:lvl>
+    <w:lvl w:ilvl="4" w:tentative="1">
+      <w:start w:val="1"/>
+      <w:numFmt w:val="bullet"/>
+      <w:lvlText w:val=""/>
+      <w:lvlJc w:val="left"/>
+      <w:pPr>
+        <w:tabs>
+          <w:tab w:val="num" w:pos="3600"/>
+        </w:tabs>
+        <w:ind w:left="3600" w:hanging="360"/>
+      </w:pPr>
+      <w:rPr>
+        <w:rFonts w:ascii="Symbol" w:hAnsi="Symbol" w:hint="default"/>
+        <w:sz w:val="20"/>
+      </w:rPr>
+    </w:lvl>
+    <w:lvl w:ilvl="5" w:tentative="1">
+      <w:start w:val="1"/>
+      <w:numFmt w:val="bullet"/>
+      <w:lvlText w:val=""/>
+      <w:lvlJc w:val="left"/>
+      <w:pPr>
+        <w:tabs>
+          <w:tab w:val="num" w:pos="4320"/>
+        </w:tabs>
+        <w:ind w:left="4320" w:hanging="360"/>
+      </w:pPr>
+      <w:rPr>
+        <w:rFonts w:ascii="Symbol" w:hAnsi="Symbol" w:hint="default"/>
+        <w:sz w:val="20"/>
+      </w:rPr>
+    </w:lvl>
+    <w:lvl w:ilvl="6" w:tentative="1">
+      <w:start w:val="1"/>
+      <w:numFmt w:val="bullet"/>
+      <w:lvlText w:val=""/>
+      <w:lvlJc w:val="left"/>
+      <w:pPr>
+        <w:tabs>
+          <w:tab w:val="num" w:pos="5040"/>
+        </w:tabs>
+        <w:ind w:left="5040" w:hanging="360"/>
+      </w:pPr>
+      <w:rPr>
+        <w:rFonts w:ascii="Symbol" w:hAnsi="Symbol" w:hint="default"/>
+        <w:sz w:val="20"/>
+      </w:rPr>
+    </w:lvl>
+    <w:lvl w:ilvl="7" w:tentative="1">
+      <w:start w:val="1"/>
+      <w:numFmt w:val="bullet"/>
+      <w:lvlText w:val=""/>
+      <w:lvlJc w:val="left"/>
+      <w:pPr>
+        <w:tabs>
+          <w:tab w:val="num" w:pos="5760"/>
+        </w:tabs>
+        <w:ind w:left="5760" w:hanging="360"/>
+      </w:pPr>
+      <w:rPr>
+        <w:rFonts w:ascii="Symbol" w:hAnsi="Symbol" w:hint="default"/>
+        <w:sz w:val="20"/>
+      </w:rPr>
+    </w:lvl>
+    <w:lvl w:ilvl="8" w:tentative="1">
+      <w:start w:val="1"/>
+      <w:numFmt w:val="bullet"/>
+      <w:lvlText w:val=""/>
+      <w:lvlJc w:val="left"/>
+      <w:pPr>
+        <w:tabs>
+          <w:tab w:val="num" w:pos="6480"/>
+        </w:tabs>
+        <w:ind w:left="6480" w:hanging="360"/>
+      </w:pPr>
+      <w:rPr>
+        <w:rFonts w:ascii="Symbol" w:hAnsi="Symbol" w:hint="default"/>
+        <w:sz w:val="20"/>
+      </w:rPr>
+    </w:lvl>
+  </w:abstractNum>
+  <w:abstractNum w:abstractNumId="2">
     <w:nsid w:val="259C7EF9"/>
     <w:multiLevelType w:val="hybridMultilevel"/>
     <w:tmpl w:val="FA5C4CE4"/>
@@ -1275,7 +1556,7 @@
       </w:rPr>
     </w:lvl>
   </w:abstractNum>
-  <w:abstractNum w:abstractNumId="2">
+  <w:abstractNum w:abstractNumId="3">
     <w:nsid w:val="4882719A"/>
     <w:multiLevelType w:val="hybridMultilevel"/>
     <w:tmpl w:val="F0DCD444"/>
@@ -1388,7 +1669,156 @@
       </w:rPr>
     </w:lvl>
   </w:abstractNum>
-  <w:abstractNum w:abstractNumId="3">
+  <w:abstractNum w:abstractNumId="4">
+    <w:nsid w:val="490C1762"/>
+    <w:multiLevelType w:val="multilevel"/>
+    <w:tmpl w:val="A5449DF8"/>
+    <w:lvl w:ilvl="0">
+      <w:start w:val="1"/>
+      <w:numFmt w:val="bullet"/>
+      <w:lvlText w:val=""/>
+      <w:lvlJc w:val="left"/>
+      <w:pPr>
+        <w:tabs>
+          <w:tab w:val="num" w:pos="1440"/>
+        </w:tabs>
+        <w:ind w:left="1440" w:hanging="360"/>
+      </w:pPr>
+      <w:rPr>
+        <w:rFonts w:ascii="Symbol" w:hAnsi="Symbol" w:hint="default"/>
+        <w:sz w:val="20"/>
+      </w:rPr>
+    </w:lvl>
+    <w:lvl w:ilvl="1">
+      <w:start w:val="1"/>
+      <w:numFmt w:val="bullet"/>
+      <w:lvlText w:val="o"/>
+      <w:lvlJc w:val="left"/>
+      <w:pPr>
+        <w:tabs>
+          <w:tab w:val="num" w:pos="2160"/>
+        </w:tabs>
+        <w:ind w:left="2160" w:hanging="360"/>
+      </w:pPr>
+      <w:rPr>
+        <w:rFonts w:ascii="Courier New" w:hAnsi="Courier New" w:hint="default"/>
+        <w:sz w:val="20"/>
+      </w:rPr>
+    </w:lvl>
+    <w:lvl w:ilvl="2">
+      <w:start w:val="1"/>
+      <w:numFmt w:val="bullet"/>
+      <w:lvlText w:val=""/>
+      <w:lvlJc w:val="left"/>
+      <w:pPr>
+        <w:tabs>
+          <w:tab w:val="num" w:pos="2880"/>
+        </w:tabs>
+        <w:ind w:left="2880" w:hanging="360"/>
+      </w:pPr>
+      <w:rPr>
+        <w:rFonts w:ascii="Wingdings" w:hAnsi="Wingdings" w:hint="default"/>
+        <w:sz w:val="20"/>
+      </w:rPr>
+    </w:lvl>
+    <w:lvl w:ilvl="3">
+      <w:start w:val="1"/>
+      <w:numFmt w:val="bullet"/>
+      <w:lvlText w:val=""/>
+      <w:lvlJc w:val="left"/>
+      <w:pPr>
+        <w:tabs>
+          <w:tab w:val="num" w:pos="3600"/>
+        </w:tabs>
+        <w:ind w:left="3600" w:hanging="360"/>
+      </w:pPr>
+      <w:rPr>
+        <w:rFonts w:ascii="Wingdings" w:hAnsi="Wingdings" w:hint="default"/>
+        <w:sz w:val="20"/>
+      </w:rPr>
+    </w:lvl>
+    <w:lvl w:ilvl="4">
+      <w:start w:val="1"/>
+      <w:numFmt w:val="bullet"/>
+      <w:lvlText w:val=""/>
+      <w:lvlJc w:val="left"/>
+      <w:pPr>
+        <w:tabs>
+          <w:tab w:val="num" w:pos="4320"/>
+        </w:tabs>
+        <w:ind w:left="4320" w:hanging="360"/>
+      </w:pPr>
+      <w:rPr>
+        <w:rFonts w:ascii="Wingdings" w:hAnsi="Wingdings" w:hint="default"/>
+        <w:sz w:val="20"/>
+      </w:rPr>
+    </w:lvl>
+    <w:lvl w:ilvl="5">
+      <w:start w:val="1"/>
+      <w:numFmt w:val="bullet"/>
+      <w:lvlText w:val=""/>
+      <w:lvlJc w:val="left"/>
+      <w:pPr>
+        <w:tabs>
+          <w:tab w:val="num" w:pos="5040"/>
+        </w:tabs>
+        <w:ind w:left="5040" w:hanging="360"/>
+      </w:pPr>
+      <w:rPr>
+        <w:rFonts w:ascii="Wingdings" w:hAnsi="Wingdings" w:hint="default"/>
+        <w:sz w:val="20"/>
+      </w:rPr>
+    </w:lvl>
+    <w:lvl w:ilvl="6" w:tentative="1">
+      <w:start w:val="1"/>
+      <w:numFmt w:val="bullet"/>
+      <w:lvlText w:val=""/>
+      <w:lvlJc w:val="left"/>
+      <w:pPr>
+        <w:tabs>
+          <w:tab w:val="num" w:pos="5760"/>
+        </w:tabs>
+        <w:ind w:left="5760" w:hanging="360"/>
+      </w:pPr>
+      <w:rPr>
+        <w:rFonts w:ascii="Symbol" w:hAnsi="Symbol" w:hint="default"/>
+        <w:sz w:val="20"/>
+      </w:rPr>
+    </w:lvl>
+    <w:lvl w:ilvl="7" w:tentative="1">
+      <w:start w:val="1"/>
+      <w:numFmt w:val="bullet"/>
+      <w:lvlText w:val=""/>
+      <w:lvlJc w:val="left"/>
+      <w:pPr>
+        <w:tabs>
+          <w:tab w:val="num" w:pos="6480"/>
+        </w:tabs>
+        <w:ind w:left="6480" w:hanging="360"/>
+      </w:pPr>
+      <w:rPr>
+        <w:rFonts w:ascii="Symbol" w:hAnsi="Symbol" w:hint="default"/>
+        <w:sz w:val="20"/>
+      </w:rPr>
+    </w:lvl>
+    <w:lvl w:ilvl="8" w:tentative="1">
+      <w:start w:val="1"/>
+      <w:numFmt w:val="bullet"/>
+      <w:lvlText w:val=""/>
+      <w:lvlJc w:val="left"/>
+      <w:pPr>
+        <w:tabs>
+          <w:tab w:val="num" w:pos="7200"/>
+        </w:tabs>
+        <w:ind w:left="7200" w:hanging="360"/>
+      </w:pPr>
+      <w:rPr>
+        <w:rFonts w:ascii="Symbol" w:hAnsi="Symbol" w:hint="default"/>
+        <w:sz w:val="20"/>
+      </w:rPr>
+    </w:lvl>
+  </w:abstractNum>
+  <w:abstractNum w:abstractNumId="5">
     <w:nsid w:val="49284071"/>
     <w:multiLevelType w:val="hybridMultilevel"/>
     <w:tmpl w:val="EC482326"/>
@@ -1501,7 +1931,7 @@
       </w:rPr>
     </w:lvl>
   </w:abstractNum>
-  <w:abstractNum w:abstractNumId="4">
+  <w:abstractNum w:abstractNumId="6">
     <w:nsid w:val="51AC7A2F"/>
     <w:multiLevelType w:val="hybridMultilevel"/>
     <w:tmpl w:val="3E6C47FA"/>
@@ -1614,7 +2044,7 @@
       </w:rPr>
     </w:lvl>
   </w:abstractNum>
-  <w:abstractNum w:abstractNumId="5">
+  <w:abstractNum w:abstractNumId="7">
     <w:nsid w:val="62023B77"/>
     <w:multiLevelType w:val="hybridMultilevel"/>
     <w:tmpl w:val="E2C4395C"/>
@@ -1727,7 +2157,120 @@
       </w:rPr>
     </w:lvl>
   </w:abstractNum>
-  <w:abstractNum w:abstractNumId="6">
+  <w:abstractNum w:abstractNumId="8">
+    <w:nsid w:val="634F146D"/>
+    <w:multiLevelType w:val="hybridMultilevel"/>
+    <w:tmpl w:val="96969756"/>
+    <w:lvl w:ilvl="0" w:tplc="04090001">
+      <w:start w:val="1"/>
+      <w:numFmt w:val="bullet"/>
+      <w:lvlText w:val=""/>
+      <w:lvlJc w:val="left"/>
+      <w:pPr>
+        <w:ind w:left="720" w:hanging="360"/>
+      </w:pPr>
+      <w:rPr>
+        <w:rFonts w:ascii="Symbol" w:hAnsi="Symbol" w:hint="default"/>
+      </w:rPr>
+    </w:lvl>
+    <w:lvl w:ilvl="1" w:tplc="04090003">
+      <w:start w:val="1"/>
+      <w:numFmt w:val="bullet"/>
+      <w:lvlText w:val="o"/>
+      <w:lvlJc w:val="left"/>
+      <w:pPr>
+        <w:ind w:left="1440" w:hanging="360"/>
+      </w:pPr>
+      <w:rPr>
+        <w:rFonts w:ascii="Courier New" w:hAnsi="Courier New" w:hint="default"/>
+      </w:rPr>
+    </w:lvl>
+    <w:lvl w:ilvl="2" w:tplc="04090005" w:tentative="1">
+      <w:start w:val="1"/>
+      <w:numFmt w:val="bullet"/>
+      <w:lvlText w:val=""/>
+      <w:lvlJc w:val="left"/>
+      <w:pPr>
+        <w:ind w:left="2160" w:hanging="360"/>
+      </w:pPr>
+      <w:rPr>
+        <w:rFonts w:ascii="Wingdings" w:hAnsi="Wingdings" w:hint="default"/>
+      </w:rPr>
+    </w:lvl>
+    <w:lvl w:ilvl="3" w:tplc="04090001" w:tentative="1">
+      <w:start w:val="1"/>
+      <w:numFmt w:val="bullet"/>
+      <w:lvlText w:val=""/>
+      <w:lvlJc w:val="left"/>
+      <w:pPr>
+        <w:ind w:left="2880" w:hanging="360"/>
+      </w:pPr>
+      <w:rPr>
+        <w:rFonts w:ascii="Symbol" w:hAnsi="Symbol" w:hint="default"/>
+      </w:rPr>
+    </w:lvl>
+    <w:lvl w:ilvl="4" w:tplc="04090003" w:tentative="1">
+      <w:start w:val="1"/>
+      <w:numFmt w:val="bullet"/>
+      <w:lvlText w:val="o"/>
+      <w:lvlJc w:val="left"/>
+      <w:pPr>
+        <w:ind w:left="3600" w:hanging="360"/>
+      </w:pPr>
+      <w:rPr>
+        <w:rFonts w:ascii="Courier New" w:hAnsi="Courier New" w:hint="default"/>
+      </w:rPr>
+    </w:lvl>
+    <w:lvl w:ilvl="5" w:tplc="04090005" w:tentative="1">
+      <w:start w:val="1"/>
+      <w:numFmt w:val="bullet"/>
+      <w:lvlText w:val=""/>
+      <w:lvlJc w:val="left"/>
+      <w:pPr>
+        <w:ind w:left="4320" w:hanging="360"/>
+      </w:pPr>
+      <w:rPr>
+        <w:rFonts w:ascii="Wingdings" w:hAnsi="Wingdings" w:hint="default"/>
+      </w:rPr>
+    </w:lvl>
+    <w:lvl w:ilvl="6" w:tplc="04090001" w:tentative="1">
+      <w:start w:val="1"/>
+      <w:numFmt w:val="bullet"/>
+      <w:lvlText w:val=""/>
+      <w:lvlJc w:val="left"/>
+      <w:pPr>
+        <w:ind w:left="5040" w:hanging="360"/>
+      </w:pPr>
+      <w:rPr>
+        <w:rFonts w:ascii="Symbol" w:hAnsi="Symbol" w:hint="default"/>
+      </w:rPr>
+    </w:lvl>
+    <w:lvl w:ilvl="7" w:tplc="04090003" w:tentative="1">
+      <w:start w:val="1"/>
+      <w:numFmt w:val="bullet"/>
+      <w:lvlText w:val="o"/>
+      <w:lvlJc w:val="left"/>
+      <w:pPr>
+        <w:ind w:left="5760" w:hanging="360"/>
+      </w:pPr>
+      <w:rPr>
+        <w:rFonts w:ascii="Courier New" w:hAnsi="Courier New" w:hint="default"/>
+      </w:rPr>
+    </w:lvl>
+    <w:lvl w:ilvl="8" w:tplc="04090005" w:tentative="1">
+      <w:start w:val="1"/>
+      <w:numFmt w:val="bullet"/>
+      <w:lvlText w:val=""/>
+      <w:lvlJc w:val="left"/>
+      <w:pPr>
+        <w:ind w:left="6480" w:hanging="360"/>
+      </w:pPr>
+      <w:rPr>
+        <w:rFonts w:ascii="Wingdings" w:hAnsi="Wingdings" w:hint="default"/>
+      </w:rPr>
+    </w:lvl>
+  </w:abstractNum>
+  <w:abstractNum w:abstractNumId="9">
     <w:nsid w:val="75D53CC4"/>
     <w:multiLevelType w:val="hybridMultilevel"/>
     <w:tmpl w:val="C5922212"/>
@@ -1841,25 +2384,34 @@
     </w:lvl>
   </w:abstractNum>
   <w:num w:numId="1">
-    <w:abstractNumId w:val="5"/>
+    <w:abstractNumId w:val="7"/>
   </w:num>
   <w:num w:numId="2">
     <w:abstractNumId w:val="0"/>
   </w:num>
   <w:num w:numId="3">
+    <w:abstractNumId w:val="9"/>
+  </w:num>
+  <w:num w:numId="4">
+    <w:abstractNumId w:val="2"/>
+  </w:num>
+  <w:num w:numId="5">
+    <w:abstractNumId w:val="5"/>
+  </w:num>
+  <w:num w:numId="6">
     <w:abstractNumId w:val="6"/>
   </w:num>
-  <w:num w:numId="4">
+  <w:num w:numId="7">
+    <w:abstractNumId w:val="3"/>
+  </w:num>
+  <w:num w:numId="8">
+    <w:abstractNumId w:val="8"/>
+  </w:num>
+  <w:num w:numId="9">
     <w:abstractNumId w:val="1"/>
   </w:num>
-  <w:num w:numId="5">
-    <w:abstractNumId w:val="3"/>
-  </w:num>
-  <w:num w:numId="6">
+  <w:num w:numId="10">
     <w:abstractNumId w:val="4"/>
-  </w:num>
-  <w:num w:numId="7">
-    <w:abstractNumId w:val="2"/>
   </w:num>
 </w:numbering>
 </file>
@@ -2020,6 +2572,42 @@
     <w:name w:val="Normal"/>
     <w:qFormat/>
   </w:style>
+  <w:style w:type="paragraph" w:styleId="Heading3">
+    <w:name w:val="heading 3"/>
+    <w:basedOn w:val="Normal"/>
+    <w:link w:val="Heading3Char"/>
+    <w:uiPriority w:val="9"/>
+    <w:qFormat/>
+    <w:rsid w:val="00E922E2"/>
+    <w:pPr>
+      <w:spacing w:before="100" w:beforeAutospacing="1" w:after="100" w:afterAutospacing="1"/>
+      <w:outlineLvl w:val="2"/>
+    </w:pPr>
+    <w:rPr>
+      <w:rFonts w:ascii="Times" w:hAnsi="Times"/>
+      <w:b/>
+      <w:bCs/>
+      <w:sz w:val="27"/>
+      <w:szCs w:val="27"/>
+    </w:rPr>
+  </w:style>
+  <w:style w:type="paragraph" w:styleId="Heading4">
+    <w:name w:val="heading 4"/>
+    <w:basedOn w:val="Normal"/>
+    <w:link w:val="Heading4Char"/>
+    <w:uiPriority w:val="9"/>
+    <w:qFormat/>
+    <w:rsid w:val="00E922E2"/>
+    <w:pPr>
+      <w:spacing w:before="100" w:beforeAutospacing="1" w:after="100" w:afterAutospacing="1"/>
+      <w:outlineLvl w:val="3"/>
+    </w:pPr>
+    <w:rPr>
+      <w:rFonts w:ascii="Times" w:hAnsi="Times"/>
+      <w:b/>
+      <w:bCs/>
+    </w:rPr>
+  </w:style>
   <w:style w:type="character" w:default="1" w:styleId="DefaultParagraphFont">
     <w:name w:val="Default Paragraph Font"/>
     <w:uiPriority w:val="1"/>
@@ -2054,6 +2642,84 @@
     <w:rsid w:val="00CA4B77"/>
     <w:rPr>
       <w:rFonts w:ascii="Times New Roman" w:hAnsi="Times New Roman"/>
+    </w:rPr>
+  </w:style>
+  <w:style w:type="character" w:customStyle="1" w:styleId="Heading3Char">
+    <w:name w:val="Heading 3 Char"/>
+    <w:basedOn w:val="DefaultParagraphFont"/>
+    <w:link w:val="Heading3"/>
+    <w:uiPriority w:val="9"/>
+    <w:rsid w:val="00E922E2"/>
+    <w:rPr>
+      <w:rFonts w:ascii="Times" w:hAnsi="Times"/>
+      <w:b/>
+      <w:bCs/>
+      <w:sz w:val="27"/>
+      <w:szCs w:val="27"/>
+    </w:rPr>
+  </w:style>
+  <w:style w:type="character" w:customStyle="1" w:styleId="Heading4Char">
+    <w:name w:val="Heading 4 Char"/>
+    <w:basedOn w:val="DefaultParagraphFont"/>
+    <w:link w:val="Heading4"/>
+    <w:uiPriority w:val="9"/>
+    <w:rsid w:val="00E922E2"/>
+    <w:rPr>
+      <w:rFonts w:ascii="Times" w:hAnsi="Times"/>
+      <w:b/>
+      <w:bCs/>
+    </w:rPr>
+  </w:style>
+  <w:style w:type="character" w:customStyle="1" w:styleId="apple-converted-space">
+    <w:name w:val="apple-converted-space"/>
+    <w:basedOn w:val="DefaultParagraphFont"/>
+    <w:rsid w:val="00E922E2"/>
+  </w:style>
+  <w:style w:type="character" w:customStyle="1" w:styleId="katex-mathml">
+    <w:name w:val="katex-mathml"/>
+    <w:basedOn w:val="DefaultParagraphFont"/>
+    <w:rsid w:val="00E922E2"/>
+  </w:style>
+  <w:style w:type="character" w:customStyle="1" w:styleId="mord">
+    <w:name w:val="mord"/>
+    <w:basedOn w:val="DefaultParagraphFont"/>
+    <w:rsid w:val="00E922E2"/>
+  </w:style>
+  <w:style w:type="character" w:customStyle="1" w:styleId="vlist-s">
+    <w:name w:val="vlist-s"/>
+    <w:basedOn w:val="DefaultParagraphFont"/>
+    <w:rsid w:val="00E922E2"/>
+  </w:style>
+  <w:style w:type="character" w:styleId="Strong">
+    <w:name w:val="Strong"/>
+    <w:basedOn w:val="DefaultParagraphFont"/>
+    <w:uiPriority w:val="22"/>
+    <w:qFormat/>
+    <w:rsid w:val="00E922E2"/>
+    <w:rPr>
+      <w:b/>
+      <w:bCs/>
+    </w:rPr>
+  </w:style>
+  <w:style w:type="character" w:customStyle="1" w:styleId="mrel">
+    <w:name w:val="mrel"/>
+    <w:basedOn w:val="DefaultParagraphFont"/>
+    <w:rsid w:val="00E922E2"/>
+  </w:style>
+  <w:style w:type="character" w:customStyle="1" w:styleId="mbin">
+    <w:name w:val="mbin"/>
+    <w:basedOn w:val="DefaultParagraphFont"/>
+    <w:rsid w:val="00E922E2"/>
+  </w:style>
+  <w:style w:type="character" w:styleId="Emphasis">
+    <w:name w:val="Emphasis"/>
+    <w:basedOn w:val="DefaultParagraphFont"/>
+    <w:uiPriority w:val="20"/>
+    <w:qFormat/>
+    <w:rsid w:val="00E922E2"/>
+    <w:rPr>
+      <w:i/>
+      <w:iCs/>
     </w:rPr>
   </w:style>
 </w:styles>
@@ -2215,6 +2881,42 @@
     <w:name w:val="Normal"/>
     <w:qFormat/>
   </w:style>
+  <w:style w:type="paragraph" w:styleId="Heading3">
+    <w:name w:val="heading 3"/>
+    <w:basedOn w:val="Normal"/>
+    <w:link w:val="Heading3Char"/>
+    <w:uiPriority w:val="9"/>
+    <w:qFormat/>
+    <w:rsid w:val="00E922E2"/>
+    <w:pPr>
+      <w:spacing w:before="100" w:beforeAutospacing="1" w:after="100" w:afterAutospacing="1"/>
+      <w:outlineLvl w:val="2"/>
+    </w:pPr>
+    <w:rPr>
+      <w:rFonts w:ascii="Times" w:hAnsi="Times"/>
+      <w:b/>
+      <w:bCs/>
+      <w:sz w:val="27"/>
+      <w:szCs w:val="27"/>
+    </w:rPr>
+  </w:style>
+  <w:style w:type="paragraph" w:styleId="Heading4">
+    <w:name w:val="heading 4"/>
+    <w:basedOn w:val="Normal"/>
+    <w:link w:val="Heading4Char"/>
+    <w:uiPriority w:val="9"/>
+    <w:qFormat/>
+    <w:rsid w:val="00E922E2"/>
+    <w:pPr>
+      <w:spacing w:before="100" w:beforeAutospacing="1" w:after="100" w:afterAutospacing="1"/>
+      <w:outlineLvl w:val="3"/>
+    </w:pPr>
+    <w:rPr>
+      <w:rFonts w:ascii="Times" w:hAnsi="Times"/>
+      <w:b/>
+      <w:bCs/>
+    </w:rPr>
+  </w:style>
   <w:style w:type="character" w:default="1" w:styleId="DefaultParagraphFont">
     <w:name w:val="Default Paragraph Font"/>
     <w:uiPriority w:val="1"/>
@@ -2249,6 +2951,84 @@
     <w:rsid w:val="00CA4B77"/>
     <w:rPr>
       <w:rFonts w:ascii="Times New Roman" w:hAnsi="Times New Roman"/>
+    </w:rPr>
+  </w:style>
+  <w:style w:type="character" w:customStyle="1" w:styleId="Heading3Char">
+    <w:name w:val="Heading 3 Char"/>
+    <w:basedOn w:val="DefaultParagraphFont"/>
+    <w:link w:val="Heading3"/>
+    <w:uiPriority w:val="9"/>
+    <w:rsid w:val="00E922E2"/>
+    <w:rPr>
+      <w:rFonts w:ascii="Times" w:hAnsi="Times"/>
+      <w:b/>
+      <w:bCs/>
+      <w:sz w:val="27"/>
+      <w:szCs w:val="27"/>
+    </w:rPr>
+  </w:style>
+  <w:style w:type="character" w:customStyle="1" w:styleId="Heading4Char">
+    <w:name w:val="Heading 4 Char"/>
+    <w:basedOn w:val="DefaultParagraphFont"/>
+    <w:link w:val="Heading4"/>
+    <w:uiPriority w:val="9"/>
+    <w:rsid w:val="00E922E2"/>
+    <w:rPr>
+      <w:rFonts w:ascii="Times" w:hAnsi="Times"/>
+      <w:b/>
+      <w:bCs/>
+    </w:rPr>
+  </w:style>
+  <w:style w:type="character" w:customStyle="1" w:styleId="apple-converted-space">
+    <w:name w:val="apple-converted-space"/>
+    <w:basedOn w:val="DefaultParagraphFont"/>
+    <w:rsid w:val="00E922E2"/>
+  </w:style>
+  <w:style w:type="character" w:customStyle="1" w:styleId="katex-mathml">
+    <w:name w:val="katex-mathml"/>
+    <w:basedOn w:val="DefaultParagraphFont"/>
+    <w:rsid w:val="00E922E2"/>
+  </w:style>
+  <w:style w:type="character" w:customStyle="1" w:styleId="mord">
+    <w:name w:val="mord"/>
+    <w:basedOn w:val="DefaultParagraphFont"/>
+    <w:rsid w:val="00E922E2"/>
+  </w:style>
+  <w:style w:type="character" w:customStyle="1" w:styleId="vlist-s">
+    <w:name w:val="vlist-s"/>
+    <w:basedOn w:val="DefaultParagraphFont"/>
+    <w:rsid w:val="00E922E2"/>
+  </w:style>
+  <w:style w:type="character" w:styleId="Strong">
+    <w:name w:val="Strong"/>
+    <w:basedOn w:val="DefaultParagraphFont"/>
+    <w:uiPriority w:val="22"/>
+    <w:qFormat/>
+    <w:rsid w:val="00E922E2"/>
+    <w:rPr>
+      <w:b/>
+      <w:bCs/>
+    </w:rPr>
+  </w:style>
+  <w:style w:type="character" w:customStyle="1" w:styleId="mrel">
+    <w:name w:val="mrel"/>
+    <w:basedOn w:val="DefaultParagraphFont"/>
+    <w:rsid w:val="00E922E2"/>
+  </w:style>
+  <w:style w:type="character" w:customStyle="1" w:styleId="mbin">
+    <w:name w:val="mbin"/>
+    <w:basedOn w:val="DefaultParagraphFont"/>
+    <w:rsid w:val="00E922E2"/>
+  </w:style>
+  <w:style w:type="character" w:styleId="Emphasis">
+    <w:name w:val="Emphasis"/>
+    <w:basedOn w:val="DefaultParagraphFont"/>
+    <w:uiPriority w:val="20"/>
+    <w:qFormat/>
+    <w:rsid w:val="00E922E2"/>
+    <w:rPr>
+      <w:i/>
+      <w:iCs/>
     </w:rPr>
   </w:style>
 </w:styles>

</xml_diff>

<commit_message>
finish general survey of lit study
</commit_message>
<xml_diff>
--- a/turbStudy_bluffBody/refs/LituratureStudy_LHalstrom.docx
+++ b/turbStudy_bluffBody/refs/LituratureStudy_LHalstrom.docx
@@ -36,8 +36,21 @@
       <w:pPr>
         <w:pStyle w:val="NoSpacing"/>
       </w:pPr>
-      <w:r>
-        <w:t xml:space="preserve">Menter, F.R. and Egorov, Y. </w:t>
+      <w:proofErr w:type="spellStart"/>
+      <w:r>
+        <w:t>Menter</w:t>
+      </w:r>
+      <w:proofErr w:type="spellEnd"/>
+      <w:r>
+        <w:t xml:space="preserve">, F.R. and </w:t>
+      </w:r>
+      <w:proofErr w:type="spellStart"/>
+      <w:r>
+        <w:t>Egorov</w:t>
+      </w:r>
+      <w:proofErr w:type="spellEnd"/>
+      <w:r>
+        <w:t xml:space="preserve">, Y. </w:t>
       </w:r>
       <w:r>
         <w:t>A Scale-Adaptive Simulation Model using Two-Equation Models</w:t>
@@ -96,8 +109,13 @@
           <w:numId w:val="6"/>
         </w:numPr>
       </w:pPr>
-      <w:r>
-        <w:t>von Karman length-scale allows SAS models to dynamically adjust to resolved structures in a URANS simulation</w:t>
+      <w:proofErr w:type="gramStart"/>
+      <w:r>
+        <w:t>von</w:t>
+      </w:r>
+      <w:proofErr w:type="gramEnd"/>
+      <w:r>
+        <w:t xml:space="preserve"> Karman length-scale allows SAS models to dynamically adjust to resolved structures in a URANS simulation</w:t>
       </w:r>
     </w:p>
     <w:p>
@@ -108,9 +126,19 @@
           <w:numId w:val="6"/>
         </w:numPr>
       </w:pPr>
-      <w:r>
-        <w:t>results in a LES-like behavior in unsteady regions of the flowfield</w:t>
-      </w:r>
+      <w:proofErr w:type="gramStart"/>
+      <w:r>
+        <w:t>results</w:t>
+      </w:r>
+      <w:proofErr w:type="gramEnd"/>
+      <w:r>
+        <w:t xml:space="preserve"> in a LES-like behavior in unsteady regions of the </w:t>
+      </w:r>
+      <w:proofErr w:type="spellStart"/>
+      <w:r>
+        <w:t>flowfield</w:t>
+      </w:r>
+      <w:proofErr w:type="spellEnd"/>
     </w:p>
     <w:p>
       <w:pPr>
@@ -120,8 +148,13 @@
           <w:numId w:val="6"/>
         </w:numPr>
       </w:pPr>
-      <w:r>
-        <w:t>standard RANS capabilities in stable flow regions</w:t>
+      <w:proofErr w:type="gramStart"/>
+      <w:r>
+        <w:t>standard</w:t>
+      </w:r>
+      <w:proofErr w:type="gramEnd"/>
+      <w:r>
+        <w:t xml:space="preserve"> RANS capabilities in stable flow regions</w:t>
       </w:r>
     </w:p>
     <w:p>
@@ -132,8 +165,13 @@
           <w:numId w:val="6"/>
         </w:numPr>
       </w:pPr>
-      <w:r>
-        <w:t>allows the SST mod</w:t>
+      <w:proofErr w:type="gramStart"/>
+      <w:r>
+        <w:t>allows</w:t>
+      </w:r>
+      <w:proofErr w:type="gramEnd"/>
+      <w:r>
+        <w:t xml:space="preserve"> the SST mod</w:t>
       </w:r>
       <w:r>
         <w:t>el to be operated in a SAS mode</w:t>
@@ -166,8 +204,13 @@
       <w:pPr>
         <w:pStyle w:val="NoSpacing"/>
       </w:pPr>
-      <w:r>
-        <w:t xml:space="preserve">Elkhoury, M. </w:t>
+      <w:proofErr w:type="spellStart"/>
+      <w:r>
+        <w:t>Elkhoury</w:t>
+      </w:r>
+      <w:proofErr w:type="spellEnd"/>
+      <w:r>
+        <w:t xml:space="preserve">, M. </w:t>
       </w:r>
       <w:r>
         <w:t>Assessment of turbulence models for the simulation of turbulent flows past bluff bodies</w:t>
@@ -272,49 +315,901 @@
       <w:pPr>
         <w:pStyle w:val="NoSpacing"/>
       </w:pPr>
-    </w:p>
-    <w:p>
-      <w:pPr>
-        <w:pStyle w:val="NoSpacing"/>
-      </w:pPr>
-    </w:p>
-    <w:p>
-      <w:pPr>
-        <w:pStyle w:val="NoSpacing"/>
-      </w:pPr>
-    </w:p>
-    <w:p>
-      <w:pPr>
-        <w:pStyle w:val="NoSpacing"/>
-      </w:pPr>
-    </w:p>
-    <w:p>
-      <w:pPr>
-        <w:pStyle w:val="NoSpacing"/>
-      </w:pPr>
-    </w:p>
-    <w:p>
-      <w:pPr>
-        <w:pStyle w:val="NoSpacing"/>
-      </w:pPr>
-    </w:p>
-    <w:p>
-      <w:pPr>
-        <w:pStyle w:val="NoSpacing"/>
-      </w:pPr>
-    </w:p>
-    <w:p>
-      <w:pPr>
-        <w:pStyle w:val="NoSpacing"/>
-      </w:pPr>
-    </w:p>
-    <w:p>
-      <w:pPr>
-        <w:pStyle w:val="NoSpacing"/>
-      </w:pPr>
-      <w:r>
-        <w:t>Hangan, H. Vickery, B.J.  A wake model for two-dimensional (sharp-edged) bluff bodies.</w:t>
-      </w:r>
+      <w:proofErr w:type="gramStart"/>
+      <w:r>
+        <w:t xml:space="preserve">Liu, </w:t>
+      </w:r>
+      <w:proofErr w:type="spellStart"/>
+      <w:r>
+        <w:t>Yue</w:t>
+      </w:r>
+      <w:proofErr w:type="spellEnd"/>
+      <w:r>
+        <w:t xml:space="preserve">, </w:t>
+      </w:r>
+      <w:proofErr w:type="spellStart"/>
+      <w:r>
+        <w:t>Xiaorong</w:t>
+      </w:r>
+      <w:proofErr w:type="spellEnd"/>
+      <w:r>
+        <w:t xml:space="preserve"> Guan *, Cheng </w:t>
+      </w:r>
+      <w:proofErr w:type="spellStart"/>
+      <w:r>
+        <w:t>Xu</w:t>
+      </w:r>
+      <w:proofErr w:type="spellEnd"/>
+      <w:r>
+        <w:t>.</w:t>
+      </w:r>
+      <w:proofErr w:type="gramEnd"/>
+      <w:r>
+        <w:t xml:space="preserve"> </w:t>
+      </w:r>
+      <w:r>
+        <w:t>A production limiter study of SST-SAS turbulence model for bluff body flows</w:t>
+      </w:r>
+      <w:r>
+        <w:t>.</w:t>
+      </w:r>
+    </w:p>
+    <w:p>
+      <w:pPr>
+        <w:pStyle w:val="NoSpacing"/>
+        <w:numPr>
+          <w:ilvl w:val="0"/>
+          <w:numId w:val="11"/>
+        </w:numPr>
+      </w:pPr>
+      <w:r>
+        <w:t>Filename: liu2017production</w:t>
+      </w:r>
+    </w:p>
+    <w:p>
+      <w:pPr>
+        <w:pStyle w:val="NoSpacing"/>
+        <w:numPr>
+          <w:ilvl w:val="0"/>
+          <w:numId w:val="11"/>
+        </w:numPr>
+      </w:pPr>
+      <w:r>
+        <w:t>Abstract</w:t>
+      </w:r>
+    </w:p>
+    <w:p>
+      <w:pPr>
+        <w:pStyle w:val="NoSpacing"/>
+        <w:numPr>
+          <w:ilvl w:val="1"/>
+          <w:numId w:val="11"/>
+        </w:numPr>
+      </w:pPr>
+      <w:proofErr w:type="gramStart"/>
+      <w:r>
+        <w:rPr>
+          <w:b/>
+        </w:rPr>
+        <w:t>production</w:t>
+      </w:r>
+      <w:proofErr w:type="gramEnd"/>
+      <w:r>
+        <w:rPr>
+          <w:b/>
+        </w:rPr>
+        <w:t xml:space="preserve"> limiter</w:t>
+      </w:r>
+      <w:r>
+        <w:t xml:space="preserve"> considering the efforts of strain rate tensor and rotation tensor is proposed for the Scale- Adaptive Simulation method (SAS).</w:t>
+      </w:r>
+    </w:p>
+    <w:p>
+      <w:pPr>
+        <w:pStyle w:val="NoSpacing"/>
+        <w:numPr>
+          <w:ilvl w:val="1"/>
+          <w:numId w:val="11"/>
+        </w:numPr>
+      </w:pPr>
+      <w:proofErr w:type="gramStart"/>
+      <w:r>
+        <w:t>two</w:t>
+      </w:r>
+      <w:proofErr w:type="gramEnd"/>
+      <w:r>
+        <w:t xml:space="preserve"> other limiters only considering strain or </w:t>
+      </w:r>
+      <w:proofErr w:type="spellStart"/>
+      <w:r>
+        <w:t>vorticity</w:t>
+      </w:r>
+      <w:proofErr w:type="spellEnd"/>
+      <w:r>
+        <w:t xml:space="preserve"> are also conducted for comparison</w:t>
+      </w:r>
+    </w:p>
+    <w:p>
+      <w:pPr>
+        <w:pStyle w:val="NoSpacing"/>
+      </w:pPr>
+    </w:p>
+    <w:p>
+      <w:pPr>
+        <w:pStyle w:val="NoSpacing"/>
+      </w:pPr>
+      <w:r>
+        <w:t>Murakami, S. COMPARISON OF VARIOUS TURBULENCE MODELS APPLIED TO A BLUFF BODY.</w:t>
+      </w:r>
+    </w:p>
+    <w:p>
+      <w:pPr>
+        <w:pStyle w:val="NoSpacing"/>
+        <w:numPr>
+          <w:ilvl w:val="0"/>
+          <w:numId w:val="12"/>
+        </w:numPr>
+      </w:pPr>
+      <w:r>
+        <w:t>Filename: murakami1993comparison</w:t>
+      </w:r>
+    </w:p>
+    <w:p>
+      <w:pPr>
+        <w:pStyle w:val="NoSpacing"/>
+        <w:numPr>
+          <w:ilvl w:val="0"/>
+          <w:numId w:val="12"/>
+        </w:numPr>
+      </w:pPr>
+      <w:r>
+        <w:t>Abstract:</w:t>
+      </w:r>
+    </w:p>
+    <w:p>
+      <w:pPr>
+        <w:pStyle w:val="NoSpacing"/>
+        <w:numPr>
+          <w:ilvl w:val="1"/>
+          <w:numId w:val="6"/>
+        </w:numPr>
+      </w:pPr>
+    </w:p>
+    <w:p>
+      <w:pPr>
+        <w:pStyle w:val="NoSpacing"/>
+        <w:numPr>
+          <w:ilvl w:val="1"/>
+          <w:numId w:val="6"/>
+        </w:numPr>
+      </w:pPr>
+      <w:proofErr w:type="gramStart"/>
+      <w:r>
+        <w:t>shortcoming</w:t>
+      </w:r>
+      <w:proofErr w:type="gramEnd"/>
+      <w:r>
+        <w:t xml:space="preserve"> of the eddy viscosity </w:t>
+      </w:r>
+      <w:proofErr w:type="spellStart"/>
+      <w:r>
+        <w:t>modelling</w:t>
+      </w:r>
+      <w:proofErr w:type="spellEnd"/>
+      <w:r>
+        <w:t xml:space="preserve"> in the </w:t>
+      </w:r>
+      <w:r>
+        <w:t>k-epsilon</w:t>
+      </w:r>
+      <w:r>
+        <w:t xml:space="preserve"> model is scrutinized in </w:t>
+      </w:r>
+      <w:r>
+        <w:rPr>
+          <w:b/>
+        </w:rPr>
+        <w:t>comparison with the results of algebraic second-moment closure model</w:t>
+      </w:r>
+      <w:r>
+        <w:t xml:space="preserve"> (ASM)</w:t>
+      </w:r>
+    </w:p>
+    <w:p>
+      <w:pPr>
+        <w:pStyle w:val="NoSpacing"/>
+        <w:numPr>
+          <w:ilvl w:val="1"/>
+          <w:numId w:val="6"/>
+        </w:numPr>
+      </w:pPr>
+      <w:r>
+        <w:t xml:space="preserve">A new LES model with variable </w:t>
+      </w:r>
+      <w:proofErr w:type="spellStart"/>
+      <w:r>
+        <w:t>Smagorinsky</w:t>
+      </w:r>
+      <w:proofErr w:type="spellEnd"/>
+      <w:r>
+        <w:t xml:space="preserve"> constant is then presented.</w:t>
+      </w:r>
+    </w:p>
+    <w:p>
+      <w:pPr>
+        <w:pStyle w:val="NoSpacing"/>
+        <w:numPr>
+          <w:ilvl w:val="1"/>
+          <w:numId w:val="6"/>
+        </w:numPr>
+        <w:rPr>
+          <w:b/>
+        </w:rPr>
+      </w:pPr>
+      <w:r>
+        <w:rPr>
+          <w:b/>
+        </w:rPr>
+        <w:t>Flow around a cube, very old</w:t>
+      </w:r>
+    </w:p>
+    <w:p>
+      <w:pPr>
+        <w:pStyle w:val="NoSpacing"/>
+      </w:pPr>
+    </w:p>
+    <w:p>
+      <w:pPr>
+        <w:pStyle w:val="NoSpacing"/>
+      </w:pPr>
+      <w:r>
+        <w:t xml:space="preserve">Robertson E., </w:t>
+      </w:r>
+      <w:r>
+        <w:t xml:space="preserve">V. </w:t>
+      </w:r>
+      <w:proofErr w:type="spellStart"/>
+      <w:r>
+        <w:t>Choudhuryb</w:t>
+      </w:r>
+      <w:proofErr w:type="spellEnd"/>
+      <w:r>
+        <w:t xml:space="preserve">, S. </w:t>
+      </w:r>
+      <w:proofErr w:type="spellStart"/>
+      <w:r>
+        <w:t>Bhushana</w:t>
+      </w:r>
+      <w:proofErr w:type="gramStart"/>
+      <w:r>
+        <w:t>,b</w:t>
+      </w:r>
+      <w:proofErr w:type="spellEnd"/>
+      <w:r>
+        <w:t>,</w:t>
+      </w:r>
+      <w:r>
+        <w:rPr>
+          <w:rFonts w:ascii="Monaco" w:hAnsi="Monaco" w:cs="Monaco"/>
+        </w:rPr>
+        <w:t>∗</w:t>
+      </w:r>
+      <w:proofErr w:type="gramEnd"/>
+      <w:r>
+        <w:t>, D.K. Walters</w:t>
+      </w:r>
+      <w:r>
+        <w:t xml:space="preserve">. </w:t>
+      </w:r>
+      <w:r>
+        <w:t xml:space="preserve">Validation of </w:t>
+      </w:r>
+      <w:proofErr w:type="spellStart"/>
+      <w:r>
+        <w:t>OpenFOAM</w:t>
+      </w:r>
+      <w:proofErr w:type="spellEnd"/>
+      <w:r>
+        <w:t xml:space="preserve"> numerical methods and turbulence models for incompressible bluff body flows</w:t>
+      </w:r>
+      <w:r>
+        <w:t>.</w:t>
+      </w:r>
+    </w:p>
+    <w:p>
+      <w:pPr>
+        <w:pStyle w:val="NoSpacing"/>
+        <w:numPr>
+          <w:ilvl w:val="0"/>
+          <w:numId w:val="13"/>
+        </w:numPr>
+      </w:pPr>
+      <w:r>
+        <w:lastRenderedPageBreak/>
+        <w:t>Filename: robertson2017validation</w:t>
+      </w:r>
+    </w:p>
+    <w:p>
+      <w:pPr>
+        <w:pStyle w:val="NoSpacing"/>
+        <w:numPr>
+          <w:ilvl w:val="0"/>
+          <w:numId w:val="13"/>
+        </w:numPr>
+      </w:pPr>
+      <w:r>
+        <w:t>Abstract</w:t>
+      </w:r>
+    </w:p>
+    <w:p>
+      <w:pPr>
+        <w:pStyle w:val="NoSpacing"/>
+        <w:numPr>
+          <w:ilvl w:val="1"/>
+          <w:numId w:val="13"/>
+        </w:numPr>
+      </w:pPr>
+      <w:proofErr w:type="gramStart"/>
+      <w:r>
+        <w:t>verification</w:t>
+      </w:r>
+      <w:proofErr w:type="gramEnd"/>
+      <w:r>
+        <w:t xml:space="preserve"> and validation study was performed using the open source computational fluid dynamics solver </w:t>
+      </w:r>
+      <w:proofErr w:type="spellStart"/>
+      <w:r>
+        <w:t>OpenFOAM</w:t>
+      </w:r>
+      <w:proofErr w:type="spellEnd"/>
+      <w:r>
+        <w:t xml:space="preserve"> version 2.0.0 for incompressible bluff body fluid flows</w:t>
+      </w:r>
+    </w:p>
+    <w:p>
+      <w:pPr>
+        <w:pStyle w:val="NoSpacing"/>
+        <w:numPr>
+          <w:ilvl w:val="1"/>
+          <w:numId w:val="13"/>
+        </w:numPr>
+      </w:pPr>
+      <w:proofErr w:type="gramStart"/>
+      <w:r>
+        <w:t>flow</w:t>
+      </w:r>
+      <w:proofErr w:type="gramEnd"/>
+      <w:r>
+        <w:t xml:space="preserve"> over a backward facing step, a </w:t>
+      </w:r>
+      <w:r>
+        <w:rPr>
+          <w:b/>
+        </w:rPr>
+        <w:t>sphere in the subcritical regime</w:t>
+      </w:r>
+      <w:r>
+        <w:t>, and delta wing with sharp leading edge</w:t>
+      </w:r>
+    </w:p>
+    <w:p>
+      <w:pPr>
+        <w:pStyle w:val="NoSpacing"/>
+      </w:pPr>
+    </w:p>
+    <w:p>
+      <w:pPr>
+        <w:pStyle w:val="NoSpacing"/>
+      </w:pPr>
+      <w:r>
+        <w:t>Rodriguez, I.</w:t>
+      </w:r>
+      <w:r>
+        <w:t>, RICARD BORELL2, ORIOL LEHMKUHL1</w:t>
+      </w:r>
+      <w:proofErr w:type="gramStart"/>
+      <w:r>
+        <w:t>,2</w:t>
+      </w:r>
+      <w:proofErr w:type="gramEnd"/>
+      <w:r>
+        <w:t>, CARLOS D. PEREZ SEGARRA1 and ASSENSI OLIVA</w:t>
+      </w:r>
+      <w:r>
+        <w:t xml:space="preserve">. </w:t>
+      </w:r>
+      <w:r>
+        <w:t>Direct numerical simulation of the flow over a sphere at Re = 3700</w:t>
+      </w:r>
+      <w:r>
+        <w:t>.</w:t>
+      </w:r>
+    </w:p>
+    <w:p>
+      <w:pPr>
+        <w:pStyle w:val="NoSpacing"/>
+        <w:numPr>
+          <w:ilvl w:val="0"/>
+          <w:numId w:val="15"/>
+        </w:numPr>
+      </w:pPr>
+      <w:r>
+        <w:t>Filename: rodriguez2011direct</w:t>
+      </w:r>
+    </w:p>
+    <w:p>
+      <w:pPr>
+        <w:pStyle w:val="NoSpacing"/>
+        <w:numPr>
+          <w:ilvl w:val="0"/>
+          <w:numId w:val="15"/>
+        </w:numPr>
+      </w:pPr>
+      <w:r>
+        <w:t>Abstract</w:t>
+      </w:r>
+    </w:p>
+    <w:p>
+      <w:pPr>
+        <w:pStyle w:val="NoSpacing"/>
+        <w:numPr>
+          <w:ilvl w:val="1"/>
+          <w:numId w:val="15"/>
+        </w:numPr>
+      </w:pPr>
+      <w:proofErr w:type="gramStart"/>
+      <w:r>
+        <w:rPr>
+          <w:b/>
+        </w:rPr>
+        <w:t>direct</w:t>
+      </w:r>
+      <w:proofErr w:type="gramEnd"/>
+      <w:r>
+        <w:rPr>
+          <w:b/>
+        </w:rPr>
+        <w:t xml:space="preserve"> numerical simulation</w:t>
+      </w:r>
+      <w:r>
+        <w:t xml:space="preserve"> of the flow over a </w:t>
+      </w:r>
+      <w:r>
+        <w:rPr>
+          <w:b/>
+        </w:rPr>
+        <w:t>sphere</w:t>
+      </w:r>
+      <w:r>
+        <w:t xml:space="preserve"> is performed</w:t>
+      </w:r>
+    </w:p>
+    <w:p>
+      <w:pPr>
+        <w:pStyle w:val="NoSpacing"/>
+        <w:numPr>
+          <w:ilvl w:val="1"/>
+          <w:numId w:val="15"/>
+        </w:numPr>
+      </w:pPr>
+      <w:proofErr w:type="gramStart"/>
+      <w:r>
+        <w:t>sub</w:t>
+      </w:r>
+      <w:proofErr w:type="gramEnd"/>
+      <w:r>
+        <w:t>-critical regime at Re=3700</w:t>
+      </w:r>
+    </w:p>
+    <w:p>
+      <w:pPr>
+        <w:pStyle w:val="NoSpacing"/>
+        <w:numPr>
+          <w:ilvl w:val="1"/>
+          <w:numId w:val="15"/>
+        </w:numPr>
+      </w:pPr>
+      <w:proofErr w:type="gramStart"/>
+      <w:r>
+        <w:t>flow</w:t>
+      </w:r>
+      <w:proofErr w:type="gramEnd"/>
+      <w:r>
+        <w:t xml:space="preserve"> separates </w:t>
+      </w:r>
+      <w:proofErr w:type="spellStart"/>
+      <w:r>
+        <w:t>laminarly</w:t>
+      </w:r>
+      <w:proofErr w:type="spellEnd"/>
+      <w:r>
+        <w:t xml:space="preserve"> near the equator of the sphere and transition to turbulence occurs in the separated shear layer</w:t>
+      </w:r>
+    </w:p>
+    <w:p>
+      <w:pPr>
+        <w:pStyle w:val="NoSpacing"/>
+        <w:numPr>
+          <w:ilvl w:val="1"/>
+          <w:numId w:val="15"/>
+        </w:numPr>
+      </w:pPr>
+      <w:proofErr w:type="gramStart"/>
+      <w:r>
+        <w:t>a</w:t>
+      </w:r>
+      <w:proofErr w:type="gramEnd"/>
+      <w:r>
+        <w:t xml:space="preserve"> large number of turbulence statistics are computed and </w:t>
+      </w:r>
+      <w:r>
+        <w:rPr>
+          <w:b/>
+        </w:rPr>
+        <w:t>compared with previous experimental and numerical data</w:t>
+      </w:r>
+    </w:p>
+    <w:p>
+      <w:pPr>
+        <w:pStyle w:val="NoSpacing"/>
+        <w:rPr>
+          <w:b/>
+        </w:rPr>
+      </w:pPr>
+    </w:p>
+    <w:p>
+      <w:pPr>
+        <w:pStyle w:val="NoSpacing"/>
+      </w:pPr>
+      <w:proofErr w:type="spellStart"/>
+      <w:proofErr w:type="gramStart"/>
+      <w:r>
+        <w:t>Rai</w:t>
+      </w:r>
+      <w:proofErr w:type="spellEnd"/>
+      <w:r>
+        <w:t xml:space="preserve">, </w:t>
+      </w:r>
+      <w:r>
+        <w:t>Man Mohan</w:t>
+      </w:r>
+      <w:r>
+        <w:t>.</w:t>
+      </w:r>
+      <w:proofErr w:type="gramEnd"/>
+      <w:r>
+        <w:t xml:space="preserve"> </w:t>
+      </w:r>
+      <w:r>
+        <w:t>TOWARDS DIRECT NUMERICAL SIMULATIONS OF TURBULENT WAKES</w:t>
+      </w:r>
+      <w:r>
+        <w:t>.</w:t>
+      </w:r>
+    </w:p>
+    <w:p>
+      <w:pPr>
+        <w:pStyle w:val="NoSpacing"/>
+        <w:numPr>
+          <w:ilvl w:val="0"/>
+          <w:numId w:val="16"/>
+        </w:numPr>
+      </w:pPr>
+      <w:r>
+        <w:t>Filename: rai2008towards</w:t>
+      </w:r>
+    </w:p>
+    <w:p>
+      <w:pPr>
+        <w:pStyle w:val="NoSpacing"/>
+        <w:numPr>
+          <w:ilvl w:val="0"/>
+          <w:numId w:val="16"/>
+        </w:numPr>
+      </w:pPr>
+      <w:r>
+        <w:t>Abstract</w:t>
+      </w:r>
+    </w:p>
+    <w:p>
+      <w:pPr>
+        <w:pStyle w:val="NoSpacing"/>
+        <w:numPr>
+          <w:ilvl w:val="1"/>
+          <w:numId w:val="16"/>
+        </w:numPr>
+      </w:pPr>
+      <w:proofErr w:type="gramStart"/>
+      <w:r>
+        <w:t>t</w:t>
+      </w:r>
+      <w:r>
+        <w:t>hree</w:t>
+      </w:r>
+      <w:proofErr w:type="gramEnd"/>
+      <w:r>
+        <w:t xml:space="preserve"> direct numerical simulations (DNS) of transitional/turbulent cylinder wakes are </w:t>
+      </w:r>
+      <w:r>
+        <w:t>presented</w:t>
+      </w:r>
+      <w:r>
+        <w:t xml:space="preserve"> here.</w:t>
+      </w:r>
+    </w:p>
+    <w:p>
+      <w:pPr>
+        <w:pStyle w:val="NoSpacing"/>
+        <w:numPr>
+          <w:ilvl w:val="1"/>
+          <w:numId w:val="16"/>
+        </w:numPr>
+      </w:pPr>
+      <w:r>
+        <w:t>A high-order accurate, upwind-biased, iterative-implicit, finite-difference scheme is used to solve these equations</w:t>
+      </w:r>
+    </w:p>
+    <w:p>
+      <w:pPr>
+        <w:pStyle w:val="NoSpacing"/>
+        <w:numPr>
+          <w:ilvl w:val="1"/>
+          <w:numId w:val="16"/>
+        </w:numPr>
+        <w:rPr>
+          <w:b/>
+        </w:rPr>
+      </w:pPr>
+      <w:r>
+        <w:rPr>
+          <w:b/>
+        </w:rPr>
+        <w:t>Example of very crude DNS</w:t>
+      </w:r>
+    </w:p>
+    <w:p>
+      <w:pPr>
+        <w:pStyle w:val="NoSpacing"/>
+      </w:pPr>
+    </w:p>
+    <w:p>
+      <w:pPr>
+        <w:pStyle w:val="NoSpacing"/>
+      </w:pPr>
+      <w:proofErr w:type="spellStart"/>
+      <w:proofErr w:type="gramStart"/>
+      <w:r>
+        <w:t>Cimarelli</w:t>
+      </w:r>
+      <w:proofErr w:type="spellEnd"/>
+      <w:r>
+        <w:t xml:space="preserve">, </w:t>
+      </w:r>
+      <w:r>
+        <w:t xml:space="preserve">Andrea *, Adriano </w:t>
+      </w:r>
+      <w:proofErr w:type="spellStart"/>
+      <w:r>
+        <w:t>Leonforte</w:t>
+      </w:r>
+      <w:proofErr w:type="spellEnd"/>
+      <w:r>
+        <w:t xml:space="preserve">, Diego </w:t>
+      </w:r>
+      <w:proofErr w:type="spellStart"/>
+      <w:r>
+        <w:t>Angeli</w:t>
+      </w:r>
+      <w:proofErr w:type="spellEnd"/>
+      <w:r>
+        <w:t>.</w:t>
+      </w:r>
+      <w:proofErr w:type="gramEnd"/>
+      <w:r>
+        <w:t xml:space="preserve"> </w:t>
+      </w:r>
+      <w:r>
+        <w:t>Direct numerical simulation of the flow around a rectangular cylinder at a moderately high Reynolds number</w:t>
+      </w:r>
+      <w:r>
+        <w:t>.</w:t>
+      </w:r>
+    </w:p>
+    <w:p>
+      <w:pPr>
+        <w:pStyle w:val="NoSpacing"/>
+        <w:numPr>
+          <w:ilvl w:val="0"/>
+          <w:numId w:val="17"/>
+        </w:numPr>
+      </w:pPr>
+      <w:r>
+        <w:t>Filename: c</w:t>
+      </w:r>
+      <w:r>
+        <w:t>imarelli</w:t>
+      </w:r>
+      <w:r>
+        <w:t>2018direct</w:t>
+      </w:r>
+    </w:p>
+    <w:p>
+      <w:pPr>
+        <w:pStyle w:val="NoSpacing"/>
+        <w:numPr>
+          <w:ilvl w:val="0"/>
+          <w:numId w:val="17"/>
+        </w:numPr>
+      </w:pPr>
+      <w:r>
+        <w:t>Abstract</w:t>
+      </w:r>
+    </w:p>
+    <w:p>
+      <w:pPr>
+        <w:pStyle w:val="NoSpacing"/>
+        <w:numPr>
+          <w:ilvl w:val="1"/>
+          <w:numId w:val="17"/>
+        </w:numPr>
+      </w:pPr>
+      <w:r>
+        <w:t>Direct Numerical Simulation (DNS) of the flow around a rectangular cylinder</w:t>
+      </w:r>
+      <w:r>
+        <w:t xml:space="preserve"> (elongated)</w:t>
+      </w:r>
+    </w:p>
+    <w:p>
+      <w:pPr>
+        <w:pStyle w:val="NoSpacing"/>
+        <w:numPr>
+          <w:ilvl w:val="1"/>
+          <w:numId w:val="17"/>
+        </w:numPr>
+      </w:pPr>
+      <w:r>
+        <w:t>Reynolds number Re =</w:t>
+      </w:r>
+      <w:r>
+        <w:t xml:space="preserve"> 3000</w:t>
+      </w:r>
+    </w:p>
+    <w:p>
+      <w:pPr>
+        <w:pStyle w:val="NoSpacing"/>
+        <w:numPr>
+          <w:ilvl w:val="1"/>
+          <w:numId w:val="17"/>
+        </w:numPr>
+      </w:pPr>
+      <w:bookmarkStart w:id="0" w:name="_GoBack"/>
+      <w:bookmarkEnd w:id="0"/>
+    </w:p>
+    <w:p>
+      <w:pPr>
+        <w:pStyle w:val="NoSpacing"/>
+      </w:pPr>
+    </w:p>
+    <w:p>
+      <w:pPr>
+        <w:pStyle w:val="NoSpacing"/>
+      </w:pPr>
+    </w:p>
+    <w:p>
+      <w:pPr>
+        <w:pStyle w:val="NoSpacing"/>
+      </w:pPr>
+    </w:p>
+    <w:p>
+      <w:pPr>
+        <w:pStyle w:val="NoSpacing"/>
+      </w:pPr>
+    </w:p>
+    <w:p>
+      <w:pPr>
+        <w:pStyle w:val="NoSpacing"/>
+      </w:pPr>
+    </w:p>
+    <w:p>
+      <w:pPr>
+        <w:pStyle w:val="NoSpacing"/>
+      </w:pPr>
+    </w:p>
+    <w:p>
+      <w:pPr>
+        <w:pStyle w:val="NoSpacing"/>
+      </w:pPr>
+      <w:r>
+        <w:t>Taylor</w:t>
+      </w:r>
+      <w:r>
+        <w:t xml:space="preserve">, </w:t>
+      </w:r>
+      <w:r>
+        <w:t>Z.J.</w:t>
+      </w:r>
+      <w:r>
+        <w:t>,</w:t>
+      </w:r>
+      <w:r>
+        <w:t xml:space="preserve"> a, E. </w:t>
+      </w:r>
+      <w:proofErr w:type="spellStart"/>
+      <w:r>
+        <w:t>Palombi</w:t>
+      </w:r>
+      <w:proofErr w:type="spellEnd"/>
+      <w:r>
+        <w:t xml:space="preserve"> a, R. </w:t>
+      </w:r>
+      <w:proofErr w:type="spellStart"/>
+      <w:r>
+        <w:t>Gurka</w:t>
+      </w:r>
+      <w:proofErr w:type="spellEnd"/>
+      <w:r>
+        <w:t xml:space="preserve"> </w:t>
+      </w:r>
+      <w:proofErr w:type="spellStart"/>
+      <w:r>
+        <w:t>a</w:t>
+      </w:r>
+      <w:proofErr w:type="gramStart"/>
+      <w:r>
+        <w:t>,b</w:t>
+      </w:r>
+      <w:proofErr w:type="spellEnd"/>
+      <w:proofErr w:type="gramEnd"/>
+      <w:r>
+        <w:t>, G.A. Kopp</w:t>
+      </w:r>
+      <w:r>
+        <w:t xml:space="preserve">. </w:t>
+      </w:r>
+      <w:proofErr w:type="gramStart"/>
+      <w:r>
+        <w:t>Features of the turbulent flow around symmetric elongated bluff bodies</w:t>
+      </w:r>
+      <w:r>
+        <w:t>.</w:t>
+      </w:r>
+      <w:proofErr w:type="gramEnd"/>
+    </w:p>
+    <w:p>
+      <w:pPr>
+        <w:pStyle w:val="NoSpacing"/>
+        <w:numPr>
+          <w:ilvl w:val="0"/>
+          <w:numId w:val="14"/>
+        </w:numPr>
+      </w:pPr>
+      <w:r>
+        <w:t>Wind tunnel test of elongated bluff bodies</w:t>
+      </w:r>
+    </w:p>
+    <w:p>
+      <w:pPr>
+        <w:pStyle w:val="NoSpacing"/>
+      </w:pPr>
+    </w:p>
+    <w:p>
+      <w:pPr>
+        <w:pStyle w:val="NoSpacing"/>
+      </w:pPr>
+      <w:proofErr w:type="spellStart"/>
+      <w:r>
+        <w:t>Hangan</w:t>
+      </w:r>
+      <w:proofErr w:type="spellEnd"/>
+      <w:r>
+        <w:t xml:space="preserve">, H. Vickery, B.J.  </w:t>
+      </w:r>
+      <w:proofErr w:type="gramStart"/>
+      <w:r>
+        <w:t>A wake model for two-dimensional (sharp-edged) bluff bodies.</w:t>
+      </w:r>
+      <w:proofErr w:type="gramEnd"/>
     </w:p>
     <w:p>
       <w:pPr>
@@ -348,8 +1243,13 @@
           <w:numId w:val="8"/>
         </w:numPr>
       </w:pPr>
-      <w:r>
-        <w:t>two-dimensional wake model for turbulence profiles is developed for (sharp-edged) bluff bodies based on similarity (self-preservation) and universality (different shapes)</w:t>
+      <w:proofErr w:type="gramStart"/>
+      <w:r>
+        <w:t>two</w:t>
+      </w:r>
+      <w:proofErr w:type="gramEnd"/>
+      <w:r>
+        <w:t>-dimensional wake model for turbulence profiles is developed for (sharp-edged) bluff bodies based on similarity (self-preservation) and universality (different shapes)</w:t>
       </w:r>
     </w:p>
     <w:p>
@@ -394,9 +1294,6 @@
       </w:pPr>
       <w:r>
         <w:br w:type="column"/>
-      </w:r>
-      <w:r>
-        <w:lastRenderedPageBreak/>
         <w:t>References from 2017</w:t>
       </w:r>
     </w:p>
@@ -404,8 +1301,29 @@
       <w:pPr>
         <w:pStyle w:val="NoSpacing"/>
       </w:pPr>
-      <w:r>
-        <w:t xml:space="preserve">Ravindra G. Devi, Joseph Mathew, Peeush K. Bishnoi, </w:t>
+      <w:proofErr w:type="spellStart"/>
+      <w:r>
+        <w:t>Ravindra</w:t>
+      </w:r>
+      <w:proofErr w:type="spellEnd"/>
+      <w:r>
+        <w:t xml:space="preserve"> G. Devi, Joseph Mathew, </w:t>
+      </w:r>
+      <w:proofErr w:type="spellStart"/>
+      <w:r>
+        <w:t>Peeush</w:t>
+      </w:r>
+      <w:proofErr w:type="spellEnd"/>
+      <w:r>
+        <w:t xml:space="preserve"> K. </w:t>
+      </w:r>
+      <w:proofErr w:type="spellStart"/>
+      <w:r>
+        <w:t>Bishnoi</w:t>
+      </w:r>
+      <w:proofErr w:type="spellEnd"/>
+      <w:r>
+        <w:t xml:space="preserve">, </w:t>
       </w:r>
       <w:r>
         <w:t>Computations of turbulent near wakes of axisymmetric bodies</w:t>
@@ -519,7 +1437,15 @@
         </w:numPr>
       </w:pPr>
       <w:r>
-        <w:t>Grid made with unigraphics and ICEMCFD, unstructured</w:t>
+        <w:t xml:space="preserve">Grid made with </w:t>
+      </w:r>
+      <w:proofErr w:type="spellStart"/>
+      <w:r>
+        <w:t>unigraphics</w:t>
+      </w:r>
+      <w:proofErr w:type="spellEnd"/>
+      <w:r>
+        <w:t xml:space="preserve"> and ICEMCFD, unstructured</w:t>
       </w:r>
     </w:p>
     <w:p>
@@ -531,8 +1457,13 @@
         </w:numPr>
       </w:pPr>
       <w:r>
-        <w:t>Table 1 – compare global properties: drag coefficient, separation location, etc</w:t>
-      </w:r>
+        <w:t xml:space="preserve">Table 1 – compare global properties: drag coefficient, separation location, </w:t>
+      </w:r>
+      <w:proofErr w:type="spellStart"/>
+      <w:r>
+        <w:t>etc</w:t>
+      </w:r>
+      <w:proofErr w:type="spellEnd"/>
     </w:p>
     <w:p>
       <w:pPr>
@@ -567,30 +1498,55 @@
       <w:pPr>
         <w:pStyle w:val="NoSpacing"/>
       </w:pPr>
-      <w:r>
-        <w:t>Catalanoa,</w:t>
-      </w:r>
-      <w:r>
-        <w:t xml:space="preserve"> Pietro,</w:t>
+      <w:proofErr w:type="spellStart"/>
+      <w:r>
+        <w:t>Catalanoa</w:t>
+      </w:r>
+      <w:proofErr w:type="spellEnd"/>
+      <w:r>
+        <w:t>,</w:t>
       </w:r>
       <w:r>
         <w:t xml:space="preserve"> </w:t>
       </w:r>
-      <w:r>
-        <w:t>MengWangb,</w:t>
+      <w:proofErr w:type="spellStart"/>
+      <w:r>
+        <w:t>Pietro</w:t>
+      </w:r>
+      <w:proofErr w:type="spellEnd"/>
+      <w:r>
+        <w:t>,</w:t>
       </w:r>
       <w:r>
         <w:t xml:space="preserve"> </w:t>
       </w:r>
-      <w:r>
-        <w:t>GianlucaIaccarinob,</w:t>
+      <w:proofErr w:type="spellStart"/>
+      <w:r>
+        <w:t>MengWangb</w:t>
+      </w:r>
+      <w:proofErr w:type="spellEnd"/>
+      <w:r>
+        <w:t>,</w:t>
       </w:r>
       <w:r>
         <w:t xml:space="preserve"> </w:t>
       </w:r>
+      <w:proofErr w:type="spellStart"/>
+      <w:r>
+        <w:t>GianlucaIaccarinob</w:t>
+      </w:r>
+      <w:proofErr w:type="spellEnd"/>
+      <w:r>
+        <w:t>,</w:t>
+      </w:r>
+      <w:r>
+        <w:t xml:space="preserve"> </w:t>
+      </w:r>
+      <w:proofErr w:type="spellStart"/>
       <w:r>
         <w:t>ParvizMoin</w:t>
       </w:r>
+      <w:proofErr w:type="spellEnd"/>
       <w:r>
         <w:t xml:space="preserve">, </w:t>
       </w:r>
@@ -715,7 +1671,15 @@
         <w:br w:type="column"/>
       </w:r>
       <w:r>
-        <w:t>H.F. Lam*, H.Y. Peng,</w:t>
+        <w:t xml:space="preserve">H.F. Lam*, H.Y. </w:t>
+      </w:r>
+      <w:proofErr w:type="spellStart"/>
+      <w:r>
+        <w:t>Peng</w:t>
+      </w:r>
+      <w:proofErr w:type="spellEnd"/>
+      <w:r>
+        <w:t>,</w:t>
       </w:r>
       <w:r>
         <w:t xml:space="preserve"> </w:t>
@@ -735,8 +1699,6 @@
       <w:r>
         <w:t>Filename: lam2016study</w:t>
       </w:r>
-      <w:bookmarkStart w:id="0" w:name="_GoBack"/>
-      <w:bookmarkEnd w:id="0"/>
     </w:p>
     <w:p>
       <w:pPr>
@@ -797,8 +1759,13 @@
           <w:numId w:val="5"/>
         </w:numPr>
       </w:pPr>
-      <w:r>
-        <w:t>Ferreria: PIV of real wind turbine</w:t>
+      <w:proofErr w:type="spellStart"/>
+      <w:r>
+        <w:t>Ferreria</w:t>
+      </w:r>
+      <w:proofErr w:type="spellEnd"/>
+      <w:r>
+        <w:t>: PIV of real wind turbine</w:t>
       </w:r>
     </w:p>
     <w:p>
@@ -885,7 +1852,15 @@
         </w:numPr>
       </w:pPr>
       <w:r>
-        <w:t>Transition SST: improved 4 eqn model</w:t>
+        <w:t xml:space="preserve">Transition SST: improved 4 </w:t>
+      </w:r>
+      <w:proofErr w:type="spellStart"/>
+      <w:r>
+        <w:t>eqn</w:t>
+      </w:r>
+      <w:proofErr w:type="spellEnd"/>
+      <w:r>
+        <w:t xml:space="preserve"> model</w:t>
       </w:r>
     </w:p>
     <w:p>
@@ -909,7 +1884,15 @@
         </w:numPr>
       </w:pPr>
       <w:r>
-        <w:t>Use Improved delayed DES (IDDES) to verify sensitivity to turb. Model</w:t>
+        <w:t xml:space="preserve">Use Improved delayed DES (IDDES) to verify sensitivity to </w:t>
+      </w:r>
+      <w:proofErr w:type="spellStart"/>
+      <w:r>
+        <w:t>turb</w:t>
+      </w:r>
+      <w:proofErr w:type="spellEnd"/>
+      <w:r>
+        <w:t>. Model</w:t>
       </w:r>
     </w:p>
     <w:p>
@@ -986,8 +1969,13 @@
           <w:numId w:val="5"/>
         </w:numPr>
       </w:pPr>
-      <w:r>
-        <w:t>time step study</w:t>
+      <w:proofErr w:type="gramStart"/>
+      <w:r>
+        <w:t>time</w:t>
+      </w:r>
+      <w:proofErr w:type="gramEnd"/>
+      <w:r>
+        <w:t xml:space="preserve"> step study</w:t>
       </w:r>
     </w:p>
     <w:p>
@@ -998,8 +1986,13 @@
           <w:numId w:val="5"/>
         </w:numPr>
       </w:pPr>
-      <w:r>
-        <w:t>grid sensitivity study</w:t>
+      <w:proofErr w:type="gramStart"/>
+      <w:r>
+        <w:t>grid</w:t>
+      </w:r>
+      <w:proofErr w:type="gramEnd"/>
+      <w:r>
+        <w:t xml:space="preserve"> sensitivity study</w:t>
       </w:r>
     </w:p>
     <w:p>
@@ -1082,8 +2075,13 @@
           <w:numId w:val="5"/>
         </w:numPr>
       </w:pPr>
-      <w:r>
-        <w:t>presented turbulence intensities are average of intensities in all 3 directions</w:t>
+      <w:proofErr w:type="gramStart"/>
+      <w:r>
+        <w:t>presented</w:t>
+      </w:r>
+      <w:proofErr w:type="gramEnd"/>
+      <w:r>
+        <w:t xml:space="preserve"> turbulence intensities are average of intensities in all 3 directions</w:t>
       </w:r>
     </w:p>
     <w:p>
@@ -1131,7 +2129,15 @@
         </w:numPr>
       </w:pPr>
       <w:r>
-        <w:t>Horizontal line mean flow (fig 8, 9) and turb. Intensity (fig 10)</w:t>
+        <w:t xml:space="preserve">Horizontal line mean flow (fig 8, 9) and </w:t>
+      </w:r>
+      <w:proofErr w:type="spellStart"/>
+      <w:r>
+        <w:t>turb</w:t>
+      </w:r>
+      <w:proofErr w:type="spellEnd"/>
+      <w:r>
+        <w:t>. Intensity (fig 10)</w:t>
       </w:r>
     </w:p>
     <w:p>
@@ -1142,8 +2148,21 @@
           <w:numId w:val="5"/>
         </w:numPr>
       </w:pPr>
-      <w:r>
-        <w:t>vertical line mean flow (fig 11, 12) and turb. Intensity (fig 13)</w:t>
+      <w:proofErr w:type="gramStart"/>
+      <w:r>
+        <w:t>vertical</w:t>
+      </w:r>
+      <w:proofErr w:type="gramEnd"/>
+      <w:r>
+        <w:t xml:space="preserve"> line mean flow (fig 11, 12) and </w:t>
+      </w:r>
+      <w:proofErr w:type="spellStart"/>
+      <w:r>
+        <w:t>turb</w:t>
+      </w:r>
+      <w:proofErr w:type="spellEnd"/>
+      <w:r>
+        <w:t>. Intensity (fig 13)</w:t>
       </w:r>
     </w:p>
     <w:p>
@@ -1182,6 +2201,345 @@
 <file path=word/numbering.xml><?xml version="1.0" encoding="utf-8"?>
 <w:numbering xmlns:wpc="http://schemas.microsoft.com/office/word/2010/wordprocessingCanvas" xmlns:mo="http://schemas.microsoft.com/office/mac/office/2008/main" xmlns:mc="http://schemas.openxmlformats.org/markup-compatibility/2006" xmlns:mv="urn:schemas-microsoft-com:mac:vml" xmlns:o="urn:schemas-microsoft-com:office:office" xmlns:r="http://schemas.openxmlformats.org/officeDocument/2006/relationships" xmlns:m="http://schemas.openxmlformats.org/officeDocument/2006/math" xmlns:v="urn:schemas-microsoft-com:vml" xmlns:wp14="http://schemas.microsoft.com/office/word/2010/wordprocessingDrawing" xmlns:wp="http://schemas.openxmlformats.org/drawingml/2006/wordprocessingDrawing" xmlns:w10="urn:schemas-microsoft-com:office:word" xmlns:w="http://schemas.openxmlformats.org/wordprocessingml/2006/main" xmlns:w14="http://schemas.microsoft.com/office/word/2010/wordml" xmlns:wpg="http://schemas.microsoft.com/office/word/2010/wordprocessingGroup" xmlns:wpi="http://schemas.microsoft.com/office/word/2010/wordprocessingInk" xmlns:wne="http://schemas.microsoft.com/office/word/2006/wordml" xmlns:wps="http://schemas.microsoft.com/office/word/2010/wordprocessingShape" mc:Ignorable="w14 wp14">
   <w:abstractNum w:abstractNumId="0">
+    <w:nsid w:val="057C2031"/>
+    <w:multiLevelType w:val="hybridMultilevel"/>
+    <w:tmpl w:val="816EDBE6"/>
+    <w:lvl w:ilvl="0" w:tplc="04090001">
+      <w:start w:val="1"/>
+      <w:numFmt w:val="bullet"/>
+      <w:lvlText w:val=""/>
+      <w:lvlJc w:val="left"/>
+      <w:pPr>
+        <w:ind w:left="720" w:hanging="360"/>
+      </w:pPr>
+      <w:rPr>
+        <w:rFonts w:ascii="Symbol" w:hAnsi="Symbol" w:hint="default"/>
+      </w:rPr>
+    </w:lvl>
+    <w:lvl w:ilvl="1" w:tplc="04090003">
+      <w:start w:val="1"/>
+      <w:numFmt w:val="bullet"/>
+      <w:lvlText w:val="o"/>
+      <w:lvlJc w:val="left"/>
+      <w:pPr>
+        <w:ind w:left="1440" w:hanging="360"/>
+      </w:pPr>
+      <w:rPr>
+        <w:rFonts w:ascii="Courier New" w:hAnsi="Courier New" w:hint="default"/>
+      </w:rPr>
+    </w:lvl>
+    <w:lvl w:ilvl="2" w:tplc="04090005" w:tentative="1">
+      <w:start w:val="1"/>
+      <w:numFmt w:val="bullet"/>
+      <w:lvlText w:val=""/>
+      <w:lvlJc w:val="left"/>
+      <w:pPr>
+        <w:ind w:left="2160" w:hanging="360"/>
+      </w:pPr>
+      <w:rPr>
+        <w:rFonts w:ascii="Wingdings" w:hAnsi="Wingdings" w:hint="default"/>
+      </w:rPr>
+    </w:lvl>
+    <w:lvl w:ilvl="3" w:tplc="04090001" w:tentative="1">
+      <w:start w:val="1"/>
+      <w:numFmt w:val="bullet"/>
+      <w:lvlText w:val=""/>
+      <w:lvlJc w:val="left"/>
+      <w:pPr>
+        <w:ind w:left="2880" w:hanging="360"/>
+      </w:pPr>
+      <w:rPr>
+        <w:rFonts w:ascii="Symbol" w:hAnsi="Symbol" w:hint="default"/>
+      </w:rPr>
+    </w:lvl>
+    <w:lvl w:ilvl="4" w:tplc="04090003" w:tentative="1">
+      <w:start w:val="1"/>
+      <w:numFmt w:val="bullet"/>
+      <w:lvlText w:val="o"/>
+      <w:lvlJc w:val="left"/>
+      <w:pPr>
+        <w:ind w:left="3600" w:hanging="360"/>
+      </w:pPr>
+      <w:rPr>
+        <w:rFonts w:ascii="Courier New" w:hAnsi="Courier New" w:hint="default"/>
+      </w:rPr>
+    </w:lvl>
+    <w:lvl w:ilvl="5" w:tplc="04090005" w:tentative="1">
+      <w:start w:val="1"/>
+      <w:numFmt w:val="bullet"/>
+      <w:lvlText w:val=""/>
+      <w:lvlJc w:val="left"/>
+      <w:pPr>
+        <w:ind w:left="4320" w:hanging="360"/>
+      </w:pPr>
+      <w:rPr>
+        <w:rFonts w:ascii="Wingdings" w:hAnsi="Wingdings" w:hint="default"/>
+      </w:rPr>
+    </w:lvl>
+    <w:lvl w:ilvl="6" w:tplc="04090001" w:tentative="1">
+      <w:start w:val="1"/>
+      <w:numFmt w:val="bullet"/>
+      <w:lvlText w:val=""/>
+      <w:lvlJc w:val="left"/>
+      <w:pPr>
+        <w:ind w:left="5040" w:hanging="360"/>
+      </w:pPr>
+      <w:rPr>
+        <w:rFonts w:ascii="Symbol" w:hAnsi="Symbol" w:hint="default"/>
+      </w:rPr>
+    </w:lvl>
+    <w:lvl w:ilvl="7" w:tplc="04090003" w:tentative="1">
+      <w:start w:val="1"/>
+      <w:numFmt w:val="bullet"/>
+      <w:lvlText w:val="o"/>
+      <w:lvlJc w:val="left"/>
+      <w:pPr>
+        <w:ind w:left="5760" w:hanging="360"/>
+      </w:pPr>
+      <w:rPr>
+        <w:rFonts w:ascii="Courier New" w:hAnsi="Courier New" w:hint="default"/>
+      </w:rPr>
+    </w:lvl>
+    <w:lvl w:ilvl="8" w:tplc="04090005" w:tentative="1">
+      <w:start w:val="1"/>
+      <w:numFmt w:val="bullet"/>
+      <w:lvlText w:val=""/>
+      <w:lvlJc w:val="left"/>
+      <w:pPr>
+        <w:ind w:left="6480" w:hanging="360"/>
+      </w:pPr>
+      <w:rPr>
+        <w:rFonts w:ascii="Wingdings" w:hAnsi="Wingdings" w:hint="default"/>
+      </w:rPr>
+    </w:lvl>
+  </w:abstractNum>
+  <w:abstractNum w:abstractNumId="1">
+    <w:nsid w:val="06836E5F"/>
+    <w:multiLevelType w:val="hybridMultilevel"/>
+    <w:tmpl w:val="1D0A8114"/>
+    <w:lvl w:ilvl="0" w:tplc="04090001">
+      <w:start w:val="1"/>
+      <w:numFmt w:val="bullet"/>
+      <w:lvlText w:val=""/>
+      <w:lvlJc w:val="left"/>
+      <w:pPr>
+        <w:ind w:left="720" w:hanging="360"/>
+      </w:pPr>
+      <w:rPr>
+        <w:rFonts w:ascii="Symbol" w:hAnsi="Symbol" w:hint="default"/>
+      </w:rPr>
+    </w:lvl>
+    <w:lvl w:ilvl="1" w:tplc="04090003">
+      <w:start w:val="1"/>
+      <w:numFmt w:val="bullet"/>
+      <w:lvlText w:val="o"/>
+      <w:lvlJc w:val="left"/>
+      <w:pPr>
+        <w:ind w:left="1440" w:hanging="360"/>
+      </w:pPr>
+      <w:rPr>
+        <w:rFonts w:ascii="Courier New" w:hAnsi="Courier New" w:hint="default"/>
+      </w:rPr>
+    </w:lvl>
+    <w:lvl w:ilvl="2" w:tplc="04090005" w:tentative="1">
+      <w:start w:val="1"/>
+      <w:numFmt w:val="bullet"/>
+      <w:lvlText w:val=""/>
+      <w:lvlJc w:val="left"/>
+      <w:pPr>
+        <w:ind w:left="2160" w:hanging="360"/>
+      </w:pPr>
+      <w:rPr>
+        <w:rFonts w:ascii="Wingdings" w:hAnsi="Wingdings" w:hint="default"/>
+      </w:rPr>
+    </w:lvl>
+    <w:lvl w:ilvl="3" w:tplc="04090001" w:tentative="1">
+      <w:start w:val="1"/>
+      <w:numFmt w:val="bullet"/>
+      <w:lvlText w:val=""/>
+      <w:lvlJc w:val="left"/>
+      <w:pPr>
+        <w:ind w:left="2880" w:hanging="360"/>
+      </w:pPr>
+      <w:rPr>
+        <w:rFonts w:ascii="Symbol" w:hAnsi="Symbol" w:hint="default"/>
+      </w:rPr>
+    </w:lvl>
+    <w:lvl w:ilvl="4" w:tplc="04090003" w:tentative="1">
+      <w:start w:val="1"/>
+      <w:numFmt w:val="bullet"/>
+      <w:lvlText w:val="o"/>
+      <w:lvlJc w:val="left"/>
+      <w:pPr>
+        <w:ind w:left="3600" w:hanging="360"/>
+      </w:pPr>
+      <w:rPr>
+        <w:rFonts w:ascii="Courier New" w:hAnsi="Courier New" w:hint="default"/>
+      </w:rPr>
+    </w:lvl>
+    <w:lvl w:ilvl="5" w:tplc="04090005" w:tentative="1">
+      <w:start w:val="1"/>
+      <w:numFmt w:val="bullet"/>
+      <w:lvlText w:val=""/>
+      <w:lvlJc w:val="left"/>
+      <w:pPr>
+        <w:ind w:left="4320" w:hanging="360"/>
+      </w:pPr>
+      <w:rPr>
+        <w:rFonts w:ascii="Wingdings" w:hAnsi="Wingdings" w:hint="default"/>
+      </w:rPr>
+    </w:lvl>
+    <w:lvl w:ilvl="6" w:tplc="04090001" w:tentative="1">
+      <w:start w:val="1"/>
+      <w:numFmt w:val="bullet"/>
+      <w:lvlText w:val=""/>
+      <w:lvlJc w:val="left"/>
+      <w:pPr>
+        <w:ind w:left="5040" w:hanging="360"/>
+      </w:pPr>
+      <w:rPr>
+        <w:rFonts w:ascii="Symbol" w:hAnsi="Symbol" w:hint="default"/>
+      </w:rPr>
+    </w:lvl>
+    <w:lvl w:ilvl="7" w:tplc="04090003" w:tentative="1">
+      <w:start w:val="1"/>
+      <w:numFmt w:val="bullet"/>
+      <w:lvlText w:val="o"/>
+      <w:lvlJc w:val="left"/>
+      <w:pPr>
+        <w:ind w:left="5760" w:hanging="360"/>
+      </w:pPr>
+      <w:rPr>
+        <w:rFonts w:ascii="Courier New" w:hAnsi="Courier New" w:hint="default"/>
+      </w:rPr>
+    </w:lvl>
+    <w:lvl w:ilvl="8" w:tplc="04090005" w:tentative="1">
+      <w:start w:val="1"/>
+      <w:numFmt w:val="bullet"/>
+      <w:lvlText w:val=""/>
+      <w:lvlJc w:val="left"/>
+      <w:pPr>
+        <w:ind w:left="6480" w:hanging="360"/>
+      </w:pPr>
+      <w:rPr>
+        <w:rFonts w:ascii="Wingdings" w:hAnsi="Wingdings" w:hint="default"/>
+      </w:rPr>
+    </w:lvl>
+  </w:abstractNum>
+  <w:abstractNum w:abstractNumId="2">
+    <w:nsid w:val="14FA7415"/>
+    <w:multiLevelType w:val="hybridMultilevel"/>
+    <w:tmpl w:val="28128E22"/>
+    <w:lvl w:ilvl="0" w:tplc="04090001">
+      <w:start w:val="1"/>
+      <w:numFmt w:val="bullet"/>
+      <w:lvlText w:val=""/>
+      <w:lvlJc w:val="left"/>
+      <w:pPr>
+        <w:ind w:left="720" w:hanging="360"/>
+      </w:pPr>
+      <w:rPr>
+        <w:rFonts w:ascii="Symbol" w:hAnsi="Symbol" w:hint="default"/>
+      </w:rPr>
+    </w:lvl>
+    <w:lvl w:ilvl="1" w:tplc="04090003">
+      <w:start w:val="1"/>
+      <w:numFmt w:val="bullet"/>
+      <w:lvlText w:val="o"/>
+      <w:lvlJc w:val="left"/>
+      <w:pPr>
+        <w:ind w:left="1440" w:hanging="360"/>
+      </w:pPr>
+      <w:rPr>
+        <w:rFonts w:ascii="Courier New" w:hAnsi="Courier New" w:hint="default"/>
+      </w:rPr>
+    </w:lvl>
+    <w:lvl w:ilvl="2" w:tplc="04090005" w:tentative="1">
+      <w:start w:val="1"/>
+      <w:numFmt w:val="bullet"/>
+      <w:lvlText w:val=""/>
+      <w:lvlJc w:val="left"/>
+      <w:pPr>
+        <w:ind w:left="2160" w:hanging="360"/>
+      </w:pPr>
+      <w:rPr>
+        <w:rFonts w:ascii="Wingdings" w:hAnsi="Wingdings" w:hint="default"/>
+      </w:rPr>
+    </w:lvl>
+    <w:lvl w:ilvl="3" w:tplc="04090001" w:tentative="1">
+      <w:start w:val="1"/>
+      <w:numFmt w:val="bullet"/>
+      <w:lvlText w:val=""/>
+      <w:lvlJc w:val="left"/>
+      <w:pPr>
+        <w:ind w:left="2880" w:hanging="360"/>
+      </w:pPr>
+      <w:rPr>
+        <w:rFonts w:ascii="Symbol" w:hAnsi="Symbol" w:hint="default"/>
+      </w:rPr>
+    </w:lvl>
+    <w:lvl w:ilvl="4" w:tplc="04090003" w:tentative="1">
+      <w:start w:val="1"/>
+      <w:numFmt w:val="bullet"/>
+      <w:lvlText w:val="o"/>
+      <w:lvlJc w:val="left"/>
+      <w:pPr>
+        <w:ind w:left="3600" w:hanging="360"/>
+      </w:pPr>
+      <w:rPr>
+        <w:rFonts w:ascii="Courier New" w:hAnsi="Courier New" w:hint="default"/>
+      </w:rPr>
+    </w:lvl>
+    <w:lvl w:ilvl="5" w:tplc="04090005" w:tentative="1">
+      <w:start w:val="1"/>
+      <w:numFmt w:val="bullet"/>
+      <w:lvlText w:val=""/>
+      <w:lvlJc w:val="left"/>
+      <w:pPr>
+        <w:ind w:left="4320" w:hanging="360"/>
+      </w:pPr>
+      <w:rPr>
+        <w:rFonts w:ascii="Wingdings" w:hAnsi="Wingdings" w:hint="default"/>
+      </w:rPr>
+    </w:lvl>
+    <w:lvl w:ilvl="6" w:tplc="04090001" w:tentative="1">
+      <w:start w:val="1"/>
+      <w:numFmt w:val="bullet"/>
+      <w:lvlText w:val=""/>
+      <w:lvlJc w:val="left"/>
+      <w:pPr>
+        <w:ind w:left="5040" w:hanging="360"/>
+      </w:pPr>
+      <w:rPr>
+        <w:rFonts w:ascii="Symbol" w:hAnsi="Symbol" w:hint="default"/>
+      </w:rPr>
+    </w:lvl>
+    <w:lvl w:ilvl="7" w:tplc="04090003" w:tentative="1">
+      <w:start w:val="1"/>
+      <w:numFmt w:val="bullet"/>
+      <w:lvlText w:val="o"/>
+      <w:lvlJc w:val="left"/>
+      <w:pPr>
+        <w:ind w:left="5760" w:hanging="360"/>
+      </w:pPr>
+      <w:rPr>
+        <w:rFonts w:ascii="Courier New" w:hAnsi="Courier New" w:hint="default"/>
+      </w:rPr>
+    </w:lvl>
+    <w:lvl w:ilvl="8" w:tplc="04090005" w:tentative="1">
+      <w:start w:val="1"/>
+      <w:numFmt w:val="bullet"/>
+      <w:lvlText w:val=""/>
+      <w:lvlJc w:val="left"/>
+      <w:pPr>
+        <w:ind w:left="6480" w:hanging="360"/>
+      </w:pPr>
+      <w:rPr>
+        <w:rFonts w:ascii="Wingdings" w:hAnsi="Wingdings" w:hint="default"/>
+      </w:rPr>
+    </w:lvl>
+  </w:abstractNum>
+  <w:abstractNum w:abstractNumId="3">
     <w:nsid w:val="17E30483"/>
     <w:multiLevelType w:val="hybridMultilevel"/>
     <w:tmpl w:val="6D40BE4E"/>
@@ -1294,7 +2652,7 @@
       </w:rPr>
     </w:lvl>
   </w:abstractNum>
-  <w:abstractNum w:abstractNumId="1">
+  <w:abstractNum w:abstractNumId="4">
     <w:nsid w:val="1A601CFC"/>
     <w:multiLevelType w:val="multilevel"/>
     <w:tmpl w:val="450414CE"/>
@@ -1443,7 +2801,7 @@
       </w:rPr>
     </w:lvl>
   </w:abstractNum>
-  <w:abstractNum w:abstractNumId="2">
+  <w:abstractNum w:abstractNumId="5">
     <w:nsid w:val="259C7EF9"/>
     <w:multiLevelType w:val="hybridMultilevel"/>
     <w:tmpl w:val="FA5C4CE4"/>
@@ -1556,7 +2914,120 @@
       </w:rPr>
     </w:lvl>
   </w:abstractNum>
-  <w:abstractNum w:abstractNumId="3">
+  <w:abstractNum w:abstractNumId="6">
+    <w:nsid w:val="351A5FDF"/>
+    <w:multiLevelType w:val="hybridMultilevel"/>
+    <w:tmpl w:val="63E4A928"/>
+    <w:lvl w:ilvl="0" w:tplc="04090001">
+      <w:start w:val="1"/>
+      <w:numFmt w:val="bullet"/>
+      <w:lvlText w:val=""/>
+      <w:lvlJc w:val="left"/>
+      <w:pPr>
+        <w:ind w:left="720" w:hanging="360"/>
+      </w:pPr>
+      <w:rPr>
+        <w:rFonts w:ascii="Symbol" w:hAnsi="Symbol" w:hint="default"/>
+      </w:rPr>
+    </w:lvl>
+    <w:lvl w:ilvl="1" w:tplc="04090003" w:tentative="1">
+      <w:start w:val="1"/>
+      <w:numFmt w:val="bullet"/>
+      <w:lvlText w:val="o"/>
+      <w:lvlJc w:val="left"/>
+      <w:pPr>
+        <w:ind w:left="1440" w:hanging="360"/>
+      </w:pPr>
+      <w:rPr>
+        <w:rFonts w:ascii="Courier New" w:hAnsi="Courier New" w:hint="default"/>
+      </w:rPr>
+    </w:lvl>
+    <w:lvl w:ilvl="2" w:tplc="04090005" w:tentative="1">
+      <w:start w:val="1"/>
+      <w:numFmt w:val="bullet"/>
+      <w:lvlText w:val=""/>
+      <w:lvlJc w:val="left"/>
+      <w:pPr>
+        <w:ind w:left="2160" w:hanging="360"/>
+      </w:pPr>
+      <w:rPr>
+        <w:rFonts w:ascii="Wingdings" w:hAnsi="Wingdings" w:hint="default"/>
+      </w:rPr>
+    </w:lvl>
+    <w:lvl w:ilvl="3" w:tplc="04090001" w:tentative="1">
+      <w:start w:val="1"/>
+      <w:numFmt w:val="bullet"/>
+      <w:lvlText w:val=""/>
+      <w:lvlJc w:val="left"/>
+      <w:pPr>
+        <w:ind w:left="2880" w:hanging="360"/>
+      </w:pPr>
+      <w:rPr>
+        <w:rFonts w:ascii="Symbol" w:hAnsi="Symbol" w:hint="default"/>
+      </w:rPr>
+    </w:lvl>
+    <w:lvl w:ilvl="4" w:tplc="04090003" w:tentative="1">
+      <w:start w:val="1"/>
+      <w:numFmt w:val="bullet"/>
+      <w:lvlText w:val="o"/>
+      <w:lvlJc w:val="left"/>
+      <w:pPr>
+        <w:ind w:left="3600" w:hanging="360"/>
+      </w:pPr>
+      <w:rPr>
+        <w:rFonts w:ascii="Courier New" w:hAnsi="Courier New" w:hint="default"/>
+      </w:rPr>
+    </w:lvl>
+    <w:lvl w:ilvl="5" w:tplc="04090005" w:tentative="1">
+      <w:start w:val="1"/>
+      <w:numFmt w:val="bullet"/>
+      <w:lvlText w:val=""/>
+      <w:lvlJc w:val="left"/>
+      <w:pPr>
+        <w:ind w:left="4320" w:hanging="360"/>
+      </w:pPr>
+      <w:rPr>
+        <w:rFonts w:ascii="Wingdings" w:hAnsi="Wingdings" w:hint="default"/>
+      </w:rPr>
+    </w:lvl>
+    <w:lvl w:ilvl="6" w:tplc="04090001" w:tentative="1">
+      <w:start w:val="1"/>
+      <w:numFmt w:val="bullet"/>
+      <w:lvlText w:val=""/>
+      <w:lvlJc w:val="left"/>
+      <w:pPr>
+        <w:ind w:left="5040" w:hanging="360"/>
+      </w:pPr>
+      <w:rPr>
+        <w:rFonts w:ascii="Symbol" w:hAnsi="Symbol" w:hint="default"/>
+      </w:rPr>
+    </w:lvl>
+    <w:lvl w:ilvl="7" w:tplc="04090003" w:tentative="1">
+      <w:start w:val="1"/>
+      <w:numFmt w:val="bullet"/>
+      <w:lvlText w:val="o"/>
+      <w:lvlJc w:val="left"/>
+      <w:pPr>
+        <w:ind w:left="5760" w:hanging="360"/>
+      </w:pPr>
+      <w:rPr>
+        <w:rFonts w:ascii="Courier New" w:hAnsi="Courier New" w:hint="default"/>
+      </w:rPr>
+    </w:lvl>
+    <w:lvl w:ilvl="8" w:tplc="04090005" w:tentative="1">
+      <w:start w:val="1"/>
+      <w:numFmt w:val="bullet"/>
+      <w:lvlText w:val=""/>
+      <w:lvlJc w:val="left"/>
+      <w:pPr>
+        <w:ind w:left="6480" w:hanging="360"/>
+      </w:pPr>
+      <w:rPr>
+        <w:rFonts w:ascii="Wingdings" w:hAnsi="Wingdings" w:hint="default"/>
+      </w:rPr>
+    </w:lvl>
+  </w:abstractNum>
+  <w:abstractNum w:abstractNumId="7">
     <w:nsid w:val="4882719A"/>
     <w:multiLevelType w:val="hybridMultilevel"/>
     <w:tmpl w:val="F0DCD444"/>
@@ -1669,7 +3140,7 @@
       </w:rPr>
     </w:lvl>
   </w:abstractNum>
-  <w:abstractNum w:abstractNumId="4">
+  <w:abstractNum w:abstractNumId="8">
     <w:nsid w:val="490C1762"/>
     <w:multiLevelType w:val="multilevel"/>
     <w:tmpl w:val="A5449DF8"/>
@@ -1818,7 +3289,7 @@
       </w:rPr>
     </w:lvl>
   </w:abstractNum>
-  <w:abstractNum w:abstractNumId="5">
+  <w:abstractNum w:abstractNumId="9">
     <w:nsid w:val="49284071"/>
     <w:multiLevelType w:val="hybridMultilevel"/>
     <w:tmpl w:val="EC482326"/>
@@ -1931,7 +3402,7 @@
       </w:rPr>
     </w:lvl>
   </w:abstractNum>
-  <w:abstractNum w:abstractNumId="6">
+  <w:abstractNum w:abstractNumId="10">
     <w:nsid w:val="51AC7A2F"/>
     <w:multiLevelType w:val="hybridMultilevel"/>
     <w:tmpl w:val="3E6C47FA"/>
@@ -2044,7 +3515,120 @@
       </w:rPr>
     </w:lvl>
   </w:abstractNum>
-  <w:abstractNum w:abstractNumId="7">
+  <w:abstractNum w:abstractNumId="11">
+    <w:nsid w:val="53CE4650"/>
+    <w:multiLevelType w:val="hybridMultilevel"/>
+    <w:tmpl w:val="6C0A2728"/>
+    <w:lvl w:ilvl="0" w:tplc="04090001">
+      <w:start w:val="1"/>
+      <w:numFmt w:val="bullet"/>
+      <w:lvlText w:val=""/>
+      <w:lvlJc w:val="left"/>
+      <w:pPr>
+        <w:ind w:left="720" w:hanging="360"/>
+      </w:pPr>
+      <w:rPr>
+        <w:rFonts w:ascii="Symbol" w:hAnsi="Symbol" w:hint="default"/>
+      </w:rPr>
+    </w:lvl>
+    <w:lvl w:ilvl="1" w:tplc="04090003">
+      <w:start w:val="1"/>
+      <w:numFmt w:val="bullet"/>
+      <w:lvlText w:val="o"/>
+      <w:lvlJc w:val="left"/>
+      <w:pPr>
+        <w:ind w:left="1440" w:hanging="360"/>
+      </w:pPr>
+      <w:rPr>
+        <w:rFonts w:ascii="Courier New" w:hAnsi="Courier New" w:hint="default"/>
+      </w:rPr>
+    </w:lvl>
+    <w:lvl w:ilvl="2" w:tplc="04090005" w:tentative="1">
+      <w:start w:val="1"/>
+      <w:numFmt w:val="bullet"/>
+      <w:lvlText w:val=""/>
+      <w:lvlJc w:val="left"/>
+      <w:pPr>
+        <w:ind w:left="2160" w:hanging="360"/>
+      </w:pPr>
+      <w:rPr>
+        <w:rFonts w:ascii="Wingdings" w:hAnsi="Wingdings" w:hint="default"/>
+      </w:rPr>
+    </w:lvl>
+    <w:lvl w:ilvl="3" w:tplc="04090001" w:tentative="1">
+      <w:start w:val="1"/>
+      <w:numFmt w:val="bullet"/>
+      <w:lvlText w:val=""/>
+      <w:lvlJc w:val="left"/>
+      <w:pPr>
+        <w:ind w:left="2880" w:hanging="360"/>
+      </w:pPr>
+      <w:rPr>
+        <w:rFonts w:ascii="Symbol" w:hAnsi="Symbol" w:hint="default"/>
+      </w:rPr>
+    </w:lvl>
+    <w:lvl w:ilvl="4" w:tplc="04090003" w:tentative="1">
+      <w:start w:val="1"/>
+      <w:numFmt w:val="bullet"/>
+      <w:lvlText w:val="o"/>
+      <w:lvlJc w:val="left"/>
+      <w:pPr>
+        <w:ind w:left="3600" w:hanging="360"/>
+      </w:pPr>
+      <w:rPr>
+        <w:rFonts w:ascii="Courier New" w:hAnsi="Courier New" w:hint="default"/>
+      </w:rPr>
+    </w:lvl>
+    <w:lvl w:ilvl="5" w:tplc="04090005" w:tentative="1">
+      <w:start w:val="1"/>
+      <w:numFmt w:val="bullet"/>
+      <w:lvlText w:val=""/>
+      <w:lvlJc w:val="left"/>
+      <w:pPr>
+        <w:ind w:left="4320" w:hanging="360"/>
+      </w:pPr>
+      <w:rPr>
+        <w:rFonts w:ascii="Wingdings" w:hAnsi="Wingdings" w:hint="default"/>
+      </w:rPr>
+    </w:lvl>
+    <w:lvl w:ilvl="6" w:tplc="04090001" w:tentative="1">
+      <w:start w:val="1"/>
+      <w:numFmt w:val="bullet"/>
+      <w:lvlText w:val=""/>
+      <w:lvlJc w:val="left"/>
+      <w:pPr>
+        <w:ind w:left="5040" w:hanging="360"/>
+      </w:pPr>
+      <w:rPr>
+        <w:rFonts w:ascii="Symbol" w:hAnsi="Symbol" w:hint="default"/>
+      </w:rPr>
+    </w:lvl>
+    <w:lvl w:ilvl="7" w:tplc="04090003" w:tentative="1">
+      <w:start w:val="1"/>
+      <w:numFmt w:val="bullet"/>
+      <w:lvlText w:val="o"/>
+      <w:lvlJc w:val="left"/>
+      <w:pPr>
+        <w:ind w:left="5760" w:hanging="360"/>
+      </w:pPr>
+      <w:rPr>
+        <w:rFonts w:ascii="Courier New" w:hAnsi="Courier New" w:hint="default"/>
+      </w:rPr>
+    </w:lvl>
+    <w:lvl w:ilvl="8" w:tplc="04090005" w:tentative="1">
+      <w:start w:val="1"/>
+      <w:numFmt w:val="bullet"/>
+      <w:lvlText w:val=""/>
+      <w:lvlJc w:val="left"/>
+      <w:pPr>
+        <w:ind w:left="6480" w:hanging="360"/>
+      </w:pPr>
+      <w:rPr>
+        <w:rFonts w:ascii="Wingdings" w:hAnsi="Wingdings" w:hint="default"/>
+      </w:rPr>
+    </w:lvl>
+  </w:abstractNum>
+  <w:abstractNum w:abstractNumId="12">
     <w:nsid w:val="62023B77"/>
     <w:multiLevelType w:val="hybridMultilevel"/>
     <w:tmpl w:val="E2C4395C"/>
@@ -2157,7 +3741,7 @@
       </w:rPr>
     </w:lvl>
   </w:abstractNum>
-  <w:abstractNum w:abstractNumId="8">
+  <w:abstractNum w:abstractNumId="13">
     <w:nsid w:val="634F146D"/>
     <w:multiLevelType w:val="hybridMultilevel"/>
     <w:tmpl w:val="96969756"/>
@@ -2270,7 +3854,233 @@
       </w:rPr>
     </w:lvl>
   </w:abstractNum>
-  <w:abstractNum w:abstractNumId="9">
+  <w:abstractNum w:abstractNumId="14">
+    <w:nsid w:val="64875ACF"/>
+    <w:multiLevelType w:val="hybridMultilevel"/>
+    <w:tmpl w:val="00249E26"/>
+    <w:lvl w:ilvl="0" w:tplc="04090001">
+      <w:start w:val="1"/>
+      <w:numFmt w:val="bullet"/>
+      <w:lvlText w:val=""/>
+      <w:lvlJc w:val="left"/>
+      <w:pPr>
+        <w:ind w:left="720" w:hanging="360"/>
+      </w:pPr>
+      <w:rPr>
+        <w:rFonts w:ascii="Symbol" w:hAnsi="Symbol" w:hint="default"/>
+      </w:rPr>
+    </w:lvl>
+    <w:lvl w:ilvl="1" w:tplc="04090003">
+      <w:start w:val="1"/>
+      <w:numFmt w:val="bullet"/>
+      <w:lvlText w:val="o"/>
+      <w:lvlJc w:val="left"/>
+      <w:pPr>
+        <w:ind w:left="1440" w:hanging="360"/>
+      </w:pPr>
+      <w:rPr>
+        <w:rFonts w:ascii="Courier New" w:hAnsi="Courier New" w:hint="default"/>
+      </w:rPr>
+    </w:lvl>
+    <w:lvl w:ilvl="2" w:tplc="04090005" w:tentative="1">
+      <w:start w:val="1"/>
+      <w:numFmt w:val="bullet"/>
+      <w:lvlText w:val=""/>
+      <w:lvlJc w:val="left"/>
+      <w:pPr>
+        <w:ind w:left="2160" w:hanging="360"/>
+      </w:pPr>
+      <w:rPr>
+        <w:rFonts w:ascii="Wingdings" w:hAnsi="Wingdings" w:hint="default"/>
+      </w:rPr>
+    </w:lvl>
+    <w:lvl w:ilvl="3" w:tplc="04090001" w:tentative="1">
+      <w:start w:val="1"/>
+      <w:numFmt w:val="bullet"/>
+      <w:lvlText w:val=""/>
+      <w:lvlJc w:val="left"/>
+      <w:pPr>
+        <w:ind w:left="2880" w:hanging="360"/>
+      </w:pPr>
+      <w:rPr>
+        <w:rFonts w:ascii="Symbol" w:hAnsi="Symbol" w:hint="default"/>
+      </w:rPr>
+    </w:lvl>
+    <w:lvl w:ilvl="4" w:tplc="04090003" w:tentative="1">
+      <w:start w:val="1"/>
+      <w:numFmt w:val="bullet"/>
+      <w:lvlText w:val="o"/>
+      <w:lvlJc w:val="left"/>
+      <w:pPr>
+        <w:ind w:left="3600" w:hanging="360"/>
+      </w:pPr>
+      <w:rPr>
+        <w:rFonts w:ascii="Courier New" w:hAnsi="Courier New" w:hint="default"/>
+      </w:rPr>
+    </w:lvl>
+    <w:lvl w:ilvl="5" w:tplc="04090005" w:tentative="1">
+      <w:start w:val="1"/>
+      <w:numFmt w:val="bullet"/>
+      <w:lvlText w:val=""/>
+      <w:lvlJc w:val="left"/>
+      <w:pPr>
+        <w:ind w:left="4320" w:hanging="360"/>
+      </w:pPr>
+      <w:rPr>
+        <w:rFonts w:ascii="Wingdings" w:hAnsi="Wingdings" w:hint="default"/>
+      </w:rPr>
+    </w:lvl>
+    <w:lvl w:ilvl="6" w:tplc="04090001" w:tentative="1">
+      <w:start w:val="1"/>
+      <w:numFmt w:val="bullet"/>
+      <w:lvlText w:val=""/>
+      <w:lvlJc w:val="left"/>
+      <w:pPr>
+        <w:ind w:left="5040" w:hanging="360"/>
+      </w:pPr>
+      <w:rPr>
+        <w:rFonts w:ascii="Symbol" w:hAnsi="Symbol" w:hint="default"/>
+      </w:rPr>
+    </w:lvl>
+    <w:lvl w:ilvl="7" w:tplc="04090003" w:tentative="1">
+      <w:start w:val="1"/>
+      <w:numFmt w:val="bullet"/>
+      <w:lvlText w:val="o"/>
+      <w:lvlJc w:val="left"/>
+      <w:pPr>
+        <w:ind w:left="5760" w:hanging="360"/>
+      </w:pPr>
+      <w:rPr>
+        <w:rFonts w:ascii="Courier New" w:hAnsi="Courier New" w:hint="default"/>
+      </w:rPr>
+    </w:lvl>
+    <w:lvl w:ilvl="8" w:tplc="04090005" w:tentative="1">
+      <w:start w:val="1"/>
+      <w:numFmt w:val="bullet"/>
+      <w:lvlText w:val=""/>
+      <w:lvlJc w:val="left"/>
+      <w:pPr>
+        <w:ind w:left="6480" w:hanging="360"/>
+      </w:pPr>
+      <w:rPr>
+        <w:rFonts w:ascii="Wingdings" w:hAnsi="Wingdings" w:hint="default"/>
+      </w:rPr>
+    </w:lvl>
+  </w:abstractNum>
+  <w:abstractNum w:abstractNumId="15">
+    <w:nsid w:val="6F6258B8"/>
+    <w:multiLevelType w:val="hybridMultilevel"/>
+    <w:tmpl w:val="838ABB32"/>
+    <w:lvl w:ilvl="0" w:tplc="04090001">
+      <w:start w:val="1"/>
+      <w:numFmt w:val="bullet"/>
+      <w:lvlText w:val=""/>
+      <w:lvlJc w:val="left"/>
+      <w:pPr>
+        <w:ind w:left="720" w:hanging="360"/>
+      </w:pPr>
+      <w:rPr>
+        <w:rFonts w:ascii="Symbol" w:hAnsi="Symbol" w:hint="default"/>
+      </w:rPr>
+    </w:lvl>
+    <w:lvl w:ilvl="1" w:tplc="04090003">
+      <w:start w:val="1"/>
+      <w:numFmt w:val="bullet"/>
+      <w:lvlText w:val="o"/>
+      <w:lvlJc w:val="left"/>
+      <w:pPr>
+        <w:ind w:left="1440" w:hanging="360"/>
+      </w:pPr>
+      <w:rPr>
+        <w:rFonts w:ascii="Courier New" w:hAnsi="Courier New" w:hint="default"/>
+      </w:rPr>
+    </w:lvl>
+    <w:lvl w:ilvl="2" w:tplc="04090005" w:tentative="1">
+      <w:start w:val="1"/>
+      <w:numFmt w:val="bullet"/>
+      <w:lvlText w:val=""/>
+      <w:lvlJc w:val="left"/>
+      <w:pPr>
+        <w:ind w:left="2160" w:hanging="360"/>
+      </w:pPr>
+      <w:rPr>
+        <w:rFonts w:ascii="Wingdings" w:hAnsi="Wingdings" w:hint="default"/>
+      </w:rPr>
+    </w:lvl>
+    <w:lvl w:ilvl="3" w:tplc="04090001" w:tentative="1">
+      <w:start w:val="1"/>
+      <w:numFmt w:val="bullet"/>
+      <w:lvlText w:val=""/>
+      <w:lvlJc w:val="left"/>
+      <w:pPr>
+        <w:ind w:left="2880" w:hanging="360"/>
+      </w:pPr>
+      <w:rPr>
+        <w:rFonts w:ascii="Symbol" w:hAnsi="Symbol" w:hint="default"/>
+      </w:rPr>
+    </w:lvl>
+    <w:lvl w:ilvl="4" w:tplc="04090003" w:tentative="1">
+      <w:start w:val="1"/>
+      <w:numFmt w:val="bullet"/>
+      <w:lvlText w:val="o"/>
+      <w:lvlJc w:val="left"/>
+      <w:pPr>
+        <w:ind w:left="3600" w:hanging="360"/>
+      </w:pPr>
+      <w:rPr>
+        <w:rFonts w:ascii="Courier New" w:hAnsi="Courier New" w:hint="default"/>
+      </w:rPr>
+    </w:lvl>
+    <w:lvl w:ilvl="5" w:tplc="04090005" w:tentative="1">
+      <w:start w:val="1"/>
+      <w:numFmt w:val="bullet"/>
+      <w:lvlText w:val=""/>
+      <w:lvlJc w:val="left"/>
+      <w:pPr>
+        <w:ind w:left="4320" w:hanging="360"/>
+      </w:pPr>
+      <w:rPr>
+        <w:rFonts w:ascii="Wingdings" w:hAnsi="Wingdings" w:hint="default"/>
+      </w:rPr>
+    </w:lvl>
+    <w:lvl w:ilvl="6" w:tplc="04090001" w:tentative="1">
+      <w:start w:val="1"/>
+      <w:numFmt w:val="bullet"/>
+      <w:lvlText w:val=""/>
+      <w:lvlJc w:val="left"/>
+      <w:pPr>
+        <w:ind w:left="5040" w:hanging="360"/>
+      </w:pPr>
+      <w:rPr>
+        <w:rFonts w:ascii="Symbol" w:hAnsi="Symbol" w:hint="default"/>
+      </w:rPr>
+    </w:lvl>
+    <w:lvl w:ilvl="7" w:tplc="04090003" w:tentative="1">
+      <w:start w:val="1"/>
+      <w:numFmt w:val="bullet"/>
+      <w:lvlText w:val="o"/>
+      <w:lvlJc w:val="left"/>
+      <w:pPr>
+        <w:ind w:left="5760" w:hanging="360"/>
+      </w:pPr>
+      <w:rPr>
+        <w:rFonts w:ascii="Courier New" w:hAnsi="Courier New" w:hint="default"/>
+      </w:rPr>
+    </w:lvl>
+    <w:lvl w:ilvl="8" w:tplc="04090005" w:tentative="1">
+      <w:start w:val="1"/>
+      <w:numFmt w:val="bullet"/>
+      <w:lvlText w:val=""/>
+      <w:lvlJc w:val="left"/>
+      <w:pPr>
+        <w:ind w:left="6480" w:hanging="360"/>
+      </w:pPr>
+      <w:rPr>
+        <w:rFonts w:ascii="Wingdings" w:hAnsi="Wingdings" w:hint="default"/>
+      </w:rPr>
+    </w:lvl>
+  </w:abstractNum>
+  <w:abstractNum w:abstractNumId="16">
     <w:nsid w:val="75D53CC4"/>
     <w:multiLevelType w:val="hybridMultilevel"/>
     <w:tmpl w:val="C5922212"/>
@@ -2384,34 +4194,55 @@
     </w:lvl>
   </w:abstractNum>
   <w:num w:numId="1">
+    <w:abstractNumId w:val="12"/>
+  </w:num>
+  <w:num w:numId="2">
+    <w:abstractNumId w:val="3"/>
+  </w:num>
+  <w:num w:numId="3">
+    <w:abstractNumId w:val="16"/>
+  </w:num>
+  <w:num w:numId="4">
+    <w:abstractNumId w:val="5"/>
+  </w:num>
+  <w:num w:numId="5">
+    <w:abstractNumId w:val="9"/>
+  </w:num>
+  <w:num w:numId="6">
+    <w:abstractNumId w:val="10"/>
+  </w:num>
+  <w:num w:numId="7">
     <w:abstractNumId w:val="7"/>
   </w:num>
-  <w:num w:numId="2">
+  <w:num w:numId="8">
+    <w:abstractNumId w:val="13"/>
+  </w:num>
+  <w:num w:numId="9">
+    <w:abstractNumId w:val="4"/>
+  </w:num>
+  <w:num w:numId="10">
+    <w:abstractNumId w:val="8"/>
+  </w:num>
+  <w:num w:numId="11">
+    <w:abstractNumId w:val="1"/>
+  </w:num>
+  <w:num w:numId="12">
     <w:abstractNumId w:val="0"/>
   </w:num>
-  <w:num w:numId="3">
-    <w:abstractNumId w:val="9"/>
+  <w:num w:numId="13">
+    <w:abstractNumId w:val="11"/>
   </w:num>
-  <w:num w:numId="4">
-    <w:abstractNumId w:val="2"/>
-  </w:num>
-  <w:num w:numId="5">
-    <w:abstractNumId w:val="5"/>
-  </w:num>
-  <w:num w:numId="6">
+  <w:num w:numId="14">
     <w:abstractNumId w:val="6"/>
   </w:num>
-  <w:num w:numId="7">
-    <w:abstractNumId w:val="3"/>
+  <w:num w:numId="15">
+    <w:abstractNumId w:val="15"/>
   </w:num>
-  <w:num w:numId="8">
-    <w:abstractNumId w:val="8"/>
+  <w:num w:numId="16">
+    <w:abstractNumId w:val="14"/>
   </w:num>
-  <w:num w:numId="9">
-    <w:abstractNumId w:val="1"/>
-  </w:num>
-  <w:num w:numId="10">
-    <w:abstractNumId w:val="4"/>
+  <w:num w:numId="17">
+    <w:abstractNumId w:val="2"/>
   </w:num>
 </w:numbering>
 </file>

</xml_diff>

<commit_message>
add a few papers to figure list
</commit_message>
<xml_diff>
--- a/turbStudy_bluffBody/refs/LituratureStudy_LHalstrom.docx
+++ b/turbStudy_bluffBody/refs/LituratureStudy_LHalstrom.docx
@@ -36,6 +36,146 @@
       <w:pPr>
         <w:pStyle w:val="NoSpacing"/>
       </w:pPr>
+      <w:r>
+        <w:t>Catalano</w:t>
+      </w:r>
+      <w:r>
+        <w:t>, P</w:t>
+      </w:r>
+      <w:r>
+        <w:t xml:space="preserve"> a</w:t>
+      </w:r>
+      <w:proofErr w:type="gramStart"/>
+      <w:r>
+        <w:t>,*</w:t>
+      </w:r>
+      <w:proofErr w:type="gramEnd"/>
+      <w:r>
+        <w:t xml:space="preserve">, </w:t>
+      </w:r>
+      <w:proofErr w:type="spellStart"/>
+      <w:r>
+        <w:t>Meng</w:t>
+      </w:r>
+      <w:proofErr w:type="spellEnd"/>
+      <w:r>
+        <w:t xml:space="preserve"> Wang b, </w:t>
+      </w:r>
+      <w:proofErr w:type="spellStart"/>
+      <w:r>
+        <w:t>Gia</w:t>
+      </w:r>
+      <w:r>
+        <w:t>nluca</w:t>
+      </w:r>
+      <w:proofErr w:type="spellEnd"/>
+      <w:r>
+        <w:t xml:space="preserve"> </w:t>
+      </w:r>
+      <w:proofErr w:type="spellStart"/>
+      <w:r>
+        <w:t>Iaccarino</w:t>
+      </w:r>
+      <w:proofErr w:type="spellEnd"/>
+      <w:r>
+        <w:t xml:space="preserve"> b, </w:t>
+      </w:r>
+      <w:proofErr w:type="spellStart"/>
+      <w:r>
+        <w:t>Parviz</w:t>
+      </w:r>
+      <w:proofErr w:type="spellEnd"/>
+      <w:r>
+        <w:t xml:space="preserve"> </w:t>
+      </w:r>
+      <w:proofErr w:type="spellStart"/>
+      <w:r>
+        <w:t>Moin</w:t>
+      </w:r>
+      <w:proofErr w:type="spellEnd"/>
+      <w:r>
+        <w:t xml:space="preserve">.  </w:t>
+      </w:r>
+      <w:r>
+        <w:t>Numerical simulation of the flow around a circular cylinder at high Reynolds numbers</w:t>
+      </w:r>
+      <w:r>
+        <w:t>.</w:t>
+      </w:r>
+    </w:p>
+    <w:p>
+      <w:pPr>
+        <w:pStyle w:val="NoSpacing"/>
+        <w:numPr>
+          <w:ilvl w:val="0"/>
+          <w:numId w:val="18"/>
+        </w:numPr>
+      </w:pPr>
+      <w:r>
+        <w:t>Filename: catalano2003numerical</w:t>
+      </w:r>
+    </w:p>
+    <w:p>
+      <w:pPr>
+        <w:pStyle w:val="NoSpacing"/>
+        <w:numPr>
+          <w:ilvl w:val="0"/>
+          <w:numId w:val="18"/>
+        </w:numPr>
+      </w:pPr>
+      <w:r>
+        <w:t>Abstract:</w:t>
+      </w:r>
+    </w:p>
+    <w:p>
+      <w:pPr>
+        <w:pStyle w:val="NoSpacing"/>
+        <w:numPr>
+          <w:ilvl w:val="1"/>
+          <w:numId w:val="18"/>
+        </w:numPr>
+      </w:pPr>
+      <w:proofErr w:type="gramStart"/>
+      <w:r>
+        <w:t>results</w:t>
+      </w:r>
+      <w:proofErr w:type="gramEnd"/>
+      <w:r>
+        <w:t xml:space="preserve"> are compared with those obtained from steady and unsteady Reynolds-averaged Navier–Stokes (RANS)</w:t>
+      </w:r>
+    </w:p>
+    <w:p>
+      <w:pPr>
+        <w:pStyle w:val="NoSpacing"/>
+        <w:numPr>
+          <w:ilvl w:val="1"/>
+          <w:numId w:val="18"/>
+        </w:numPr>
+      </w:pPr>
+      <w:r>
+        <w:rPr>
+          <w:rFonts w:ascii="Helvetica" w:hAnsi="Helvetica"/>
+          <w:color w:val="000000"/>
+        </w:rPr>
+        <w:t>LES solutions are shown to be considerably more accurate than the RANS results</w:t>
+      </w:r>
+      <w:bookmarkStart w:id="0" w:name="_GoBack"/>
+      <w:bookmarkEnd w:id="0"/>
+    </w:p>
+    <w:p>
+      <w:pPr>
+        <w:pStyle w:val="NoSpacing"/>
+      </w:pPr>
+    </w:p>
+    <w:p>
+      <w:pPr>
+        <w:pStyle w:val="NoSpacing"/>
+      </w:pPr>
+    </w:p>
+    <w:p>
+      <w:pPr>
+        <w:pStyle w:val="NoSpacing"/>
+      </w:pPr>
       <w:proofErr w:type="spellStart"/>
       <w:r>
         <w:t>Menter</w:t>
@@ -463,6 +603,7 @@
         </w:numPr>
       </w:pPr>
       <w:r>
+        <w:lastRenderedPageBreak/>
         <w:t>Abstract:</w:t>
       </w:r>
     </w:p>
@@ -625,7 +766,6 @@
         </w:numPr>
       </w:pPr>
       <w:r>
-        <w:lastRenderedPageBreak/>
         <w:t>Filename: robertson2017validation</w:t>
       </w:r>
     </w:p>
@@ -1083,8 +1223,6 @@
           <w:numId w:val="17"/>
         </w:numPr>
       </w:pPr>
-      <w:bookmarkStart w:id="0" w:name="_GoBack"/>
-      <w:bookmarkEnd w:id="0"/>
     </w:p>
     <w:p>
       <w:pPr>
@@ -3968,6 +4106,119 @@
     </w:lvl>
   </w:abstractNum>
   <w:abstractNum w:abstractNumId="15">
+    <w:nsid w:val="6CDC0840"/>
+    <w:multiLevelType w:val="hybridMultilevel"/>
+    <w:tmpl w:val="7584A616"/>
+    <w:lvl w:ilvl="0" w:tplc="04090001">
+      <w:start w:val="1"/>
+      <w:numFmt w:val="bullet"/>
+      <w:lvlText w:val=""/>
+      <w:lvlJc w:val="left"/>
+      <w:pPr>
+        <w:ind w:left="720" w:hanging="360"/>
+      </w:pPr>
+      <w:rPr>
+        <w:rFonts w:ascii="Symbol" w:hAnsi="Symbol" w:hint="default"/>
+      </w:rPr>
+    </w:lvl>
+    <w:lvl w:ilvl="1" w:tplc="04090003">
+      <w:start w:val="1"/>
+      <w:numFmt w:val="bullet"/>
+      <w:lvlText w:val="o"/>
+      <w:lvlJc w:val="left"/>
+      <w:pPr>
+        <w:ind w:left="1440" w:hanging="360"/>
+      </w:pPr>
+      <w:rPr>
+        <w:rFonts w:ascii="Courier New" w:hAnsi="Courier New" w:hint="default"/>
+      </w:rPr>
+    </w:lvl>
+    <w:lvl w:ilvl="2" w:tplc="04090005" w:tentative="1">
+      <w:start w:val="1"/>
+      <w:numFmt w:val="bullet"/>
+      <w:lvlText w:val=""/>
+      <w:lvlJc w:val="left"/>
+      <w:pPr>
+        <w:ind w:left="2160" w:hanging="360"/>
+      </w:pPr>
+      <w:rPr>
+        <w:rFonts w:ascii="Wingdings" w:hAnsi="Wingdings" w:hint="default"/>
+      </w:rPr>
+    </w:lvl>
+    <w:lvl w:ilvl="3" w:tplc="04090001" w:tentative="1">
+      <w:start w:val="1"/>
+      <w:numFmt w:val="bullet"/>
+      <w:lvlText w:val=""/>
+      <w:lvlJc w:val="left"/>
+      <w:pPr>
+        <w:ind w:left="2880" w:hanging="360"/>
+      </w:pPr>
+      <w:rPr>
+        <w:rFonts w:ascii="Symbol" w:hAnsi="Symbol" w:hint="default"/>
+      </w:rPr>
+    </w:lvl>
+    <w:lvl w:ilvl="4" w:tplc="04090003" w:tentative="1">
+      <w:start w:val="1"/>
+      <w:numFmt w:val="bullet"/>
+      <w:lvlText w:val="o"/>
+      <w:lvlJc w:val="left"/>
+      <w:pPr>
+        <w:ind w:left="3600" w:hanging="360"/>
+      </w:pPr>
+      <w:rPr>
+        <w:rFonts w:ascii="Courier New" w:hAnsi="Courier New" w:hint="default"/>
+      </w:rPr>
+    </w:lvl>
+    <w:lvl w:ilvl="5" w:tplc="04090005" w:tentative="1">
+      <w:start w:val="1"/>
+      <w:numFmt w:val="bullet"/>
+      <w:lvlText w:val=""/>
+      <w:lvlJc w:val="left"/>
+      <w:pPr>
+        <w:ind w:left="4320" w:hanging="360"/>
+      </w:pPr>
+      <w:rPr>
+        <w:rFonts w:ascii="Wingdings" w:hAnsi="Wingdings" w:hint="default"/>
+      </w:rPr>
+    </w:lvl>
+    <w:lvl w:ilvl="6" w:tplc="04090001" w:tentative="1">
+      <w:start w:val="1"/>
+      <w:numFmt w:val="bullet"/>
+      <w:lvlText w:val=""/>
+      <w:lvlJc w:val="left"/>
+      <w:pPr>
+        <w:ind w:left="5040" w:hanging="360"/>
+      </w:pPr>
+      <w:rPr>
+        <w:rFonts w:ascii="Symbol" w:hAnsi="Symbol" w:hint="default"/>
+      </w:rPr>
+    </w:lvl>
+    <w:lvl w:ilvl="7" w:tplc="04090003" w:tentative="1">
+      <w:start w:val="1"/>
+      <w:numFmt w:val="bullet"/>
+      <w:lvlText w:val="o"/>
+      <w:lvlJc w:val="left"/>
+      <w:pPr>
+        <w:ind w:left="5760" w:hanging="360"/>
+      </w:pPr>
+      <w:rPr>
+        <w:rFonts w:ascii="Courier New" w:hAnsi="Courier New" w:hint="default"/>
+      </w:rPr>
+    </w:lvl>
+    <w:lvl w:ilvl="8" w:tplc="04090005" w:tentative="1">
+      <w:start w:val="1"/>
+      <w:numFmt w:val="bullet"/>
+      <w:lvlText w:val=""/>
+      <w:lvlJc w:val="left"/>
+      <w:pPr>
+        <w:ind w:left="6480" w:hanging="360"/>
+      </w:pPr>
+      <w:rPr>
+        <w:rFonts w:ascii="Wingdings" w:hAnsi="Wingdings" w:hint="default"/>
+      </w:rPr>
+    </w:lvl>
+  </w:abstractNum>
+  <w:abstractNum w:abstractNumId="16">
     <w:nsid w:val="6F6258B8"/>
     <w:multiLevelType w:val="hybridMultilevel"/>
     <w:tmpl w:val="838ABB32"/>
@@ -4080,7 +4331,7 @@
       </w:rPr>
     </w:lvl>
   </w:abstractNum>
-  <w:abstractNum w:abstractNumId="16">
+  <w:abstractNum w:abstractNumId="17">
     <w:nsid w:val="75D53CC4"/>
     <w:multiLevelType w:val="hybridMultilevel"/>
     <w:tmpl w:val="C5922212"/>
@@ -4200,7 +4451,7 @@
     <w:abstractNumId w:val="3"/>
   </w:num>
   <w:num w:numId="3">
-    <w:abstractNumId w:val="16"/>
+    <w:abstractNumId w:val="17"/>
   </w:num>
   <w:num w:numId="4">
     <w:abstractNumId w:val="5"/>
@@ -4236,13 +4487,16 @@
     <w:abstractNumId w:val="6"/>
   </w:num>
   <w:num w:numId="15">
-    <w:abstractNumId w:val="15"/>
+    <w:abstractNumId w:val="16"/>
   </w:num>
   <w:num w:numId="16">
     <w:abstractNumId w:val="14"/>
   </w:num>
   <w:num w:numId="17">
     <w:abstractNumId w:val="2"/>
+  </w:num>
+  <w:num w:numId="18">
+    <w:abstractNumId w:val="15"/>
   </w:num>
 </w:numbering>
 </file>

</xml_diff>

<commit_message>
add spalart des vs urans image
</commit_message>
<xml_diff>
--- a/turbStudy_bluffBody/refs/LituratureStudy_LHalstrom.docx
+++ b/turbStudy_bluffBody/refs/LituratureStudy_LHalstrom.docx
@@ -141,7 +141,12 @@
       </w:r>
       <w:proofErr w:type="gramEnd"/>
       <w:r>
-        <w:t xml:space="preserve"> are compared with those obtained from steady and unsteady Reynolds-averaged Navier–Stokes (RANS)</w:t>
+        <w:t xml:space="preserve"> are compared with those obtained from steady and unsteady Reynolds-averaged Navier–Stokes (R</w:t>
+      </w:r>
+      <w:bookmarkStart w:id="0" w:name="_GoBack"/>
+      <w:bookmarkEnd w:id="0"/>
+      <w:r>
+        <w:t>ANS)</w:t>
       </w:r>
     </w:p>
     <w:p>
@@ -1185,8 +1190,6 @@
         </w:rPr>
         <w:t>better than RANS, LES</w:t>
       </w:r>
-      <w:bookmarkStart w:id="0" w:name="_GoBack"/>
-      <w:bookmarkEnd w:id="0"/>
     </w:p>
     <w:p>
       <w:pPr>
@@ -1199,6 +1202,299 @@
       <w:r>
         <w:t>Its principal weakness is its response to ambiguous grids, in which the wall-parallel grid spacing is of the order of the boundary-layer thickness</w:t>
       </w:r>
+    </w:p>
+    <w:p>
+      <w:pPr>
+        <w:pStyle w:val="NoSpacing"/>
+        <w:numPr>
+          <w:ilvl w:val="0"/>
+          <w:numId w:val="19"/>
+        </w:numPr>
+      </w:pPr>
+      <w:proofErr w:type="spellStart"/>
+      <w:r>
+        <w:t>Basiscs</w:t>
+      </w:r>
+      <w:proofErr w:type="spellEnd"/>
+    </w:p>
+    <w:p>
+      <w:pPr>
+        <w:pStyle w:val="NoSpacing"/>
+        <w:numPr>
+          <w:ilvl w:val="1"/>
+          <w:numId w:val="19"/>
+        </w:numPr>
+      </w:pPr>
+      <w:r>
+        <w:t xml:space="preserve">Run simulations with </w:t>
+      </w:r>
+      <w:r>
+        <w:rPr>
+          <w:b/>
+        </w:rPr>
+        <w:t xml:space="preserve">complete </w:t>
+      </w:r>
+      <w:r>
+        <w:t>geometry of complex, bluff bodies</w:t>
+      </w:r>
+    </w:p>
+    <w:p>
+      <w:pPr>
+        <w:pStyle w:val="NoSpacing"/>
+        <w:numPr>
+          <w:ilvl w:val="2"/>
+          <w:numId w:val="19"/>
+        </w:numPr>
+      </w:pPr>
+      <w:r>
+        <w:t>Full-scale aircraft, cars</w:t>
+      </w:r>
+    </w:p>
+    <w:p>
+      <w:pPr>
+        <w:pStyle w:val="NoSpacing"/>
+        <w:numPr>
+          <w:ilvl w:val="2"/>
+          <w:numId w:val="19"/>
+        </w:numPr>
+      </w:pPr>
+      <w:r>
+        <w:t>Flight Reynolds number</w:t>
+      </w:r>
+    </w:p>
+    <w:p>
+      <w:pPr>
+        <w:pStyle w:val="NoSpacing"/>
+        <w:numPr>
+          <w:ilvl w:val="2"/>
+          <w:numId w:val="19"/>
+        </w:numPr>
+      </w:pPr>
+      <w:r>
+        <w:t>Good accuracy</w:t>
+      </w:r>
+    </w:p>
+    <w:p>
+      <w:pPr>
+        <w:pStyle w:val="NoSpacing"/>
+      </w:pPr>
+    </w:p>
+    <w:p>
+      <w:pPr>
+        <w:pStyle w:val="NoSpacing"/>
+      </w:pPr>
+      <w:r>
+        <w:t xml:space="preserve">Forsythe, James, Kyle D. Squires, Kenneth E. </w:t>
+      </w:r>
+      <w:proofErr w:type="spellStart"/>
+      <w:r>
+        <w:t>Wurtzler</w:t>
+      </w:r>
+      <w:proofErr w:type="spellEnd"/>
+      <w:r>
+        <w:t xml:space="preserve">, Philippe R. </w:t>
+      </w:r>
+      <w:proofErr w:type="spellStart"/>
+      <w:r>
+        <w:t>Spalart</w:t>
+      </w:r>
+      <w:proofErr w:type="spellEnd"/>
+      <w:r>
+        <w:t xml:space="preserve">. </w:t>
+      </w:r>
+      <w:proofErr w:type="gramStart"/>
+      <w:r>
+        <w:t>Detached-Eddy Simulation of the F-15E at High Alpha</w:t>
+      </w:r>
+      <w:r>
+        <w:t>.</w:t>
+      </w:r>
+      <w:proofErr w:type="gramEnd"/>
+    </w:p>
+    <w:p>
+      <w:pPr>
+        <w:pStyle w:val="NoSpacing"/>
+        <w:numPr>
+          <w:ilvl w:val="0"/>
+          <w:numId w:val="20"/>
+        </w:numPr>
+      </w:pPr>
+      <w:r>
+        <w:t>Filename: forsythe2004detachededdy</w:t>
+      </w:r>
+    </w:p>
+    <w:p>
+      <w:pPr>
+        <w:pStyle w:val="NoSpacing"/>
+        <w:numPr>
+          <w:ilvl w:val="0"/>
+          <w:numId w:val="20"/>
+        </w:numPr>
+      </w:pPr>
+      <w:r>
+        <w:t>Abstract:</w:t>
+      </w:r>
+    </w:p>
+    <w:p>
+      <w:pPr>
+        <w:pStyle w:val="NoSpacing"/>
+        <w:numPr>
+          <w:ilvl w:val="1"/>
+          <w:numId w:val="20"/>
+        </w:numPr>
+      </w:pPr>
+      <w:r>
+        <w:rPr>
+          <w:b/>
+        </w:rPr>
+        <w:t>Detached-eddy simulation (DES)</w:t>
+      </w:r>
+      <w:r>
+        <w:t xml:space="preserve"> is used to predict the </w:t>
+      </w:r>
+      <w:r>
+        <w:rPr>
+          <w:b/>
+        </w:rPr>
+        <w:t>massively separated flow around an F-15E at 65-deg</w:t>
+      </w:r>
+      <w:r>
+        <w:t xml:space="preserve"> angle of attack</w:t>
+      </w:r>
+    </w:p>
+    <w:p>
+      <w:pPr>
+        <w:pStyle w:val="NoSpacing"/>
+        <w:numPr>
+          <w:ilvl w:val="1"/>
+          <w:numId w:val="20"/>
+        </w:numPr>
+        <w:rPr>
+          <w:b/>
+        </w:rPr>
+      </w:pPr>
+      <w:proofErr w:type="gramStart"/>
+      <w:r>
+        <w:t>chord</w:t>
+      </w:r>
+      <w:proofErr w:type="gramEnd"/>
+      <w:r>
+        <w:t xml:space="preserve">-based </w:t>
+      </w:r>
+      <w:r>
+        <w:rPr>
+          <w:b/>
+        </w:rPr>
+        <w:t>Reynolds number of 13.6 × 106</w:t>
+      </w:r>
+      <w:r>
+        <w:t xml:space="preserve"> and </w:t>
+      </w:r>
+      <w:r>
+        <w:rPr>
+          <w:b/>
+        </w:rPr>
+        <w:t>Mach number of 0.3</w:t>
+      </w:r>
+    </w:p>
+    <w:p>
+      <w:pPr>
+        <w:pStyle w:val="NoSpacing"/>
+        <w:numPr>
+          <w:ilvl w:val="1"/>
+          <w:numId w:val="20"/>
+        </w:numPr>
+      </w:pPr>
+      <w:proofErr w:type="gramStart"/>
+      <w:r>
+        <w:t>unstructured</w:t>
+      </w:r>
+      <w:proofErr w:type="gramEnd"/>
+      <w:r>
+        <w:t xml:space="preserve"> grids with the commercial solver Cobalt</w:t>
+      </w:r>
+    </w:p>
+    <w:p>
+      <w:pPr>
+        <w:pStyle w:val="NoSpacing"/>
+        <w:numPr>
+          <w:ilvl w:val="1"/>
+          <w:numId w:val="20"/>
+        </w:numPr>
+      </w:pPr>
+      <w:r>
+        <w:t xml:space="preserve">DES predictions are assessed via </w:t>
+      </w:r>
+      <w:r>
+        <w:rPr>
+          <w:b/>
+        </w:rPr>
+        <w:t>comparison to Boeing’s stability and control database</w:t>
+      </w:r>
+      <w:r>
+        <w:t xml:space="preserve"> as well as to solutions of the Reynolds-averaged Navier–Stokes (RANS) equations</w:t>
+      </w:r>
+    </w:p>
+    <w:p>
+      <w:pPr>
+        <w:pStyle w:val="NoSpacing"/>
+        <w:numPr>
+          <w:ilvl w:val="1"/>
+          <w:numId w:val="20"/>
+        </w:numPr>
+      </w:pPr>
+      <w:r>
+        <w:t xml:space="preserve">DES predictions of the lift, drag, and pitching moment, which were averaged over as many as 150 inertial timescales, </w:t>
+      </w:r>
+      <w:r>
+        <w:rPr>
+          <w:b/>
+        </w:rPr>
+        <w:t>agree with the data more favorably</w:t>
+      </w:r>
+      <w:r>
+        <w:t xml:space="preserve"> than the RANS results, </w:t>
+      </w:r>
+      <w:r>
+        <w:rPr>
+          <w:b/>
+        </w:rPr>
+        <w:t>but both methods are within 10% of</w:t>
+      </w:r>
+      <w:r>
+        <w:t xml:space="preserve"> the database</w:t>
+      </w:r>
+    </w:p>
+    <w:p>
+      <w:pPr>
+        <w:pStyle w:val="NoSpacing"/>
+        <w:numPr>
+          <w:ilvl w:val="1"/>
+          <w:numId w:val="20"/>
+        </w:numPr>
+      </w:pPr>
+      <w:r>
+        <w:t xml:space="preserve">The </w:t>
+      </w:r>
+      <w:r>
+        <w:rPr>
+          <w:b/>
+        </w:rPr>
+        <w:t>cost of DES was approximately seven times higher</w:t>
+      </w:r>
+      <w:r>
+        <w:t xml:space="preserve"> than the steady RANS calculations on the same grid.</w:t>
+      </w:r>
+    </w:p>
+    <w:p>
+      <w:pPr>
+        <w:pStyle w:val="NoSpacing"/>
+      </w:pPr>
+    </w:p>
+    <w:p>
+      <w:pPr>
+        <w:pStyle w:val="NoSpacing"/>
+      </w:pPr>
     </w:p>
     <w:p>
       <w:pPr>
@@ -2658,6 +2954,119 @@
     </w:lvl>
   </w:abstractNum>
   <w:abstractNum w:abstractNumId="2">
+    <w:nsid w:val="102F00F8"/>
+    <w:multiLevelType w:val="hybridMultilevel"/>
+    <w:tmpl w:val="8EF4B492"/>
+    <w:lvl w:ilvl="0" w:tplc="04090001">
+      <w:start w:val="1"/>
+      <w:numFmt w:val="bullet"/>
+      <w:lvlText w:val=""/>
+      <w:lvlJc w:val="left"/>
+      <w:pPr>
+        <w:ind w:left="720" w:hanging="360"/>
+      </w:pPr>
+      <w:rPr>
+        <w:rFonts w:ascii="Symbol" w:hAnsi="Symbol" w:hint="default"/>
+      </w:rPr>
+    </w:lvl>
+    <w:lvl w:ilvl="1" w:tplc="04090003">
+      <w:start w:val="1"/>
+      <w:numFmt w:val="bullet"/>
+      <w:lvlText w:val="o"/>
+      <w:lvlJc w:val="left"/>
+      <w:pPr>
+        <w:ind w:left="1440" w:hanging="360"/>
+      </w:pPr>
+      <w:rPr>
+        <w:rFonts w:ascii="Courier New" w:hAnsi="Courier New" w:hint="default"/>
+      </w:rPr>
+    </w:lvl>
+    <w:lvl w:ilvl="2" w:tplc="04090005" w:tentative="1">
+      <w:start w:val="1"/>
+      <w:numFmt w:val="bullet"/>
+      <w:lvlText w:val=""/>
+      <w:lvlJc w:val="left"/>
+      <w:pPr>
+        <w:ind w:left="2160" w:hanging="360"/>
+      </w:pPr>
+      <w:rPr>
+        <w:rFonts w:ascii="Wingdings" w:hAnsi="Wingdings" w:hint="default"/>
+      </w:rPr>
+    </w:lvl>
+    <w:lvl w:ilvl="3" w:tplc="04090001" w:tentative="1">
+      <w:start w:val="1"/>
+      <w:numFmt w:val="bullet"/>
+      <w:lvlText w:val=""/>
+      <w:lvlJc w:val="left"/>
+      <w:pPr>
+        <w:ind w:left="2880" w:hanging="360"/>
+      </w:pPr>
+      <w:rPr>
+        <w:rFonts w:ascii="Symbol" w:hAnsi="Symbol" w:hint="default"/>
+      </w:rPr>
+    </w:lvl>
+    <w:lvl w:ilvl="4" w:tplc="04090003" w:tentative="1">
+      <w:start w:val="1"/>
+      <w:numFmt w:val="bullet"/>
+      <w:lvlText w:val="o"/>
+      <w:lvlJc w:val="left"/>
+      <w:pPr>
+        <w:ind w:left="3600" w:hanging="360"/>
+      </w:pPr>
+      <w:rPr>
+        <w:rFonts w:ascii="Courier New" w:hAnsi="Courier New" w:hint="default"/>
+      </w:rPr>
+    </w:lvl>
+    <w:lvl w:ilvl="5" w:tplc="04090005" w:tentative="1">
+      <w:start w:val="1"/>
+      <w:numFmt w:val="bullet"/>
+      <w:lvlText w:val=""/>
+      <w:lvlJc w:val="left"/>
+      <w:pPr>
+        <w:ind w:left="4320" w:hanging="360"/>
+      </w:pPr>
+      <w:rPr>
+        <w:rFonts w:ascii="Wingdings" w:hAnsi="Wingdings" w:hint="default"/>
+      </w:rPr>
+    </w:lvl>
+    <w:lvl w:ilvl="6" w:tplc="04090001" w:tentative="1">
+      <w:start w:val="1"/>
+      <w:numFmt w:val="bullet"/>
+      <w:lvlText w:val=""/>
+      <w:lvlJc w:val="left"/>
+      <w:pPr>
+        <w:ind w:left="5040" w:hanging="360"/>
+      </w:pPr>
+      <w:rPr>
+        <w:rFonts w:ascii="Symbol" w:hAnsi="Symbol" w:hint="default"/>
+      </w:rPr>
+    </w:lvl>
+    <w:lvl w:ilvl="7" w:tplc="04090003" w:tentative="1">
+      <w:start w:val="1"/>
+      <w:numFmt w:val="bullet"/>
+      <w:lvlText w:val="o"/>
+      <w:lvlJc w:val="left"/>
+      <w:pPr>
+        <w:ind w:left="5760" w:hanging="360"/>
+      </w:pPr>
+      <w:rPr>
+        <w:rFonts w:ascii="Courier New" w:hAnsi="Courier New" w:hint="default"/>
+      </w:rPr>
+    </w:lvl>
+    <w:lvl w:ilvl="8" w:tplc="04090005" w:tentative="1">
+      <w:start w:val="1"/>
+      <w:numFmt w:val="bullet"/>
+      <w:lvlText w:val=""/>
+      <w:lvlJc w:val="left"/>
+      <w:pPr>
+        <w:ind w:left="6480" w:hanging="360"/>
+      </w:pPr>
+      <w:rPr>
+        <w:rFonts w:ascii="Wingdings" w:hAnsi="Wingdings" w:hint="default"/>
+      </w:rPr>
+    </w:lvl>
+  </w:abstractNum>
+  <w:abstractNum w:abstractNumId="3">
     <w:nsid w:val="14FA7415"/>
     <w:multiLevelType w:val="hybridMultilevel"/>
     <w:tmpl w:val="28128E22"/>
@@ -2770,7 +3179,7 @@
       </w:rPr>
     </w:lvl>
   </w:abstractNum>
-  <w:abstractNum w:abstractNumId="3">
+  <w:abstractNum w:abstractNumId="4">
     <w:nsid w:val="17E30483"/>
     <w:multiLevelType w:val="hybridMultilevel"/>
     <w:tmpl w:val="6D40BE4E"/>
@@ -2883,7 +3292,7 @@
       </w:rPr>
     </w:lvl>
   </w:abstractNum>
-  <w:abstractNum w:abstractNumId="4">
+  <w:abstractNum w:abstractNumId="5">
     <w:nsid w:val="1A601CFC"/>
     <w:multiLevelType w:val="multilevel"/>
     <w:tmpl w:val="450414CE"/>
@@ -3032,7 +3441,7 @@
       </w:rPr>
     </w:lvl>
   </w:abstractNum>
-  <w:abstractNum w:abstractNumId="5">
+  <w:abstractNum w:abstractNumId="6">
     <w:nsid w:val="259C7EF9"/>
     <w:multiLevelType w:val="hybridMultilevel"/>
     <w:tmpl w:val="FA5C4CE4"/>
@@ -3145,7 +3554,7 @@
       </w:rPr>
     </w:lvl>
   </w:abstractNum>
-  <w:abstractNum w:abstractNumId="6">
+  <w:abstractNum w:abstractNumId="7">
     <w:nsid w:val="340D0597"/>
     <w:multiLevelType w:val="hybridMultilevel"/>
     <w:tmpl w:val="4E22E4A0"/>
@@ -3173,7 +3582,7 @@
         <w:rFonts w:ascii="Courier New" w:hAnsi="Courier New" w:hint="default"/>
       </w:rPr>
     </w:lvl>
-    <w:lvl w:ilvl="2" w:tplc="04090005" w:tentative="1">
+    <w:lvl w:ilvl="2" w:tplc="04090005">
       <w:start w:val="1"/>
       <w:numFmt w:val="bullet"/>
       <w:lvlText w:val=""/>
@@ -3258,7 +3667,7 @@
       </w:rPr>
     </w:lvl>
   </w:abstractNum>
-  <w:abstractNum w:abstractNumId="7">
+  <w:abstractNum w:abstractNumId="8">
     <w:nsid w:val="351A5FDF"/>
     <w:multiLevelType w:val="hybridMultilevel"/>
     <w:tmpl w:val="63E4A928"/>
@@ -3371,7 +3780,7 @@
       </w:rPr>
     </w:lvl>
   </w:abstractNum>
-  <w:abstractNum w:abstractNumId="8">
+  <w:abstractNum w:abstractNumId="9">
     <w:nsid w:val="4882719A"/>
     <w:multiLevelType w:val="hybridMultilevel"/>
     <w:tmpl w:val="F0DCD444"/>
@@ -3484,7 +3893,7 @@
       </w:rPr>
     </w:lvl>
   </w:abstractNum>
-  <w:abstractNum w:abstractNumId="9">
+  <w:abstractNum w:abstractNumId="10">
     <w:nsid w:val="490C1762"/>
     <w:multiLevelType w:val="multilevel"/>
     <w:tmpl w:val="A5449DF8"/>
@@ -3633,7 +4042,7 @@
       </w:rPr>
     </w:lvl>
   </w:abstractNum>
-  <w:abstractNum w:abstractNumId="10">
+  <w:abstractNum w:abstractNumId="11">
     <w:nsid w:val="49284071"/>
     <w:multiLevelType w:val="hybridMultilevel"/>
     <w:tmpl w:val="EC482326"/>
@@ -3746,7 +4155,7 @@
       </w:rPr>
     </w:lvl>
   </w:abstractNum>
-  <w:abstractNum w:abstractNumId="11">
+  <w:abstractNum w:abstractNumId="12">
     <w:nsid w:val="51AC7A2F"/>
     <w:multiLevelType w:val="hybridMultilevel"/>
     <w:tmpl w:val="3E6C47FA"/>
@@ -3859,7 +4268,7 @@
       </w:rPr>
     </w:lvl>
   </w:abstractNum>
-  <w:abstractNum w:abstractNumId="12">
+  <w:abstractNum w:abstractNumId="13">
     <w:nsid w:val="53CE4650"/>
     <w:multiLevelType w:val="hybridMultilevel"/>
     <w:tmpl w:val="6C0A2728"/>
@@ -3972,7 +4381,7 @@
       </w:rPr>
     </w:lvl>
   </w:abstractNum>
-  <w:abstractNum w:abstractNumId="13">
+  <w:abstractNum w:abstractNumId="14">
     <w:nsid w:val="62023B77"/>
     <w:multiLevelType w:val="hybridMultilevel"/>
     <w:tmpl w:val="E2C4395C"/>
@@ -4085,7 +4494,7 @@
       </w:rPr>
     </w:lvl>
   </w:abstractNum>
-  <w:abstractNum w:abstractNumId="14">
+  <w:abstractNum w:abstractNumId="15">
     <w:nsid w:val="634F146D"/>
     <w:multiLevelType w:val="hybridMultilevel"/>
     <w:tmpl w:val="96969756"/>
@@ -4198,7 +4607,7 @@
       </w:rPr>
     </w:lvl>
   </w:abstractNum>
-  <w:abstractNum w:abstractNumId="15">
+  <w:abstractNum w:abstractNumId="16">
     <w:nsid w:val="64875ACF"/>
     <w:multiLevelType w:val="hybridMultilevel"/>
     <w:tmpl w:val="00249E26"/>
@@ -4311,7 +4720,7 @@
       </w:rPr>
     </w:lvl>
   </w:abstractNum>
-  <w:abstractNum w:abstractNumId="16">
+  <w:abstractNum w:abstractNumId="17">
     <w:nsid w:val="6CDC0840"/>
     <w:multiLevelType w:val="hybridMultilevel"/>
     <w:tmpl w:val="7584A616"/>
@@ -4424,7 +4833,7 @@
       </w:rPr>
     </w:lvl>
   </w:abstractNum>
-  <w:abstractNum w:abstractNumId="17">
+  <w:abstractNum w:abstractNumId="18">
     <w:nsid w:val="6F6258B8"/>
     <w:multiLevelType w:val="hybridMultilevel"/>
     <w:tmpl w:val="838ABB32"/>
@@ -4537,7 +4946,7 @@
       </w:rPr>
     </w:lvl>
   </w:abstractNum>
-  <w:abstractNum w:abstractNumId="18">
+  <w:abstractNum w:abstractNumId="19">
     <w:nsid w:val="75D53CC4"/>
     <w:multiLevelType w:val="hybridMultilevel"/>
     <w:tmpl w:val="C5922212"/>
@@ -4651,34 +5060,34 @@
     </w:lvl>
   </w:abstractNum>
   <w:num w:numId="1">
-    <w:abstractNumId w:val="13"/>
+    <w:abstractNumId w:val="14"/>
   </w:num>
   <w:num w:numId="2">
-    <w:abstractNumId w:val="3"/>
+    <w:abstractNumId w:val="4"/>
   </w:num>
   <w:num w:numId="3">
-    <w:abstractNumId w:val="18"/>
+    <w:abstractNumId w:val="19"/>
   </w:num>
   <w:num w:numId="4">
+    <w:abstractNumId w:val="6"/>
+  </w:num>
+  <w:num w:numId="5">
+    <w:abstractNumId w:val="11"/>
+  </w:num>
+  <w:num w:numId="6">
+    <w:abstractNumId w:val="12"/>
+  </w:num>
+  <w:num w:numId="7">
+    <w:abstractNumId w:val="9"/>
+  </w:num>
+  <w:num w:numId="8">
+    <w:abstractNumId w:val="15"/>
+  </w:num>
+  <w:num w:numId="9">
     <w:abstractNumId w:val="5"/>
   </w:num>
-  <w:num w:numId="5">
+  <w:num w:numId="10">
     <w:abstractNumId w:val="10"/>
-  </w:num>
-  <w:num w:numId="6">
-    <w:abstractNumId w:val="11"/>
-  </w:num>
-  <w:num w:numId="7">
-    <w:abstractNumId w:val="8"/>
-  </w:num>
-  <w:num w:numId="8">
-    <w:abstractNumId w:val="14"/>
-  </w:num>
-  <w:num w:numId="9">
-    <w:abstractNumId w:val="4"/>
-  </w:num>
-  <w:num w:numId="10">
-    <w:abstractNumId w:val="9"/>
   </w:num>
   <w:num w:numId="11">
     <w:abstractNumId w:val="1"/>
@@ -4687,25 +5096,28 @@
     <w:abstractNumId w:val="0"/>
   </w:num>
   <w:num w:numId="13">
-    <w:abstractNumId w:val="12"/>
+    <w:abstractNumId w:val="13"/>
   </w:num>
   <w:num w:numId="14">
+    <w:abstractNumId w:val="8"/>
+  </w:num>
+  <w:num w:numId="15">
+    <w:abstractNumId w:val="18"/>
+  </w:num>
+  <w:num w:numId="16">
+    <w:abstractNumId w:val="16"/>
+  </w:num>
+  <w:num w:numId="17">
+    <w:abstractNumId w:val="3"/>
+  </w:num>
+  <w:num w:numId="18">
+    <w:abstractNumId w:val="17"/>
+  </w:num>
+  <w:num w:numId="19">
     <w:abstractNumId w:val="7"/>
   </w:num>
-  <w:num w:numId="15">
-    <w:abstractNumId w:val="17"/>
-  </w:num>
-  <w:num w:numId="16">
-    <w:abstractNumId w:val="15"/>
-  </w:num>
-  <w:num w:numId="17">
+  <w:num w:numId="20">
     <w:abstractNumId w:val="2"/>
-  </w:num>
-  <w:num w:numId="18">
-    <w:abstractNumId w:val="16"/>
-  </w:num>
-  <w:num w:numId="19">
-    <w:abstractNumId w:val="6"/>
   </w:num>
 </w:numbering>
 </file>

</xml_diff>

<commit_message>
finish reviewing spalart des review
</commit_message>
<xml_diff>
--- a/turbStudy_bluffBody/refs/LituratureStudy_LHalstrom.docx
+++ b/turbStudy_bluffBody/refs/LituratureStudy_LHalstrom.docx
@@ -43,58 +43,10 @@
         <w:t>, P</w:t>
       </w:r>
       <w:r>
-        <w:t xml:space="preserve"> a</w:t>
-      </w:r>
-      <w:proofErr w:type="gramStart"/>
-      <w:r>
-        <w:t>,*</w:t>
-      </w:r>
-      <w:proofErr w:type="gramEnd"/>
-      <w:r>
-        <w:t xml:space="preserve">, </w:t>
-      </w:r>
-      <w:proofErr w:type="spellStart"/>
-      <w:r>
-        <w:t>Meng</w:t>
-      </w:r>
-      <w:proofErr w:type="spellEnd"/>
-      <w:r>
-        <w:t xml:space="preserve"> Wang b, </w:t>
-      </w:r>
-      <w:proofErr w:type="spellStart"/>
-      <w:r>
-        <w:t>Gia</w:t>
-      </w:r>
-      <w:r>
-        <w:t>nluca</w:t>
-      </w:r>
-      <w:proofErr w:type="spellEnd"/>
-      <w:r>
-        <w:t xml:space="preserve"> </w:t>
-      </w:r>
-      <w:proofErr w:type="spellStart"/>
-      <w:r>
-        <w:t>Iaccarino</w:t>
-      </w:r>
-      <w:proofErr w:type="spellEnd"/>
-      <w:r>
-        <w:t xml:space="preserve"> b, </w:t>
-      </w:r>
-      <w:proofErr w:type="spellStart"/>
-      <w:r>
-        <w:t>Parviz</w:t>
-      </w:r>
-      <w:proofErr w:type="spellEnd"/>
-      <w:r>
-        <w:t xml:space="preserve"> </w:t>
-      </w:r>
-      <w:proofErr w:type="spellStart"/>
-      <w:r>
-        <w:t>Moin</w:t>
-      </w:r>
-      <w:proofErr w:type="spellEnd"/>
-      <w:r>
-        <w:t xml:space="preserve">.  </w:t>
+        <w:t xml:space="preserve"> a,*, Meng Wang b, Gia</w:t>
+      </w:r>
+      <w:r>
+        <w:t xml:space="preserve">nluca Iaccarino b, Parviz Moin.  </w:t>
       </w:r>
       <w:r>
         <w:t>Numerical simulation of the flow around a circular cylinder at high Reynolds numbers</w:t>
@@ -135,1181 +87,1676 @@
           <w:numId w:val="18"/>
         </w:numPr>
       </w:pPr>
-      <w:proofErr w:type="gramStart"/>
-      <w:r>
-        <w:t>results</w:t>
-      </w:r>
-      <w:proofErr w:type="gramEnd"/>
-      <w:r>
-        <w:t xml:space="preserve"> are compared with those obtained from steady and unsteady Reynolds-averaged Navier–Stokes (R</w:t>
+      <w:r>
+        <w:t>results are compared with those obtained from steady and unsteady Reynolds-averaged Navier–Stokes (RANS)</w:t>
+      </w:r>
+    </w:p>
+    <w:p>
+      <w:pPr>
+        <w:pStyle w:val="NoSpacing"/>
+        <w:numPr>
+          <w:ilvl w:val="1"/>
+          <w:numId w:val="18"/>
+        </w:numPr>
+      </w:pPr>
+      <w:r>
+        <w:t>LES solutions are shown to be considerably more accurate than the RANS results</w:t>
+      </w:r>
+    </w:p>
+    <w:p>
+      <w:pPr>
+        <w:pStyle w:val="NoSpacing"/>
+      </w:pPr>
+    </w:p>
+    <w:p>
+      <w:pPr>
+        <w:pStyle w:val="NoSpacing"/>
+      </w:pPr>
+    </w:p>
+    <w:p>
+      <w:pPr>
+        <w:pStyle w:val="NoSpacing"/>
+      </w:pPr>
+      <w:r>
+        <w:t xml:space="preserve">Menter, F.R. and Egorov, Y. </w:t>
+      </w:r>
+      <w:r>
+        <w:t>A Scale-Adaptive Simulation Model using Two-Equation Models</w:t>
+      </w:r>
+      <w:r>
+        <w:t>. 2005.</w:t>
+      </w:r>
+    </w:p>
+    <w:p>
+      <w:pPr>
+        <w:pStyle w:val="NoSpacing"/>
+        <w:numPr>
+          <w:ilvl w:val="0"/>
+          <w:numId w:val="6"/>
+        </w:numPr>
+      </w:pPr>
+      <w:r>
+        <w:t>Filename: menter2005scaleadaptive</w:t>
+      </w:r>
+    </w:p>
+    <w:p>
+      <w:pPr>
+        <w:pStyle w:val="NoSpacing"/>
+        <w:numPr>
+          <w:ilvl w:val="0"/>
+          <w:numId w:val="6"/>
+        </w:numPr>
+      </w:pPr>
+      <w:r>
+        <w:t>Abstract</w:t>
+      </w:r>
+    </w:p>
+    <w:p>
+      <w:pPr>
+        <w:pStyle w:val="NoSpacing"/>
+        <w:numPr>
+          <w:ilvl w:val="1"/>
+          <w:numId w:val="6"/>
+        </w:numPr>
+        <w:rPr>
+          <w:b/>
+        </w:rPr>
+      </w:pPr>
+      <w:r>
+        <w:rPr>
+          <w:b/>
+        </w:rPr>
+        <w:t>Scale-Adaptive Simulation (SAS) concept</w:t>
+      </w:r>
+    </w:p>
+    <w:p>
+      <w:pPr>
+        <w:pStyle w:val="NoSpacing"/>
+        <w:numPr>
+          <w:ilvl w:val="1"/>
+          <w:numId w:val="6"/>
+        </w:numPr>
+      </w:pPr>
+      <w:r>
+        <w:t>von Karman length-scale allows SAS models to dynamically adjust to resolved structures in a URANS simulation</w:t>
+      </w:r>
+    </w:p>
+    <w:p>
+      <w:pPr>
+        <w:pStyle w:val="NoSpacing"/>
+        <w:numPr>
+          <w:ilvl w:val="1"/>
+          <w:numId w:val="6"/>
+        </w:numPr>
+      </w:pPr>
+      <w:r>
+        <w:t>results in a LES-like behavior in unsteady regions of the flowfield</w:t>
+      </w:r>
+    </w:p>
+    <w:p>
+      <w:pPr>
+        <w:pStyle w:val="NoSpacing"/>
+        <w:numPr>
+          <w:ilvl w:val="1"/>
+          <w:numId w:val="6"/>
+        </w:numPr>
+      </w:pPr>
+      <w:r>
+        <w:t>standard RANS capabilities in stable flow regions</w:t>
+      </w:r>
+    </w:p>
+    <w:p>
+      <w:pPr>
+        <w:pStyle w:val="NoSpacing"/>
+        <w:numPr>
+          <w:ilvl w:val="1"/>
+          <w:numId w:val="6"/>
+        </w:numPr>
+      </w:pPr>
+      <w:r>
+        <w:t>allows the SST mod</w:t>
+      </w:r>
+      <w:r>
+        <w:t>el to be operated in a SAS mode</w:t>
+      </w:r>
+    </w:p>
+    <w:p>
+      <w:pPr>
+        <w:pStyle w:val="NoSpacing"/>
+        <w:numPr>
+          <w:ilvl w:val="0"/>
+          <w:numId w:val="6"/>
+        </w:numPr>
+        <w:rPr>
+          <w:b/>
+        </w:rPr>
+      </w:pPr>
+      <w:r>
+        <w:rPr>
+          <w:b/>
+        </w:rPr>
+        <w:t>Flow over cylinder</w:t>
+      </w:r>
+    </w:p>
+    <w:p>
+      <w:pPr>
+        <w:pStyle w:val="NoSpacing"/>
+      </w:pPr>
+    </w:p>
+    <w:p>
+      <w:pPr>
+        <w:pStyle w:val="NoSpacing"/>
+      </w:pPr>
+      <w:r>
+        <w:t xml:space="preserve">Elkhoury, M. </w:t>
+      </w:r>
+      <w:r>
+        <w:t>Assessment of turbulence models for the simulation of turbulent flows past bluff bodies</w:t>
+      </w:r>
+      <w:r>
+        <w:t>.</w:t>
+      </w:r>
+    </w:p>
+    <w:p>
+      <w:pPr>
+        <w:pStyle w:val="NoSpacing"/>
+        <w:numPr>
+          <w:ilvl w:val="0"/>
+          <w:numId w:val="7"/>
+        </w:numPr>
+      </w:pPr>
+      <w:r>
+        <w:t>Filename: elkhoury2016assessment</w:t>
+      </w:r>
+    </w:p>
+    <w:p>
+      <w:pPr>
+        <w:pStyle w:val="NoSpacing"/>
+        <w:numPr>
+          <w:ilvl w:val="0"/>
+          <w:numId w:val="7"/>
+        </w:numPr>
+      </w:pPr>
+      <w:r>
+        <w:t>Abstract</w:t>
+      </w:r>
+    </w:p>
+    <w:p>
+      <w:pPr>
+        <w:pStyle w:val="NoSpacing"/>
+        <w:numPr>
+          <w:ilvl w:val="1"/>
+          <w:numId w:val="7"/>
+        </w:numPr>
+        <w:rPr>
+          <w:b/>
+        </w:rPr>
+      </w:pPr>
+      <w:r>
+        <w:t xml:space="preserve">Assessment of </w:t>
+      </w:r>
+      <w:r>
+        <w:rPr>
+          <w:b/>
+        </w:rPr>
+        <w:t>novel one-equation turbulence model</w:t>
+      </w:r>
+    </w:p>
+    <w:p>
+      <w:pPr>
+        <w:pStyle w:val="NoSpacing"/>
+        <w:numPr>
+          <w:ilvl w:val="1"/>
+          <w:numId w:val="7"/>
+        </w:numPr>
+      </w:pPr>
+      <w:r>
+        <w:t>Compare to SA, SST-SAS</w:t>
+      </w:r>
+    </w:p>
+    <w:p>
+      <w:pPr>
+        <w:pStyle w:val="NoSpacing"/>
+        <w:numPr>
+          <w:ilvl w:val="1"/>
+          <w:numId w:val="7"/>
+        </w:numPr>
+      </w:pPr>
+      <w:r>
+        <w:t xml:space="preserve">Unsteady, </w:t>
+      </w:r>
+      <w:r>
+        <w:rPr>
+          <w:b/>
+        </w:rPr>
+        <w:t>3D flow over square cylinder</w:t>
+      </w:r>
+    </w:p>
+    <w:p>
+      <w:pPr>
+        <w:pStyle w:val="NoSpacing"/>
+        <w:numPr>
+          <w:ilvl w:val="1"/>
+          <w:numId w:val="7"/>
+        </w:numPr>
+      </w:pPr>
+      <w:r>
+        <w:t>Use case: comparable results to LES with fewer computational resources used</w:t>
+      </w:r>
+    </w:p>
+    <w:p>
+      <w:pPr>
+        <w:pStyle w:val="NoSpacing"/>
+      </w:pPr>
+    </w:p>
+    <w:p>
+      <w:pPr>
+        <w:pStyle w:val="NoSpacing"/>
+      </w:pPr>
+      <w:r>
+        <w:t xml:space="preserve">Liu, Yue, </w:t>
+      </w:r>
+      <w:r>
+        <w:t>Xiaorong Guan *, Cheng Xu</w:t>
+      </w:r>
+      <w:r>
+        <w:t xml:space="preserve">. </w:t>
+      </w:r>
+      <w:r>
+        <w:t>A production limiter study of SST-SAS turbulence model for bluff body flows</w:t>
+      </w:r>
+      <w:r>
+        <w:t>.</w:t>
+      </w:r>
+    </w:p>
+    <w:p>
+      <w:pPr>
+        <w:pStyle w:val="NoSpacing"/>
+        <w:numPr>
+          <w:ilvl w:val="0"/>
+          <w:numId w:val="11"/>
+        </w:numPr>
+      </w:pPr>
+      <w:r>
+        <w:t>Filename: liu2017production</w:t>
+      </w:r>
+    </w:p>
+    <w:p>
+      <w:pPr>
+        <w:pStyle w:val="NoSpacing"/>
+        <w:numPr>
+          <w:ilvl w:val="0"/>
+          <w:numId w:val="11"/>
+        </w:numPr>
+      </w:pPr>
+      <w:r>
+        <w:t>Abstract</w:t>
+      </w:r>
+    </w:p>
+    <w:p>
+      <w:pPr>
+        <w:pStyle w:val="NoSpacing"/>
+        <w:numPr>
+          <w:ilvl w:val="1"/>
+          <w:numId w:val="11"/>
+        </w:numPr>
+      </w:pPr>
+      <w:r>
+        <w:rPr>
+          <w:b/>
+        </w:rPr>
+        <w:t>production limiter</w:t>
+      </w:r>
+      <w:r>
+        <w:t xml:space="preserve"> considering the efforts of strain rate tensor and rotation tensor is proposed for the Scale- Adaptive Simulation method (SAS).</w:t>
+      </w:r>
+    </w:p>
+    <w:p>
+      <w:pPr>
+        <w:pStyle w:val="NoSpacing"/>
+        <w:numPr>
+          <w:ilvl w:val="1"/>
+          <w:numId w:val="11"/>
+        </w:numPr>
+      </w:pPr>
+      <w:r>
+        <w:t>two other limiters only considering strain or vorticity are also conducted for comparison</w:t>
+      </w:r>
+    </w:p>
+    <w:p>
+      <w:pPr>
+        <w:pStyle w:val="NoSpacing"/>
+      </w:pPr>
+    </w:p>
+    <w:p>
+      <w:pPr>
+        <w:pStyle w:val="NoSpacing"/>
+      </w:pPr>
+      <w:r>
+        <w:t>Murakami, S. COMPARISON OF VARIOUS TURBULENCE MODELS APPLIED TO A BLUFF BODY.</w:t>
+      </w:r>
+    </w:p>
+    <w:p>
+      <w:pPr>
+        <w:pStyle w:val="NoSpacing"/>
+        <w:numPr>
+          <w:ilvl w:val="0"/>
+          <w:numId w:val="12"/>
+        </w:numPr>
+      </w:pPr>
+      <w:r>
+        <w:t>Filename: murakami1993comparison</w:t>
+      </w:r>
+    </w:p>
+    <w:p>
+      <w:pPr>
+        <w:pStyle w:val="NoSpacing"/>
+        <w:numPr>
+          <w:ilvl w:val="0"/>
+          <w:numId w:val="12"/>
+        </w:numPr>
+      </w:pPr>
+      <w:r>
+        <w:t>Abstract:</w:t>
+      </w:r>
+    </w:p>
+    <w:p>
+      <w:pPr>
+        <w:pStyle w:val="NoSpacing"/>
+        <w:numPr>
+          <w:ilvl w:val="1"/>
+          <w:numId w:val="6"/>
+        </w:numPr>
+      </w:pPr>
+    </w:p>
+    <w:p>
+      <w:pPr>
+        <w:pStyle w:val="NoSpacing"/>
+        <w:numPr>
+          <w:ilvl w:val="1"/>
+          <w:numId w:val="6"/>
+        </w:numPr>
+      </w:pPr>
+      <w:r>
+        <w:t xml:space="preserve">shortcoming of the eddy viscosity modelling in the </w:t>
+      </w:r>
+      <w:r>
+        <w:t>k-epsilon</w:t>
+      </w:r>
+      <w:r>
+        <w:t xml:space="preserve"> model is scrutinized in </w:t>
+      </w:r>
+      <w:r>
+        <w:rPr>
+          <w:b/>
+        </w:rPr>
+        <w:t>comparison with the results of algebraic second-moment closure model</w:t>
+      </w:r>
+      <w:r>
+        <w:t xml:space="preserve"> (ASM)</w:t>
+      </w:r>
+    </w:p>
+    <w:p>
+      <w:pPr>
+        <w:pStyle w:val="NoSpacing"/>
+        <w:numPr>
+          <w:ilvl w:val="1"/>
+          <w:numId w:val="6"/>
+        </w:numPr>
+      </w:pPr>
+      <w:r>
+        <w:t>A new LES model with variable Smagorinsky constant is then presented.</w:t>
+      </w:r>
+    </w:p>
+    <w:p>
+      <w:pPr>
+        <w:pStyle w:val="NoSpacing"/>
+        <w:numPr>
+          <w:ilvl w:val="1"/>
+          <w:numId w:val="6"/>
+        </w:numPr>
+        <w:rPr>
+          <w:b/>
+        </w:rPr>
+      </w:pPr>
+      <w:r>
+        <w:rPr>
+          <w:b/>
+        </w:rPr>
+        <w:t>Flow around a cube, very old</w:t>
+      </w:r>
+    </w:p>
+    <w:p>
+      <w:pPr>
+        <w:pStyle w:val="NoSpacing"/>
+      </w:pPr>
+    </w:p>
+    <w:p>
+      <w:pPr>
+        <w:pStyle w:val="NoSpacing"/>
+      </w:pPr>
+      <w:r>
+        <w:t xml:space="preserve">Robertson E., </w:t>
+      </w:r>
+      <w:r>
+        <w:t>V. Choudhuryb, S. Bhushana,b,</w:t>
+      </w:r>
+      <w:r>
+        <w:rPr>
+          <w:rFonts w:ascii="Monaco" w:hAnsi="Monaco" w:cs="Monaco"/>
+        </w:rPr>
+        <w:t>∗</w:t>
+      </w:r>
+      <w:r>
+        <w:t>, D.K. Walters</w:t>
+      </w:r>
+      <w:r>
+        <w:t xml:space="preserve">. </w:t>
+      </w:r>
+      <w:r>
+        <w:t>Validation of OpenFOAM numerical methods and turbulence models for incompressible bluff body flows</w:t>
+      </w:r>
+      <w:r>
+        <w:t>.</w:t>
+      </w:r>
+    </w:p>
+    <w:p>
+      <w:pPr>
+        <w:pStyle w:val="NoSpacing"/>
+        <w:numPr>
+          <w:ilvl w:val="0"/>
+          <w:numId w:val="13"/>
+        </w:numPr>
+      </w:pPr>
+      <w:r>
+        <w:t>Filename: robertson2017validation</w:t>
+      </w:r>
+    </w:p>
+    <w:p>
+      <w:pPr>
+        <w:pStyle w:val="NoSpacing"/>
+        <w:numPr>
+          <w:ilvl w:val="0"/>
+          <w:numId w:val="13"/>
+        </w:numPr>
+      </w:pPr>
+      <w:r>
+        <w:t>Abstract</w:t>
+      </w:r>
+    </w:p>
+    <w:p>
+      <w:pPr>
+        <w:pStyle w:val="NoSpacing"/>
+        <w:numPr>
+          <w:ilvl w:val="1"/>
+          <w:numId w:val="13"/>
+        </w:numPr>
+      </w:pPr>
+      <w:r>
+        <w:t>verification and validation study was performed using the open source computational fluid dynamics solver OpenFOAM version 2.0.0 for incompressible bluff body fluid flows</w:t>
+      </w:r>
+    </w:p>
+    <w:p>
+      <w:pPr>
+        <w:pStyle w:val="NoSpacing"/>
+        <w:numPr>
+          <w:ilvl w:val="1"/>
+          <w:numId w:val="13"/>
+        </w:numPr>
+      </w:pPr>
+      <w:r>
+        <w:t xml:space="preserve">flow over a backward facing step, a </w:t>
+      </w:r>
+      <w:r>
+        <w:rPr>
+          <w:b/>
+        </w:rPr>
+        <w:t>sphere in the subcritical regime</w:t>
+      </w:r>
+      <w:r>
+        <w:t>, and delta wing with sharp leading edge</w:t>
+      </w:r>
+    </w:p>
+    <w:p>
+      <w:pPr>
+        <w:pStyle w:val="NoSpacing"/>
+      </w:pPr>
+    </w:p>
+    <w:p>
+      <w:pPr>
+        <w:pStyle w:val="NoSpacing"/>
+      </w:pPr>
+      <w:r>
+        <w:t>Rodriguez, I.</w:t>
+      </w:r>
+      <w:r>
+        <w:t>, RICARD BORELL2, ORIOL LEHMKUHL1,2, CARLOS D. PEREZ SEGARRA1 and ASSENSI OLIVA</w:t>
+      </w:r>
+      <w:r>
+        <w:t xml:space="preserve">. </w:t>
+      </w:r>
+      <w:r>
+        <w:t>Direct numerical simulation of the flow over a sphere at Re = 3700</w:t>
+      </w:r>
+      <w:r>
+        <w:t>.</w:t>
+      </w:r>
+    </w:p>
+    <w:p>
+      <w:pPr>
+        <w:pStyle w:val="NoSpacing"/>
+        <w:numPr>
+          <w:ilvl w:val="0"/>
+          <w:numId w:val="15"/>
+        </w:numPr>
+      </w:pPr>
+      <w:r>
+        <w:t>Filename: rodriguez2011direct</w:t>
+      </w:r>
+    </w:p>
+    <w:p>
+      <w:pPr>
+        <w:pStyle w:val="NoSpacing"/>
+        <w:numPr>
+          <w:ilvl w:val="0"/>
+          <w:numId w:val="15"/>
+        </w:numPr>
+      </w:pPr>
+      <w:r>
+        <w:t>Abstract</w:t>
+      </w:r>
+    </w:p>
+    <w:p>
+      <w:pPr>
+        <w:pStyle w:val="NoSpacing"/>
+        <w:numPr>
+          <w:ilvl w:val="1"/>
+          <w:numId w:val="15"/>
+        </w:numPr>
+      </w:pPr>
+      <w:r>
+        <w:rPr>
+          <w:b/>
+        </w:rPr>
+        <w:t>direct numerical simulation</w:t>
+      </w:r>
+      <w:r>
+        <w:t xml:space="preserve"> of the flow over a </w:t>
+      </w:r>
+      <w:r>
+        <w:rPr>
+          <w:b/>
+        </w:rPr>
+        <w:t>sphere</w:t>
+      </w:r>
+      <w:r>
+        <w:t xml:space="preserve"> is performed</w:t>
+      </w:r>
+    </w:p>
+    <w:p>
+      <w:pPr>
+        <w:pStyle w:val="NoSpacing"/>
+        <w:numPr>
+          <w:ilvl w:val="1"/>
+          <w:numId w:val="15"/>
+        </w:numPr>
+      </w:pPr>
+      <w:r>
+        <w:t>sub-critical regime at Re=3700</w:t>
+      </w:r>
+    </w:p>
+    <w:p>
+      <w:pPr>
+        <w:pStyle w:val="NoSpacing"/>
+        <w:numPr>
+          <w:ilvl w:val="1"/>
+          <w:numId w:val="15"/>
+        </w:numPr>
+      </w:pPr>
+      <w:r>
+        <w:t>flow separates laminarly near the equator of the sphere and transition to turbulence occurs in the separated shear layer</w:t>
+      </w:r>
+    </w:p>
+    <w:p>
+      <w:pPr>
+        <w:pStyle w:val="NoSpacing"/>
+        <w:numPr>
+          <w:ilvl w:val="1"/>
+          <w:numId w:val="15"/>
+        </w:numPr>
+      </w:pPr>
+      <w:r>
+        <w:t xml:space="preserve">a large number of turbulence statistics are computed and </w:t>
+      </w:r>
+      <w:r>
+        <w:rPr>
+          <w:b/>
+        </w:rPr>
+        <w:t>compared with previous experimental and numerical data</w:t>
+      </w:r>
+    </w:p>
+    <w:p>
+      <w:pPr>
+        <w:pStyle w:val="NoSpacing"/>
+        <w:rPr>
+          <w:b/>
+        </w:rPr>
+      </w:pPr>
+    </w:p>
+    <w:p>
+      <w:pPr>
+        <w:pStyle w:val="NoSpacing"/>
+      </w:pPr>
+      <w:r>
+        <w:t>Rai</w:t>
+      </w:r>
+      <w:r>
+        <w:t xml:space="preserve">, </w:t>
+      </w:r>
+      <w:r>
+        <w:t>Man Mohan</w:t>
+      </w:r>
+      <w:r>
+        <w:t xml:space="preserve">. </w:t>
+      </w:r>
+      <w:r>
+        <w:t>TOWARDS DIRECT NUMERICAL SIMULATIONS OF TURBULENT WAKES</w:t>
+      </w:r>
+      <w:r>
+        <w:t>.</w:t>
+      </w:r>
+    </w:p>
+    <w:p>
+      <w:pPr>
+        <w:pStyle w:val="NoSpacing"/>
+        <w:numPr>
+          <w:ilvl w:val="0"/>
+          <w:numId w:val="16"/>
+        </w:numPr>
+      </w:pPr>
+      <w:r>
+        <w:t>Filename: rai2008towards</w:t>
+      </w:r>
+    </w:p>
+    <w:p>
+      <w:pPr>
+        <w:pStyle w:val="NoSpacing"/>
+        <w:numPr>
+          <w:ilvl w:val="0"/>
+          <w:numId w:val="16"/>
+        </w:numPr>
+      </w:pPr>
+      <w:r>
+        <w:t>Abstract</w:t>
+      </w:r>
+    </w:p>
+    <w:p>
+      <w:pPr>
+        <w:pStyle w:val="NoSpacing"/>
+        <w:numPr>
+          <w:ilvl w:val="1"/>
+          <w:numId w:val="16"/>
+        </w:numPr>
+      </w:pPr>
+      <w:r>
+        <w:t>t</w:t>
+      </w:r>
+      <w:r>
+        <w:t xml:space="preserve">hree direct numerical simulations (DNS) of transitional/turbulent cylinder wakes are </w:t>
+      </w:r>
+      <w:r>
+        <w:t>presented</w:t>
+      </w:r>
+      <w:r>
+        <w:t xml:space="preserve"> here.</w:t>
+      </w:r>
+    </w:p>
+    <w:p>
+      <w:pPr>
+        <w:pStyle w:val="NoSpacing"/>
+        <w:numPr>
+          <w:ilvl w:val="1"/>
+          <w:numId w:val="16"/>
+        </w:numPr>
+      </w:pPr>
+      <w:r>
+        <w:t>A high-order accurate, upwind-biased, iterative-implicit, finite-difference scheme is used to solve these equations</w:t>
+      </w:r>
+    </w:p>
+    <w:p>
+      <w:pPr>
+        <w:pStyle w:val="NoSpacing"/>
+        <w:numPr>
+          <w:ilvl w:val="1"/>
+          <w:numId w:val="16"/>
+        </w:numPr>
+        <w:rPr>
+          <w:b/>
+        </w:rPr>
+      </w:pPr>
+      <w:r>
+        <w:rPr>
+          <w:b/>
+        </w:rPr>
+        <w:t>Example of very crude DNS</w:t>
+      </w:r>
+    </w:p>
+    <w:p>
+      <w:pPr>
+        <w:pStyle w:val="NoSpacing"/>
+      </w:pPr>
+    </w:p>
+    <w:p>
+      <w:pPr>
+        <w:pStyle w:val="NoSpacing"/>
+      </w:pPr>
+      <w:r>
+        <w:t>Spalart, P. Detached-Eddy Simulation</w:t>
+      </w:r>
+    </w:p>
+    <w:p>
+      <w:pPr>
+        <w:pStyle w:val="NoSpacing"/>
+        <w:numPr>
+          <w:ilvl w:val="0"/>
+          <w:numId w:val="19"/>
+        </w:numPr>
+      </w:pPr>
+      <w:r>
+        <w:t>Filename: spalart2008detachededdy</w:t>
+      </w:r>
+    </w:p>
+    <w:p>
+      <w:pPr>
+        <w:pStyle w:val="NoSpacing"/>
+        <w:numPr>
+          <w:ilvl w:val="0"/>
+          <w:numId w:val="19"/>
+        </w:numPr>
+      </w:pPr>
+      <w:r>
+        <w:t>Abstract:</w:t>
+      </w:r>
+    </w:p>
+    <w:p>
+      <w:pPr>
+        <w:pStyle w:val="NoSpacing"/>
+        <w:numPr>
+          <w:ilvl w:val="1"/>
+          <w:numId w:val="19"/>
+        </w:numPr>
+      </w:pPr>
+      <w:r>
+        <w:rPr>
+          <w:b/>
+        </w:rPr>
+        <w:t>Detached-eddy simulation (DES)</w:t>
+      </w:r>
+      <w:r>
+        <w:t xml:space="preserve"> was first proposed in 1997 and first used in 1999</w:t>
+      </w:r>
+    </w:p>
+    <w:p>
+      <w:pPr>
+        <w:pStyle w:val="NoSpacing"/>
+        <w:numPr>
+          <w:ilvl w:val="1"/>
+          <w:numId w:val="19"/>
+        </w:numPr>
+      </w:pPr>
+      <w:r>
+        <w:t>initial motivation of high– Reynolds number, massively separated flows</w:t>
+      </w:r>
+      <w:r>
+        <w:t xml:space="preserve">, </w:t>
+      </w:r>
+      <w:r>
+        <w:rPr>
+          <w:b/>
+        </w:rPr>
+        <w:t>better than RANS, LES</w:t>
+      </w:r>
+    </w:p>
+    <w:p>
+      <w:pPr>
+        <w:pStyle w:val="NoSpacing"/>
+        <w:numPr>
+          <w:ilvl w:val="1"/>
+          <w:numId w:val="19"/>
+        </w:numPr>
+      </w:pPr>
+      <w:r>
+        <w:t>Its principal weakness is its response to ambiguous grids, in which the wall-parallel grid spacing is of the order of the boundary-layer thickness</w:t>
+      </w:r>
+    </w:p>
+    <w:p>
+      <w:pPr>
+        <w:pStyle w:val="NoSpacing"/>
+        <w:numPr>
+          <w:ilvl w:val="1"/>
+          <w:numId w:val="19"/>
+        </w:numPr>
+      </w:pPr>
+      <w:r>
+        <w:t>Separation is the essential flow feature motivating DES, with the expectation that the boundary layer is treated with RANS and is quasi-steady, but the free shear layer it feeds develops LES content.</w:t>
+      </w:r>
+    </w:p>
+    <w:p>
+      <w:pPr>
+        <w:pStyle w:val="NoSpacing"/>
+        <w:numPr>
+          <w:ilvl w:val="0"/>
+          <w:numId w:val="19"/>
+        </w:numPr>
+      </w:pPr>
+      <w:r>
+        <w:t>Basi</w:t>
+      </w:r>
+      <w:r>
+        <w:t>cs</w:t>
+      </w:r>
+    </w:p>
+    <w:p>
+      <w:pPr>
+        <w:pStyle w:val="NoSpacing"/>
+        <w:numPr>
+          <w:ilvl w:val="1"/>
+          <w:numId w:val="19"/>
+        </w:numPr>
+      </w:pPr>
+      <w:r>
+        <w:t xml:space="preserve">Run simulations with </w:t>
+      </w:r>
+      <w:r>
+        <w:rPr>
+          <w:b/>
+        </w:rPr>
+        <w:t xml:space="preserve">complete </w:t>
+      </w:r>
+      <w:r>
+        <w:t>geometry of complex, bluff bodies</w:t>
+      </w:r>
+    </w:p>
+    <w:p>
+      <w:pPr>
+        <w:pStyle w:val="NoSpacing"/>
+        <w:numPr>
+          <w:ilvl w:val="2"/>
+          <w:numId w:val="19"/>
+        </w:numPr>
+      </w:pPr>
+      <w:r>
+        <w:t>Full-scale aircraft, cars</w:t>
+      </w:r>
+    </w:p>
+    <w:p>
+      <w:pPr>
+        <w:pStyle w:val="NoSpacing"/>
+        <w:numPr>
+          <w:ilvl w:val="2"/>
+          <w:numId w:val="19"/>
+        </w:numPr>
+      </w:pPr>
+      <w:r>
+        <w:t>Flight Reynolds number</w:t>
+      </w:r>
+    </w:p>
+    <w:p>
+      <w:pPr>
+        <w:pStyle w:val="NoSpacing"/>
+        <w:numPr>
+          <w:ilvl w:val="2"/>
+          <w:numId w:val="19"/>
+        </w:numPr>
+      </w:pPr>
+      <w:r>
+        <w:t>Good accuracy</w:t>
+      </w:r>
+    </w:p>
+    <w:p>
+      <w:pPr>
+        <w:pStyle w:val="NoSpacing"/>
+        <w:numPr>
+          <w:ilvl w:val="0"/>
+          <w:numId w:val="19"/>
+        </w:numPr>
+      </w:pPr>
+      <w:r>
+        <w:t>Conceptual History</w:t>
+      </w:r>
+    </w:p>
+    <w:p>
+      <w:pPr>
+        <w:pStyle w:val="NoSpacing"/>
+        <w:numPr>
+          <w:ilvl w:val="1"/>
+          <w:numId w:val="19"/>
+        </w:numPr>
+      </w:pPr>
+      <w:r>
+        <w:t>DES combined LES and RANS, spurred by the belief that each alone was powerless to solve the problem at hand (Spalart et al. 1997).</w:t>
+      </w:r>
+    </w:p>
+    <w:p>
+      <w:pPr>
+        <w:pStyle w:val="NoSpacing"/>
+        <w:numPr>
+          <w:ilvl w:val="1"/>
+          <w:numId w:val="19"/>
+        </w:numPr>
+        <w:rPr>
+          <w:b/>
+        </w:rPr>
+      </w:pPr>
+      <w:r>
+        <w:t xml:space="preserve">The </w:t>
+      </w:r>
+      <w:r>
+        <w:rPr>
+          <w:b/>
+        </w:rPr>
+        <w:t>objection to pure LES centers on computational cost</w:t>
+      </w:r>
+    </w:p>
+    <w:p>
+      <w:pPr>
+        <w:pStyle w:val="NoSpacing"/>
+        <w:numPr>
+          <w:ilvl w:val="1"/>
+          <w:numId w:val="19"/>
+        </w:numPr>
+        <w:rPr>
+          <w:b/>
+        </w:rPr>
+      </w:pPr>
+      <w:r>
+        <w:t>RANS predicts boundary layers well</w:t>
+      </w:r>
+      <w:r>
+        <w:rPr>
+          <w:b/>
+        </w:rPr>
+        <w:t>, not so much separation</w:t>
+      </w:r>
+    </w:p>
+    <w:p>
+      <w:pPr>
+        <w:pStyle w:val="NoSpacing"/>
+        <w:numPr>
+          <w:ilvl w:val="1"/>
+          <w:numId w:val="19"/>
+        </w:numPr>
+      </w:pPr>
+      <w:r>
+        <w:t xml:space="preserve">A second motivation for DES over RANS: even if RANS were accurate, would </w:t>
+      </w:r>
+      <w:r>
+        <w:rPr>
+          <w:b/>
+        </w:rPr>
+        <w:t>need unsteady information for</w:t>
+      </w:r>
+      <w:r>
+        <w:t xml:space="preserve"> engineering purposes (e.g., vibration and noise).</w:t>
+      </w:r>
+    </w:p>
+    <w:p>
+      <w:pPr>
+        <w:pStyle w:val="NoSpacing"/>
+        <w:numPr>
+          <w:ilvl w:val="1"/>
+          <w:numId w:val="19"/>
+        </w:numPr>
+      </w:pPr>
+      <w:r>
+        <w:rPr>
+          <w:b/>
+        </w:rPr>
+        <w:t>A working definition</w:t>
+      </w:r>
+      <w:r>
+        <w:t xml:space="preserve"> is that the boundary layer is treated by RANS, and regions of massive separation are treated with LES</w:t>
+      </w:r>
+    </w:p>
+    <w:p>
+      <w:pPr>
+        <w:pStyle w:val="NoSpacing"/>
+        <w:numPr>
+          <w:ilvl w:val="0"/>
+          <w:numId w:val="19"/>
+        </w:numPr>
+      </w:pPr>
+      <w:r>
+        <w:t>Types of Simulation for Massive Separation</w:t>
+      </w:r>
+    </w:p>
+    <w:p>
+      <w:pPr>
+        <w:pStyle w:val="NoSpacing"/>
+        <w:numPr>
+          <w:ilvl w:val="1"/>
+          <w:numId w:val="19"/>
+        </w:numPr>
+      </w:pPr>
+      <w:r>
+        <w:t>URANS</w:t>
+      </w:r>
+    </w:p>
+    <w:p>
+      <w:pPr>
+        <w:pStyle w:val="NoSpacing"/>
+        <w:numPr>
+          <w:ilvl w:val="2"/>
+          <w:numId w:val="19"/>
+        </w:numPr>
+      </w:pPr>
+      <w:r>
+        <w:t>drag and lift fluctuations were overpredicted by URANS, although  shedding frequency was accurate</w:t>
+      </w:r>
+    </w:p>
+    <w:p>
+      <w:pPr>
+        <w:pStyle w:val="NoSpacing"/>
+        <w:numPr>
+          <w:ilvl w:val="2"/>
+          <w:numId w:val="19"/>
+        </w:numPr>
+      </w:pPr>
+      <w:r>
+        <w:t>URANS : running a transport equation turbulence model, in unsteady mode and with periodic spanwise conditions.</w:t>
+      </w:r>
+    </w:p>
+    <w:p>
+      <w:pPr>
+        <w:pStyle w:val="NoSpacing"/>
+        <w:numPr>
+          <w:ilvl w:val="2"/>
+          <w:numId w:val="19"/>
+        </w:numPr>
+        <w:rPr>
+          <w:b/>
+        </w:rPr>
+      </w:pPr>
+      <w:r>
+        <w:rPr>
+          <w:b/>
+        </w:rPr>
+        <w:t>URANS largely suppresses three-dimensionality, but not completely</w:t>
+      </w:r>
+    </w:p>
+    <w:p>
+      <w:pPr>
+        <w:pStyle w:val="NoSpacing"/>
+        <w:numPr>
+          <w:ilvl w:val="2"/>
+          <w:numId w:val="19"/>
+        </w:numPr>
+      </w:pPr>
+      <w:r>
+        <w:t xml:space="preserve">in a complex geometry, </w:t>
+      </w:r>
+      <w:r>
+        <w:rPr>
+          <w:b/>
+        </w:rPr>
+        <w:t>sometimes the DES grid and time step only allow, effectively, URANS</w:t>
+      </w:r>
+      <w:r>
+        <w:t xml:space="preserve"> near the smaller components.</w:t>
+      </w:r>
+    </w:p>
+    <w:p>
+      <w:pPr>
+        <w:pStyle w:val="NoSpacing"/>
+        <w:numPr>
+          <w:ilvl w:val="1"/>
+          <w:numId w:val="19"/>
+        </w:numPr>
+      </w:pPr>
+      <w:r>
+        <w:rPr>
+          <w:b/>
+        </w:rPr>
+        <w:t>DES solutions</w:t>
+      </w:r>
+      <w:r>
+        <w:t xml:space="preserve"> with different base RANS models </w:t>
+      </w:r>
+      <w:r>
+        <w:rPr>
+          <w:b/>
+        </w:rPr>
+        <w:t xml:space="preserve">are not sensitive to model choice in the LES region </w:t>
+      </w:r>
+      <w:r>
+        <w:t>(as opposed to the RANS region, particularly if separation occurs).</w:t>
+      </w:r>
+    </w:p>
+    <w:p>
+      <w:pPr>
+        <w:pStyle w:val="NoSpacing"/>
+        <w:numPr>
+          <w:ilvl w:val="0"/>
+          <w:numId w:val="19"/>
+        </w:numPr>
+      </w:pPr>
+      <w:r>
+        <w:t>Strengths</w:t>
+      </w:r>
+    </w:p>
+    <w:p>
+      <w:pPr>
+        <w:pStyle w:val="NoSpacing"/>
+        <w:numPr>
+          <w:ilvl w:val="1"/>
+          <w:numId w:val="19"/>
+        </w:numPr>
+      </w:pPr>
+      <w:r>
+        <w:t>Solve delta wing accurately</w:t>
+      </w:r>
+    </w:p>
+    <w:p>
+      <w:pPr>
+        <w:pStyle w:val="NoSpacing"/>
+        <w:numPr>
+          <w:ilvl w:val="1"/>
+          <w:numId w:val="19"/>
+        </w:numPr>
+      </w:pPr>
+      <w:r>
+        <w:t>Correctly predict laminar/turbulent separation of sphere</w:t>
+      </w:r>
+    </w:p>
+    <w:p>
+      <w:pPr>
+        <w:pStyle w:val="NoSpacing"/>
+        <w:numPr>
+          <w:ilvl w:val="1"/>
+          <w:numId w:val="19"/>
+        </w:numPr>
+      </w:pPr>
+      <w:r>
+        <w:t>Applications</w:t>
+      </w:r>
+    </w:p>
+    <w:p>
+      <w:pPr>
+        <w:pStyle w:val="NoSpacing"/>
+        <w:numPr>
+          <w:ilvl w:val="2"/>
+          <w:numId w:val="19"/>
+        </w:numPr>
+      </w:pPr>
+      <w:r>
+        <w:t>Bluff bodies</w:t>
+      </w:r>
+    </w:p>
+    <w:p>
+      <w:pPr>
+        <w:pStyle w:val="NoSpacing"/>
+        <w:numPr>
+          <w:ilvl w:val="2"/>
+          <w:numId w:val="19"/>
+        </w:numPr>
+        <w:rPr>
+          <w:b/>
+        </w:rPr>
+      </w:pPr>
+      <w:r>
+        <w:rPr>
+          <w:b/>
+        </w:rPr>
+        <w:t>Aerodynamic noise</w:t>
+      </w:r>
+    </w:p>
+    <w:p>
+      <w:pPr>
+        <w:pStyle w:val="NoSpacing"/>
+        <w:numPr>
+          <w:ilvl w:val="0"/>
+          <w:numId w:val="19"/>
+        </w:numPr>
+      </w:pPr>
+      <w:r>
+        <w:t>Weaknesses</w:t>
+      </w:r>
+    </w:p>
+    <w:p>
+      <w:pPr>
+        <w:pStyle w:val="NoSpacing"/>
+        <w:numPr>
+          <w:ilvl w:val="1"/>
+          <w:numId w:val="19"/>
+        </w:numPr>
+      </w:pPr>
+      <w:r>
+        <w:t>The criticism of URANS mentioned above (namely that the approximate PDE that is solved is known, but the exact PDE it is meant to approximate is not) does not truly apply to DES</w:t>
+      </w:r>
+    </w:p>
+    <w:p>
+      <w:pPr>
+        <w:pStyle w:val="NoSpacing"/>
+        <w:numPr>
+          <w:ilvl w:val="1"/>
+          <w:numId w:val="19"/>
+        </w:numPr>
+        <w:rPr>
+          <w:b/>
+        </w:rPr>
+      </w:pPr>
+      <w:r>
+        <w:rPr>
+          <w:b/>
+        </w:rPr>
+        <w:t>literature reflects a desire for an approach that is somehow more justified and mathematically defined than DES</w:t>
+      </w:r>
+    </w:p>
+    <w:p>
+      <w:pPr>
+        <w:pStyle w:val="NoSpacing"/>
+        <w:numPr>
+          <w:ilvl w:val="2"/>
+          <w:numId w:val="19"/>
+        </w:numPr>
+      </w:pPr>
+      <w:r>
+        <w:t>The</w:t>
+      </w:r>
+      <w:r>
+        <w:t xml:space="preserve"> </w:t>
+      </w:r>
+      <w:r>
+        <w:t>energy split can be adjusted in different regions, but this increases the decision load for the user.</w:t>
+      </w:r>
+    </w:p>
+    <w:p>
+      <w:pPr>
+        <w:pStyle w:val="NoSpacing"/>
+        <w:numPr>
+          <w:ilvl w:val="1"/>
+          <w:numId w:val="19"/>
+        </w:numPr>
+      </w:pPr>
+      <w:r>
+        <w:t>Is SAS better?</w:t>
+      </w:r>
+    </w:p>
+    <w:p>
+      <w:pPr>
+        <w:pStyle w:val="NoSpacing"/>
+        <w:numPr>
+          <w:ilvl w:val="2"/>
+          <w:numId w:val="19"/>
+        </w:numPr>
+      </w:pPr>
+      <w:r>
+        <w:t xml:space="preserve">With RANS-LES hybrids, it has even been proposed to dispose with any length scale of the nature of a filter width or grid scale. </w:t>
+      </w:r>
+    </w:p>
+    <w:p>
+      <w:pPr>
+        <w:pStyle w:val="NoSpacing"/>
+        <w:numPr>
+          <w:ilvl w:val="2"/>
+          <w:numId w:val="19"/>
+        </w:numPr>
+      </w:pPr>
+      <w:r>
+        <w:t>Menter et al.’s (2003) model differs from traditional RANS in its use of a higher derivative of the velocity field, which is highly active on short scales.</w:t>
+      </w:r>
+    </w:p>
+    <w:p>
+      <w:pPr>
+        <w:pStyle w:val="NoSpacing"/>
+        <w:numPr>
+          <w:ilvl w:val="2"/>
+          <w:numId w:val="19"/>
+        </w:numPr>
+        <w:rPr>
+          <w:b/>
+        </w:rPr>
+      </w:pPr>
+      <w:r>
+        <w:rPr>
+          <w:b/>
+        </w:rPr>
+        <w:t>the SAS work is motivated by the disruptive effects of grid spacing in DES with ambiguous grids</w:t>
+      </w:r>
+    </w:p>
+    <w:p>
+      <w:pPr>
+        <w:pStyle w:val="NoSpacing"/>
+        <w:numPr>
+          <w:ilvl w:val="1"/>
+          <w:numId w:val="19"/>
+        </w:numPr>
+        <w:rPr>
+          <w:b/>
+        </w:rPr>
+      </w:pPr>
+      <w:r>
+        <w:t>Order of accuracy</w:t>
+      </w:r>
+    </w:p>
+    <w:p>
+      <w:pPr>
+        <w:pStyle w:val="NoSpacing"/>
+        <w:numPr>
+          <w:ilvl w:val="2"/>
+          <w:numId w:val="19"/>
+        </w:numPr>
+        <w:rPr>
+          <w:b/>
+        </w:rPr>
+      </w:pPr>
+      <w:r>
+        <w:rPr>
+          <w:b/>
+        </w:rPr>
+        <w:t>An order of accuracy has not even been proposed for a simulation using both modes within DES</w:t>
+      </w:r>
+    </w:p>
+    <w:p>
+      <w:pPr>
+        <w:pStyle w:val="NoSpacing"/>
+        <w:numPr>
+          <w:ilvl w:val="1"/>
+          <w:numId w:val="19"/>
+        </w:numPr>
+        <w:rPr>
+          <w:b/>
+        </w:rPr>
+      </w:pPr>
+      <w:r>
+        <w:t>Grid Induced Separation</w:t>
+      </w:r>
+    </w:p>
+    <w:p>
+      <w:pPr>
+        <w:pStyle w:val="NoSpacing"/>
+        <w:numPr>
+          <w:ilvl w:val="2"/>
+          <w:numId w:val="19"/>
+        </w:numPr>
+        <w:rPr>
+          <w:b/>
+        </w:rPr>
+      </w:pPr>
+      <w:r>
+        <w:t>Grid causes DES to separate BL</w:t>
+      </w:r>
+    </w:p>
+    <w:p>
+      <w:pPr>
+        <w:pStyle w:val="NoSpacing"/>
+        <w:numPr>
+          <w:ilvl w:val="2"/>
+          <w:numId w:val="19"/>
+        </w:numPr>
+      </w:pPr>
+      <w:r>
+        <w:t>Menter &amp; Kuntz (2002) proposed a solution applicable to the SST model called shielding, in which the DES limiter is disabled as long as the flow is recognized as a boundary layer,</w:t>
+      </w:r>
+    </w:p>
+    <w:p>
+      <w:pPr>
+        <w:pStyle w:val="NoSpacing"/>
+        <w:numPr>
+          <w:ilvl w:val="2"/>
+          <w:numId w:val="19"/>
+        </w:numPr>
+      </w:pPr>
+      <w:r>
+        <w:t>Spalart made delayed DES</w:t>
+      </w:r>
+    </w:p>
+    <w:p>
+      <w:pPr>
+        <w:pStyle w:val="NoSpacing"/>
+        <w:numPr>
+          <w:ilvl w:val="2"/>
+          <w:numId w:val="19"/>
+        </w:numPr>
+      </w:pPr>
+      <w:r>
+        <w:rPr>
+          <w:b/>
+        </w:rPr>
+        <w:t>Either modification successfully prevents GIS by extending the RANS region</w:t>
+      </w:r>
+      <w:r>
+        <w:t>, exploiting a history effect</w:t>
+      </w:r>
+    </w:p>
+    <w:p>
+      <w:pPr>
+        <w:pStyle w:val="NoSpacing"/>
+        <w:numPr>
+          <w:ilvl w:val="0"/>
+          <w:numId w:val="19"/>
+        </w:numPr>
+      </w:pPr>
+      <w:r>
+        <w:t>Recent Proposals</w:t>
+      </w:r>
+    </w:p>
+    <w:p>
+      <w:pPr>
+        <w:pStyle w:val="NoSpacing"/>
+        <w:numPr>
+          <w:ilvl w:val="1"/>
+          <w:numId w:val="19"/>
+        </w:numPr>
+      </w:pPr>
+      <w:r>
+        <w:t>Zonal DES</w:t>
+      </w:r>
+    </w:p>
+    <w:p>
+      <w:pPr>
+        <w:pStyle w:val="NoSpacing"/>
+        <w:numPr>
+          <w:ilvl w:val="2"/>
+          <w:numId w:val="19"/>
+        </w:numPr>
+      </w:pPr>
+      <w:r>
+        <w:t>In zonal DES, the user explicitly marks different regions as RANS or as DES</w:t>
+      </w:r>
+    </w:p>
+    <w:p>
+      <w:pPr>
+        <w:pStyle w:val="NoSpacing"/>
+        <w:numPr>
+          <w:ilvl w:val="2"/>
+          <w:numId w:val="19"/>
+        </w:numPr>
+        <w:rPr>
+          <w:b/>
+        </w:rPr>
+      </w:pPr>
+      <w:r>
+        <w:rPr>
+          <w:b/>
+        </w:rPr>
+        <w:t>Motivation: fully safe from grid induced separation</w:t>
+      </w:r>
+    </w:p>
+    <w:p>
+      <w:pPr>
+        <w:pStyle w:val="NoSpacing"/>
+        <w:numPr>
+          <w:ilvl w:val="2"/>
+          <w:numId w:val="19"/>
+        </w:numPr>
+      </w:pPr>
+      <w:r>
+        <w:t>Compared with DES, ZDES appears simultaneously more powerful and less self-sufficient.</w:t>
+      </w:r>
+    </w:p>
+    <w:p>
+      <w:pPr>
+        <w:pStyle w:val="NoSpacing"/>
+        <w:numPr>
+          <w:ilvl w:val="1"/>
+          <w:numId w:val="19"/>
+        </w:numPr>
+      </w:pPr>
+      <w:r>
+        <w:t>Delayed Detached-Eddy Simulation</w:t>
+      </w:r>
+    </w:p>
+    <w:p>
+      <w:pPr>
+        <w:pStyle w:val="NoSpacing"/>
+        <w:numPr>
+          <w:ilvl w:val="2"/>
+          <w:numId w:val="19"/>
+        </w:numPr>
+      </w:pPr>
+      <w:r>
+        <w:t>DDES detects boundary layers and prolongs the full RANS mode, even if the wall-parallel grid spacing would normally activate the DES limiter.</w:t>
+      </w:r>
+    </w:p>
+    <w:p>
+      <w:pPr>
+        <w:pStyle w:val="NoSpacing"/>
+        <w:numPr>
+          <w:ilvl w:val="2"/>
+          <w:numId w:val="19"/>
+        </w:numPr>
+        <w:rPr>
+          <w:b/>
+        </w:rPr>
+      </w:pPr>
+      <w:r>
+        <w:rPr>
+          <w:b/>
+        </w:rPr>
+        <w:t>DDES is likely to be the new standard version of DES.</w:t>
+      </w:r>
+    </w:p>
+    <w:p>
+      <w:pPr>
+        <w:pStyle w:val="NoSpacing"/>
+        <w:numPr>
+          <w:ilvl w:val="1"/>
+          <w:numId w:val="19"/>
+        </w:numPr>
+      </w:pPr>
+      <w:r>
+        <w:t>Improved delayed DES (IDDES)</w:t>
+      </w:r>
+    </w:p>
+    <w:p>
+      <w:pPr>
+        <w:pStyle w:val="NoSpacing"/>
+        <w:numPr>
+          <w:ilvl w:val="2"/>
+          <w:numId w:val="19"/>
+        </w:numPr>
+      </w:pPr>
+      <w:r>
+        <w:t>approach is also nonzonal and aims at resolving log-layer mismatch in addition to MSD</w:t>
+      </w:r>
+    </w:p>
+    <w:p>
+      <w:pPr>
+        <w:pStyle w:val="NoSpacing"/>
+        <w:numPr>
+          <w:ilvl w:val="2"/>
+          <w:numId w:val="19"/>
+        </w:numPr>
+      </w:pPr>
+      <w:r>
+        <w:t>new definition of grid spacing Delta, new empirical functions</w:t>
+      </w:r>
+    </w:p>
+    <w:p>
+      <w:pPr>
+        <w:pStyle w:val="NoSpacing"/>
+        <w:numPr>
+          <w:ilvl w:val="0"/>
+          <w:numId w:val="19"/>
+        </w:numPr>
+      </w:pPr>
+      <w:r>
+        <w:t>Numerical Requirements</w:t>
+      </w:r>
+    </w:p>
+    <w:p>
+      <w:pPr>
+        <w:pStyle w:val="NoSpacing"/>
+        <w:numPr>
+          <w:ilvl w:val="1"/>
+          <w:numId w:val="19"/>
+        </w:numPr>
+      </w:pPr>
+      <w:r>
+        <w:t>most effective schemes are structured and hybrid, not only in their treatment of turbulence, but also in their numeric</w:t>
+      </w:r>
+    </w:p>
+    <w:p>
+      <w:pPr>
+        <w:pStyle w:val="NoSpacing"/>
+        <w:numPr>
+          <w:ilvl w:val="1"/>
+          <w:numId w:val="19"/>
+        </w:numPr>
+      </w:pPr>
+      <w:r>
+        <w:t xml:space="preserve">An advantage of DES is the </w:t>
+      </w:r>
+      <w:r>
+        <w:rPr>
+          <w:b/>
+        </w:rPr>
+        <w:t>ease of programming and application.</w:t>
+      </w:r>
+      <w:r>
+        <w:t xml:space="preserve"> Potentially, it is activated directly from the menu of turbulence models in many of the vendor CFD codes. This is </w:t>
+      </w:r>
+      <w:r>
+        <w:rPr>
+          <w:b/>
+        </w:rPr>
+        <w:t>a double edged advantage</w:t>
+      </w:r>
+      <w:r>
+        <w:t>, as users not invested in turbulence and/or too trusting of the experts could accept results without verifying LES content, grid resolution, time step, time sample, and so on.</w:t>
       </w:r>
       <w:bookmarkStart w:id="0" w:name="_GoBack"/>
       <w:bookmarkEnd w:id="0"/>
-      <w:r>
-        <w:t>ANS)</w:t>
-      </w:r>
-    </w:p>
-    <w:p>
-      <w:pPr>
-        <w:pStyle w:val="NoSpacing"/>
-        <w:numPr>
-          <w:ilvl w:val="1"/>
-          <w:numId w:val="18"/>
-        </w:numPr>
-      </w:pPr>
-      <w:r>
-        <w:t>LES solutions are shown to be considerably more accurate than the RANS results</w:t>
-      </w:r>
-    </w:p>
-    <w:p>
-      <w:pPr>
-        <w:pStyle w:val="NoSpacing"/>
-      </w:pPr>
-    </w:p>
-    <w:p>
-      <w:pPr>
-        <w:pStyle w:val="NoSpacing"/>
-      </w:pPr>
-    </w:p>
-    <w:p>
-      <w:pPr>
-        <w:pStyle w:val="NoSpacing"/>
-      </w:pPr>
-      <w:proofErr w:type="spellStart"/>
-      <w:r>
-        <w:t>Menter</w:t>
-      </w:r>
-      <w:proofErr w:type="spellEnd"/>
-      <w:r>
-        <w:t xml:space="preserve">, F.R. and </w:t>
-      </w:r>
-      <w:proofErr w:type="spellStart"/>
-      <w:r>
-        <w:t>Egorov</w:t>
-      </w:r>
-      <w:proofErr w:type="spellEnd"/>
-      <w:r>
-        <w:t xml:space="preserve">, Y. </w:t>
-      </w:r>
-      <w:r>
-        <w:t>A Scale-Adaptive Simulation Model using Two-Equation Models</w:t>
-      </w:r>
-      <w:r>
-        <w:t>. 2005.</w:t>
-      </w:r>
-    </w:p>
-    <w:p>
-      <w:pPr>
-        <w:pStyle w:val="NoSpacing"/>
-        <w:numPr>
-          <w:ilvl w:val="0"/>
-          <w:numId w:val="6"/>
-        </w:numPr>
-      </w:pPr>
-      <w:r>
-        <w:t>Filename: menter2005scaleadaptive</w:t>
-      </w:r>
-    </w:p>
-    <w:p>
-      <w:pPr>
-        <w:pStyle w:val="NoSpacing"/>
-        <w:numPr>
-          <w:ilvl w:val="0"/>
-          <w:numId w:val="6"/>
-        </w:numPr>
-      </w:pPr>
-      <w:r>
-        <w:t>Abstract</w:t>
-      </w:r>
-    </w:p>
-    <w:p>
-      <w:pPr>
-        <w:pStyle w:val="NoSpacing"/>
-        <w:numPr>
-          <w:ilvl w:val="1"/>
-          <w:numId w:val="6"/>
-        </w:numPr>
-        <w:rPr>
-          <w:b/>
-        </w:rPr>
-      </w:pPr>
-      <w:r>
-        <w:rPr>
-          <w:b/>
-        </w:rPr>
-        <w:t>Scale-Adaptive Simulation (SAS) concept</w:t>
-      </w:r>
-    </w:p>
-    <w:p>
-      <w:pPr>
-        <w:pStyle w:val="NoSpacing"/>
-        <w:numPr>
-          <w:ilvl w:val="1"/>
-          <w:numId w:val="6"/>
-        </w:numPr>
-      </w:pPr>
-      <w:proofErr w:type="gramStart"/>
-      <w:r>
-        <w:t>von</w:t>
-      </w:r>
-      <w:proofErr w:type="gramEnd"/>
-      <w:r>
-        <w:t xml:space="preserve"> Karman length-scale allows SAS models to dynamically adjust to resolved structures in a URANS simulation</w:t>
-      </w:r>
-    </w:p>
-    <w:p>
-      <w:pPr>
-        <w:pStyle w:val="NoSpacing"/>
-        <w:numPr>
-          <w:ilvl w:val="1"/>
-          <w:numId w:val="6"/>
-        </w:numPr>
-      </w:pPr>
-      <w:proofErr w:type="gramStart"/>
-      <w:r>
-        <w:t>results</w:t>
-      </w:r>
-      <w:proofErr w:type="gramEnd"/>
-      <w:r>
-        <w:t xml:space="preserve"> in a LES-like behavior in unsteady regions of the </w:t>
-      </w:r>
-      <w:proofErr w:type="spellStart"/>
-      <w:r>
-        <w:t>flowfield</w:t>
-      </w:r>
-      <w:proofErr w:type="spellEnd"/>
-    </w:p>
-    <w:p>
-      <w:pPr>
-        <w:pStyle w:val="NoSpacing"/>
-        <w:numPr>
-          <w:ilvl w:val="1"/>
-          <w:numId w:val="6"/>
-        </w:numPr>
-      </w:pPr>
-      <w:proofErr w:type="gramStart"/>
-      <w:r>
-        <w:t>standard</w:t>
-      </w:r>
-      <w:proofErr w:type="gramEnd"/>
-      <w:r>
-        <w:t xml:space="preserve"> RANS capabilities in stable flow regions</w:t>
-      </w:r>
-    </w:p>
-    <w:p>
-      <w:pPr>
-        <w:pStyle w:val="NoSpacing"/>
-        <w:numPr>
-          <w:ilvl w:val="1"/>
-          <w:numId w:val="6"/>
-        </w:numPr>
-      </w:pPr>
-      <w:proofErr w:type="gramStart"/>
-      <w:r>
-        <w:t>allows</w:t>
-      </w:r>
-      <w:proofErr w:type="gramEnd"/>
-      <w:r>
-        <w:t xml:space="preserve"> the SST mod</w:t>
-      </w:r>
-      <w:r>
-        <w:t>el to be operated in a SAS mode</w:t>
-      </w:r>
-    </w:p>
-    <w:p>
-      <w:pPr>
-        <w:pStyle w:val="NoSpacing"/>
-        <w:numPr>
-          <w:ilvl w:val="0"/>
-          <w:numId w:val="6"/>
-        </w:numPr>
-        <w:rPr>
-          <w:b/>
-        </w:rPr>
-      </w:pPr>
-      <w:r>
-        <w:rPr>
-          <w:b/>
-        </w:rPr>
-        <w:t>Flow over cylinder</w:t>
-      </w:r>
-    </w:p>
-    <w:p>
-      <w:pPr>
-        <w:pStyle w:val="NoSpacing"/>
-      </w:pPr>
-    </w:p>
-    <w:p>
-      <w:pPr>
-        <w:pStyle w:val="NoSpacing"/>
-      </w:pPr>
-      <w:proofErr w:type="spellStart"/>
-      <w:r>
-        <w:t>Elkhoury</w:t>
-      </w:r>
-      <w:proofErr w:type="spellEnd"/>
-      <w:r>
-        <w:t xml:space="preserve">, M. </w:t>
-      </w:r>
-      <w:r>
-        <w:t>Assessment of turbulence models for the simulation of turbulent flows past bluff bodies</w:t>
+    </w:p>
+    <w:p>
+      <w:pPr>
+        <w:pStyle w:val="NoSpacing"/>
+      </w:pPr>
+    </w:p>
+    <w:p>
+      <w:pPr>
+        <w:pStyle w:val="NoSpacing"/>
+      </w:pPr>
+    </w:p>
+    <w:p>
+      <w:pPr>
+        <w:pStyle w:val="NoSpacing"/>
+      </w:pPr>
+    </w:p>
+    <w:p>
+      <w:pPr>
+        <w:pStyle w:val="NoSpacing"/>
+      </w:pPr>
+      <w:r>
+        <w:t xml:space="preserve">Forsythe, James, Kyle D. Squires, Kenneth E. Wurtzler, Philippe R. Spalart. </w:t>
+      </w:r>
+      <w:r>
+        <w:t>Detached-Eddy Simulation of the F-15E at High Alpha</w:t>
       </w:r>
       <w:r>
         <w:t>.</w:t>
       </w:r>
-    </w:p>
-    <w:p>
-      <w:pPr>
-        <w:pStyle w:val="NoSpacing"/>
-        <w:numPr>
-          <w:ilvl w:val="0"/>
-          <w:numId w:val="7"/>
-        </w:numPr>
-      </w:pPr>
-      <w:r>
-        <w:t>Filename: elkhoury2016assessment</w:t>
-      </w:r>
-    </w:p>
-    <w:p>
-      <w:pPr>
-        <w:pStyle w:val="NoSpacing"/>
-        <w:numPr>
-          <w:ilvl w:val="0"/>
-          <w:numId w:val="7"/>
-        </w:numPr>
-      </w:pPr>
-      <w:r>
-        <w:t>Abstract</w:t>
-      </w:r>
-    </w:p>
-    <w:p>
-      <w:pPr>
-        <w:pStyle w:val="NoSpacing"/>
-        <w:numPr>
-          <w:ilvl w:val="1"/>
-          <w:numId w:val="7"/>
-        </w:numPr>
-        <w:rPr>
-          <w:b/>
-        </w:rPr>
-      </w:pPr>
-      <w:r>
-        <w:t xml:space="preserve">Assessment of </w:t>
-      </w:r>
-      <w:r>
-        <w:rPr>
-          <w:b/>
-        </w:rPr>
-        <w:t>novel one-equation turbulence model</w:t>
-      </w:r>
-    </w:p>
-    <w:p>
-      <w:pPr>
-        <w:pStyle w:val="NoSpacing"/>
-        <w:numPr>
-          <w:ilvl w:val="1"/>
-          <w:numId w:val="7"/>
-        </w:numPr>
-      </w:pPr>
-      <w:r>
-        <w:t>Compare to SA, SST-SAS</w:t>
-      </w:r>
-    </w:p>
-    <w:p>
-      <w:pPr>
-        <w:pStyle w:val="NoSpacing"/>
-        <w:numPr>
-          <w:ilvl w:val="1"/>
-          <w:numId w:val="7"/>
-        </w:numPr>
-      </w:pPr>
-      <w:r>
-        <w:t xml:space="preserve">Unsteady, </w:t>
-      </w:r>
-      <w:r>
-        <w:rPr>
-          <w:b/>
-        </w:rPr>
-        <w:t>3D flow over square cylinder</w:t>
-      </w:r>
-    </w:p>
-    <w:p>
-      <w:pPr>
-        <w:pStyle w:val="NoSpacing"/>
-        <w:numPr>
-          <w:ilvl w:val="1"/>
-          <w:numId w:val="7"/>
-        </w:numPr>
-      </w:pPr>
-      <w:r>
-        <w:t>Use case: comparable results to LES with fewer computational resources used</w:t>
-      </w:r>
-    </w:p>
-    <w:p>
-      <w:pPr>
-        <w:pStyle w:val="NoSpacing"/>
-      </w:pPr>
-    </w:p>
-    <w:p>
-      <w:pPr>
-        <w:pStyle w:val="NoSpacing"/>
-      </w:pPr>
-      <w:proofErr w:type="gramStart"/>
-      <w:r>
-        <w:t xml:space="preserve">Liu, </w:t>
-      </w:r>
-      <w:proofErr w:type="spellStart"/>
-      <w:r>
-        <w:t>Yue</w:t>
-      </w:r>
-      <w:proofErr w:type="spellEnd"/>
-      <w:r>
-        <w:t xml:space="preserve">, </w:t>
-      </w:r>
-      <w:proofErr w:type="spellStart"/>
-      <w:r>
-        <w:t>Xiaorong</w:t>
-      </w:r>
-      <w:proofErr w:type="spellEnd"/>
-      <w:r>
-        <w:t xml:space="preserve"> Guan *, Cheng </w:t>
-      </w:r>
-      <w:proofErr w:type="spellStart"/>
-      <w:r>
-        <w:t>Xu</w:t>
-      </w:r>
-      <w:proofErr w:type="spellEnd"/>
-      <w:r>
-        <w:t>.</w:t>
-      </w:r>
-      <w:proofErr w:type="gramEnd"/>
-      <w:r>
-        <w:t xml:space="preserve"> </w:t>
-      </w:r>
-      <w:r>
-        <w:t>A production limiter study of SST-SAS turbulence model for bluff body flows</w:t>
-      </w:r>
-      <w:r>
-        <w:t>.</w:t>
-      </w:r>
-    </w:p>
-    <w:p>
-      <w:pPr>
-        <w:pStyle w:val="NoSpacing"/>
-        <w:numPr>
-          <w:ilvl w:val="0"/>
-          <w:numId w:val="11"/>
-        </w:numPr>
-      </w:pPr>
-      <w:r>
-        <w:t>Filename: liu2017production</w:t>
-      </w:r>
-    </w:p>
-    <w:p>
-      <w:pPr>
-        <w:pStyle w:val="NoSpacing"/>
-        <w:numPr>
-          <w:ilvl w:val="0"/>
-          <w:numId w:val="11"/>
-        </w:numPr>
-      </w:pPr>
-      <w:r>
-        <w:t>Abstract</w:t>
-      </w:r>
-    </w:p>
-    <w:p>
-      <w:pPr>
-        <w:pStyle w:val="NoSpacing"/>
-        <w:numPr>
-          <w:ilvl w:val="1"/>
-          <w:numId w:val="11"/>
-        </w:numPr>
-      </w:pPr>
-      <w:proofErr w:type="gramStart"/>
-      <w:r>
-        <w:rPr>
-          <w:b/>
-        </w:rPr>
-        <w:t>production</w:t>
-      </w:r>
-      <w:proofErr w:type="gramEnd"/>
-      <w:r>
-        <w:rPr>
-          <w:b/>
-        </w:rPr>
-        <w:t xml:space="preserve"> limiter</w:t>
-      </w:r>
-      <w:r>
-        <w:t xml:space="preserve"> considering the efforts of strain rate tensor and rotation tensor is proposed for the Scale- Adaptive Simulation method (SAS).</w:t>
-      </w:r>
-    </w:p>
-    <w:p>
-      <w:pPr>
-        <w:pStyle w:val="NoSpacing"/>
-        <w:numPr>
-          <w:ilvl w:val="1"/>
-          <w:numId w:val="11"/>
-        </w:numPr>
-      </w:pPr>
-      <w:proofErr w:type="gramStart"/>
-      <w:r>
-        <w:t>two</w:t>
-      </w:r>
-      <w:proofErr w:type="gramEnd"/>
-      <w:r>
-        <w:t xml:space="preserve"> other limiters only considering strain or </w:t>
-      </w:r>
-      <w:proofErr w:type="spellStart"/>
-      <w:r>
-        <w:t>vorticity</w:t>
-      </w:r>
-      <w:proofErr w:type="spellEnd"/>
-      <w:r>
-        <w:t xml:space="preserve"> are also conducted for comparison</w:t>
-      </w:r>
-    </w:p>
-    <w:p>
-      <w:pPr>
-        <w:pStyle w:val="NoSpacing"/>
-      </w:pPr>
-    </w:p>
-    <w:p>
-      <w:pPr>
-        <w:pStyle w:val="NoSpacing"/>
-      </w:pPr>
-      <w:r>
-        <w:t>Murakami, S. COMPARISON OF VARIOUS TURBULENCE MODELS APPLIED TO A BLUFF BODY.</w:t>
-      </w:r>
-    </w:p>
-    <w:p>
-      <w:pPr>
-        <w:pStyle w:val="NoSpacing"/>
-        <w:numPr>
-          <w:ilvl w:val="0"/>
-          <w:numId w:val="12"/>
-        </w:numPr>
-      </w:pPr>
-      <w:r>
-        <w:t>Filename: murakami1993comparison</w:t>
-      </w:r>
-    </w:p>
-    <w:p>
-      <w:pPr>
-        <w:pStyle w:val="NoSpacing"/>
-        <w:numPr>
-          <w:ilvl w:val="0"/>
-          <w:numId w:val="12"/>
-        </w:numPr>
-      </w:pPr>
-      <w:r>
-        <w:t>Abstract:</w:t>
-      </w:r>
-    </w:p>
-    <w:p>
-      <w:pPr>
-        <w:pStyle w:val="NoSpacing"/>
-        <w:numPr>
-          <w:ilvl w:val="1"/>
-          <w:numId w:val="6"/>
-        </w:numPr>
-      </w:pPr>
-    </w:p>
-    <w:p>
-      <w:pPr>
-        <w:pStyle w:val="NoSpacing"/>
-        <w:numPr>
-          <w:ilvl w:val="1"/>
-          <w:numId w:val="6"/>
-        </w:numPr>
-      </w:pPr>
-      <w:proofErr w:type="gramStart"/>
-      <w:r>
-        <w:t>shortcoming</w:t>
-      </w:r>
-      <w:proofErr w:type="gramEnd"/>
-      <w:r>
-        <w:t xml:space="preserve"> of the eddy viscosity </w:t>
-      </w:r>
-      <w:proofErr w:type="spellStart"/>
-      <w:r>
-        <w:t>modelling</w:t>
-      </w:r>
-      <w:proofErr w:type="spellEnd"/>
-      <w:r>
-        <w:t xml:space="preserve"> in the </w:t>
-      </w:r>
-      <w:r>
-        <w:t>k-epsilon</w:t>
-      </w:r>
-      <w:r>
-        <w:t xml:space="preserve"> model is scrutinized in </w:t>
-      </w:r>
-      <w:r>
-        <w:rPr>
-          <w:b/>
-        </w:rPr>
-        <w:t>comparison with the results of algebraic second-moment closure model</w:t>
-      </w:r>
-      <w:r>
-        <w:t xml:space="preserve"> (ASM)</w:t>
-      </w:r>
-    </w:p>
-    <w:p>
-      <w:pPr>
-        <w:pStyle w:val="NoSpacing"/>
-        <w:numPr>
-          <w:ilvl w:val="1"/>
-          <w:numId w:val="6"/>
-        </w:numPr>
-      </w:pPr>
-      <w:r>
-        <w:t xml:space="preserve">A new LES model with variable </w:t>
-      </w:r>
-      <w:proofErr w:type="spellStart"/>
-      <w:r>
-        <w:t>Smagorinsky</w:t>
-      </w:r>
-      <w:proofErr w:type="spellEnd"/>
-      <w:r>
-        <w:t xml:space="preserve"> constant is then presented.</w:t>
-      </w:r>
-    </w:p>
-    <w:p>
-      <w:pPr>
-        <w:pStyle w:val="NoSpacing"/>
-        <w:numPr>
-          <w:ilvl w:val="1"/>
-          <w:numId w:val="6"/>
-        </w:numPr>
-        <w:rPr>
-          <w:b/>
-        </w:rPr>
-      </w:pPr>
-      <w:r>
-        <w:rPr>
-          <w:b/>
-        </w:rPr>
-        <w:t>Flow around a cube, very old</w:t>
-      </w:r>
-    </w:p>
-    <w:p>
-      <w:pPr>
-        <w:pStyle w:val="NoSpacing"/>
-      </w:pPr>
-    </w:p>
-    <w:p>
-      <w:pPr>
-        <w:pStyle w:val="NoSpacing"/>
-      </w:pPr>
-      <w:r>
-        <w:t xml:space="preserve">Robertson E., </w:t>
-      </w:r>
-      <w:r>
-        <w:t xml:space="preserve">V. </w:t>
-      </w:r>
-      <w:proofErr w:type="spellStart"/>
-      <w:r>
-        <w:t>Choudhuryb</w:t>
-      </w:r>
-      <w:proofErr w:type="spellEnd"/>
-      <w:r>
-        <w:t xml:space="preserve">, S. </w:t>
-      </w:r>
-      <w:proofErr w:type="spellStart"/>
-      <w:r>
-        <w:t>Bhushana</w:t>
-      </w:r>
-      <w:proofErr w:type="gramStart"/>
-      <w:r>
-        <w:t>,b</w:t>
-      </w:r>
-      <w:proofErr w:type="spellEnd"/>
-      <w:r>
-        <w:t>,</w:t>
-      </w:r>
-      <w:r>
-        <w:rPr>
-          <w:rFonts w:ascii="Monaco" w:hAnsi="Monaco" w:cs="Monaco"/>
-        </w:rPr>
-        <w:t>∗</w:t>
-      </w:r>
-      <w:proofErr w:type="gramEnd"/>
-      <w:r>
-        <w:t>, D.K. Walters</w:t>
-      </w:r>
-      <w:r>
-        <w:t xml:space="preserve">. </w:t>
-      </w:r>
-      <w:r>
-        <w:t xml:space="preserve">Validation of </w:t>
-      </w:r>
-      <w:proofErr w:type="spellStart"/>
-      <w:r>
-        <w:t>OpenFOAM</w:t>
-      </w:r>
-      <w:proofErr w:type="spellEnd"/>
-      <w:r>
-        <w:t xml:space="preserve"> numerical methods and turbulence models for incompressible bluff body flows</w:t>
-      </w:r>
-      <w:r>
-        <w:t>.</w:t>
-      </w:r>
-    </w:p>
-    <w:p>
-      <w:pPr>
-        <w:pStyle w:val="NoSpacing"/>
-        <w:numPr>
-          <w:ilvl w:val="0"/>
-          <w:numId w:val="13"/>
-        </w:numPr>
-      </w:pPr>
-      <w:r>
-        <w:t>Filename: robertson2017validation</w:t>
-      </w:r>
-    </w:p>
-    <w:p>
-      <w:pPr>
-        <w:pStyle w:val="NoSpacing"/>
-        <w:numPr>
-          <w:ilvl w:val="0"/>
-          <w:numId w:val="13"/>
-        </w:numPr>
-      </w:pPr>
-      <w:r>
-        <w:t>Abstract</w:t>
-      </w:r>
-    </w:p>
-    <w:p>
-      <w:pPr>
-        <w:pStyle w:val="NoSpacing"/>
-        <w:numPr>
-          <w:ilvl w:val="1"/>
-          <w:numId w:val="13"/>
-        </w:numPr>
-      </w:pPr>
-      <w:proofErr w:type="gramStart"/>
-      <w:r>
-        <w:t>verification</w:t>
-      </w:r>
-      <w:proofErr w:type="gramEnd"/>
-      <w:r>
-        <w:t xml:space="preserve"> and validation study was performed using the open source computational fluid dynamics solver </w:t>
-      </w:r>
-      <w:proofErr w:type="spellStart"/>
-      <w:r>
-        <w:t>OpenFOAM</w:t>
-      </w:r>
-      <w:proofErr w:type="spellEnd"/>
-      <w:r>
-        <w:t xml:space="preserve"> version 2.0.0 for incompressible bluff body fluid flows</w:t>
-      </w:r>
-    </w:p>
-    <w:p>
-      <w:pPr>
-        <w:pStyle w:val="NoSpacing"/>
-        <w:numPr>
-          <w:ilvl w:val="1"/>
-          <w:numId w:val="13"/>
-        </w:numPr>
-      </w:pPr>
-      <w:proofErr w:type="gramStart"/>
-      <w:r>
-        <w:t>flow</w:t>
-      </w:r>
-      <w:proofErr w:type="gramEnd"/>
-      <w:r>
-        <w:t xml:space="preserve"> over a backward facing step, a </w:t>
-      </w:r>
-      <w:r>
-        <w:rPr>
-          <w:b/>
-        </w:rPr>
-        <w:t>sphere in the subcritical regime</w:t>
-      </w:r>
-      <w:r>
-        <w:t>, and delta wing with sharp leading edge</w:t>
-      </w:r>
-    </w:p>
-    <w:p>
-      <w:pPr>
-        <w:pStyle w:val="NoSpacing"/>
-      </w:pPr>
-    </w:p>
-    <w:p>
-      <w:pPr>
-        <w:pStyle w:val="NoSpacing"/>
-      </w:pPr>
-      <w:r>
-        <w:t>Rodriguez, I.</w:t>
-      </w:r>
-      <w:r>
-        <w:t>, RICARD BORELL2, ORIOL LEHMKUHL1</w:t>
-      </w:r>
-      <w:proofErr w:type="gramStart"/>
-      <w:r>
-        <w:t>,2</w:t>
-      </w:r>
-      <w:proofErr w:type="gramEnd"/>
-      <w:r>
-        <w:t>, CARLOS D. PEREZ SEGARRA1 and ASSENSI OLIVA</w:t>
-      </w:r>
-      <w:r>
-        <w:t xml:space="preserve">. </w:t>
-      </w:r>
-      <w:r>
-        <w:t>Direct numerical simulation of the flow over a sphere at Re = 3700</w:t>
-      </w:r>
-      <w:r>
-        <w:t>.</w:t>
-      </w:r>
-    </w:p>
-    <w:p>
-      <w:pPr>
-        <w:pStyle w:val="NoSpacing"/>
-        <w:numPr>
-          <w:ilvl w:val="0"/>
-          <w:numId w:val="15"/>
-        </w:numPr>
-      </w:pPr>
-      <w:r>
-        <w:t>Filename: rodriguez2011direct</w:t>
-      </w:r>
-    </w:p>
-    <w:p>
-      <w:pPr>
-        <w:pStyle w:val="NoSpacing"/>
-        <w:numPr>
-          <w:ilvl w:val="0"/>
-          <w:numId w:val="15"/>
-        </w:numPr>
-      </w:pPr>
-      <w:r>
-        <w:t>Abstract</w:t>
-      </w:r>
-    </w:p>
-    <w:p>
-      <w:pPr>
-        <w:pStyle w:val="NoSpacing"/>
-        <w:numPr>
-          <w:ilvl w:val="1"/>
-          <w:numId w:val="15"/>
-        </w:numPr>
-      </w:pPr>
-      <w:proofErr w:type="gramStart"/>
-      <w:r>
-        <w:rPr>
-          <w:b/>
-        </w:rPr>
-        <w:t>direct</w:t>
-      </w:r>
-      <w:proofErr w:type="gramEnd"/>
-      <w:r>
-        <w:rPr>
-          <w:b/>
-        </w:rPr>
-        <w:t xml:space="preserve"> numerical simulation</w:t>
-      </w:r>
-      <w:r>
-        <w:t xml:space="preserve"> of the flow over a </w:t>
-      </w:r>
-      <w:r>
-        <w:rPr>
-          <w:b/>
-        </w:rPr>
-        <w:t>sphere</w:t>
-      </w:r>
-      <w:r>
-        <w:t xml:space="preserve"> is performed</w:t>
-      </w:r>
-    </w:p>
-    <w:p>
-      <w:pPr>
-        <w:pStyle w:val="NoSpacing"/>
-        <w:numPr>
-          <w:ilvl w:val="1"/>
-          <w:numId w:val="15"/>
-        </w:numPr>
-      </w:pPr>
-      <w:proofErr w:type="gramStart"/>
-      <w:r>
-        <w:t>sub</w:t>
-      </w:r>
-      <w:proofErr w:type="gramEnd"/>
-      <w:r>
-        <w:t>-critical regime at Re=3700</w:t>
-      </w:r>
-    </w:p>
-    <w:p>
-      <w:pPr>
-        <w:pStyle w:val="NoSpacing"/>
-        <w:numPr>
-          <w:ilvl w:val="1"/>
-          <w:numId w:val="15"/>
-        </w:numPr>
-      </w:pPr>
-      <w:proofErr w:type="gramStart"/>
-      <w:r>
-        <w:t>flow</w:t>
-      </w:r>
-      <w:proofErr w:type="gramEnd"/>
-      <w:r>
-        <w:t xml:space="preserve"> separates </w:t>
-      </w:r>
-      <w:proofErr w:type="spellStart"/>
-      <w:r>
-        <w:t>laminarly</w:t>
-      </w:r>
-      <w:proofErr w:type="spellEnd"/>
-      <w:r>
-        <w:t xml:space="preserve"> near the equator of the sphere and transition to turbulence occurs in the separated shear layer</w:t>
-      </w:r>
-    </w:p>
-    <w:p>
-      <w:pPr>
-        <w:pStyle w:val="NoSpacing"/>
-        <w:numPr>
-          <w:ilvl w:val="1"/>
-          <w:numId w:val="15"/>
-        </w:numPr>
-      </w:pPr>
-      <w:proofErr w:type="gramStart"/>
-      <w:r>
-        <w:t>a</w:t>
-      </w:r>
-      <w:proofErr w:type="gramEnd"/>
-      <w:r>
-        <w:t xml:space="preserve"> large number of turbulence statistics are computed and </w:t>
-      </w:r>
-      <w:r>
-        <w:rPr>
-          <w:b/>
-        </w:rPr>
-        <w:t>compared with previous experimental and numerical data</w:t>
-      </w:r>
-    </w:p>
-    <w:p>
-      <w:pPr>
-        <w:pStyle w:val="NoSpacing"/>
-        <w:rPr>
-          <w:b/>
-        </w:rPr>
-      </w:pPr>
-    </w:p>
-    <w:p>
-      <w:pPr>
-        <w:pStyle w:val="NoSpacing"/>
-      </w:pPr>
-      <w:proofErr w:type="spellStart"/>
-      <w:proofErr w:type="gramStart"/>
-      <w:r>
-        <w:t>Rai</w:t>
-      </w:r>
-      <w:proofErr w:type="spellEnd"/>
-      <w:r>
-        <w:t xml:space="preserve">, </w:t>
-      </w:r>
-      <w:r>
-        <w:t>Man Mohan</w:t>
-      </w:r>
-      <w:r>
-        <w:t>.</w:t>
-      </w:r>
-      <w:proofErr w:type="gramEnd"/>
-      <w:r>
-        <w:t xml:space="preserve"> </w:t>
-      </w:r>
-      <w:r>
-        <w:t>TOWARDS DIRECT NUMERICAL SIMULATIONS OF TURBULENT WAKES</w:t>
-      </w:r>
-      <w:r>
-        <w:t>.</w:t>
-      </w:r>
-    </w:p>
-    <w:p>
-      <w:pPr>
-        <w:pStyle w:val="NoSpacing"/>
-        <w:numPr>
-          <w:ilvl w:val="0"/>
-          <w:numId w:val="16"/>
-        </w:numPr>
-      </w:pPr>
-      <w:r>
-        <w:t>Filename: rai2008towards</w:t>
-      </w:r>
-    </w:p>
-    <w:p>
-      <w:pPr>
-        <w:pStyle w:val="NoSpacing"/>
-        <w:numPr>
-          <w:ilvl w:val="0"/>
-          <w:numId w:val="16"/>
-        </w:numPr>
-      </w:pPr>
-      <w:r>
-        <w:t>Abstract</w:t>
-      </w:r>
-    </w:p>
-    <w:p>
-      <w:pPr>
-        <w:pStyle w:val="NoSpacing"/>
-        <w:numPr>
-          <w:ilvl w:val="1"/>
-          <w:numId w:val="16"/>
-        </w:numPr>
-      </w:pPr>
-      <w:proofErr w:type="gramStart"/>
-      <w:r>
-        <w:t>t</w:t>
-      </w:r>
-      <w:r>
-        <w:t>hree</w:t>
-      </w:r>
-      <w:proofErr w:type="gramEnd"/>
-      <w:r>
-        <w:t xml:space="preserve"> direct numerical simulations (DNS) of transitional/turbulent cylinder wakes are </w:t>
-      </w:r>
-      <w:r>
-        <w:t>presented</w:t>
-      </w:r>
-      <w:r>
-        <w:t xml:space="preserve"> here.</w:t>
-      </w:r>
-    </w:p>
-    <w:p>
-      <w:pPr>
-        <w:pStyle w:val="NoSpacing"/>
-        <w:numPr>
-          <w:ilvl w:val="1"/>
-          <w:numId w:val="16"/>
-        </w:numPr>
-      </w:pPr>
-      <w:r>
-        <w:t>A high-order accurate, upwind-biased, iterative-implicit, finite-difference scheme is used to solve these equations</w:t>
-      </w:r>
-    </w:p>
-    <w:p>
-      <w:pPr>
-        <w:pStyle w:val="NoSpacing"/>
-        <w:numPr>
-          <w:ilvl w:val="1"/>
-          <w:numId w:val="16"/>
-        </w:numPr>
-        <w:rPr>
-          <w:b/>
-        </w:rPr>
-      </w:pPr>
-      <w:r>
-        <w:rPr>
-          <w:b/>
-        </w:rPr>
-        <w:t>Example of very crude DNS</w:t>
-      </w:r>
-    </w:p>
-    <w:p>
-      <w:pPr>
-        <w:pStyle w:val="NoSpacing"/>
-      </w:pPr>
-    </w:p>
-    <w:p>
-      <w:pPr>
-        <w:pStyle w:val="NoSpacing"/>
-      </w:pPr>
-      <w:proofErr w:type="spellStart"/>
-      <w:r>
-        <w:t>Spalart</w:t>
-      </w:r>
-      <w:proofErr w:type="spellEnd"/>
-      <w:r>
-        <w:t>, P. Detached-Eddy Simulation</w:t>
-      </w:r>
-    </w:p>
-    <w:p>
-      <w:pPr>
-        <w:pStyle w:val="NoSpacing"/>
-        <w:numPr>
-          <w:ilvl w:val="0"/>
-          <w:numId w:val="19"/>
-        </w:numPr>
-      </w:pPr>
-      <w:r>
-        <w:t>Filename: spalart2008detachededdy</w:t>
-      </w:r>
-    </w:p>
-    <w:p>
-      <w:pPr>
-        <w:pStyle w:val="NoSpacing"/>
-        <w:numPr>
-          <w:ilvl w:val="0"/>
-          <w:numId w:val="19"/>
-        </w:numPr>
-      </w:pPr>
-      <w:r>
-        <w:t>Abstract:</w:t>
-      </w:r>
-    </w:p>
-    <w:p>
-      <w:pPr>
-        <w:pStyle w:val="NoSpacing"/>
-        <w:numPr>
-          <w:ilvl w:val="1"/>
-          <w:numId w:val="19"/>
-        </w:numPr>
-      </w:pPr>
-      <w:r>
-        <w:rPr>
-          <w:b/>
-        </w:rPr>
-        <w:t>Detached-eddy simulation (DES)</w:t>
-      </w:r>
-      <w:r>
-        <w:t xml:space="preserve"> was first proposed in 1997 and first used in 1999</w:t>
-      </w:r>
-    </w:p>
-    <w:p>
-      <w:pPr>
-        <w:pStyle w:val="NoSpacing"/>
-        <w:numPr>
-          <w:ilvl w:val="1"/>
-          <w:numId w:val="19"/>
-        </w:numPr>
-      </w:pPr>
-      <w:proofErr w:type="gramStart"/>
-      <w:r>
-        <w:t>initial</w:t>
-      </w:r>
-      <w:proofErr w:type="gramEnd"/>
-      <w:r>
-        <w:t xml:space="preserve"> motivation of high– Reynolds number, massively separated flows</w:t>
-      </w:r>
-      <w:r>
-        <w:t xml:space="preserve">, </w:t>
-      </w:r>
-      <w:r>
-        <w:rPr>
-          <w:b/>
-        </w:rPr>
-        <w:t>better than RANS, LES</w:t>
-      </w:r>
-    </w:p>
-    <w:p>
-      <w:pPr>
-        <w:pStyle w:val="NoSpacing"/>
-        <w:numPr>
-          <w:ilvl w:val="1"/>
-          <w:numId w:val="19"/>
-        </w:numPr>
-      </w:pPr>
-      <w:r>
-        <w:t>Its principal weakness is its response to ambiguous grids, in which the wall-parallel grid spacing is of the order of the boundary-layer thickness</w:t>
-      </w:r>
-    </w:p>
-    <w:p>
-      <w:pPr>
-        <w:pStyle w:val="NoSpacing"/>
-        <w:numPr>
-          <w:ilvl w:val="0"/>
-          <w:numId w:val="19"/>
-        </w:numPr>
-      </w:pPr>
-      <w:proofErr w:type="spellStart"/>
-      <w:r>
-        <w:t>Basiscs</w:t>
-      </w:r>
-      <w:proofErr w:type="spellEnd"/>
-    </w:p>
-    <w:p>
-      <w:pPr>
-        <w:pStyle w:val="NoSpacing"/>
-        <w:numPr>
-          <w:ilvl w:val="1"/>
-          <w:numId w:val="19"/>
-        </w:numPr>
-      </w:pPr>
-      <w:r>
-        <w:t xml:space="preserve">Run simulations with </w:t>
-      </w:r>
-      <w:r>
-        <w:rPr>
-          <w:b/>
-        </w:rPr>
-        <w:t xml:space="preserve">complete </w:t>
-      </w:r>
-      <w:r>
-        <w:t>geometry of complex, bluff bodies</w:t>
-      </w:r>
-    </w:p>
-    <w:p>
-      <w:pPr>
-        <w:pStyle w:val="NoSpacing"/>
-        <w:numPr>
-          <w:ilvl w:val="2"/>
-          <w:numId w:val="19"/>
-        </w:numPr>
-      </w:pPr>
-      <w:r>
-        <w:t>Full-scale aircraft, cars</w:t>
-      </w:r>
-    </w:p>
-    <w:p>
-      <w:pPr>
-        <w:pStyle w:val="NoSpacing"/>
-        <w:numPr>
-          <w:ilvl w:val="2"/>
-          <w:numId w:val="19"/>
-        </w:numPr>
-      </w:pPr>
-      <w:r>
-        <w:t>Flight Reynolds number</w:t>
-      </w:r>
-    </w:p>
-    <w:p>
-      <w:pPr>
-        <w:pStyle w:val="NoSpacing"/>
-        <w:numPr>
-          <w:ilvl w:val="2"/>
-          <w:numId w:val="19"/>
-        </w:numPr>
-      </w:pPr>
-      <w:r>
-        <w:t>Good accuracy</w:t>
-      </w:r>
-    </w:p>
-    <w:p>
-      <w:pPr>
-        <w:pStyle w:val="NoSpacing"/>
-      </w:pPr>
-    </w:p>
-    <w:p>
-      <w:pPr>
-        <w:pStyle w:val="NoSpacing"/>
-      </w:pPr>
-      <w:r>
-        <w:t xml:space="preserve">Forsythe, James, Kyle D. Squires, Kenneth E. </w:t>
-      </w:r>
-      <w:proofErr w:type="spellStart"/>
-      <w:r>
-        <w:t>Wurtzler</w:t>
-      </w:r>
-      <w:proofErr w:type="spellEnd"/>
-      <w:r>
-        <w:t xml:space="preserve">, Philippe R. </w:t>
-      </w:r>
-      <w:proofErr w:type="spellStart"/>
-      <w:r>
-        <w:t>Spalart</w:t>
-      </w:r>
-      <w:proofErr w:type="spellEnd"/>
-      <w:r>
-        <w:t xml:space="preserve">. </w:t>
-      </w:r>
-      <w:proofErr w:type="gramStart"/>
-      <w:r>
-        <w:t>Detached-Eddy Simulation of the F-15E at High Alpha</w:t>
-      </w:r>
-      <w:r>
-        <w:t>.</w:t>
-      </w:r>
-      <w:proofErr w:type="gramEnd"/>
     </w:p>
     <w:p>
       <w:pPr>
@@ -1373,13 +1820,8 @@
           <w:b/>
         </w:rPr>
       </w:pPr>
-      <w:proofErr w:type="gramStart"/>
-      <w:r>
-        <w:t>chord</w:t>
-      </w:r>
-      <w:proofErr w:type="gramEnd"/>
-      <w:r>
-        <w:t xml:space="preserve">-based </w:t>
+      <w:r>
+        <w:t xml:space="preserve">chord-based </w:t>
       </w:r>
       <w:r>
         <w:rPr>
@@ -1405,13 +1847,8 @@
           <w:numId w:val="20"/>
         </w:numPr>
       </w:pPr>
-      <w:proofErr w:type="gramStart"/>
-      <w:r>
-        <w:t>unstructured</w:t>
-      </w:r>
-      <w:proofErr w:type="gramEnd"/>
-      <w:r>
-        <w:t xml:space="preserve"> grids with the commercial solver Cobalt</w:t>
+      <w:r>
+        <w:t>unstructured grids with the commercial solver Cobalt</w:t>
       </w:r>
     </w:p>
     <w:p>
@@ -1495,47 +1932,110 @@
       <w:pPr>
         <w:pStyle w:val="NoSpacing"/>
       </w:pPr>
-    </w:p>
-    <w:p>
-      <w:pPr>
-        <w:pStyle w:val="NoSpacing"/>
-      </w:pPr>
-    </w:p>
-    <w:p>
-      <w:pPr>
-        <w:pStyle w:val="NoSpacing"/>
-      </w:pPr>
-      <w:proofErr w:type="spellStart"/>
-      <w:proofErr w:type="gramStart"/>
+      <w:r>
+        <w:t xml:space="preserve">Smith. </w:t>
+      </w:r>
+      <w:r>
+        <w:t>Numerical investigation of the flow over a golf ball in the subcritical and supercritical regimes</w:t>
+      </w:r>
+    </w:p>
+    <w:p>
+      <w:pPr>
+        <w:pStyle w:val="NoSpacing"/>
+        <w:numPr>
+          <w:ilvl w:val="0"/>
+          <w:numId w:val="21"/>
+        </w:numPr>
+      </w:pPr>
+      <w:r>
+        <w:t xml:space="preserve">Filename: </w:t>
+      </w:r>
+      <w:r>
+        <w:t>smith2010numerical</w:t>
+      </w:r>
+    </w:p>
+    <w:p>
+      <w:pPr>
+        <w:pStyle w:val="NoSpacing"/>
+        <w:numPr>
+          <w:ilvl w:val="0"/>
+          <w:numId w:val="21"/>
+        </w:numPr>
+      </w:pPr>
+      <w:r>
+        <w:t>Abstract:</w:t>
+      </w:r>
+    </w:p>
+    <w:p>
+      <w:pPr>
+        <w:pStyle w:val="NoSpacing"/>
+        <w:numPr>
+          <w:ilvl w:val="1"/>
+          <w:numId w:val="21"/>
+        </w:numPr>
+      </w:pPr>
+      <w:r>
+        <w:t>direct numerical simula- tions (DNS) are conducted</w:t>
+      </w:r>
+      <w:r>
+        <w:t xml:space="preserve"> </w:t>
+      </w:r>
+      <w:r>
+        <w:t>to understand the role of surface dimpling on the flow over a</w:t>
+      </w:r>
+      <w:r>
+        <w:t xml:space="preserve"> non-rotating</w:t>
+      </w:r>
+      <w:r>
+        <w:t xml:space="preserve"> golf ball</w:t>
+      </w:r>
+    </w:p>
+    <w:p>
+      <w:pPr>
+        <w:pStyle w:val="NoSpacing"/>
+        <w:numPr>
+          <w:ilvl w:val="1"/>
+          <w:numId w:val="21"/>
+        </w:numPr>
+      </w:pPr>
+      <w:r>
+        <w:t>ubcritical flow at a Reynolds number of 2.5   104 and a supercritical case at a Reynolds number of 1.1   105</w:t>
+      </w:r>
+    </w:p>
+    <w:p>
+      <w:pPr>
+        <w:pStyle w:val="NoSpacing"/>
+        <w:numPr>
+          <w:ilvl w:val="1"/>
+          <w:numId w:val="21"/>
+        </w:numPr>
+      </w:pPr>
+    </w:p>
+    <w:p>
+      <w:pPr>
+        <w:pStyle w:val="NoSpacing"/>
+      </w:pPr>
+    </w:p>
+    <w:p>
+      <w:pPr>
+        <w:pStyle w:val="NoSpacing"/>
+      </w:pPr>
+    </w:p>
+    <w:p>
+      <w:pPr>
+        <w:pStyle w:val="NoSpacing"/>
+      </w:pPr>
       <w:r>
         <w:t>Cimarelli</w:t>
       </w:r>
-      <w:proofErr w:type="spellEnd"/>
       <w:r>
         <w:t xml:space="preserve">, </w:t>
       </w:r>
       <w:r>
-        <w:t xml:space="preserve">Andrea *, Adriano </w:t>
-      </w:r>
-      <w:proofErr w:type="spellStart"/>
-      <w:r>
-        <w:t>Leonforte</w:t>
-      </w:r>
-      <w:proofErr w:type="spellEnd"/>
-      <w:r>
-        <w:t xml:space="preserve">, Diego </w:t>
-      </w:r>
-      <w:proofErr w:type="spellStart"/>
-      <w:r>
-        <w:t>Angeli</w:t>
-      </w:r>
-      <w:proofErr w:type="spellEnd"/>
-      <w:r>
-        <w:t>.</w:t>
-      </w:r>
-      <w:proofErr w:type="gramEnd"/>
-      <w:r>
-        <w:t xml:space="preserve"> </w:t>
+        <w:t>Andrea *, Adriano Leonforte, Diego Angeli</w:t>
+      </w:r>
+      <w:r>
+        <w:t xml:space="preserve">. </w:t>
       </w:r>
       <w:r>
         <w:t>Direct numerical simulation of the flow around a rectangular cylinder at a moderately high Reynolds number</w:t>
@@ -1660,48 +2160,17 @@
         <w:t>,</w:t>
       </w:r>
       <w:r>
-        <w:t xml:space="preserve"> a, E. </w:t>
-      </w:r>
-      <w:proofErr w:type="spellStart"/>
-      <w:r>
-        <w:t>Palombi</w:t>
-      </w:r>
-      <w:proofErr w:type="spellEnd"/>
-      <w:r>
-        <w:t xml:space="preserve"> a, R. </w:t>
-      </w:r>
-      <w:proofErr w:type="spellStart"/>
-      <w:r>
-        <w:t>Gurka</w:t>
-      </w:r>
-      <w:proofErr w:type="spellEnd"/>
-      <w:r>
-        <w:t xml:space="preserve"> </w:t>
-      </w:r>
-      <w:proofErr w:type="spellStart"/>
-      <w:r>
-        <w:t>a</w:t>
-      </w:r>
-      <w:proofErr w:type="gramStart"/>
-      <w:r>
-        <w:t>,b</w:t>
-      </w:r>
-      <w:proofErr w:type="spellEnd"/>
-      <w:proofErr w:type="gramEnd"/>
-      <w:r>
-        <w:t>, G.A. Kopp</w:t>
+        <w:t xml:space="preserve"> a, E. Palombi a, R. Gurka a,b, G.A. Kopp</w:t>
       </w:r>
       <w:r>
         <w:t xml:space="preserve">. </w:t>
       </w:r>
-      <w:proofErr w:type="gramStart"/>
       <w:r>
         <w:t>Features of the turbulent flow around symmetric elongated bluff bodies</w:t>
       </w:r>
       <w:r>
         <w:t>.</w:t>
       </w:r>
-      <w:proofErr w:type="gramEnd"/>
     </w:p>
     <w:p>
       <w:pPr>
@@ -1724,19 +2193,9 @@
       <w:pPr>
         <w:pStyle w:val="NoSpacing"/>
       </w:pPr>
-      <w:proofErr w:type="spellStart"/>
-      <w:r>
-        <w:t>Hangan</w:t>
-      </w:r>
-      <w:proofErr w:type="spellEnd"/>
-      <w:r>
-        <w:t xml:space="preserve">, H. Vickery, B.J.  </w:t>
-      </w:r>
-      <w:proofErr w:type="gramStart"/>
-      <w:r>
-        <w:t>A wake model for two-dimensional (sharp-edged) bluff bodies.</w:t>
-      </w:r>
-      <w:proofErr w:type="gramEnd"/>
+      <w:r>
+        <w:t>Hangan, H. Vickery, B.J.  A wake model for two-dimensional (sharp-edged) bluff bodies.</w:t>
+      </w:r>
     </w:p>
     <w:p>
       <w:pPr>
@@ -1770,13 +2229,8 @@
           <w:numId w:val="8"/>
         </w:numPr>
       </w:pPr>
-      <w:proofErr w:type="gramStart"/>
-      <w:r>
-        <w:t>two</w:t>
-      </w:r>
-      <w:proofErr w:type="gramEnd"/>
-      <w:r>
-        <w:t>-dimensional wake model for turbulence profiles is developed for (sharp-edged) bluff bodies based on similarity (self-preservation) and universality (different shapes)</w:t>
+      <w:r>
+        <w:t>two-dimensional wake model for turbulence profiles is developed for (sharp-edged) bluff bodies based on similarity (self-preservation) and universality (different shapes)</w:t>
       </w:r>
     </w:p>
     <w:p>
@@ -1828,29 +2282,8 @@
       <w:pPr>
         <w:pStyle w:val="NoSpacing"/>
       </w:pPr>
-      <w:proofErr w:type="spellStart"/>
-      <w:r>
-        <w:t>Ravindra</w:t>
-      </w:r>
-      <w:proofErr w:type="spellEnd"/>
-      <w:r>
-        <w:t xml:space="preserve"> G. Devi, Joseph Mathew, </w:t>
-      </w:r>
-      <w:proofErr w:type="spellStart"/>
-      <w:r>
-        <w:t>Peeush</w:t>
-      </w:r>
-      <w:proofErr w:type="spellEnd"/>
-      <w:r>
-        <w:t xml:space="preserve"> K. </w:t>
-      </w:r>
-      <w:proofErr w:type="spellStart"/>
-      <w:r>
-        <w:t>Bishnoi</w:t>
-      </w:r>
-      <w:proofErr w:type="spellEnd"/>
-      <w:r>
-        <w:t xml:space="preserve">, </w:t>
+      <w:r>
+        <w:t xml:space="preserve">Ravindra G. Devi, Joseph Mathew, Peeush K. Bishnoi, </w:t>
       </w:r>
       <w:r>
         <w:t>Computations of turbulent near wakes of axisymmetric bodies</w:t>
@@ -1964,15 +2397,7 @@
         </w:numPr>
       </w:pPr>
       <w:r>
-        <w:t xml:space="preserve">Grid made with </w:t>
-      </w:r>
-      <w:proofErr w:type="spellStart"/>
-      <w:r>
-        <w:t>unigraphics</w:t>
-      </w:r>
-      <w:proofErr w:type="spellEnd"/>
-      <w:r>
-        <w:t xml:space="preserve"> and ICEMCFD, unstructured</w:t>
+        <w:t>Grid made with unigraphics and ICEMCFD, unstructured</w:t>
       </w:r>
     </w:p>
     <w:p>
@@ -1984,13 +2409,8 @@
         </w:numPr>
       </w:pPr>
       <w:r>
-        <w:t xml:space="preserve">Table 1 – compare global properties: drag coefficient, separation location, </w:t>
-      </w:r>
-      <w:proofErr w:type="spellStart"/>
-      <w:r>
-        <w:t>etc</w:t>
-      </w:r>
-      <w:proofErr w:type="spellEnd"/>
+        <w:t>Table 1 – compare global properties: drag coefficient, separation location, etc</w:t>
+      </w:r>
     </w:p>
     <w:p>
       <w:pPr>
@@ -2025,55 +2445,30 @@
       <w:pPr>
         <w:pStyle w:val="NoSpacing"/>
       </w:pPr>
-      <w:proofErr w:type="spellStart"/>
-      <w:r>
-        <w:t>Catalanoa</w:t>
-      </w:r>
-      <w:proofErr w:type="spellEnd"/>
-      <w:r>
-        <w:t>,</w:t>
+      <w:r>
+        <w:t>Catalanoa,</w:t>
+      </w:r>
+      <w:r>
+        <w:t xml:space="preserve"> Pietro,</w:t>
       </w:r>
       <w:r>
         <w:t xml:space="preserve"> </w:t>
       </w:r>
-      <w:proofErr w:type="spellStart"/>
-      <w:r>
-        <w:t>Pietro</w:t>
-      </w:r>
-      <w:proofErr w:type="spellEnd"/>
-      <w:r>
-        <w:t>,</w:t>
+      <w:r>
+        <w:t>MengWangb,</w:t>
       </w:r>
       <w:r>
         <w:t xml:space="preserve"> </w:t>
       </w:r>
-      <w:proofErr w:type="spellStart"/>
-      <w:r>
-        <w:t>MengWangb</w:t>
-      </w:r>
-      <w:proofErr w:type="spellEnd"/>
-      <w:r>
-        <w:t>,</w:t>
+      <w:r>
+        <w:t>GianlucaIaccarinob,</w:t>
       </w:r>
       <w:r>
         <w:t xml:space="preserve"> </w:t>
       </w:r>
-      <w:proofErr w:type="spellStart"/>
-      <w:r>
-        <w:t>GianlucaIaccarinob</w:t>
-      </w:r>
-      <w:proofErr w:type="spellEnd"/>
-      <w:r>
-        <w:t>,</w:t>
-      </w:r>
-      <w:r>
-        <w:t xml:space="preserve"> </w:t>
-      </w:r>
-      <w:proofErr w:type="spellStart"/>
       <w:r>
         <w:t>ParvizMoin</w:t>
       </w:r>
-      <w:proofErr w:type="spellEnd"/>
       <w:r>
         <w:t xml:space="preserve">, </w:t>
       </w:r>
@@ -2198,15 +2593,7 @@
         <w:br w:type="column"/>
       </w:r>
       <w:r>
-        <w:t xml:space="preserve">H.F. Lam*, H.Y. </w:t>
-      </w:r>
-      <w:proofErr w:type="spellStart"/>
-      <w:r>
-        <w:t>Peng</w:t>
-      </w:r>
-      <w:proofErr w:type="spellEnd"/>
-      <w:r>
-        <w:t>,</w:t>
+        <w:t>H.F. Lam*, H.Y. Peng,</w:t>
       </w:r>
       <w:r>
         <w:t xml:space="preserve"> </w:t>
@@ -2286,13 +2673,8 @@
           <w:numId w:val="5"/>
         </w:numPr>
       </w:pPr>
-      <w:proofErr w:type="spellStart"/>
-      <w:r>
-        <w:t>Ferreria</w:t>
-      </w:r>
-      <w:proofErr w:type="spellEnd"/>
-      <w:r>
-        <w:t>: PIV of real wind turbine</w:t>
+      <w:r>
+        <w:t>Ferreria: PIV of real wind turbine</w:t>
       </w:r>
     </w:p>
     <w:p>
@@ -2379,15 +2761,7 @@
         </w:numPr>
       </w:pPr>
       <w:r>
-        <w:t xml:space="preserve">Transition SST: improved 4 </w:t>
-      </w:r>
-      <w:proofErr w:type="spellStart"/>
-      <w:r>
-        <w:t>eqn</w:t>
-      </w:r>
-      <w:proofErr w:type="spellEnd"/>
-      <w:r>
-        <w:t xml:space="preserve"> model</w:t>
+        <w:t>Transition SST: improved 4 eqn model</w:t>
       </w:r>
     </w:p>
     <w:p>
@@ -2411,15 +2785,7 @@
         </w:numPr>
       </w:pPr>
       <w:r>
-        <w:t xml:space="preserve">Use Improved delayed DES (IDDES) to verify sensitivity to </w:t>
-      </w:r>
-      <w:proofErr w:type="spellStart"/>
-      <w:r>
-        <w:t>turb</w:t>
-      </w:r>
-      <w:proofErr w:type="spellEnd"/>
-      <w:r>
-        <w:t>. Model</w:t>
+        <w:t>Use Improved delayed DES (IDDES) to verify sensitivity to turb. Model</w:t>
       </w:r>
     </w:p>
     <w:p>
@@ -2496,13 +2862,8 @@
           <w:numId w:val="5"/>
         </w:numPr>
       </w:pPr>
-      <w:proofErr w:type="gramStart"/>
-      <w:r>
-        <w:t>time</w:t>
-      </w:r>
-      <w:proofErr w:type="gramEnd"/>
-      <w:r>
-        <w:t xml:space="preserve"> step study</w:t>
+      <w:r>
+        <w:t>time step study</w:t>
       </w:r>
     </w:p>
     <w:p>
@@ -2513,13 +2874,8 @@
           <w:numId w:val="5"/>
         </w:numPr>
       </w:pPr>
-      <w:proofErr w:type="gramStart"/>
-      <w:r>
-        <w:t>grid</w:t>
-      </w:r>
-      <w:proofErr w:type="gramEnd"/>
-      <w:r>
-        <w:t xml:space="preserve"> sensitivity study</w:t>
+      <w:r>
+        <w:t>grid sensitivity study</w:t>
       </w:r>
     </w:p>
     <w:p>
@@ -2602,13 +2958,8 @@
           <w:numId w:val="5"/>
         </w:numPr>
       </w:pPr>
-      <w:proofErr w:type="gramStart"/>
-      <w:r>
-        <w:t>presented</w:t>
-      </w:r>
-      <w:proofErr w:type="gramEnd"/>
-      <w:r>
-        <w:t xml:space="preserve"> turbulence intensities are average of intensities in all 3 directions</w:t>
+      <w:r>
+        <w:t>presented turbulence intensities are average of intensities in all 3 directions</w:t>
       </w:r>
     </w:p>
     <w:p>
@@ -2656,15 +3007,7 @@
         </w:numPr>
       </w:pPr>
       <w:r>
-        <w:t xml:space="preserve">Horizontal line mean flow (fig 8, 9) and </w:t>
-      </w:r>
-      <w:proofErr w:type="spellStart"/>
-      <w:r>
-        <w:t>turb</w:t>
-      </w:r>
-      <w:proofErr w:type="spellEnd"/>
-      <w:r>
-        <w:t>. Intensity (fig 10)</w:t>
+        <w:t>Horizontal line mean flow (fig 8, 9) and turb. Intensity (fig 10)</w:t>
       </w:r>
     </w:p>
     <w:p>
@@ -2675,21 +3018,8 @@
           <w:numId w:val="5"/>
         </w:numPr>
       </w:pPr>
-      <w:proofErr w:type="gramStart"/>
-      <w:r>
-        <w:t>vertical</w:t>
-      </w:r>
-      <w:proofErr w:type="gramEnd"/>
-      <w:r>
-        <w:t xml:space="preserve"> line mean flow (fig 11, 12) and </w:t>
-      </w:r>
-      <w:proofErr w:type="spellStart"/>
-      <w:r>
-        <w:t>turb</w:t>
-      </w:r>
-      <w:proofErr w:type="spellEnd"/>
-      <w:r>
-        <w:t>. Intensity (fig 13)</w:t>
+      <w:r>
+        <w:t>vertical line mean flow (fig 11, 12) and turb. Intensity (fig 13)</w:t>
       </w:r>
     </w:p>
     <w:p>
@@ -3555,6 +3885,119 @@
     </w:lvl>
   </w:abstractNum>
   <w:abstractNum w:abstractNumId="7">
+    <w:nsid w:val="285922ED"/>
+    <w:multiLevelType w:val="hybridMultilevel"/>
+    <w:tmpl w:val="216219D0"/>
+    <w:lvl w:ilvl="0" w:tplc="04090001">
+      <w:start w:val="1"/>
+      <w:numFmt w:val="bullet"/>
+      <w:lvlText w:val=""/>
+      <w:lvlJc w:val="left"/>
+      <w:pPr>
+        <w:ind w:left="720" w:hanging="360"/>
+      </w:pPr>
+      <w:rPr>
+        <w:rFonts w:ascii="Symbol" w:hAnsi="Symbol" w:hint="default"/>
+      </w:rPr>
+    </w:lvl>
+    <w:lvl w:ilvl="1" w:tplc="04090003">
+      <w:start w:val="1"/>
+      <w:numFmt w:val="bullet"/>
+      <w:lvlText w:val="o"/>
+      <w:lvlJc w:val="left"/>
+      <w:pPr>
+        <w:ind w:left="1440" w:hanging="360"/>
+      </w:pPr>
+      <w:rPr>
+        <w:rFonts w:ascii="Courier New" w:hAnsi="Courier New" w:hint="default"/>
+      </w:rPr>
+    </w:lvl>
+    <w:lvl w:ilvl="2" w:tplc="04090005" w:tentative="1">
+      <w:start w:val="1"/>
+      <w:numFmt w:val="bullet"/>
+      <w:lvlText w:val=""/>
+      <w:lvlJc w:val="left"/>
+      <w:pPr>
+        <w:ind w:left="2160" w:hanging="360"/>
+      </w:pPr>
+      <w:rPr>
+        <w:rFonts w:ascii="Wingdings" w:hAnsi="Wingdings" w:hint="default"/>
+      </w:rPr>
+    </w:lvl>
+    <w:lvl w:ilvl="3" w:tplc="04090001" w:tentative="1">
+      <w:start w:val="1"/>
+      <w:numFmt w:val="bullet"/>
+      <w:lvlText w:val=""/>
+      <w:lvlJc w:val="left"/>
+      <w:pPr>
+        <w:ind w:left="2880" w:hanging="360"/>
+      </w:pPr>
+      <w:rPr>
+        <w:rFonts w:ascii="Symbol" w:hAnsi="Symbol" w:hint="default"/>
+      </w:rPr>
+    </w:lvl>
+    <w:lvl w:ilvl="4" w:tplc="04090003" w:tentative="1">
+      <w:start w:val="1"/>
+      <w:numFmt w:val="bullet"/>
+      <w:lvlText w:val="o"/>
+      <w:lvlJc w:val="left"/>
+      <w:pPr>
+        <w:ind w:left="3600" w:hanging="360"/>
+      </w:pPr>
+      <w:rPr>
+        <w:rFonts w:ascii="Courier New" w:hAnsi="Courier New" w:hint="default"/>
+      </w:rPr>
+    </w:lvl>
+    <w:lvl w:ilvl="5" w:tplc="04090005" w:tentative="1">
+      <w:start w:val="1"/>
+      <w:numFmt w:val="bullet"/>
+      <w:lvlText w:val=""/>
+      <w:lvlJc w:val="left"/>
+      <w:pPr>
+        <w:ind w:left="4320" w:hanging="360"/>
+      </w:pPr>
+      <w:rPr>
+        <w:rFonts w:ascii="Wingdings" w:hAnsi="Wingdings" w:hint="default"/>
+      </w:rPr>
+    </w:lvl>
+    <w:lvl w:ilvl="6" w:tplc="04090001" w:tentative="1">
+      <w:start w:val="1"/>
+      <w:numFmt w:val="bullet"/>
+      <w:lvlText w:val=""/>
+      <w:lvlJc w:val="left"/>
+      <w:pPr>
+        <w:ind w:left="5040" w:hanging="360"/>
+      </w:pPr>
+      <w:rPr>
+        <w:rFonts w:ascii="Symbol" w:hAnsi="Symbol" w:hint="default"/>
+      </w:rPr>
+    </w:lvl>
+    <w:lvl w:ilvl="7" w:tplc="04090003" w:tentative="1">
+      <w:start w:val="1"/>
+      <w:numFmt w:val="bullet"/>
+      <w:lvlText w:val="o"/>
+      <w:lvlJc w:val="left"/>
+      <w:pPr>
+        <w:ind w:left="5760" w:hanging="360"/>
+      </w:pPr>
+      <w:rPr>
+        <w:rFonts w:ascii="Courier New" w:hAnsi="Courier New" w:hint="default"/>
+      </w:rPr>
+    </w:lvl>
+    <w:lvl w:ilvl="8" w:tplc="04090005" w:tentative="1">
+      <w:start w:val="1"/>
+      <w:numFmt w:val="bullet"/>
+      <w:lvlText w:val=""/>
+      <w:lvlJc w:val="left"/>
+      <w:pPr>
+        <w:ind w:left="6480" w:hanging="360"/>
+      </w:pPr>
+      <w:rPr>
+        <w:rFonts w:ascii="Wingdings" w:hAnsi="Wingdings" w:hint="default"/>
+      </w:rPr>
+    </w:lvl>
+  </w:abstractNum>
+  <w:abstractNum w:abstractNumId="8">
     <w:nsid w:val="340D0597"/>
     <w:multiLevelType w:val="hybridMultilevel"/>
     <w:tmpl w:val="4E22E4A0"/>
@@ -3667,7 +4110,7 @@
       </w:rPr>
     </w:lvl>
   </w:abstractNum>
-  <w:abstractNum w:abstractNumId="8">
+  <w:abstractNum w:abstractNumId="9">
     <w:nsid w:val="351A5FDF"/>
     <w:multiLevelType w:val="hybridMultilevel"/>
     <w:tmpl w:val="63E4A928"/>
@@ -3780,7 +4223,7 @@
       </w:rPr>
     </w:lvl>
   </w:abstractNum>
-  <w:abstractNum w:abstractNumId="9">
+  <w:abstractNum w:abstractNumId="10">
     <w:nsid w:val="4882719A"/>
     <w:multiLevelType w:val="hybridMultilevel"/>
     <w:tmpl w:val="F0DCD444"/>
@@ -3893,7 +4336,7 @@
       </w:rPr>
     </w:lvl>
   </w:abstractNum>
-  <w:abstractNum w:abstractNumId="10">
+  <w:abstractNum w:abstractNumId="11">
     <w:nsid w:val="490C1762"/>
     <w:multiLevelType w:val="multilevel"/>
     <w:tmpl w:val="A5449DF8"/>
@@ -4042,7 +4485,7 @@
       </w:rPr>
     </w:lvl>
   </w:abstractNum>
-  <w:abstractNum w:abstractNumId="11">
+  <w:abstractNum w:abstractNumId="12">
     <w:nsid w:val="49284071"/>
     <w:multiLevelType w:val="hybridMultilevel"/>
     <w:tmpl w:val="EC482326"/>
@@ -4155,7 +4598,7 @@
       </w:rPr>
     </w:lvl>
   </w:abstractNum>
-  <w:abstractNum w:abstractNumId="12">
+  <w:abstractNum w:abstractNumId="13">
     <w:nsid w:val="51AC7A2F"/>
     <w:multiLevelType w:val="hybridMultilevel"/>
     <w:tmpl w:val="3E6C47FA"/>
@@ -4268,7 +4711,7 @@
       </w:rPr>
     </w:lvl>
   </w:abstractNum>
-  <w:abstractNum w:abstractNumId="13">
+  <w:abstractNum w:abstractNumId="14">
     <w:nsid w:val="53CE4650"/>
     <w:multiLevelType w:val="hybridMultilevel"/>
     <w:tmpl w:val="6C0A2728"/>
@@ -4381,7 +4824,7 @@
       </w:rPr>
     </w:lvl>
   </w:abstractNum>
-  <w:abstractNum w:abstractNumId="14">
+  <w:abstractNum w:abstractNumId="15">
     <w:nsid w:val="62023B77"/>
     <w:multiLevelType w:val="hybridMultilevel"/>
     <w:tmpl w:val="E2C4395C"/>
@@ -4494,7 +4937,7 @@
       </w:rPr>
     </w:lvl>
   </w:abstractNum>
-  <w:abstractNum w:abstractNumId="15">
+  <w:abstractNum w:abstractNumId="16">
     <w:nsid w:val="634F146D"/>
     <w:multiLevelType w:val="hybridMultilevel"/>
     <w:tmpl w:val="96969756"/>
@@ -4607,7 +5050,7 @@
       </w:rPr>
     </w:lvl>
   </w:abstractNum>
-  <w:abstractNum w:abstractNumId="16">
+  <w:abstractNum w:abstractNumId="17">
     <w:nsid w:val="64875ACF"/>
     <w:multiLevelType w:val="hybridMultilevel"/>
     <w:tmpl w:val="00249E26"/>
@@ -4720,7 +5163,7 @@
       </w:rPr>
     </w:lvl>
   </w:abstractNum>
-  <w:abstractNum w:abstractNumId="17">
+  <w:abstractNum w:abstractNumId="18">
     <w:nsid w:val="6CDC0840"/>
     <w:multiLevelType w:val="hybridMultilevel"/>
     <w:tmpl w:val="7584A616"/>
@@ -4833,7 +5276,7 @@
       </w:rPr>
     </w:lvl>
   </w:abstractNum>
-  <w:abstractNum w:abstractNumId="18">
+  <w:abstractNum w:abstractNumId="19">
     <w:nsid w:val="6F6258B8"/>
     <w:multiLevelType w:val="hybridMultilevel"/>
     <w:tmpl w:val="838ABB32"/>
@@ -4946,7 +5389,7 @@
       </w:rPr>
     </w:lvl>
   </w:abstractNum>
-  <w:abstractNum w:abstractNumId="19">
+  <w:abstractNum w:abstractNumId="20">
     <w:nsid w:val="75D53CC4"/>
     <w:multiLevelType w:val="hybridMultilevel"/>
     <w:tmpl w:val="C5922212"/>
@@ -5060,34 +5503,34 @@
     </w:lvl>
   </w:abstractNum>
   <w:num w:numId="1">
-    <w:abstractNumId w:val="14"/>
+    <w:abstractNumId w:val="15"/>
   </w:num>
   <w:num w:numId="2">
     <w:abstractNumId w:val="4"/>
   </w:num>
   <w:num w:numId="3">
-    <w:abstractNumId w:val="19"/>
+    <w:abstractNumId w:val="20"/>
   </w:num>
   <w:num w:numId="4">
     <w:abstractNumId w:val="6"/>
   </w:num>
   <w:num w:numId="5">
-    <w:abstractNumId w:val="11"/>
+    <w:abstractNumId w:val="12"/>
   </w:num>
   <w:num w:numId="6">
-    <w:abstractNumId w:val="12"/>
+    <w:abstractNumId w:val="13"/>
   </w:num>
   <w:num w:numId="7">
-    <w:abstractNumId w:val="9"/>
+    <w:abstractNumId w:val="10"/>
   </w:num>
   <w:num w:numId="8">
-    <w:abstractNumId w:val="15"/>
+    <w:abstractNumId w:val="16"/>
   </w:num>
   <w:num w:numId="9">
     <w:abstractNumId w:val="5"/>
   </w:num>
   <w:num w:numId="10">
-    <w:abstractNumId w:val="10"/>
+    <w:abstractNumId w:val="11"/>
   </w:num>
   <w:num w:numId="11">
     <w:abstractNumId w:val="1"/>
@@ -5096,28 +5539,31 @@
     <w:abstractNumId w:val="0"/>
   </w:num>
   <w:num w:numId="13">
-    <w:abstractNumId w:val="13"/>
+    <w:abstractNumId w:val="14"/>
   </w:num>
   <w:num w:numId="14">
-    <w:abstractNumId w:val="8"/>
+    <w:abstractNumId w:val="9"/>
   </w:num>
   <w:num w:numId="15">
-    <w:abstractNumId w:val="18"/>
+    <w:abstractNumId w:val="19"/>
   </w:num>
   <w:num w:numId="16">
-    <w:abstractNumId w:val="16"/>
+    <w:abstractNumId w:val="17"/>
   </w:num>
   <w:num w:numId="17">
     <w:abstractNumId w:val="3"/>
   </w:num>
   <w:num w:numId="18">
-    <w:abstractNumId w:val="17"/>
+    <w:abstractNumId w:val="18"/>
   </w:num>
   <w:num w:numId="19">
-    <w:abstractNumId w:val="7"/>
+    <w:abstractNumId w:val="8"/>
   </w:num>
   <w:num w:numId="20">
     <w:abstractNumId w:val="2"/>
+  </w:num>
+  <w:num w:numId="21">
+    <w:abstractNumId w:val="7"/>
   </w:num>
 </w:numbering>
 </file>

</xml_diff>

<commit_message>
save changes to before merge with first federico commit
</commit_message>
<xml_diff>
--- a/turbStudy_bluffBody/refs/LituratureStudy_LHalstrom.docx
+++ b/turbStudy_bluffBody/refs/LituratureStudy_LHalstrom.docx
@@ -43,10 +43,58 @@
         <w:t>, P</w:t>
       </w:r>
       <w:r>
-        <w:t xml:space="preserve"> a,*, Meng Wang b, Gia</w:t>
-      </w:r>
-      <w:r>
-        <w:t xml:space="preserve">nluca Iaccarino b, Parviz Moin.  </w:t>
+        <w:t xml:space="preserve"> a</w:t>
+      </w:r>
+      <w:proofErr w:type="gramStart"/>
+      <w:r>
+        <w:t>,*</w:t>
+      </w:r>
+      <w:proofErr w:type="gramEnd"/>
+      <w:r>
+        <w:t xml:space="preserve">, </w:t>
+      </w:r>
+      <w:proofErr w:type="spellStart"/>
+      <w:r>
+        <w:t>Meng</w:t>
+      </w:r>
+      <w:proofErr w:type="spellEnd"/>
+      <w:r>
+        <w:t xml:space="preserve"> Wang b, </w:t>
+      </w:r>
+      <w:proofErr w:type="spellStart"/>
+      <w:r>
+        <w:t>Gia</w:t>
+      </w:r>
+      <w:r>
+        <w:t>nluca</w:t>
+      </w:r>
+      <w:proofErr w:type="spellEnd"/>
+      <w:r>
+        <w:t xml:space="preserve"> </w:t>
+      </w:r>
+      <w:proofErr w:type="spellStart"/>
+      <w:r>
+        <w:t>Iaccarino</w:t>
+      </w:r>
+      <w:proofErr w:type="spellEnd"/>
+      <w:r>
+        <w:t xml:space="preserve"> b, </w:t>
+      </w:r>
+      <w:proofErr w:type="spellStart"/>
+      <w:r>
+        <w:t>Parviz</w:t>
+      </w:r>
+      <w:proofErr w:type="spellEnd"/>
+      <w:r>
+        <w:t xml:space="preserve"> </w:t>
+      </w:r>
+      <w:proofErr w:type="spellStart"/>
+      <w:r>
+        <w:t>Moin</w:t>
+      </w:r>
+      <w:proofErr w:type="spellEnd"/>
+      <w:r>
+        <w:t xml:space="preserve">.  </w:t>
       </w:r>
       <w:r>
         <w:t>Numerical simulation of the flow around a circular cylinder at high Reynolds numbers</w:t>
@@ -87,8 +135,13 @@
           <w:numId w:val="18"/>
         </w:numPr>
       </w:pPr>
-      <w:r>
-        <w:t>results are compared with those obtained from steady and unsteady Reynolds-averaged Navier–Stokes (RANS)</w:t>
+      <w:proofErr w:type="gramStart"/>
+      <w:r>
+        <w:t>results</w:t>
+      </w:r>
+      <w:proofErr w:type="gramEnd"/>
+      <w:r>
+        <w:t xml:space="preserve"> are compared with those obtained from steady and unsteady Reynolds-averaged Navier–Stokes (RANS)</w:t>
       </w:r>
     </w:p>
     <w:p>
@@ -117,8 +170,21 @@
       <w:pPr>
         <w:pStyle w:val="NoSpacing"/>
       </w:pPr>
-      <w:r>
-        <w:t xml:space="preserve">Menter, F.R. and Egorov, Y. </w:t>
+      <w:proofErr w:type="spellStart"/>
+      <w:r>
+        <w:t>Menter</w:t>
+      </w:r>
+      <w:proofErr w:type="spellEnd"/>
+      <w:r>
+        <w:t xml:space="preserve">, F.R. and </w:t>
+      </w:r>
+      <w:proofErr w:type="spellStart"/>
+      <w:r>
+        <w:t>Egorov</w:t>
+      </w:r>
+      <w:proofErr w:type="spellEnd"/>
+      <w:r>
+        <w:t xml:space="preserve">, Y. </w:t>
       </w:r>
       <w:r>
         <w:t>A Scale-Adaptive Simulation Model using Two-Equation Models</w:t>
@@ -177,8 +243,13 @@
           <w:numId w:val="6"/>
         </w:numPr>
       </w:pPr>
-      <w:r>
-        <w:t>von Karman length-scale allows SAS models to dynamically adjust to resolved structures in a URANS simulation</w:t>
+      <w:proofErr w:type="gramStart"/>
+      <w:r>
+        <w:t>von</w:t>
+      </w:r>
+      <w:proofErr w:type="gramEnd"/>
+      <w:r>
+        <w:t xml:space="preserve"> Karman length-scale allows SAS models to dynamically adjust to resolved structures in a URANS simulation</w:t>
       </w:r>
     </w:p>
     <w:p>
@@ -189,9 +260,19 @@
           <w:numId w:val="6"/>
         </w:numPr>
       </w:pPr>
-      <w:r>
-        <w:t>results in a LES-like behavior in unsteady regions of the flowfield</w:t>
-      </w:r>
+      <w:proofErr w:type="gramStart"/>
+      <w:r>
+        <w:t>results</w:t>
+      </w:r>
+      <w:proofErr w:type="gramEnd"/>
+      <w:r>
+        <w:t xml:space="preserve"> in a LES-like behavior in unsteady regions of the </w:t>
+      </w:r>
+      <w:proofErr w:type="spellStart"/>
+      <w:r>
+        <w:t>flowfield</w:t>
+      </w:r>
+      <w:proofErr w:type="spellEnd"/>
     </w:p>
     <w:p>
       <w:pPr>
@@ -201,8 +282,13 @@
           <w:numId w:val="6"/>
         </w:numPr>
       </w:pPr>
-      <w:r>
-        <w:t>standard RANS capabilities in stable flow regions</w:t>
+      <w:proofErr w:type="gramStart"/>
+      <w:r>
+        <w:t>standard</w:t>
+      </w:r>
+      <w:proofErr w:type="gramEnd"/>
+      <w:r>
+        <w:t xml:space="preserve"> RANS capabilities in stable flow regions</w:t>
       </w:r>
     </w:p>
     <w:p>
@@ -213,8 +299,13 @@
           <w:numId w:val="6"/>
         </w:numPr>
       </w:pPr>
-      <w:r>
-        <w:t>allows the SST mod</w:t>
+      <w:proofErr w:type="gramStart"/>
+      <w:r>
+        <w:t>allows</w:t>
+      </w:r>
+      <w:proofErr w:type="gramEnd"/>
+      <w:r>
+        <w:t xml:space="preserve"> the SST mod</w:t>
       </w:r>
       <w:r>
         <w:t>el to be operated in a SAS mode</w:t>
@@ -232,23 +323,233 @@
         </w:rPr>
       </w:pPr>
       <w:r>
-        <w:rPr>
-          <w:b/>
-        </w:rPr>
-        <w:t>Flow over cylinder</w:t>
-      </w:r>
-    </w:p>
-    <w:p>
-      <w:pPr>
-        <w:pStyle w:val="NoSpacing"/>
-      </w:pPr>
-    </w:p>
-    <w:p>
-      <w:pPr>
-        <w:pStyle w:val="NoSpacing"/>
-      </w:pPr>
-      <w:r>
-        <w:t xml:space="preserve">Elkhoury, M. </w:t>
+        <w:t>Introduction</w:t>
+      </w:r>
+    </w:p>
+    <w:p>
+      <w:pPr>
+        <w:pStyle w:val="NoSpacing"/>
+        <w:numPr>
+          <w:ilvl w:val="1"/>
+          <w:numId w:val="6"/>
+        </w:numPr>
+        <w:rPr>
+          <w:b/>
+        </w:rPr>
+      </w:pPr>
+      <w:r>
+        <w:t>URANS is insufficient for modeling separated flow</w:t>
+      </w:r>
+    </w:p>
+    <w:p>
+      <w:pPr>
+        <w:pStyle w:val="NoSpacing"/>
+        <w:numPr>
+          <w:ilvl w:val="2"/>
+          <w:numId w:val="6"/>
+        </w:numPr>
+        <w:rPr>
+          <w:b/>
+        </w:rPr>
+      </w:pPr>
+      <w:r>
+        <w:rPr>
+          <w:b/>
+        </w:rPr>
+        <w:t>Overly dissipative</w:t>
+      </w:r>
+    </w:p>
+    <w:p>
+      <w:pPr>
+        <w:pStyle w:val="NoSpacing"/>
+        <w:numPr>
+          <w:ilvl w:val="1"/>
+          <w:numId w:val="6"/>
+        </w:numPr>
+        <w:rPr>
+          <w:b/>
+        </w:rPr>
+      </w:pPr>
+      <w:r>
+        <w:t>DES works but has issues</w:t>
+      </w:r>
+    </w:p>
+    <w:p>
+      <w:pPr>
+        <w:pStyle w:val="NoSpacing"/>
+        <w:numPr>
+          <w:ilvl w:val="2"/>
+          <w:numId w:val="6"/>
+        </w:numPr>
+        <w:rPr>
+          <w:b/>
+        </w:rPr>
+      </w:pPr>
+      <w:r>
+        <w:t>Grid refinement can cause artificial flow phenomena</w:t>
+      </w:r>
+    </w:p>
+    <w:p>
+      <w:pPr>
+        <w:pStyle w:val="NoSpacing"/>
+        <w:numPr>
+          <w:ilvl w:val="2"/>
+          <w:numId w:val="6"/>
+        </w:numPr>
+        <w:rPr>
+          <w:b/>
+        </w:rPr>
+      </w:pPr>
+      <w:r>
+        <w:t>User must be well informed, DES is not plug-and-play</w:t>
+      </w:r>
+    </w:p>
+    <w:p>
+      <w:pPr>
+        <w:pStyle w:val="NoSpacing"/>
+        <w:numPr>
+          <w:ilvl w:val="1"/>
+          <w:numId w:val="6"/>
+        </w:numPr>
+        <w:rPr>
+          <w:b/>
+        </w:rPr>
+      </w:pPr>
+      <w:r>
+        <w:t>SAS overview</w:t>
+      </w:r>
+    </w:p>
+    <w:p>
+      <w:pPr>
+        <w:pStyle w:val="NoSpacing"/>
+        <w:numPr>
+          <w:ilvl w:val="2"/>
+          <w:numId w:val="6"/>
+        </w:numPr>
+      </w:pPr>
+      <w:r>
+        <w:t>K</w:t>
+      </w:r>
+      <w:r>
+        <w:t>E1E model is a direct result of the transformation of the high Reynolds number version of the k-ε model to a one- equation model, using equilibrium assumption</w:t>
+      </w:r>
+    </w:p>
+    <w:p>
+      <w:pPr>
+        <w:pStyle w:val="NoSpacing"/>
+        <w:numPr>
+          <w:ilvl w:val="2"/>
+          <w:numId w:val="6"/>
+        </w:numPr>
+      </w:pPr>
+      <w:r>
+        <w:t>Von Karman length-scale introduces dynamic behavior</w:t>
+      </w:r>
+    </w:p>
+    <w:p>
+      <w:pPr>
+        <w:pStyle w:val="NoSpacing"/>
+        <w:numPr>
+          <w:ilvl w:val="3"/>
+          <w:numId w:val="6"/>
+        </w:numPr>
+      </w:pPr>
+      <w:proofErr w:type="gramStart"/>
+      <w:r>
+        <w:t>the</w:t>
+      </w:r>
+      <w:proofErr w:type="gramEnd"/>
+      <w:r>
+        <w:t xml:space="preserve"> model adjusts to the already resolved scales in a dynamic way and </w:t>
+      </w:r>
+      <w:r>
+        <w:rPr>
+          <w:b/>
+        </w:rPr>
+        <w:t>allows the development of a turbulent spectrum</w:t>
+      </w:r>
+      <w:r>
+        <w:t xml:space="preserve"> in the detached regions.</w:t>
+      </w:r>
+    </w:p>
+    <w:p>
+      <w:pPr>
+        <w:pStyle w:val="NoSpacing"/>
+        <w:numPr>
+          <w:ilvl w:val="0"/>
+          <w:numId w:val="6"/>
+        </w:numPr>
+      </w:pPr>
+      <w:r>
+        <w:t>Test Cases</w:t>
+      </w:r>
+    </w:p>
+    <w:p>
+      <w:pPr>
+        <w:pStyle w:val="NoSpacing"/>
+        <w:numPr>
+          <w:ilvl w:val="1"/>
+          <w:numId w:val="6"/>
+        </w:numPr>
+      </w:pPr>
+      <w:r>
+        <w:t>Decaying homogeneous isotropic turbulence</w:t>
+      </w:r>
+    </w:p>
+    <w:p>
+      <w:pPr>
+        <w:pStyle w:val="NoSpacing"/>
+        <w:numPr>
+          <w:ilvl w:val="2"/>
+          <w:numId w:val="6"/>
+        </w:numPr>
+      </w:pPr>
+      <w:r>
+        <w:t>Turbulence decays according to 5/3 law, not overly dissipative like URANS</w:t>
+      </w:r>
+    </w:p>
+    <w:p>
+      <w:pPr>
+        <w:pStyle w:val="NoSpacing"/>
+        <w:numPr>
+          <w:ilvl w:val="1"/>
+          <w:numId w:val="6"/>
+        </w:numPr>
+        <w:rPr>
+          <w:b/>
+        </w:rPr>
+      </w:pPr>
+      <w:r>
+        <w:rPr>
+          <w:b/>
+        </w:rPr>
+        <w:t>Flow over cylin</w:t>
+      </w:r>
+      <w:bookmarkStart w:id="0" w:name="_GoBack"/>
+      <w:bookmarkEnd w:id="0"/>
+      <w:r>
+        <w:rPr>
+          <w:b/>
+        </w:rPr>
+        <w:t>der</w:t>
+      </w:r>
+    </w:p>
+    <w:p>
+      <w:pPr>
+        <w:pStyle w:val="NoSpacing"/>
+      </w:pPr>
+    </w:p>
+    <w:p>
+      <w:pPr>
+        <w:pStyle w:val="NoSpacing"/>
+      </w:pPr>
+      <w:proofErr w:type="spellStart"/>
+      <w:r>
+        <w:t>Elkhoury</w:t>
+      </w:r>
+      <w:proofErr w:type="spellEnd"/>
+      <w:r>
+        <w:t xml:space="preserve">, M. </w:t>
       </w:r>
       <w:r>
         <w:t>Assessment of turbulence models for the simulation of turbulent flows past bluff bodies</w:t>
@@ -293,6 +594,7 @@
         </w:rPr>
       </w:pPr>
       <w:r>
+        <w:lastRenderedPageBreak/>
         <w:t xml:space="preserve">Assessment of </w:t>
       </w:r>
       <w:r>
@@ -353,14 +655,37 @@
       <w:pPr>
         <w:pStyle w:val="NoSpacing"/>
       </w:pPr>
-      <w:r>
-        <w:t xml:space="preserve">Liu, Yue, </w:t>
-      </w:r>
-      <w:r>
-        <w:t>Xiaorong Guan *, Cheng Xu</w:t>
-      </w:r>
-      <w:r>
-        <w:t xml:space="preserve">. </w:t>
+      <w:proofErr w:type="gramStart"/>
+      <w:r>
+        <w:t xml:space="preserve">Liu, </w:t>
+      </w:r>
+      <w:proofErr w:type="spellStart"/>
+      <w:r>
+        <w:t>Yue</w:t>
+      </w:r>
+      <w:proofErr w:type="spellEnd"/>
+      <w:r>
+        <w:t xml:space="preserve">, </w:t>
+      </w:r>
+      <w:proofErr w:type="spellStart"/>
+      <w:r>
+        <w:t>Xiaorong</w:t>
+      </w:r>
+      <w:proofErr w:type="spellEnd"/>
+      <w:r>
+        <w:t xml:space="preserve"> Guan *, Cheng </w:t>
+      </w:r>
+      <w:proofErr w:type="spellStart"/>
+      <w:r>
+        <w:t>Xu</w:t>
+      </w:r>
+      <w:proofErr w:type="spellEnd"/>
+      <w:r>
+        <w:t>.</w:t>
+      </w:r>
+      <w:proofErr w:type="gramEnd"/>
+      <w:r>
+        <w:t xml:space="preserve"> </w:t>
       </w:r>
       <w:r>
         <w:t>A production limiter study of SST-SAS turbulence model for bluff body flows</w:t>
@@ -401,11 +726,19 @@
           <w:numId w:val="11"/>
         </w:numPr>
       </w:pPr>
-      <w:r>
-        <w:rPr>
-          <w:b/>
-        </w:rPr>
-        <w:t>production limiter</w:t>
+      <w:proofErr w:type="gramStart"/>
+      <w:r>
+        <w:rPr>
+          <w:b/>
+        </w:rPr>
+        <w:t>production</w:t>
+      </w:r>
+      <w:proofErr w:type="gramEnd"/>
+      <w:r>
+        <w:rPr>
+          <w:b/>
+        </w:rPr>
+        <w:t xml:space="preserve"> limiter</w:t>
       </w:r>
       <w:r>
         <w:t xml:space="preserve"> considering the efforts of strain rate tensor and rotation tensor is proposed for the Scale- Adaptive Simulation method (SAS).</w:t>
@@ -419,8 +752,21 @@
           <w:numId w:val="11"/>
         </w:numPr>
       </w:pPr>
-      <w:r>
-        <w:t>two other limiters only considering strain or vorticity are also conducted for comparison</w:t>
+      <w:proofErr w:type="gramStart"/>
+      <w:r>
+        <w:t>two</w:t>
+      </w:r>
+      <w:proofErr w:type="gramEnd"/>
+      <w:r>
+        <w:t xml:space="preserve"> other limiters only considering strain or </w:t>
+      </w:r>
+      <w:proofErr w:type="spellStart"/>
+      <w:r>
+        <w:t>vorticity</w:t>
+      </w:r>
+      <w:proofErr w:type="spellEnd"/>
+      <w:r>
+        <w:t xml:space="preserve"> are also conducted for comparison</w:t>
       </w:r>
     </w:p>
     <w:p>
@@ -477,8 +823,21 @@
           <w:numId w:val="6"/>
         </w:numPr>
       </w:pPr>
-      <w:r>
-        <w:t xml:space="preserve">shortcoming of the eddy viscosity modelling in the </w:t>
+      <w:proofErr w:type="gramStart"/>
+      <w:r>
+        <w:t>shortcoming</w:t>
+      </w:r>
+      <w:proofErr w:type="gramEnd"/>
+      <w:r>
+        <w:t xml:space="preserve"> of the eddy viscosity </w:t>
+      </w:r>
+      <w:proofErr w:type="spellStart"/>
+      <w:r>
+        <w:t>modelling</w:t>
+      </w:r>
+      <w:proofErr w:type="spellEnd"/>
+      <w:r>
+        <w:t xml:space="preserve"> in the </w:t>
       </w:r>
       <w:r>
         <w:t>k-epsilon</w:t>
@@ -505,7 +864,15 @@
         </w:numPr>
       </w:pPr>
       <w:r>
-        <w:t>A new LES model with variable Smagorinsky constant is then presented.</w:t>
+        <w:t xml:space="preserve">A new LES model with variable </w:t>
+      </w:r>
+      <w:proofErr w:type="spellStart"/>
+      <w:r>
+        <w:t>Smagorinsky</w:t>
+      </w:r>
+      <w:proofErr w:type="spellEnd"/>
+      <w:r>
+        <w:t xml:space="preserve"> constant is then presented.</w:t>
       </w:r>
     </w:p>
     <w:p>
@@ -539,7 +906,27 @@
         <w:t xml:space="preserve">Robertson E., </w:t>
       </w:r>
       <w:r>
-        <w:t>V. Choudhuryb, S. Bhushana,b,</w:t>
+        <w:t xml:space="preserve">V. </w:t>
+      </w:r>
+      <w:proofErr w:type="spellStart"/>
+      <w:r>
+        <w:t>Choudhuryb</w:t>
+      </w:r>
+      <w:proofErr w:type="spellEnd"/>
+      <w:r>
+        <w:t xml:space="preserve">, S. </w:t>
+      </w:r>
+      <w:proofErr w:type="spellStart"/>
+      <w:r>
+        <w:t>Bhushana</w:t>
+      </w:r>
+      <w:proofErr w:type="gramStart"/>
+      <w:r>
+        <w:t>,b</w:t>
+      </w:r>
+      <w:proofErr w:type="spellEnd"/>
+      <w:r>
+        <w:t>,</w:t>
       </w:r>
       <w:r>
         <w:rPr>
@@ -547,6 +934,7 @@
         </w:rPr>
         <w:t>∗</w:t>
       </w:r>
+      <w:proofErr w:type="gramEnd"/>
       <w:r>
         <w:t>, D.K. Walters</w:t>
       </w:r>
@@ -554,7 +942,15 @@
         <w:t xml:space="preserve">. </w:t>
       </w:r>
       <w:r>
-        <w:t>Validation of OpenFOAM numerical methods and turbulence models for incompressible bluff body flows</w:t>
+        <w:t xml:space="preserve">Validation of </w:t>
+      </w:r>
+      <w:proofErr w:type="spellStart"/>
+      <w:r>
+        <w:t>OpenFOAM</w:t>
+      </w:r>
+      <w:proofErr w:type="spellEnd"/>
+      <w:r>
+        <w:t xml:space="preserve"> numerical methods and turbulence models for incompressible bluff body flows</w:t>
       </w:r>
       <w:r>
         <w:t>.</w:t>
@@ -592,8 +988,21 @@
           <w:numId w:val="13"/>
         </w:numPr>
       </w:pPr>
-      <w:r>
-        <w:t>verification and validation study was performed using the open source computational fluid dynamics solver OpenFOAM version 2.0.0 for incompressible bluff body fluid flows</w:t>
+      <w:proofErr w:type="gramStart"/>
+      <w:r>
+        <w:t>verification</w:t>
+      </w:r>
+      <w:proofErr w:type="gramEnd"/>
+      <w:r>
+        <w:t xml:space="preserve"> and validation study was performed using the open source computational fluid dynamics solver </w:t>
+      </w:r>
+      <w:proofErr w:type="spellStart"/>
+      <w:r>
+        <w:t>OpenFOAM</w:t>
+      </w:r>
+      <w:proofErr w:type="spellEnd"/>
+      <w:r>
+        <w:t xml:space="preserve"> version 2.0.0 for incompressible bluff body fluid flows</w:t>
       </w:r>
     </w:p>
     <w:p>
@@ -604,8 +1013,13 @@
           <w:numId w:val="13"/>
         </w:numPr>
       </w:pPr>
-      <w:r>
-        <w:t xml:space="preserve">flow over a backward facing step, a </w:t>
+      <w:proofErr w:type="gramStart"/>
+      <w:r>
+        <w:t>flow</w:t>
+      </w:r>
+      <w:proofErr w:type="gramEnd"/>
+      <w:r>
+        <w:t xml:space="preserve"> over a backward facing step, a </w:t>
       </w:r>
       <w:r>
         <w:rPr>
@@ -630,7 +1044,15 @@
         <w:t>Rodriguez, I.</w:t>
       </w:r>
       <w:r>
-        <w:t>, RICARD BORELL2, ORIOL LEHMKUHL1,2, CARLOS D. PEREZ SEGARRA1 and ASSENSI OLIVA</w:t>
+        <w:t>, RICARD BORELL2, ORIOL LEHMKUHL1</w:t>
+      </w:r>
+      <w:proofErr w:type="gramStart"/>
+      <w:r>
+        <w:t>,2</w:t>
+      </w:r>
+      <w:proofErr w:type="gramEnd"/>
+      <w:r>
+        <w:t>, CARLOS D. PEREZ SEGARRA1 and ASSENSI OLIVA</w:t>
       </w:r>
       <w:r>
         <w:t xml:space="preserve">. </w:t>
@@ -674,11 +1096,19 @@
           <w:numId w:val="15"/>
         </w:numPr>
       </w:pPr>
-      <w:r>
-        <w:rPr>
-          <w:b/>
-        </w:rPr>
-        <w:t>direct numerical simulation</w:t>
+      <w:proofErr w:type="gramStart"/>
+      <w:r>
+        <w:rPr>
+          <w:b/>
+        </w:rPr>
+        <w:t>direct</w:t>
+      </w:r>
+      <w:proofErr w:type="gramEnd"/>
+      <w:r>
+        <w:rPr>
+          <w:b/>
+        </w:rPr>
+        <w:t xml:space="preserve"> numerical simulation</w:t>
       </w:r>
       <w:r>
         <w:t xml:space="preserve"> of the flow over a </w:t>
@@ -701,8 +1131,13 @@
           <w:numId w:val="15"/>
         </w:numPr>
       </w:pPr>
-      <w:r>
-        <w:t>sub-critical regime at Re=3700</w:t>
+      <w:proofErr w:type="gramStart"/>
+      <w:r>
+        <w:t>sub</w:t>
+      </w:r>
+      <w:proofErr w:type="gramEnd"/>
+      <w:r>
+        <w:t>-critical regime at Re=3700</w:t>
       </w:r>
     </w:p>
     <w:p>
@@ -713,8 +1148,21 @@
           <w:numId w:val="15"/>
         </w:numPr>
       </w:pPr>
-      <w:r>
-        <w:t>flow separates laminarly near the equator of the sphere and transition to turbulence occurs in the separated shear layer</w:t>
+      <w:proofErr w:type="gramStart"/>
+      <w:r>
+        <w:t>flow</w:t>
+      </w:r>
+      <w:proofErr w:type="gramEnd"/>
+      <w:r>
+        <w:t xml:space="preserve"> separates </w:t>
+      </w:r>
+      <w:proofErr w:type="spellStart"/>
+      <w:r>
+        <w:t>laminarly</w:t>
+      </w:r>
+      <w:proofErr w:type="spellEnd"/>
+      <w:r>
+        <w:t xml:space="preserve"> near the equator of the sphere and transition to turbulence occurs in the separated shear layer</w:t>
       </w:r>
     </w:p>
     <w:p>
@@ -725,8 +1173,13 @@
           <w:numId w:val="15"/>
         </w:numPr>
       </w:pPr>
-      <w:r>
-        <w:t xml:space="preserve">a large number of turbulence statistics are computed and </w:t>
+      <w:proofErr w:type="gramStart"/>
+      <w:r>
+        <w:t>a</w:t>
+      </w:r>
+      <w:proofErr w:type="gramEnd"/>
+      <w:r>
+        <w:t xml:space="preserve"> large number of turbulence statistics are computed and </w:t>
       </w:r>
       <w:r>
         <w:rPr>
@@ -747,9 +1200,12 @@
       <w:pPr>
         <w:pStyle w:val="NoSpacing"/>
       </w:pPr>
+      <w:proofErr w:type="spellStart"/>
+      <w:proofErr w:type="gramStart"/>
       <w:r>
         <w:t>Rai</w:t>
       </w:r>
+      <w:proofErr w:type="spellEnd"/>
       <w:r>
         <w:t xml:space="preserve">, </w:t>
       </w:r>
@@ -757,7 +1213,11 @@
         <w:t>Man Mohan</w:t>
       </w:r>
       <w:r>
-        <w:t xml:space="preserve">. </w:t>
+        <w:t>.</w:t>
+      </w:r>
+      <w:proofErr w:type="gramEnd"/>
+      <w:r>
+        <w:t xml:space="preserve"> </w:t>
       </w:r>
       <w:r>
         <w:t>TOWARDS DIRECT NUMERICAL SIMULATIONS OF TURBULENT WAKES</w:t>
@@ -798,11 +1258,16 @@
           <w:numId w:val="16"/>
         </w:numPr>
       </w:pPr>
+      <w:proofErr w:type="gramStart"/>
       <w:r>
         <w:t>t</w:t>
       </w:r>
       <w:r>
-        <w:t xml:space="preserve">hree direct numerical simulations (DNS) of transitional/turbulent cylinder wakes are </w:t>
+        <w:t>hree</w:t>
+      </w:r>
+      <w:proofErr w:type="gramEnd"/>
+      <w:r>
+        <w:t xml:space="preserve"> direct numerical simulations (DNS) of transitional/turbulent cylinder wakes are </w:t>
       </w:r>
       <w:r>
         <w:t>presented</w:t>
@@ -850,8 +1315,13 @@
       <w:pPr>
         <w:pStyle w:val="NoSpacing"/>
       </w:pPr>
-      <w:r>
-        <w:t>Spalart, P. Detached-Eddy Simulation</w:t>
+      <w:proofErr w:type="spellStart"/>
+      <w:r>
+        <w:t>Spalart</w:t>
+      </w:r>
+      <w:proofErr w:type="spellEnd"/>
+      <w:r>
+        <w:t>, P. Detached-Eddy Simulation</w:t>
       </w:r>
     </w:p>
     <w:p>
@@ -904,8 +1374,13 @@
           <w:numId w:val="19"/>
         </w:numPr>
       </w:pPr>
-      <w:r>
-        <w:t>initial motivation of high– Reynolds number, massively separated flows</w:t>
+      <w:proofErr w:type="gramStart"/>
+      <w:r>
+        <w:t>initial</w:t>
+      </w:r>
+      <w:proofErr w:type="gramEnd"/>
+      <w:r>
+        <w:t xml:space="preserve"> motivation of high– Reynolds number, massively separated flows</w:t>
       </w:r>
       <w:r>
         <w:t xml:space="preserve">, </w:t>
@@ -1034,7 +1509,15 @@
         </w:numPr>
       </w:pPr>
       <w:r>
-        <w:t>DES combined LES and RANS, spurred by the belief that each alone was powerless to solve the problem at hand (Spalart et al. 1997).</w:t>
+        <w:t>DES combined LES and RANS, spurred by the belief that each alone was powerless to solve the problem at hand (</w:t>
+      </w:r>
+      <w:proofErr w:type="spellStart"/>
+      <w:r>
+        <w:t>Spalart</w:t>
+      </w:r>
+      <w:proofErr w:type="spellEnd"/>
+      <w:r>
+        <w:t xml:space="preserve"> et al. 1997).</w:t>
       </w:r>
     </w:p>
     <w:p>
@@ -1150,8 +1633,21 @@
           <w:numId w:val="19"/>
         </w:numPr>
       </w:pPr>
-      <w:r>
-        <w:t>drag and lift fluctuations were overpredicted by URANS, although  shedding frequency was accurate</w:t>
+      <w:proofErr w:type="gramStart"/>
+      <w:r>
+        <w:t>drag</w:t>
+      </w:r>
+      <w:proofErr w:type="gramEnd"/>
+      <w:r>
+        <w:t xml:space="preserve"> and lift fluctuations were </w:t>
+      </w:r>
+      <w:proofErr w:type="spellStart"/>
+      <w:r>
+        <w:t>overpredicted</w:t>
+      </w:r>
+      <w:proofErr w:type="spellEnd"/>
+      <w:r>
+        <w:t xml:space="preserve"> by URANS, although  shedding frequency was accurate</w:t>
       </w:r>
     </w:p>
     <w:p>
@@ -1162,8 +1658,21 @@
           <w:numId w:val="19"/>
         </w:numPr>
       </w:pPr>
-      <w:r>
-        <w:t>URANS : running a transport equation turbulence model, in unsteady mode and with periodic spanwise conditions.</w:t>
+      <w:proofErr w:type="gramStart"/>
+      <w:r>
+        <w:t>URANS :</w:t>
+      </w:r>
+      <w:proofErr w:type="gramEnd"/>
+      <w:r>
+        <w:t xml:space="preserve"> running a transport equation turbulence model, in unsteady mode and with periodic </w:t>
+      </w:r>
+      <w:proofErr w:type="spellStart"/>
+      <w:r>
+        <w:t>spanwise</w:t>
+      </w:r>
+      <w:proofErr w:type="spellEnd"/>
+      <w:r>
+        <w:t xml:space="preserve"> conditions.</w:t>
       </w:r>
     </w:p>
     <w:p>
@@ -1192,8 +1701,13 @@
           <w:numId w:val="19"/>
         </w:numPr>
       </w:pPr>
-      <w:r>
-        <w:t xml:space="preserve">in a complex geometry, </w:t>
+      <w:proofErr w:type="gramStart"/>
+      <w:r>
+        <w:t>in</w:t>
+      </w:r>
+      <w:proofErr w:type="gramEnd"/>
+      <w:r>
+        <w:t xml:space="preserve"> a complex geometry, </w:t>
       </w:r>
       <w:r>
         <w:rPr>
@@ -1345,11 +1859,19 @@
           <w:b/>
         </w:rPr>
       </w:pPr>
-      <w:r>
-        <w:rPr>
-          <w:b/>
-        </w:rPr>
-        <w:t>literature reflects a desire for an approach that is somehow more justified and mathematically defined than DES</w:t>
+      <w:proofErr w:type="gramStart"/>
+      <w:r>
+        <w:rPr>
+          <w:b/>
+        </w:rPr>
+        <w:t>literature</w:t>
+      </w:r>
+      <w:proofErr w:type="gramEnd"/>
+      <w:r>
+        <w:rPr>
+          <w:b/>
+        </w:rPr>
+        <w:t xml:space="preserve"> reflects a desire for an approach that is somehow more justified and mathematically defined than DES</w:t>
       </w:r>
     </w:p>
     <w:p>
@@ -1402,8 +1924,13 @@
           <w:numId w:val="19"/>
         </w:numPr>
       </w:pPr>
-      <w:r>
-        <w:t>Menter et al.’s (2003) model differs from traditional RANS in its use of a higher derivative of the velocity field, which is highly active on short scales.</w:t>
+      <w:proofErr w:type="spellStart"/>
+      <w:r>
+        <w:t>Menter</w:t>
+      </w:r>
+      <w:proofErr w:type="spellEnd"/>
+      <w:r>
+        <w:t xml:space="preserve"> et al.’s (2003) model differs from traditional RANS in its use of a higher derivative of the velocity field, which is highly active on short scales.</w:t>
       </w:r>
     </w:p>
     <w:p>
@@ -1417,11 +1944,19 @@
           <w:b/>
         </w:rPr>
       </w:pPr>
-      <w:r>
-        <w:rPr>
-          <w:b/>
-        </w:rPr>
-        <w:t>the SAS work is motivated by the disruptive effects of grid spacing in DES with ambiguous grids</w:t>
+      <w:proofErr w:type="gramStart"/>
+      <w:r>
+        <w:rPr>
+          <w:b/>
+        </w:rPr>
+        <w:t>the</w:t>
+      </w:r>
+      <w:proofErr w:type="gramEnd"/>
+      <w:r>
+        <w:rPr>
+          <w:b/>
+        </w:rPr>
+        <w:t xml:space="preserve"> SAS work is motivated by the disruptive effects of grid spacing in DES with ambiguous grids</w:t>
       </w:r>
     </w:p>
     <w:p>
@@ -1495,8 +2030,13 @@
           <w:numId w:val="19"/>
         </w:numPr>
       </w:pPr>
-      <w:r>
-        <w:t>Menter &amp; Kuntz (2002) proposed a solution applicable to the SST model called shielding, in which the DES limiter is disabled as long as the flow is recognized as a boundary layer,</w:t>
+      <w:proofErr w:type="spellStart"/>
+      <w:r>
+        <w:t>Menter</w:t>
+      </w:r>
+      <w:proofErr w:type="spellEnd"/>
+      <w:r>
+        <w:t xml:space="preserve"> &amp; Kuntz (2002) proposed a solution applicable to the SST model called shielding, in which the DES limiter is disabled as long as the flow is recognized as a boundary layer,</w:t>
       </w:r>
     </w:p>
     <w:p>
@@ -1507,8 +2047,13 @@
           <w:numId w:val="19"/>
         </w:numPr>
       </w:pPr>
-      <w:r>
-        <w:t>Spalart made delayed DES</w:t>
+      <w:proofErr w:type="spellStart"/>
+      <w:r>
+        <w:t>Spalart</w:t>
+      </w:r>
+      <w:proofErr w:type="spellEnd"/>
+      <w:r>
+        <w:t xml:space="preserve"> made delayed DES</w:t>
       </w:r>
     </w:p>
     <w:p>
@@ -1657,8 +2202,21 @@
           <w:numId w:val="19"/>
         </w:numPr>
       </w:pPr>
-      <w:r>
-        <w:t>approach is also nonzonal and aims at resolving log-layer mismatch in addition to MSD</w:t>
+      <w:proofErr w:type="gramStart"/>
+      <w:r>
+        <w:t>approach</w:t>
+      </w:r>
+      <w:proofErr w:type="gramEnd"/>
+      <w:r>
+        <w:t xml:space="preserve"> is also </w:t>
+      </w:r>
+      <w:proofErr w:type="spellStart"/>
+      <w:r>
+        <w:t>nonzonal</w:t>
+      </w:r>
+      <w:proofErr w:type="spellEnd"/>
+      <w:r>
+        <w:t xml:space="preserve"> and aims at resolving log-layer mismatch in addition to MSD</w:t>
       </w:r>
     </w:p>
     <w:p>
@@ -1669,8 +2227,13 @@
           <w:numId w:val="19"/>
         </w:numPr>
       </w:pPr>
-      <w:r>
-        <w:t>new definition of grid spacing Delta, new empirical functions</w:t>
+      <w:proofErr w:type="gramStart"/>
+      <w:r>
+        <w:t>new</w:t>
+      </w:r>
+      <w:proofErr w:type="gramEnd"/>
+      <w:r>
+        <w:t xml:space="preserve"> definition of grid spacing Delta, new empirical functions</w:t>
       </w:r>
     </w:p>
     <w:p>
@@ -1693,8 +2256,13 @@
           <w:numId w:val="19"/>
         </w:numPr>
       </w:pPr>
-      <w:r>
-        <w:t>most effective schemes are structured and hybrid, not only in their treatment of turbulence, but also in their numeric</w:t>
+      <w:proofErr w:type="gramStart"/>
+      <w:r>
+        <w:t>most</w:t>
+      </w:r>
+      <w:proofErr w:type="gramEnd"/>
+      <w:r>
+        <w:t xml:space="preserve"> effective schemes are structured and hybrid, not only in their treatment of turbulence, but also in their numeric</w:t>
       </w:r>
     </w:p>
     <w:p>
@@ -1726,37 +2294,53 @@
       <w:r>
         <w:t>, as users not invested in turbulence and/or too trusting of the experts could accept results without verifying LES content, grid resolution, time step, time sample, and so on.</w:t>
       </w:r>
-      <w:bookmarkStart w:id="0" w:name="_GoBack"/>
-      <w:bookmarkEnd w:id="0"/>
-    </w:p>
-    <w:p>
-      <w:pPr>
-        <w:pStyle w:val="NoSpacing"/>
-      </w:pPr>
-    </w:p>
-    <w:p>
-      <w:pPr>
-        <w:pStyle w:val="NoSpacing"/>
-      </w:pPr>
-    </w:p>
-    <w:p>
-      <w:pPr>
-        <w:pStyle w:val="NoSpacing"/>
-      </w:pPr>
-    </w:p>
-    <w:p>
-      <w:pPr>
-        <w:pStyle w:val="NoSpacing"/>
-      </w:pPr>
-      <w:r>
-        <w:t xml:space="preserve">Forsythe, James, Kyle D. Squires, Kenneth E. Wurtzler, Philippe R. Spalart. </w:t>
-      </w:r>
+    </w:p>
+    <w:p>
+      <w:pPr>
+        <w:pStyle w:val="NoSpacing"/>
+      </w:pPr>
+    </w:p>
+    <w:p>
+      <w:pPr>
+        <w:pStyle w:val="NoSpacing"/>
+      </w:pPr>
+    </w:p>
+    <w:p>
+      <w:pPr>
+        <w:pStyle w:val="NoSpacing"/>
+      </w:pPr>
+    </w:p>
+    <w:p>
+      <w:pPr>
+        <w:pStyle w:val="NoSpacing"/>
+      </w:pPr>
+      <w:r>
+        <w:t xml:space="preserve">Forsythe, James, Kyle D. Squires, Kenneth E. </w:t>
+      </w:r>
+      <w:proofErr w:type="spellStart"/>
+      <w:r>
+        <w:t>Wurtzler</w:t>
+      </w:r>
+      <w:proofErr w:type="spellEnd"/>
+      <w:r>
+        <w:t xml:space="preserve">, Philippe R. </w:t>
+      </w:r>
+      <w:proofErr w:type="spellStart"/>
+      <w:r>
+        <w:t>Spalart</w:t>
+      </w:r>
+      <w:proofErr w:type="spellEnd"/>
+      <w:r>
+        <w:t xml:space="preserve">. </w:t>
+      </w:r>
+      <w:proofErr w:type="gramStart"/>
       <w:r>
         <w:t>Detached-Eddy Simulation of the F-15E at High Alpha</w:t>
       </w:r>
       <w:r>
         <w:t>.</w:t>
       </w:r>
+      <w:proofErr w:type="gramEnd"/>
     </w:p>
     <w:p>
       <w:pPr>
@@ -1820,8 +2404,13 @@
           <w:b/>
         </w:rPr>
       </w:pPr>
-      <w:r>
-        <w:t xml:space="preserve">chord-based </w:t>
+      <w:proofErr w:type="gramStart"/>
+      <w:r>
+        <w:t>chord</w:t>
+      </w:r>
+      <w:proofErr w:type="gramEnd"/>
+      <w:r>
+        <w:t xml:space="preserve">-based </w:t>
       </w:r>
       <w:r>
         <w:rPr>
@@ -1847,8 +2436,13 @@
           <w:numId w:val="20"/>
         </w:numPr>
       </w:pPr>
-      <w:r>
-        <w:t>unstructured grids with the commercial solver Cobalt</w:t>
+      <w:proofErr w:type="gramStart"/>
+      <w:r>
+        <w:t>unstructured</w:t>
+      </w:r>
+      <w:proofErr w:type="gramEnd"/>
+      <w:r>
+        <w:t xml:space="preserve"> grids with the commercial solver Cobalt</w:t>
       </w:r>
     </w:p>
     <w:p>
@@ -1974,8 +2568,29 @@
           <w:numId w:val="21"/>
         </w:numPr>
       </w:pPr>
-      <w:r>
-        <w:t>direct numerical simula- tions (DNS) are conducted</w:t>
+      <w:proofErr w:type="gramStart"/>
+      <w:r>
+        <w:t>direct</w:t>
+      </w:r>
+      <w:proofErr w:type="gramEnd"/>
+      <w:r>
+        <w:t xml:space="preserve"> numerical </w:t>
+      </w:r>
+      <w:proofErr w:type="spellStart"/>
+      <w:r>
+        <w:t>simula</w:t>
+      </w:r>
+      <w:proofErr w:type="spellEnd"/>
+      <w:r>
+        <w:t xml:space="preserve">- </w:t>
+      </w:r>
+      <w:proofErr w:type="spellStart"/>
+      <w:r>
+        <w:t>tions</w:t>
+      </w:r>
+      <w:proofErr w:type="spellEnd"/>
+      <w:r>
+        <w:t xml:space="preserve"> (DNS) are conducted</w:t>
       </w:r>
       <w:r>
         <w:t xml:space="preserve"> </w:t>
@@ -1998,8 +2613,15 @@
           <w:numId w:val="21"/>
         </w:numPr>
       </w:pPr>
-      <w:r>
-        <w:t>ubcritical flow at a Reynolds number of 2.5   104 and a supercritical case at a Reynolds number of 1.1   105</w:t>
+      <w:proofErr w:type="spellStart"/>
+      <w:proofErr w:type="gramStart"/>
+      <w:r>
+        <w:t>ubcritical</w:t>
+      </w:r>
+      <w:proofErr w:type="spellEnd"/>
+      <w:proofErr w:type="gramEnd"/>
+      <w:r>
+        <w:t xml:space="preserve"> flow at a Reynolds number of 2.5   104 and a supercritical case at a Reynolds number of 1.1   105</w:t>
       </w:r>
     </w:p>
     <w:p>
@@ -2025,17 +2647,37 @@
       <w:pPr>
         <w:pStyle w:val="NoSpacing"/>
       </w:pPr>
+      <w:proofErr w:type="spellStart"/>
+      <w:proofErr w:type="gramStart"/>
       <w:r>
         <w:t>Cimarelli</w:t>
       </w:r>
+      <w:proofErr w:type="spellEnd"/>
       <w:r>
         <w:t xml:space="preserve">, </w:t>
       </w:r>
       <w:r>
-        <w:t>Andrea *, Adriano Leonforte, Diego Angeli</w:t>
-      </w:r>
-      <w:r>
-        <w:t xml:space="preserve">. </w:t>
+        <w:t xml:space="preserve">Andrea *, Adriano </w:t>
+      </w:r>
+      <w:proofErr w:type="spellStart"/>
+      <w:r>
+        <w:t>Leonforte</w:t>
+      </w:r>
+      <w:proofErr w:type="spellEnd"/>
+      <w:r>
+        <w:t xml:space="preserve">, Diego </w:t>
+      </w:r>
+      <w:proofErr w:type="spellStart"/>
+      <w:r>
+        <w:t>Angeli</w:t>
+      </w:r>
+      <w:proofErr w:type="spellEnd"/>
+      <w:r>
+        <w:t>.</w:t>
+      </w:r>
+      <w:proofErr w:type="gramEnd"/>
+      <w:r>
+        <w:t xml:space="preserve"> </w:t>
       </w:r>
       <w:r>
         <w:t>Direct numerical simulation of the flow around a rectangular cylinder at a moderately high Reynolds number</w:t>
@@ -2160,17 +2802,48 @@
         <w:t>,</w:t>
       </w:r>
       <w:r>
-        <w:t xml:space="preserve"> a, E. Palombi a, R. Gurka a,b, G.A. Kopp</w:t>
+        <w:t xml:space="preserve"> a, E. </w:t>
+      </w:r>
+      <w:proofErr w:type="spellStart"/>
+      <w:r>
+        <w:t>Palombi</w:t>
+      </w:r>
+      <w:proofErr w:type="spellEnd"/>
+      <w:r>
+        <w:t xml:space="preserve"> a, R. </w:t>
+      </w:r>
+      <w:proofErr w:type="spellStart"/>
+      <w:r>
+        <w:t>Gurka</w:t>
+      </w:r>
+      <w:proofErr w:type="spellEnd"/>
+      <w:r>
+        <w:t xml:space="preserve"> </w:t>
+      </w:r>
+      <w:proofErr w:type="spellStart"/>
+      <w:r>
+        <w:t>a</w:t>
+      </w:r>
+      <w:proofErr w:type="gramStart"/>
+      <w:r>
+        <w:t>,b</w:t>
+      </w:r>
+      <w:proofErr w:type="spellEnd"/>
+      <w:proofErr w:type="gramEnd"/>
+      <w:r>
+        <w:t>, G.A. Kopp</w:t>
       </w:r>
       <w:r>
         <w:t xml:space="preserve">. </w:t>
       </w:r>
+      <w:proofErr w:type="gramStart"/>
       <w:r>
         <w:t>Features of the turbulent flow around symmetric elongated bluff bodies</w:t>
       </w:r>
       <w:r>
         <w:t>.</w:t>
       </w:r>
+      <w:proofErr w:type="gramEnd"/>
     </w:p>
     <w:p>
       <w:pPr>
@@ -2193,9 +2866,19 @@
       <w:pPr>
         <w:pStyle w:val="NoSpacing"/>
       </w:pPr>
-      <w:r>
-        <w:t>Hangan, H. Vickery, B.J.  A wake model for two-dimensional (sharp-edged) bluff bodies.</w:t>
-      </w:r>
+      <w:proofErr w:type="spellStart"/>
+      <w:r>
+        <w:t>Hangan</w:t>
+      </w:r>
+      <w:proofErr w:type="spellEnd"/>
+      <w:r>
+        <w:t xml:space="preserve">, H. Vickery, B.J.  </w:t>
+      </w:r>
+      <w:proofErr w:type="gramStart"/>
+      <w:r>
+        <w:t>A wake model for two-dimensional (sharp-edged) bluff bodies.</w:t>
+      </w:r>
+      <w:proofErr w:type="gramEnd"/>
     </w:p>
     <w:p>
       <w:pPr>
@@ -2229,8 +2912,13 @@
           <w:numId w:val="8"/>
         </w:numPr>
       </w:pPr>
-      <w:r>
-        <w:t>two-dimensional wake model for turbulence profiles is developed for (sharp-edged) bluff bodies based on similarity (self-preservation) and universality (different shapes)</w:t>
+      <w:proofErr w:type="gramStart"/>
+      <w:r>
+        <w:t>two</w:t>
+      </w:r>
+      <w:proofErr w:type="gramEnd"/>
+      <w:r>
+        <w:t>-dimensional wake model for turbulence profiles is developed for (sharp-edged) bluff bodies based on similarity (self-preservation) and universality (different shapes)</w:t>
       </w:r>
     </w:p>
     <w:p>
@@ -2282,8 +2970,29 @@
       <w:pPr>
         <w:pStyle w:val="NoSpacing"/>
       </w:pPr>
-      <w:r>
-        <w:t xml:space="preserve">Ravindra G. Devi, Joseph Mathew, Peeush K. Bishnoi, </w:t>
+      <w:proofErr w:type="spellStart"/>
+      <w:r>
+        <w:t>Ravindra</w:t>
+      </w:r>
+      <w:proofErr w:type="spellEnd"/>
+      <w:r>
+        <w:t xml:space="preserve"> G. Devi, Joseph Mathew, </w:t>
+      </w:r>
+      <w:proofErr w:type="spellStart"/>
+      <w:r>
+        <w:t>Peeush</w:t>
+      </w:r>
+      <w:proofErr w:type="spellEnd"/>
+      <w:r>
+        <w:t xml:space="preserve"> K. </w:t>
+      </w:r>
+      <w:proofErr w:type="spellStart"/>
+      <w:r>
+        <w:t>Bishnoi</w:t>
+      </w:r>
+      <w:proofErr w:type="spellEnd"/>
+      <w:r>
+        <w:t xml:space="preserve">, </w:t>
       </w:r>
       <w:r>
         <w:t>Computations of turbulent near wakes of axisymmetric bodies</w:t>
@@ -2397,7 +3106,15 @@
         </w:numPr>
       </w:pPr>
       <w:r>
-        <w:t>Grid made with unigraphics and ICEMCFD, unstructured</w:t>
+        <w:t xml:space="preserve">Grid made with </w:t>
+      </w:r>
+      <w:proofErr w:type="spellStart"/>
+      <w:r>
+        <w:t>unigraphics</w:t>
+      </w:r>
+      <w:proofErr w:type="spellEnd"/>
+      <w:r>
+        <w:t xml:space="preserve"> and ICEMCFD, unstructured</w:t>
       </w:r>
     </w:p>
     <w:p>
@@ -2409,8 +3126,13 @@
         </w:numPr>
       </w:pPr>
       <w:r>
-        <w:t>Table 1 – compare global properties: drag coefficient, separation location, etc</w:t>
-      </w:r>
+        <w:t xml:space="preserve">Table 1 – compare global properties: drag coefficient, separation location, </w:t>
+      </w:r>
+      <w:proofErr w:type="spellStart"/>
+      <w:r>
+        <w:t>etc</w:t>
+      </w:r>
+      <w:proofErr w:type="spellEnd"/>
     </w:p>
     <w:p>
       <w:pPr>
@@ -2445,30 +3167,55 @@
       <w:pPr>
         <w:pStyle w:val="NoSpacing"/>
       </w:pPr>
-      <w:r>
-        <w:t>Catalanoa,</w:t>
-      </w:r>
-      <w:r>
-        <w:t xml:space="preserve"> Pietro,</w:t>
+      <w:proofErr w:type="spellStart"/>
+      <w:r>
+        <w:t>Catalanoa</w:t>
+      </w:r>
+      <w:proofErr w:type="spellEnd"/>
+      <w:r>
+        <w:t>,</w:t>
       </w:r>
       <w:r>
         <w:t xml:space="preserve"> </w:t>
       </w:r>
-      <w:r>
-        <w:t>MengWangb,</w:t>
+      <w:proofErr w:type="spellStart"/>
+      <w:r>
+        <w:t>Pietro</w:t>
+      </w:r>
+      <w:proofErr w:type="spellEnd"/>
+      <w:r>
+        <w:t>,</w:t>
       </w:r>
       <w:r>
         <w:t xml:space="preserve"> </w:t>
       </w:r>
-      <w:r>
-        <w:t>GianlucaIaccarinob,</w:t>
+      <w:proofErr w:type="spellStart"/>
+      <w:r>
+        <w:t>MengWangb</w:t>
+      </w:r>
+      <w:proofErr w:type="spellEnd"/>
+      <w:r>
+        <w:t>,</w:t>
       </w:r>
       <w:r>
         <w:t xml:space="preserve"> </w:t>
       </w:r>
+      <w:proofErr w:type="spellStart"/>
+      <w:r>
+        <w:t>GianlucaIaccarinob</w:t>
+      </w:r>
+      <w:proofErr w:type="spellEnd"/>
+      <w:r>
+        <w:t>,</w:t>
+      </w:r>
+      <w:r>
+        <w:t xml:space="preserve"> </w:t>
+      </w:r>
+      <w:proofErr w:type="spellStart"/>
       <w:r>
         <w:t>ParvizMoin</w:t>
       </w:r>
+      <w:proofErr w:type="spellEnd"/>
       <w:r>
         <w:t xml:space="preserve">, </w:t>
       </w:r>
@@ -2593,7 +3340,15 @@
         <w:br w:type="column"/>
       </w:r>
       <w:r>
-        <w:t>H.F. Lam*, H.Y. Peng,</w:t>
+        <w:t xml:space="preserve">H.F. Lam*, H.Y. </w:t>
+      </w:r>
+      <w:proofErr w:type="spellStart"/>
+      <w:r>
+        <w:t>Peng</w:t>
+      </w:r>
+      <w:proofErr w:type="spellEnd"/>
+      <w:r>
+        <w:t>,</w:t>
       </w:r>
       <w:r>
         <w:t xml:space="preserve"> </w:t>
@@ -2673,8 +3428,13 @@
           <w:numId w:val="5"/>
         </w:numPr>
       </w:pPr>
-      <w:r>
-        <w:t>Ferreria: PIV of real wind turbine</w:t>
+      <w:proofErr w:type="spellStart"/>
+      <w:r>
+        <w:t>Ferreria</w:t>
+      </w:r>
+      <w:proofErr w:type="spellEnd"/>
+      <w:r>
+        <w:t>: PIV of real wind turbine</w:t>
       </w:r>
     </w:p>
     <w:p>
@@ -2761,7 +3521,15 @@
         </w:numPr>
       </w:pPr>
       <w:r>
-        <w:t>Transition SST: improved 4 eqn model</w:t>
+        <w:t xml:space="preserve">Transition SST: improved 4 </w:t>
+      </w:r>
+      <w:proofErr w:type="spellStart"/>
+      <w:r>
+        <w:t>eqn</w:t>
+      </w:r>
+      <w:proofErr w:type="spellEnd"/>
+      <w:r>
+        <w:t xml:space="preserve"> model</w:t>
       </w:r>
     </w:p>
     <w:p>
@@ -2785,7 +3553,15 @@
         </w:numPr>
       </w:pPr>
       <w:r>
-        <w:t>Use Improved delayed DES (IDDES) to verify sensitivity to turb. Model</w:t>
+        <w:t xml:space="preserve">Use Improved delayed DES (IDDES) to verify sensitivity to </w:t>
+      </w:r>
+      <w:proofErr w:type="spellStart"/>
+      <w:r>
+        <w:t>turb</w:t>
+      </w:r>
+      <w:proofErr w:type="spellEnd"/>
+      <w:r>
+        <w:t>. Model</w:t>
       </w:r>
     </w:p>
     <w:p>
@@ -2862,8 +3638,13 @@
           <w:numId w:val="5"/>
         </w:numPr>
       </w:pPr>
-      <w:r>
-        <w:t>time step study</w:t>
+      <w:proofErr w:type="gramStart"/>
+      <w:r>
+        <w:t>time</w:t>
+      </w:r>
+      <w:proofErr w:type="gramEnd"/>
+      <w:r>
+        <w:t xml:space="preserve"> step study</w:t>
       </w:r>
     </w:p>
     <w:p>
@@ -2874,8 +3655,13 @@
           <w:numId w:val="5"/>
         </w:numPr>
       </w:pPr>
-      <w:r>
-        <w:t>grid sensitivity study</w:t>
+      <w:proofErr w:type="gramStart"/>
+      <w:r>
+        <w:t>grid</w:t>
+      </w:r>
+      <w:proofErr w:type="gramEnd"/>
+      <w:r>
+        <w:t xml:space="preserve"> sensitivity study</w:t>
       </w:r>
     </w:p>
     <w:p>
@@ -2958,8 +3744,13 @@
           <w:numId w:val="5"/>
         </w:numPr>
       </w:pPr>
-      <w:r>
-        <w:t>presented turbulence intensities are average of intensities in all 3 directions</w:t>
+      <w:proofErr w:type="gramStart"/>
+      <w:r>
+        <w:t>presented</w:t>
+      </w:r>
+      <w:proofErr w:type="gramEnd"/>
+      <w:r>
+        <w:t xml:space="preserve"> turbulence intensities are average of intensities in all 3 directions</w:t>
       </w:r>
     </w:p>
     <w:p>
@@ -3007,7 +3798,15 @@
         </w:numPr>
       </w:pPr>
       <w:r>
-        <w:t>Horizontal line mean flow (fig 8, 9) and turb. Intensity (fig 10)</w:t>
+        <w:t xml:space="preserve">Horizontal line mean flow (fig 8, 9) and </w:t>
+      </w:r>
+      <w:proofErr w:type="spellStart"/>
+      <w:r>
+        <w:t>turb</w:t>
+      </w:r>
+      <w:proofErr w:type="spellEnd"/>
+      <w:r>
+        <w:t>. Intensity (fig 10)</w:t>
       </w:r>
     </w:p>
     <w:p>
@@ -3018,8 +3817,21 @@
           <w:numId w:val="5"/>
         </w:numPr>
       </w:pPr>
-      <w:r>
-        <w:t>vertical line mean flow (fig 11, 12) and turb. Intensity (fig 13)</w:t>
+      <w:proofErr w:type="gramStart"/>
+      <w:r>
+        <w:t>vertical</w:t>
+      </w:r>
+      <w:proofErr w:type="gramEnd"/>
+      <w:r>
+        <w:t xml:space="preserve"> line mean flow (fig 11, 12) and </w:t>
+      </w:r>
+      <w:proofErr w:type="spellStart"/>
+      <w:r>
+        <w:t>turb</w:t>
+      </w:r>
+      <w:proofErr w:type="spellEnd"/>
+      <w:r>
+        <w:t>. Intensity (fig 13)</w:t>
       </w:r>
     </w:p>
     <w:p>
@@ -4626,7 +5438,7 @@
         <w:rFonts w:ascii="Courier New" w:hAnsi="Courier New" w:hint="default"/>
       </w:rPr>
     </w:lvl>
-    <w:lvl w:ilvl="2" w:tplc="04090005" w:tentative="1">
+    <w:lvl w:ilvl="2" w:tplc="04090005">
       <w:start w:val="1"/>
       <w:numFmt w:val="bullet"/>
       <w:lvlText w:val=""/>
@@ -4638,7 +5450,7 @@
         <w:rFonts w:ascii="Wingdings" w:hAnsi="Wingdings" w:hint="default"/>
       </w:rPr>
     </w:lvl>
-    <w:lvl w:ilvl="3" w:tplc="04090001" w:tentative="1">
+    <w:lvl w:ilvl="3" w:tplc="04090001">
       <w:start w:val="1"/>
       <w:numFmt w:val="bullet"/>
       <w:lvlText w:val=""/>

</xml_diff>

<commit_message>
add capsule wake study
</commit_message>
<xml_diff>
--- a/turbStudy_bluffBody/refs/LituratureStudy_LHalstrom.docx
+++ b/turbStudy_bluffBody/refs/LituratureStudy_LHalstrom.docx
@@ -523,15 +523,499 @@
         <w:rPr>
           <w:b/>
         </w:rPr>
-        <w:t>Flow over cylin</w:t>
+        <w:t>Flow over cylinder</w:t>
+      </w:r>
+    </w:p>
+    <w:p>
+      <w:pPr>
+        <w:pStyle w:val="NoSpacing"/>
+      </w:pPr>
+    </w:p>
+    <w:p>
+      <w:pPr>
+        <w:pStyle w:val="NoSpacing"/>
+      </w:pPr>
+      <w:proofErr w:type="spellStart"/>
+      <w:proofErr w:type="gramStart"/>
+      <w:r>
+        <w:t>Schwing</w:t>
+      </w:r>
+      <w:proofErr w:type="spellEnd"/>
+      <w:r>
+        <w:t>, A, Candler, Graham.</w:t>
+      </w:r>
+      <w:proofErr w:type="gramEnd"/>
+      <w:r>
+        <w:t xml:space="preserve"> </w:t>
+      </w:r>
+    </w:p>
+    <w:p>
+      <w:pPr>
+        <w:pStyle w:val="NoSpacing"/>
+        <w:numPr>
+          <w:ilvl w:val="0"/>
+          <w:numId w:val="22"/>
+        </w:numPr>
+      </w:pPr>
+      <w:r>
+        <w:t>Filename: schwing2015detachededdy</w:t>
+      </w:r>
+    </w:p>
+    <w:p>
+      <w:pPr>
+        <w:pStyle w:val="NoSpacing"/>
+        <w:numPr>
+          <w:ilvl w:val="0"/>
+          <w:numId w:val="22"/>
+        </w:numPr>
+      </w:pPr>
+      <w:r>
+        <w:t>Abstract:</w:t>
+      </w:r>
+    </w:p>
+    <w:p>
+      <w:pPr>
+        <w:pStyle w:val="NoSpacing"/>
+        <w:numPr>
+          <w:ilvl w:val="1"/>
+          <w:numId w:val="22"/>
+        </w:numPr>
+        <w:rPr>
+          <w:b/>
+        </w:rPr>
+      </w:pPr>
+      <w:proofErr w:type="gramStart"/>
+      <w:r>
+        <w:lastRenderedPageBreak/>
+        <w:t>numerical</w:t>
+      </w:r>
+      <w:proofErr w:type="gramEnd"/>
+      <w:r>
+        <w:t xml:space="preserve"> simulation of supersonic, subsonic, and transonic flows over a bluff body</w:t>
+      </w:r>
+      <w:r>
+        <w:t xml:space="preserve"> </w:t>
+      </w:r>
+      <w:r>
+        <w:rPr>
+          <w:b/>
+        </w:rPr>
+        <w:t>(</w:t>
+      </w:r>
+      <w:proofErr w:type="spellStart"/>
+      <w:r>
+        <w:rPr>
+          <w:b/>
+        </w:rPr>
+        <w:t>orion</w:t>
+      </w:r>
+      <w:proofErr w:type="spellEnd"/>
+      <w:r>
+        <w:rPr>
+          <w:b/>
+        </w:rPr>
+        <w:t xml:space="preserve"> capsule)</w:t>
+      </w:r>
+    </w:p>
+    <w:p>
+      <w:pPr>
+        <w:pStyle w:val="NoSpacing"/>
+        <w:numPr>
+          <w:ilvl w:val="1"/>
+          <w:numId w:val="22"/>
+        </w:numPr>
+      </w:pPr>
+      <w:r>
+        <w:t>Compare RANS/DES to wind tunnel test</w:t>
+      </w:r>
+    </w:p>
+    <w:p>
+      <w:pPr>
+        <w:pStyle w:val="NoSpacing"/>
+        <w:numPr>
+          <w:ilvl w:val="1"/>
+          <w:numId w:val="22"/>
+        </w:numPr>
+        <w:rPr>
+          <w:b/>
+        </w:rPr>
+      </w:pPr>
+      <w:r>
+        <w:rPr>
+          <w:b/>
+        </w:rPr>
+        <w:t>DES matches experiment better than RANS</w:t>
+      </w:r>
+    </w:p>
+    <w:p>
+      <w:pPr>
+        <w:pStyle w:val="NoSpacing"/>
+        <w:numPr>
+          <w:ilvl w:val="0"/>
+          <w:numId w:val="22"/>
+        </w:numPr>
+      </w:pPr>
+      <w:r>
+        <w:t>Wind Tunnel Test</w:t>
+      </w:r>
+    </w:p>
+    <w:p>
+      <w:pPr>
+        <w:pStyle w:val="NoSpacing"/>
+        <w:numPr>
+          <w:ilvl w:val="1"/>
+          <w:numId w:val="22"/>
+        </w:numPr>
+      </w:pPr>
+      <w:r>
+        <w:t>7.66%-scale Orion MPCV</w:t>
+      </w:r>
+    </w:p>
+    <w:p>
+      <w:pPr>
+        <w:pStyle w:val="NoSpacing"/>
+        <w:numPr>
+          <w:ilvl w:val="1"/>
+          <w:numId w:val="22"/>
+        </w:numPr>
+      </w:pPr>
+      <w:r>
+        <w:t>NASA Ames Unitary Plan Wind Tunnel</w:t>
+      </w:r>
+    </w:p>
+    <w:p>
+      <w:pPr>
+        <w:pStyle w:val="NoSpacing"/>
+        <w:numPr>
+          <w:ilvl w:val="1"/>
+          <w:numId w:val="22"/>
+        </w:numPr>
+      </w:pPr>
+      <w:r>
+        <w:t>Mach = 0.5, 0.95, 1.4</w:t>
+      </w:r>
+    </w:p>
+    <w:p>
+      <w:pPr>
+        <w:pStyle w:val="NoSpacing"/>
+        <w:numPr>
+          <w:ilvl w:val="1"/>
+          <w:numId w:val="22"/>
+        </w:numPr>
+      </w:pPr>
+      <w:proofErr w:type="spellStart"/>
+      <w:r>
+        <w:t>AoA</w:t>
+      </w:r>
+      <w:proofErr w:type="spellEnd"/>
+      <w:r>
+        <w:t xml:space="preserve"> = 140-170 </w:t>
+      </w:r>
+      <w:proofErr w:type="spellStart"/>
+      <w:r>
+        <w:t>deg</w:t>
+      </w:r>
+      <w:proofErr w:type="spellEnd"/>
+    </w:p>
+    <w:p>
+      <w:pPr>
+        <w:pStyle w:val="NoSpacing"/>
+        <w:numPr>
+          <w:ilvl w:val="1"/>
+          <w:numId w:val="22"/>
+        </w:numPr>
+      </w:pPr>
+      <w:proofErr w:type="spellStart"/>
+      <w:r>
+        <w:t>ReD</w:t>
+      </w:r>
+      <w:proofErr w:type="spellEnd"/>
+      <w:r>
+        <w:t xml:space="preserve"> = 1.89-5.3e6</w:t>
+      </w:r>
+    </w:p>
+    <w:p>
+      <w:pPr>
+        <w:pStyle w:val="NoSpacing"/>
+        <w:numPr>
+          <w:ilvl w:val="0"/>
+          <w:numId w:val="22"/>
+        </w:numPr>
+      </w:pPr>
+      <w:r>
+        <w:t xml:space="preserve">Computational Methodology </w:t>
+      </w:r>
+    </w:p>
+    <w:p>
+      <w:pPr>
+        <w:pStyle w:val="NoSpacing"/>
+        <w:numPr>
+          <w:ilvl w:val="1"/>
+          <w:numId w:val="22"/>
+        </w:numPr>
+      </w:pPr>
+      <w:r>
+        <w:t xml:space="preserve">US3D, unstructured, finite volume, </w:t>
+      </w:r>
+      <w:proofErr w:type="spellStart"/>
+      <w:r>
+        <w:t>navier</w:t>
+      </w:r>
+      <w:proofErr w:type="spellEnd"/>
+      <w:r>
+        <w:t>-stokes</w:t>
+      </w:r>
+    </w:p>
+    <w:p>
+      <w:pPr>
+        <w:pStyle w:val="NoSpacing"/>
+        <w:numPr>
+          <w:ilvl w:val="0"/>
+          <w:numId w:val="22"/>
+        </w:numPr>
+      </w:pPr>
+      <w:r>
+        <w:t>Results</w:t>
+      </w:r>
+    </w:p>
+    <w:p>
+      <w:pPr>
+        <w:pStyle w:val="NoSpacing"/>
+        <w:numPr>
+          <w:ilvl w:val="1"/>
+          <w:numId w:val="22"/>
+        </w:numPr>
+      </w:pPr>
+      <w:r>
+        <w:t>Mach=0.5</w:t>
+      </w:r>
+    </w:p>
+    <w:p>
+      <w:pPr>
+        <w:pStyle w:val="NoSpacing"/>
+        <w:numPr>
+          <w:ilvl w:val="2"/>
+          <w:numId w:val="22"/>
+        </w:numPr>
+      </w:pPr>
+      <w:r>
+        <w:t xml:space="preserve">Most unsteady of tested </w:t>
+      </w:r>
+      <w:proofErr w:type="spellStart"/>
+      <w:r>
+        <w:t>machs</w:t>
+      </w:r>
+      <w:proofErr w:type="spellEnd"/>
+    </w:p>
+    <w:p>
+      <w:pPr>
+        <w:pStyle w:val="NoSpacing"/>
+        <w:numPr>
+          <w:ilvl w:val="2"/>
+          <w:numId w:val="22"/>
+        </w:numPr>
+        <w:rPr>
+          <w:b/>
+        </w:rPr>
+      </w:pPr>
+      <w:r>
+        <w:rPr>
+          <w:b/>
+        </w:rPr>
+        <w:t>DES makes most accurate pressure prediction in separated wake</w:t>
+      </w:r>
+    </w:p>
+    <w:p>
+      <w:pPr>
+        <w:pStyle w:val="NoSpacing"/>
+        <w:numPr>
+          <w:ilvl w:val="3"/>
+          <w:numId w:val="22"/>
+        </w:numPr>
+        <w:rPr>
+          <w:b/>
+        </w:rPr>
+      </w:pPr>
+      <w:r>
+        <w:rPr>
+          <w:b/>
+        </w:rPr>
+        <w:t>But not always most accurate for integrated loads</w:t>
+      </w:r>
+    </w:p>
+    <w:p>
+      <w:pPr>
+        <w:pStyle w:val="NoSpacing"/>
+        <w:numPr>
+          <w:ilvl w:val="3"/>
+          <w:numId w:val="22"/>
+        </w:numPr>
+      </w:pPr>
+      <w:r>
+        <w:t>Integrated loads depend on prediction of separation</w:t>
+      </w:r>
+    </w:p>
+    <w:p>
+      <w:pPr>
+        <w:pStyle w:val="NoSpacing"/>
+        <w:numPr>
+          <w:ilvl w:val="2"/>
+          <w:numId w:val="22"/>
+        </w:numPr>
+      </w:pPr>
+      <w:r>
+        <w:t>Shoulder separation</w:t>
+      </w:r>
+    </w:p>
+    <w:p>
+      <w:pPr>
+        <w:pStyle w:val="NoSpacing"/>
+        <w:numPr>
+          <w:ilvl w:val="3"/>
+          <w:numId w:val="22"/>
+        </w:numPr>
+      </w:pPr>
+      <w:r>
+        <w:t>DES predicts 3-dimensionality best</w:t>
+      </w:r>
+    </w:p>
+    <w:p>
+      <w:pPr>
+        <w:pStyle w:val="NoSpacing"/>
+        <w:numPr>
+          <w:ilvl w:val="3"/>
+          <w:numId w:val="22"/>
+        </w:numPr>
+      </w:pPr>
+      <w:r>
+        <w:t>RANS m</w:t>
       </w:r>
       <w:bookmarkStart w:id="0" w:name="_GoBack"/>
       <w:bookmarkEnd w:id="0"/>
       <w:r>
-        <w:rPr>
-          <w:b/>
-        </w:rPr>
-        <w:t>der</w:t>
+        <w:t>isses the width of the suction peak</w:t>
+      </w:r>
+    </w:p>
+    <w:p>
+      <w:pPr>
+        <w:pStyle w:val="NoSpacing"/>
+        <w:numPr>
+          <w:ilvl w:val="2"/>
+          <w:numId w:val="22"/>
+        </w:numPr>
+      </w:pPr>
+      <w:r>
+        <w:t>Integrated quantities</w:t>
+      </w:r>
+    </w:p>
+    <w:p>
+      <w:pPr>
+        <w:pStyle w:val="NoSpacing"/>
+        <w:numPr>
+          <w:ilvl w:val="3"/>
+          <w:numId w:val="22"/>
+        </w:numPr>
+        <w:rPr>
+          <w:b/>
+        </w:rPr>
+      </w:pPr>
+      <w:r>
+        <w:rPr>
+          <w:b/>
+        </w:rPr>
+        <w:t>RANS is most accurate in predicting lift</w:t>
+      </w:r>
+    </w:p>
+    <w:p>
+      <w:pPr>
+        <w:pStyle w:val="NoSpacing"/>
+        <w:numPr>
+          <w:ilvl w:val="4"/>
+          <w:numId w:val="22"/>
+        </w:numPr>
+        <w:rPr>
+          <w:b/>
+        </w:rPr>
+      </w:pPr>
+      <w:r>
+        <w:rPr>
+          <w:b/>
+        </w:rPr>
+        <w:t>Depends on prediction of separation</w:t>
+      </w:r>
+    </w:p>
+    <w:p>
+      <w:pPr>
+        <w:pStyle w:val="NoSpacing"/>
+        <w:numPr>
+          <w:ilvl w:val="3"/>
+          <w:numId w:val="22"/>
+        </w:numPr>
+        <w:rPr>
+          <w:b/>
+        </w:rPr>
+      </w:pPr>
+      <w:r>
+        <w:rPr>
+          <w:b/>
+        </w:rPr>
+        <w:t xml:space="preserve">RANS is less accurate in predicting drag </w:t>
+      </w:r>
+    </w:p>
+    <w:p>
+      <w:pPr>
+        <w:pStyle w:val="NoSpacing"/>
+        <w:numPr>
+          <w:ilvl w:val="4"/>
+          <w:numId w:val="22"/>
+        </w:numPr>
+        <w:rPr>
+          <w:b/>
+        </w:rPr>
+      </w:pPr>
+      <w:r>
+        <w:rPr>
+          <w:b/>
+        </w:rPr>
+        <w:t>(</w:t>
+      </w:r>
+      <w:proofErr w:type="gramStart"/>
+      <w:r>
+        <w:rPr>
+          <w:b/>
+        </w:rPr>
+        <w:t>lower</w:t>
+      </w:r>
+      <w:proofErr w:type="gramEnd"/>
+      <w:r>
+        <w:rPr>
+          <w:b/>
+        </w:rPr>
+        <w:t xml:space="preserve"> wake pressures)</w:t>
+      </w:r>
+    </w:p>
+    <w:p>
+      <w:pPr>
+        <w:pStyle w:val="NoSpacing"/>
+        <w:numPr>
+          <w:ilvl w:val="2"/>
+          <w:numId w:val="22"/>
+        </w:numPr>
+      </w:pPr>
+      <w:r>
+        <w:t>General outlook</w:t>
+      </w:r>
+    </w:p>
+    <w:p>
+      <w:pPr>
+        <w:pStyle w:val="NoSpacing"/>
+        <w:numPr>
+          <w:ilvl w:val="3"/>
+          <w:numId w:val="22"/>
+        </w:numPr>
+      </w:pPr>
+      <w:r>
+        <w:t>RANS predicts pressure poorly due to high dissipation</w:t>
       </w:r>
     </w:p>
     <w:p>
@@ -594,7 +1078,6 @@
         </w:rPr>
       </w:pPr>
       <w:r>
-        <w:lastRenderedPageBreak/>
         <w:t xml:space="preserve">Assessment of </w:t>
       </w:r>
       <w:r>
@@ -4697,6 +5180,119 @@
     </w:lvl>
   </w:abstractNum>
   <w:abstractNum w:abstractNumId="7">
+    <w:nsid w:val="28132AF3"/>
+    <w:multiLevelType w:val="hybridMultilevel"/>
+    <w:tmpl w:val="BF9421FA"/>
+    <w:lvl w:ilvl="0" w:tplc="04090001">
+      <w:start w:val="1"/>
+      <w:numFmt w:val="bullet"/>
+      <w:lvlText w:val=""/>
+      <w:lvlJc w:val="left"/>
+      <w:pPr>
+        <w:ind w:left="720" w:hanging="360"/>
+      </w:pPr>
+      <w:rPr>
+        <w:rFonts w:ascii="Symbol" w:hAnsi="Symbol" w:hint="default"/>
+      </w:rPr>
+    </w:lvl>
+    <w:lvl w:ilvl="1" w:tplc="04090003">
+      <w:start w:val="1"/>
+      <w:numFmt w:val="bullet"/>
+      <w:lvlText w:val="o"/>
+      <w:lvlJc w:val="left"/>
+      <w:pPr>
+        <w:ind w:left="1440" w:hanging="360"/>
+      </w:pPr>
+      <w:rPr>
+        <w:rFonts w:ascii="Courier New" w:hAnsi="Courier New" w:hint="default"/>
+      </w:rPr>
+    </w:lvl>
+    <w:lvl w:ilvl="2" w:tplc="04090005">
+      <w:start w:val="1"/>
+      <w:numFmt w:val="bullet"/>
+      <w:lvlText w:val=""/>
+      <w:lvlJc w:val="left"/>
+      <w:pPr>
+        <w:ind w:left="2160" w:hanging="360"/>
+      </w:pPr>
+      <w:rPr>
+        <w:rFonts w:ascii="Wingdings" w:hAnsi="Wingdings" w:hint="default"/>
+      </w:rPr>
+    </w:lvl>
+    <w:lvl w:ilvl="3" w:tplc="04090001">
+      <w:start w:val="1"/>
+      <w:numFmt w:val="bullet"/>
+      <w:lvlText w:val=""/>
+      <w:lvlJc w:val="left"/>
+      <w:pPr>
+        <w:ind w:left="2880" w:hanging="360"/>
+      </w:pPr>
+      <w:rPr>
+        <w:rFonts w:ascii="Symbol" w:hAnsi="Symbol" w:hint="default"/>
+      </w:rPr>
+    </w:lvl>
+    <w:lvl w:ilvl="4" w:tplc="04090003">
+      <w:start w:val="1"/>
+      <w:numFmt w:val="bullet"/>
+      <w:lvlText w:val="o"/>
+      <w:lvlJc w:val="left"/>
+      <w:pPr>
+        <w:ind w:left="3600" w:hanging="360"/>
+      </w:pPr>
+      <w:rPr>
+        <w:rFonts w:ascii="Courier New" w:hAnsi="Courier New" w:hint="default"/>
+      </w:rPr>
+    </w:lvl>
+    <w:lvl w:ilvl="5" w:tplc="04090005" w:tentative="1">
+      <w:start w:val="1"/>
+      <w:numFmt w:val="bullet"/>
+      <w:lvlText w:val=""/>
+      <w:lvlJc w:val="left"/>
+      <w:pPr>
+        <w:ind w:left="4320" w:hanging="360"/>
+      </w:pPr>
+      <w:rPr>
+        <w:rFonts w:ascii="Wingdings" w:hAnsi="Wingdings" w:hint="default"/>
+      </w:rPr>
+    </w:lvl>
+    <w:lvl w:ilvl="6" w:tplc="04090001" w:tentative="1">
+      <w:start w:val="1"/>
+      <w:numFmt w:val="bullet"/>
+      <w:lvlText w:val=""/>
+      <w:lvlJc w:val="left"/>
+      <w:pPr>
+        <w:ind w:left="5040" w:hanging="360"/>
+      </w:pPr>
+      <w:rPr>
+        <w:rFonts w:ascii="Symbol" w:hAnsi="Symbol" w:hint="default"/>
+      </w:rPr>
+    </w:lvl>
+    <w:lvl w:ilvl="7" w:tplc="04090003" w:tentative="1">
+      <w:start w:val="1"/>
+      <w:numFmt w:val="bullet"/>
+      <w:lvlText w:val="o"/>
+      <w:lvlJc w:val="left"/>
+      <w:pPr>
+        <w:ind w:left="5760" w:hanging="360"/>
+      </w:pPr>
+      <w:rPr>
+        <w:rFonts w:ascii="Courier New" w:hAnsi="Courier New" w:hint="default"/>
+      </w:rPr>
+    </w:lvl>
+    <w:lvl w:ilvl="8" w:tplc="04090005" w:tentative="1">
+      <w:start w:val="1"/>
+      <w:numFmt w:val="bullet"/>
+      <w:lvlText w:val=""/>
+      <w:lvlJc w:val="left"/>
+      <w:pPr>
+        <w:ind w:left="6480" w:hanging="360"/>
+      </w:pPr>
+      <w:rPr>
+        <w:rFonts w:ascii="Wingdings" w:hAnsi="Wingdings" w:hint="default"/>
+      </w:rPr>
+    </w:lvl>
+  </w:abstractNum>
+  <w:abstractNum w:abstractNumId="8">
     <w:nsid w:val="285922ED"/>
     <w:multiLevelType w:val="hybridMultilevel"/>
     <w:tmpl w:val="216219D0"/>
@@ -4809,7 +5405,7 @@
       </w:rPr>
     </w:lvl>
   </w:abstractNum>
-  <w:abstractNum w:abstractNumId="8">
+  <w:abstractNum w:abstractNumId="9">
     <w:nsid w:val="340D0597"/>
     <w:multiLevelType w:val="hybridMultilevel"/>
     <w:tmpl w:val="4E22E4A0"/>
@@ -4922,7 +5518,7 @@
       </w:rPr>
     </w:lvl>
   </w:abstractNum>
-  <w:abstractNum w:abstractNumId="9">
+  <w:abstractNum w:abstractNumId="10">
     <w:nsid w:val="351A5FDF"/>
     <w:multiLevelType w:val="hybridMultilevel"/>
     <w:tmpl w:val="63E4A928"/>
@@ -5035,7 +5631,7 @@
       </w:rPr>
     </w:lvl>
   </w:abstractNum>
-  <w:abstractNum w:abstractNumId="10">
+  <w:abstractNum w:abstractNumId="11">
     <w:nsid w:val="4882719A"/>
     <w:multiLevelType w:val="hybridMultilevel"/>
     <w:tmpl w:val="F0DCD444"/>
@@ -5148,7 +5744,7 @@
       </w:rPr>
     </w:lvl>
   </w:abstractNum>
-  <w:abstractNum w:abstractNumId="11">
+  <w:abstractNum w:abstractNumId="12">
     <w:nsid w:val="490C1762"/>
     <w:multiLevelType w:val="multilevel"/>
     <w:tmpl w:val="A5449DF8"/>
@@ -5297,7 +5893,7 @@
       </w:rPr>
     </w:lvl>
   </w:abstractNum>
-  <w:abstractNum w:abstractNumId="12">
+  <w:abstractNum w:abstractNumId="13">
     <w:nsid w:val="49284071"/>
     <w:multiLevelType w:val="hybridMultilevel"/>
     <w:tmpl w:val="EC482326"/>
@@ -5410,7 +6006,7 @@
       </w:rPr>
     </w:lvl>
   </w:abstractNum>
-  <w:abstractNum w:abstractNumId="13">
+  <w:abstractNum w:abstractNumId="14">
     <w:nsid w:val="51AC7A2F"/>
     <w:multiLevelType w:val="hybridMultilevel"/>
     <w:tmpl w:val="3E6C47FA"/>
@@ -5523,7 +6119,7 @@
       </w:rPr>
     </w:lvl>
   </w:abstractNum>
-  <w:abstractNum w:abstractNumId="14">
+  <w:abstractNum w:abstractNumId="15">
     <w:nsid w:val="53CE4650"/>
     <w:multiLevelType w:val="hybridMultilevel"/>
     <w:tmpl w:val="6C0A2728"/>
@@ -5636,7 +6232,7 @@
       </w:rPr>
     </w:lvl>
   </w:abstractNum>
-  <w:abstractNum w:abstractNumId="15">
+  <w:abstractNum w:abstractNumId="16">
     <w:nsid w:val="62023B77"/>
     <w:multiLevelType w:val="hybridMultilevel"/>
     <w:tmpl w:val="E2C4395C"/>
@@ -5749,7 +6345,7 @@
       </w:rPr>
     </w:lvl>
   </w:abstractNum>
-  <w:abstractNum w:abstractNumId="16">
+  <w:abstractNum w:abstractNumId="17">
     <w:nsid w:val="634F146D"/>
     <w:multiLevelType w:val="hybridMultilevel"/>
     <w:tmpl w:val="96969756"/>
@@ -5862,7 +6458,7 @@
       </w:rPr>
     </w:lvl>
   </w:abstractNum>
-  <w:abstractNum w:abstractNumId="17">
+  <w:abstractNum w:abstractNumId="18">
     <w:nsid w:val="64875ACF"/>
     <w:multiLevelType w:val="hybridMultilevel"/>
     <w:tmpl w:val="00249E26"/>
@@ -5975,7 +6571,7 @@
       </w:rPr>
     </w:lvl>
   </w:abstractNum>
-  <w:abstractNum w:abstractNumId="18">
+  <w:abstractNum w:abstractNumId="19">
     <w:nsid w:val="6CDC0840"/>
     <w:multiLevelType w:val="hybridMultilevel"/>
     <w:tmpl w:val="7584A616"/>
@@ -6088,7 +6684,7 @@
       </w:rPr>
     </w:lvl>
   </w:abstractNum>
-  <w:abstractNum w:abstractNumId="19">
+  <w:abstractNum w:abstractNumId="20">
     <w:nsid w:val="6F6258B8"/>
     <w:multiLevelType w:val="hybridMultilevel"/>
     <w:tmpl w:val="838ABB32"/>
@@ -6201,7 +6797,7 @@
       </w:rPr>
     </w:lvl>
   </w:abstractNum>
-  <w:abstractNum w:abstractNumId="20">
+  <w:abstractNum w:abstractNumId="21">
     <w:nsid w:val="75D53CC4"/>
     <w:multiLevelType w:val="hybridMultilevel"/>
     <w:tmpl w:val="C5922212"/>
@@ -6315,34 +6911,34 @@
     </w:lvl>
   </w:abstractNum>
   <w:num w:numId="1">
-    <w:abstractNumId w:val="15"/>
+    <w:abstractNumId w:val="16"/>
   </w:num>
   <w:num w:numId="2">
     <w:abstractNumId w:val="4"/>
   </w:num>
   <w:num w:numId="3">
-    <w:abstractNumId w:val="20"/>
+    <w:abstractNumId w:val="21"/>
   </w:num>
   <w:num w:numId="4">
     <w:abstractNumId w:val="6"/>
   </w:num>
   <w:num w:numId="5">
-    <w:abstractNumId w:val="12"/>
+    <w:abstractNumId w:val="13"/>
   </w:num>
   <w:num w:numId="6">
-    <w:abstractNumId w:val="13"/>
+    <w:abstractNumId w:val="14"/>
   </w:num>
   <w:num w:numId="7">
-    <w:abstractNumId w:val="10"/>
+    <w:abstractNumId w:val="11"/>
   </w:num>
   <w:num w:numId="8">
-    <w:abstractNumId w:val="16"/>
+    <w:abstractNumId w:val="17"/>
   </w:num>
   <w:num w:numId="9">
     <w:abstractNumId w:val="5"/>
   </w:num>
   <w:num w:numId="10">
-    <w:abstractNumId w:val="11"/>
+    <w:abstractNumId w:val="12"/>
   </w:num>
   <w:num w:numId="11">
     <w:abstractNumId w:val="1"/>
@@ -6351,30 +6947,33 @@
     <w:abstractNumId w:val="0"/>
   </w:num>
   <w:num w:numId="13">
-    <w:abstractNumId w:val="14"/>
+    <w:abstractNumId w:val="15"/>
   </w:num>
   <w:num w:numId="14">
-    <w:abstractNumId w:val="9"/>
+    <w:abstractNumId w:val="10"/>
   </w:num>
   <w:num w:numId="15">
-    <w:abstractNumId w:val="19"/>
+    <w:abstractNumId w:val="20"/>
   </w:num>
   <w:num w:numId="16">
-    <w:abstractNumId w:val="17"/>
+    <w:abstractNumId w:val="18"/>
   </w:num>
   <w:num w:numId="17">
     <w:abstractNumId w:val="3"/>
   </w:num>
   <w:num w:numId="18">
-    <w:abstractNumId w:val="18"/>
+    <w:abstractNumId w:val="19"/>
   </w:num>
   <w:num w:numId="19">
-    <w:abstractNumId w:val="8"/>
+    <w:abstractNumId w:val="9"/>
   </w:num>
   <w:num w:numId="20">
     <w:abstractNumId w:val="2"/>
   </w:num>
   <w:num w:numId="21">
+    <w:abstractNumId w:val="8"/>
+  </w:num>
+  <w:num w:numId="22">
     <w:abstractNumId w:val="7"/>
   </w:num>
 </w:numbering>

</xml_diff>